<commit_message>
finish writing double ratchet functional spec
</commit_message>
<xml_diff>
--- a/docs/functional-spec/Functional_Specification.docx
+++ b/docs/functional-spec/Functional_Specification.docx
@@ -1,6 +1,6 @@
 
 <file path=word/document.xml><?xml version="1.0" encoding="utf-8"?>
-<w:document xmlns:wpc="http://schemas.microsoft.com/office/word/2010/wordprocessingCanvas" xmlns:cx="http://schemas.microsoft.com/office/drawing/2014/chartex" xmlns:cx1="http://schemas.microsoft.com/office/drawing/2015/9/8/chartex" xmlns:cx2="http://schemas.microsoft.com/office/drawing/2015/10/21/chartex" xmlns:cx3="http://schemas.microsoft.com/office/drawing/2016/5/9/chartex" xmlns:cx4="http://schemas.microsoft.com/office/drawing/2016/5/10/chartex" xmlns:cx5="http://schemas.microsoft.com/office/drawing/2016/5/11/chartex" xmlns:cx6="http://schemas.microsoft.com/office/drawing/2016/5/12/chartex" xmlns:cx7="http://schemas.microsoft.com/office/drawing/2016/5/13/chartex" xmlns:cx8="http://schemas.microsoft.com/office/drawing/2016/5/14/chartex" xmlns:mc="http://schemas.openxmlformats.org/markup-compatibility/2006" xmlns:aink="http://schemas.microsoft.com/office/drawing/2016/ink" xmlns:am3d="http://schemas.microsoft.com/office/drawing/2017/model3d" xmlns:o="urn:schemas-microsoft-com:office:office" xmlns:r="http://schemas.openxmlformats.org/officeDocument/2006/relationships" xmlns:m="http://schemas.openxmlformats.org/officeDocument/2006/math" xmlns:v="urn:schemas-microsoft-com:vml" xmlns:wp14="http://schemas.microsoft.com/office/word/2010/wordprocessingDrawing" xmlns:wp="http://schemas.openxmlformats.org/drawingml/2006/wordprocessingDrawing" xmlns:w10="urn:schemas-microsoft-com:office:word" xmlns:w="http://schemas.openxmlformats.org/wordprocessingml/2006/main" xmlns:w14="http://schemas.microsoft.com/office/word/2010/wordml" xmlns:w15="http://schemas.microsoft.com/office/word/2012/wordml" xmlns:w16cex="http://schemas.microsoft.com/office/word/2018/wordml/cex" xmlns:w16cid="http://schemas.microsoft.com/office/word/2016/wordml/cid" xmlns:w16="http://schemas.microsoft.com/office/word/2018/wordml" xmlns:w16se="http://schemas.microsoft.com/office/word/2015/wordml/symex" xmlns:wpg="http://schemas.microsoft.com/office/word/2010/wordprocessingGroup" xmlns:wpi="http://schemas.microsoft.com/office/word/2010/wordprocessingInk" xmlns:wne="http://schemas.microsoft.com/office/word/2006/wordml" xmlns:wps="http://schemas.microsoft.com/office/word/2010/wordprocessingShape" mc:Ignorable="w14 w15 w16se w16cid w16 w16cex wp14">
+<w:document xmlns:wpc="http://schemas.microsoft.com/office/word/2010/wordprocessingCanvas" xmlns:cx="http://schemas.microsoft.com/office/drawing/2014/chartex" xmlns:cx1="http://schemas.microsoft.com/office/drawing/2015/9/8/chartex" xmlns:cx2="http://schemas.microsoft.com/office/drawing/2015/10/21/chartex" xmlns:cx3="http://schemas.microsoft.com/office/drawing/2016/5/9/chartex" xmlns:cx4="http://schemas.microsoft.com/office/drawing/2016/5/10/chartex" xmlns:cx5="http://schemas.microsoft.com/office/drawing/2016/5/11/chartex" xmlns:cx6="http://schemas.microsoft.com/office/drawing/2016/5/12/chartex" xmlns:cx7="http://schemas.microsoft.com/office/drawing/2016/5/13/chartex" xmlns:cx8="http://schemas.microsoft.com/office/drawing/2016/5/14/chartex" xmlns:mc="http://schemas.openxmlformats.org/markup-compatibility/2006" xmlns:aink="http://schemas.microsoft.com/office/drawing/2016/ink" xmlns:am3d="http://schemas.microsoft.com/office/drawing/2017/model3d" xmlns:o="urn:schemas-microsoft-com:office:office" xmlns:oel="http://schemas.microsoft.com/office/2019/extlst" xmlns:r="http://schemas.openxmlformats.org/officeDocument/2006/relationships" xmlns:m="http://schemas.openxmlformats.org/officeDocument/2006/math" xmlns:v="urn:schemas-microsoft-com:vml" xmlns:wp14="http://schemas.microsoft.com/office/word/2010/wordprocessingDrawing" xmlns:wp="http://schemas.openxmlformats.org/drawingml/2006/wordprocessingDrawing" xmlns:w10="urn:schemas-microsoft-com:office:word" xmlns:w="http://schemas.openxmlformats.org/wordprocessingml/2006/main" xmlns:w14="http://schemas.microsoft.com/office/word/2010/wordml" xmlns:w15="http://schemas.microsoft.com/office/word/2012/wordml" xmlns:w16cex="http://schemas.microsoft.com/office/word/2018/wordml/cex" xmlns:w16cid="http://schemas.microsoft.com/office/word/2016/wordml/cid" xmlns:w16="http://schemas.microsoft.com/office/word/2018/wordml" xmlns:w16du="http://schemas.microsoft.com/office/word/2023/wordml/word16du" xmlns:w16sdtdh="http://schemas.microsoft.com/office/word/2020/wordml/sdtdatahash" xmlns:w16se="http://schemas.microsoft.com/office/word/2015/wordml/symex" xmlns:wpg="http://schemas.microsoft.com/office/word/2010/wordprocessingGroup" xmlns:wpi="http://schemas.microsoft.com/office/word/2010/wordprocessingInk" xmlns:wne="http://schemas.microsoft.com/office/word/2006/wordml" xmlns:wps="http://schemas.microsoft.com/office/word/2010/wordprocessingShape" mc:Ignorable="w14 w15 w16se w16cid w16 w16cex w16sdtdh w16du wp14">
   <w:body>
     <w:p>
       <w:pPr>
@@ -36,13 +36,7 @@
           </w:tcPr>
           <w:p>
             <w:r>
-              <w:t xml:space="preserve">Student </w:t>
-            </w:r>
-            <w:r>
-              <w:t>N</w:t>
-            </w:r>
-            <w:r>
-              <w:t>ame:</w:t>
+              <w:t>Student Name:</w:t>
             </w:r>
           </w:p>
         </w:tc>
@@ -51,19 +45,9 @@
             <w:tcW w:w="5335" w:type="dxa"/>
           </w:tcPr>
           <w:p>
-            <w:proofErr w:type="spellStart"/>
-            <w:r>
-              <w:t>Liucija</w:t>
-            </w:r>
-            <w:proofErr w:type="spellEnd"/>
-            <w:r>
-              <w:t xml:space="preserve"> Paulina </w:t>
-            </w:r>
-            <w:proofErr w:type="spellStart"/>
-            <w:r>
-              <w:t>Adomaviciute</w:t>
-            </w:r>
-            <w:proofErr w:type="spellEnd"/>
+            <w:r>
+              <w:t>Liucija Paulina Adomaviciute</w:t>
+            </w:r>
           </w:p>
         </w:tc>
       </w:tr>
@@ -96,13 +80,7 @@
           </w:tcPr>
           <w:p>
             <w:r>
-              <w:t xml:space="preserve">Student </w:t>
-            </w:r>
-            <w:r>
-              <w:t>N</w:t>
-            </w:r>
-            <w:r>
-              <w:t>ame:</w:t>
+              <w:t>Student Name:</w:t>
             </w:r>
           </w:p>
         </w:tc>
@@ -111,13 +89,8 @@
             <w:tcW w:w="5335" w:type="dxa"/>
           </w:tcPr>
           <w:p>
-            <w:proofErr w:type="spellStart"/>
-            <w:r>
-              <w:t>Eryk</w:t>
-            </w:r>
-            <w:proofErr w:type="spellEnd"/>
-            <w:r>
-              <w:t xml:space="preserve"> Zygmunt Styczynski</w:t>
+            <w:r>
+              <w:t>Eryk Zygmunt Styczynski</w:t>
             </w:r>
           </w:p>
         </w:tc>
@@ -172,11 +145,16 @@
       <w:r>
         <w:br w:type="page"/>
       </w:r>
-      <w:bookmarkStart w:id="0" w:name="_GoBack"/>
-      <w:bookmarkEnd w:id="0"/>
     </w:p>
     <w:sdt>
       <w:sdtPr>
+        <w:rPr>
+          <w:rFonts w:ascii="Times New Roman" w:eastAsiaTheme="minorHAnsi" w:hAnsi="Times New Roman" w:cs="Times New Roman"/>
+          <w:color w:val="auto"/>
+          <w:sz w:val="24"/>
+          <w:szCs w:val="24"/>
+          <w:lang w:val="en-IE"/>
+        </w:rPr>
         <w:id w:val="1031535872"/>
         <w:docPartObj>
           <w:docPartGallery w:val="Table of Contents"/>
@@ -185,14 +163,8 @@
       </w:sdtPr>
       <w:sdtEndPr>
         <w:rPr>
-          <w:rFonts w:ascii="Times New Roman" w:eastAsiaTheme="minorHAnsi" w:hAnsi="Times New Roman" w:cs="Times New Roman"/>
           <w:b/>
           <w:bCs/>
-          <w:noProof/>
-          <w:color w:val="auto"/>
-          <w:sz w:val="24"/>
-          <w:szCs w:val="24"/>
-          <w:lang w:val="en-IE"/>
         </w:rPr>
       </w:sdtEndPr>
       <w:sdtContent>
@@ -204,6 +176,7 @@
               <w:b/>
               <w:bCs/>
               <w:color w:val="auto"/>
+              <w:lang w:val="en-IE"/>
             </w:rPr>
           </w:pPr>
           <w:r>
@@ -212,6 +185,7 @@
               <w:b/>
               <w:bCs/>
               <w:color w:val="auto"/>
+              <w:lang w:val="en-IE"/>
             </w:rPr>
             <w:t>Table of Contents</w:t>
           </w:r>
@@ -225,7 +199,6 @@
             </w:tabs>
             <w:rPr>
               <w:rFonts w:asciiTheme="minorHAnsi" w:eastAsiaTheme="minorEastAsia" w:hAnsiTheme="minorHAnsi" w:cstheme="minorBidi"/>
-              <w:noProof/>
               <w:sz w:val="22"/>
               <w:szCs w:val="22"/>
               <w:lang w:eastAsia="en-IE"/>
@@ -244,14 +217,12 @@
             <w:r>
               <w:rPr>
                 <w:rStyle w:val="Hyperlink"/>
-                <w:noProof/>
               </w:rPr>
               <w:t>1.</w:t>
             </w:r>
             <w:r>
               <w:rPr>
                 <w:rFonts w:asciiTheme="minorHAnsi" w:eastAsiaTheme="minorEastAsia" w:hAnsiTheme="minorHAnsi" w:cstheme="minorBidi"/>
-                <w:noProof/>
                 <w:sz w:val="22"/>
                 <w:szCs w:val="22"/>
                 <w:lang w:eastAsia="en-IE"/>
@@ -261,54 +232,46 @@
             <w:r>
               <w:rPr>
                 <w:rStyle w:val="Hyperlink"/>
-                <w:noProof/>
               </w:rPr>
               <w:t>Introduction</w:t>
             </w:r>
             <w:r>
               <w:rPr>
-                <w:noProof/>
                 <w:webHidden/>
               </w:rPr>
               <w:tab/>
             </w:r>
             <w:r>
               <w:rPr>
-                <w:noProof/>
                 <w:webHidden/>
               </w:rPr>
               <w:fldChar w:fldCharType="begin"/>
             </w:r>
             <w:r>
               <w:rPr>
-                <w:noProof/>
                 <w:webHidden/>
               </w:rPr>
               <w:instrText xml:space="preserve"> PAGEREF _Toc181728148 \h </w:instrText>
             </w:r>
             <w:r>
               <w:rPr>
-                <w:noProof/>
-                <w:webHidden/>
-              </w:rPr>
-            </w:r>
-            <w:r>
-              <w:rPr>
-                <w:noProof/>
+                <w:webHidden/>
+              </w:rPr>
+            </w:r>
+            <w:r>
+              <w:rPr>
                 <w:webHidden/>
               </w:rPr>
               <w:fldChar w:fldCharType="separate"/>
             </w:r>
             <w:r>
               <w:rPr>
-                <w:noProof/>
                 <w:webHidden/>
               </w:rPr>
               <w:t>3</w:t>
             </w:r>
             <w:r>
               <w:rPr>
-                <w:noProof/>
                 <w:webHidden/>
               </w:rPr>
               <w:fldChar w:fldCharType="end"/>
@@ -324,7 +287,6 @@
             </w:tabs>
             <w:rPr>
               <w:rFonts w:asciiTheme="minorHAnsi" w:eastAsiaTheme="minorEastAsia" w:hAnsiTheme="minorHAnsi" w:cstheme="minorBidi"/>
-              <w:noProof/>
               <w:sz w:val="22"/>
               <w:szCs w:val="22"/>
               <w:lang w:eastAsia="en-IE"/>
@@ -334,14 +296,12 @@
             <w:r>
               <w:rPr>
                 <w:rStyle w:val="Hyperlink"/>
-                <w:noProof/>
               </w:rPr>
               <w:t>1.1.</w:t>
             </w:r>
             <w:r>
               <w:rPr>
                 <w:rFonts w:asciiTheme="minorHAnsi" w:eastAsiaTheme="minorEastAsia" w:hAnsiTheme="minorHAnsi" w:cstheme="minorBidi"/>
-                <w:noProof/>
                 <w:sz w:val="22"/>
                 <w:szCs w:val="22"/>
                 <w:lang w:eastAsia="en-IE"/>
@@ -351,54 +311,46 @@
             <w:r>
               <w:rPr>
                 <w:rStyle w:val="Hyperlink"/>
-                <w:noProof/>
               </w:rPr>
               <w:t>Overview</w:t>
             </w:r>
             <w:r>
               <w:rPr>
-                <w:noProof/>
                 <w:webHidden/>
               </w:rPr>
               <w:tab/>
             </w:r>
             <w:r>
               <w:rPr>
-                <w:noProof/>
                 <w:webHidden/>
               </w:rPr>
               <w:fldChar w:fldCharType="begin"/>
             </w:r>
             <w:r>
               <w:rPr>
-                <w:noProof/>
                 <w:webHidden/>
               </w:rPr>
               <w:instrText xml:space="preserve"> PAGEREF _Toc181728149 \h </w:instrText>
             </w:r>
             <w:r>
               <w:rPr>
-                <w:noProof/>
-                <w:webHidden/>
-              </w:rPr>
-            </w:r>
-            <w:r>
-              <w:rPr>
-                <w:noProof/>
+                <w:webHidden/>
+              </w:rPr>
+            </w:r>
+            <w:r>
+              <w:rPr>
                 <w:webHidden/>
               </w:rPr>
               <w:fldChar w:fldCharType="separate"/>
             </w:r>
             <w:r>
               <w:rPr>
-                <w:noProof/>
                 <w:webHidden/>
               </w:rPr>
               <w:t>3</w:t>
             </w:r>
             <w:r>
               <w:rPr>
-                <w:noProof/>
                 <w:webHidden/>
               </w:rPr>
               <w:fldChar w:fldCharType="end"/>
@@ -414,7 +366,6 @@
             </w:tabs>
             <w:rPr>
               <w:rFonts w:asciiTheme="minorHAnsi" w:eastAsiaTheme="minorEastAsia" w:hAnsiTheme="minorHAnsi" w:cstheme="minorBidi"/>
-              <w:noProof/>
               <w:sz w:val="22"/>
               <w:szCs w:val="22"/>
               <w:lang w:eastAsia="en-IE"/>
@@ -424,14 +375,12 @@
             <w:r>
               <w:rPr>
                 <w:rStyle w:val="Hyperlink"/>
-                <w:noProof/>
               </w:rPr>
               <w:t>1.2.</w:t>
             </w:r>
             <w:r>
               <w:rPr>
                 <w:rFonts w:asciiTheme="minorHAnsi" w:eastAsiaTheme="minorEastAsia" w:hAnsiTheme="minorHAnsi" w:cstheme="minorBidi"/>
-                <w:noProof/>
                 <w:sz w:val="22"/>
                 <w:szCs w:val="22"/>
                 <w:lang w:eastAsia="en-IE"/>
@@ -441,54 +390,46 @@
             <w:r>
               <w:rPr>
                 <w:rStyle w:val="Hyperlink"/>
-                <w:noProof/>
               </w:rPr>
               <w:t>Glossary</w:t>
             </w:r>
             <w:r>
               <w:rPr>
-                <w:noProof/>
                 <w:webHidden/>
               </w:rPr>
               <w:tab/>
             </w:r>
             <w:r>
               <w:rPr>
-                <w:noProof/>
                 <w:webHidden/>
               </w:rPr>
               <w:fldChar w:fldCharType="begin"/>
             </w:r>
             <w:r>
               <w:rPr>
-                <w:noProof/>
                 <w:webHidden/>
               </w:rPr>
               <w:instrText xml:space="preserve"> PAGEREF _Toc181728150 \h </w:instrText>
             </w:r>
             <w:r>
               <w:rPr>
-                <w:noProof/>
-                <w:webHidden/>
-              </w:rPr>
-            </w:r>
-            <w:r>
-              <w:rPr>
-                <w:noProof/>
+                <w:webHidden/>
+              </w:rPr>
+            </w:r>
+            <w:r>
+              <w:rPr>
                 <w:webHidden/>
               </w:rPr>
               <w:fldChar w:fldCharType="separate"/>
             </w:r>
             <w:r>
               <w:rPr>
-                <w:noProof/>
                 <w:webHidden/>
               </w:rPr>
               <w:t>3</w:t>
             </w:r>
             <w:r>
               <w:rPr>
-                <w:noProof/>
                 <w:webHidden/>
               </w:rPr>
               <w:fldChar w:fldCharType="end"/>
@@ -504,7 +445,6 @@
             </w:tabs>
             <w:rPr>
               <w:rFonts w:asciiTheme="minorHAnsi" w:eastAsiaTheme="minorEastAsia" w:hAnsiTheme="minorHAnsi" w:cstheme="minorBidi"/>
-              <w:noProof/>
               <w:sz w:val="22"/>
               <w:szCs w:val="22"/>
               <w:lang w:eastAsia="en-IE"/>
@@ -514,14 +454,12 @@
             <w:r>
               <w:rPr>
                 <w:rStyle w:val="Hyperlink"/>
-                <w:noProof/>
               </w:rPr>
               <w:t>2.</w:t>
             </w:r>
             <w:r>
               <w:rPr>
                 <w:rFonts w:asciiTheme="minorHAnsi" w:eastAsiaTheme="minorEastAsia" w:hAnsiTheme="minorHAnsi" w:cstheme="minorBidi"/>
-                <w:noProof/>
                 <w:sz w:val="22"/>
                 <w:szCs w:val="22"/>
                 <w:lang w:eastAsia="en-IE"/>
@@ -531,54 +469,46 @@
             <w:r>
               <w:rPr>
                 <w:rStyle w:val="Hyperlink"/>
-                <w:noProof/>
               </w:rPr>
               <w:t>General Description</w:t>
             </w:r>
             <w:r>
               <w:rPr>
-                <w:noProof/>
                 <w:webHidden/>
               </w:rPr>
               <w:tab/>
             </w:r>
             <w:r>
               <w:rPr>
-                <w:noProof/>
                 <w:webHidden/>
               </w:rPr>
               <w:fldChar w:fldCharType="begin"/>
             </w:r>
             <w:r>
               <w:rPr>
-                <w:noProof/>
                 <w:webHidden/>
               </w:rPr>
               <w:instrText xml:space="preserve"> PAGEREF _Toc181728151 \h </w:instrText>
             </w:r>
             <w:r>
               <w:rPr>
-                <w:noProof/>
-                <w:webHidden/>
-              </w:rPr>
-            </w:r>
-            <w:r>
-              <w:rPr>
-                <w:noProof/>
+                <w:webHidden/>
+              </w:rPr>
+            </w:r>
+            <w:r>
+              <w:rPr>
                 <w:webHidden/>
               </w:rPr>
               <w:fldChar w:fldCharType="separate"/>
             </w:r>
             <w:r>
               <w:rPr>
-                <w:noProof/>
                 <w:webHidden/>
               </w:rPr>
               <w:t>3</w:t>
             </w:r>
             <w:r>
               <w:rPr>
-                <w:noProof/>
                 <w:webHidden/>
               </w:rPr>
               <w:fldChar w:fldCharType="end"/>
@@ -594,7 +524,6 @@
             </w:tabs>
             <w:rPr>
               <w:rFonts w:asciiTheme="minorHAnsi" w:eastAsiaTheme="minorEastAsia" w:hAnsiTheme="minorHAnsi" w:cstheme="minorBidi"/>
-              <w:noProof/>
               <w:sz w:val="22"/>
               <w:szCs w:val="22"/>
               <w:lang w:eastAsia="en-IE"/>
@@ -604,14 +533,12 @@
             <w:r>
               <w:rPr>
                 <w:rStyle w:val="Hyperlink"/>
-                <w:noProof/>
               </w:rPr>
               <w:t>2.1.</w:t>
             </w:r>
             <w:r>
               <w:rPr>
                 <w:rFonts w:asciiTheme="minorHAnsi" w:eastAsiaTheme="minorEastAsia" w:hAnsiTheme="minorHAnsi" w:cstheme="minorBidi"/>
-                <w:noProof/>
                 <w:sz w:val="22"/>
                 <w:szCs w:val="22"/>
                 <w:lang w:eastAsia="en-IE"/>
@@ -621,54 +548,46 @@
             <w:r>
               <w:rPr>
                 <w:rStyle w:val="Hyperlink"/>
-                <w:noProof/>
               </w:rPr>
               <w:t>Product / System Functions</w:t>
             </w:r>
             <w:r>
               <w:rPr>
-                <w:noProof/>
                 <w:webHidden/>
               </w:rPr>
               <w:tab/>
             </w:r>
             <w:r>
               <w:rPr>
-                <w:noProof/>
                 <w:webHidden/>
               </w:rPr>
               <w:fldChar w:fldCharType="begin"/>
             </w:r>
             <w:r>
               <w:rPr>
-                <w:noProof/>
                 <w:webHidden/>
               </w:rPr>
               <w:instrText xml:space="preserve"> PAGEREF _Toc181728152 \h </w:instrText>
             </w:r>
             <w:r>
               <w:rPr>
-                <w:noProof/>
-                <w:webHidden/>
-              </w:rPr>
-            </w:r>
-            <w:r>
-              <w:rPr>
-                <w:noProof/>
+                <w:webHidden/>
+              </w:rPr>
+            </w:r>
+            <w:r>
+              <w:rPr>
                 <w:webHidden/>
               </w:rPr>
               <w:fldChar w:fldCharType="separate"/>
             </w:r>
             <w:r>
               <w:rPr>
-                <w:noProof/>
                 <w:webHidden/>
               </w:rPr>
               <w:t>3</w:t>
             </w:r>
             <w:r>
               <w:rPr>
-                <w:noProof/>
                 <w:webHidden/>
               </w:rPr>
               <w:fldChar w:fldCharType="end"/>
@@ -684,7 +603,6 @@
             </w:tabs>
             <w:rPr>
               <w:rFonts w:asciiTheme="minorHAnsi" w:eastAsiaTheme="minorEastAsia" w:hAnsiTheme="minorHAnsi" w:cstheme="minorBidi"/>
-              <w:noProof/>
               <w:sz w:val="22"/>
               <w:szCs w:val="22"/>
               <w:lang w:eastAsia="en-IE"/>
@@ -694,14 +612,12 @@
             <w:r>
               <w:rPr>
                 <w:rStyle w:val="Hyperlink"/>
-                <w:noProof/>
               </w:rPr>
               <w:t>2.2.</w:t>
             </w:r>
             <w:r>
               <w:rPr>
                 <w:rFonts w:asciiTheme="minorHAnsi" w:eastAsiaTheme="minorEastAsia" w:hAnsiTheme="minorHAnsi" w:cstheme="minorBidi"/>
-                <w:noProof/>
                 <w:sz w:val="22"/>
                 <w:szCs w:val="22"/>
                 <w:lang w:eastAsia="en-IE"/>
@@ -711,54 +627,46 @@
             <w:r>
               <w:rPr>
                 <w:rStyle w:val="Hyperlink"/>
-                <w:noProof/>
               </w:rPr>
               <w:t>User Characteristics and Objectives</w:t>
             </w:r>
             <w:r>
               <w:rPr>
-                <w:noProof/>
                 <w:webHidden/>
               </w:rPr>
               <w:tab/>
             </w:r>
             <w:r>
               <w:rPr>
-                <w:noProof/>
                 <w:webHidden/>
               </w:rPr>
               <w:fldChar w:fldCharType="begin"/>
             </w:r>
             <w:r>
               <w:rPr>
-                <w:noProof/>
                 <w:webHidden/>
               </w:rPr>
               <w:instrText xml:space="preserve"> PAGEREF _Toc181728153 \h </w:instrText>
             </w:r>
             <w:r>
               <w:rPr>
-                <w:noProof/>
-                <w:webHidden/>
-              </w:rPr>
-            </w:r>
-            <w:r>
-              <w:rPr>
-                <w:noProof/>
+                <w:webHidden/>
+              </w:rPr>
+            </w:r>
+            <w:r>
+              <w:rPr>
                 <w:webHidden/>
               </w:rPr>
               <w:fldChar w:fldCharType="separate"/>
             </w:r>
             <w:r>
               <w:rPr>
-                <w:noProof/>
                 <w:webHidden/>
               </w:rPr>
               <w:t>3</w:t>
             </w:r>
             <w:r>
               <w:rPr>
-                <w:noProof/>
                 <w:webHidden/>
               </w:rPr>
               <w:fldChar w:fldCharType="end"/>
@@ -774,7 +682,6 @@
             </w:tabs>
             <w:rPr>
               <w:rFonts w:asciiTheme="minorHAnsi" w:eastAsiaTheme="minorEastAsia" w:hAnsiTheme="minorHAnsi" w:cstheme="minorBidi"/>
-              <w:noProof/>
               <w:sz w:val="22"/>
               <w:szCs w:val="22"/>
               <w:lang w:eastAsia="en-IE"/>
@@ -784,14 +691,12 @@
             <w:r>
               <w:rPr>
                 <w:rStyle w:val="Hyperlink"/>
-                <w:noProof/>
               </w:rPr>
               <w:t>2.2.1.</w:t>
             </w:r>
             <w:r>
               <w:rPr>
                 <w:rFonts w:asciiTheme="minorHAnsi" w:eastAsiaTheme="minorEastAsia" w:hAnsiTheme="minorHAnsi" w:cstheme="minorBidi"/>
-                <w:noProof/>
                 <w:sz w:val="22"/>
                 <w:szCs w:val="22"/>
                 <w:lang w:eastAsia="en-IE"/>
@@ -801,54 +706,46 @@
             <w:r>
               <w:rPr>
                 <w:rStyle w:val="Hyperlink"/>
-                <w:noProof/>
               </w:rPr>
               <w:t>User Characteristics</w:t>
             </w:r>
             <w:r>
               <w:rPr>
-                <w:noProof/>
                 <w:webHidden/>
               </w:rPr>
               <w:tab/>
             </w:r>
             <w:r>
               <w:rPr>
-                <w:noProof/>
                 <w:webHidden/>
               </w:rPr>
               <w:fldChar w:fldCharType="begin"/>
             </w:r>
             <w:r>
               <w:rPr>
-                <w:noProof/>
                 <w:webHidden/>
               </w:rPr>
               <w:instrText xml:space="preserve"> PAGEREF _Toc181728154 \h </w:instrText>
             </w:r>
             <w:r>
               <w:rPr>
-                <w:noProof/>
-                <w:webHidden/>
-              </w:rPr>
-            </w:r>
-            <w:r>
-              <w:rPr>
-                <w:noProof/>
+                <w:webHidden/>
+              </w:rPr>
+            </w:r>
+            <w:r>
+              <w:rPr>
                 <w:webHidden/>
               </w:rPr>
               <w:fldChar w:fldCharType="separate"/>
             </w:r>
             <w:r>
               <w:rPr>
-                <w:noProof/>
                 <w:webHidden/>
               </w:rPr>
               <w:t>3</w:t>
             </w:r>
             <w:r>
               <w:rPr>
-                <w:noProof/>
                 <w:webHidden/>
               </w:rPr>
               <w:fldChar w:fldCharType="end"/>
@@ -864,7 +761,6 @@
             </w:tabs>
             <w:rPr>
               <w:rFonts w:asciiTheme="minorHAnsi" w:eastAsiaTheme="minorEastAsia" w:hAnsiTheme="minorHAnsi" w:cstheme="minorBidi"/>
-              <w:noProof/>
               <w:sz w:val="22"/>
               <w:szCs w:val="22"/>
               <w:lang w:eastAsia="en-IE"/>
@@ -874,14 +770,12 @@
             <w:r>
               <w:rPr>
                 <w:rStyle w:val="Hyperlink"/>
-                <w:noProof/>
               </w:rPr>
               <w:t>2.2.2.</w:t>
             </w:r>
             <w:r>
               <w:rPr>
                 <w:rFonts w:asciiTheme="minorHAnsi" w:eastAsiaTheme="minorEastAsia" w:hAnsiTheme="minorHAnsi" w:cstheme="minorBidi"/>
-                <w:noProof/>
                 <w:sz w:val="22"/>
                 <w:szCs w:val="22"/>
                 <w:lang w:eastAsia="en-IE"/>
@@ -891,54 +785,46 @@
             <w:r>
               <w:rPr>
                 <w:rStyle w:val="Hyperlink"/>
-                <w:noProof/>
               </w:rPr>
               <w:t>User Objectives</w:t>
             </w:r>
             <w:r>
               <w:rPr>
-                <w:noProof/>
                 <w:webHidden/>
               </w:rPr>
               <w:tab/>
             </w:r>
             <w:r>
               <w:rPr>
-                <w:noProof/>
                 <w:webHidden/>
               </w:rPr>
               <w:fldChar w:fldCharType="begin"/>
             </w:r>
             <w:r>
               <w:rPr>
-                <w:noProof/>
                 <w:webHidden/>
               </w:rPr>
               <w:instrText xml:space="preserve"> PAGEREF _Toc181728155 \h </w:instrText>
             </w:r>
             <w:r>
               <w:rPr>
-                <w:noProof/>
-                <w:webHidden/>
-              </w:rPr>
-            </w:r>
-            <w:r>
-              <w:rPr>
-                <w:noProof/>
+                <w:webHidden/>
+              </w:rPr>
+            </w:r>
+            <w:r>
+              <w:rPr>
                 <w:webHidden/>
               </w:rPr>
               <w:fldChar w:fldCharType="separate"/>
             </w:r>
             <w:r>
               <w:rPr>
-                <w:noProof/>
                 <w:webHidden/>
               </w:rPr>
               <w:t>3</w:t>
             </w:r>
             <w:r>
               <w:rPr>
-                <w:noProof/>
                 <w:webHidden/>
               </w:rPr>
               <w:fldChar w:fldCharType="end"/>
@@ -954,7 +840,6 @@
             </w:tabs>
             <w:rPr>
               <w:rFonts w:asciiTheme="minorHAnsi" w:eastAsiaTheme="minorEastAsia" w:hAnsiTheme="minorHAnsi" w:cstheme="minorBidi"/>
-              <w:noProof/>
               <w:sz w:val="22"/>
               <w:szCs w:val="22"/>
               <w:lang w:eastAsia="en-IE"/>
@@ -964,14 +849,12 @@
             <w:r>
               <w:rPr>
                 <w:rStyle w:val="Hyperlink"/>
-                <w:noProof/>
               </w:rPr>
               <w:t>2.3.</w:t>
             </w:r>
             <w:r>
               <w:rPr>
                 <w:rFonts w:asciiTheme="minorHAnsi" w:eastAsiaTheme="minorEastAsia" w:hAnsiTheme="minorHAnsi" w:cstheme="minorBidi"/>
-                <w:noProof/>
                 <w:sz w:val="22"/>
                 <w:szCs w:val="22"/>
                 <w:lang w:eastAsia="en-IE"/>
@@ -981,54 +864,46 @@
             <w:r>
               <w:rPr>
                 <w:rStyle w:val="Hyperlink"/>
-                <w:noProof/>
               </w:rPr>
               <w:t>Operational Scenarios</w:t>
             </w:r>
             <w:r>
               <w:rPr>
-                <w:noProof/>
                 <w:webHidden/>
               </w:rPr>
               <w:tab/>
             </w:r>
             <w:r>
               <w:rPr>
-                <w:noProof/>
                 <w:webHidden/>
               </w:rPr>
               <w:fldChar w:fldCharType="begin"/>
             </w:r>
             <w:r>
               <w:rPr>
-                <w:noProof/>
                 <w:webHidden/>
               </w:rPr>
               <w:instrText xml:space="preserve"> PAGEREF _Toc181728156 \h </w:instrText>
             </w:r>
             <w:r>
               <w:rPr>
-                <w:noProof/>
-                <w:webHidden/>
-              </w:rPr>
-            </w:r>
-            <w:r>
-              <w:rPr>
-                <w:noProof/>
+                <w:webHidden/>
+              </w:rPr>
+            </w:r>
+            <w:r>
+              <w:rPr>
                 <w:webHidden/>
               </w:rPr>
               <w:fldChar w:fldCharType="separate"/>
             </w:r>
             <w:r>
               <w:rPr>
-                <w:noProof/>
                 <w:webHidden/>
               </w:rPr>
               <w:t>3</w:t>
             </w:r>
             <w:r>
               <w:rPr>
-                <w:noProof/>
                 <w:webHidden/>
               </w:rPr>
               <w:fldChar w:fldCharType="end"/>
@@ -1044,7 +919,6 @@
             </w:tabs>
             <w:rPr>
               <w:rFonts w:asciiTheme="minorHAnsi" w:eastAsiaTheme="minorEastAsia" w:hAnsiTheme="minorHAnsi" w:cstheme="minorBidi"/>
-              <w:noProof/>
               <w:sz w:val="22"/>
               <w:szCs w:val="22"/>
               <w:lang w:eastAsia="en-IE"/>
@@ -1054,14 +928,12 @@
             <w:r>
               <w:rPr>
                 <w:rStyle w:val="Hyperlink"/>
-                <w:noProof/>
               </w:rPr>
               <w:t>2.4.</w:t>
             </w:r>
             <w:r>
               <w:rPr>
                 <w:rFonts w:asciiTheme="minorHAnsi" w:eastAsiaTheme="minorEastAsia" w:hAnsiTheme="minorHAnsi" w:cstheme="minorBidi"/>
-                <w:noProof/>
                 <w:sz w:val="22"/>
                 <w:szCs w:val="22"/>
                 <w:lang w:eastAsia="en-IE"/>
@@ -1071,54 +943,46 @@
             <w:r>
               <w:rPr>
                 <w:rStyle w:val="Hyperlink"/>
-                <w:noProof/>
               </w:rPr>
               <w:t>Constraints</w:t>
             </w:r>
             <w:r>
               <w:rPr>
-                <w:noProof/>
                 <w:webHidden/>
               </w:rPr>
               <w:tab/>
             </w:r>
             <w:r>
               <w:rPr>
-                <w:noProof/>
                 <w:webHidden/>
               </w:rPr>
               <w:fldChar w:fldCharType="begin"/>
             </w:r>
             <w:r>
               <w:rPr>
-                <w:noProof/>
                 <w:webHidden/>
               </w:rPr>
               <w:instrText xml:space="preserve"> PAGEREF _Toc181728157 \h </w:instrText>
             </w:r>
             <w:r>
               <w:rPr>
-                <w:noProof/>
-                <w:webHidden/>
-              </w:rPr>
-            </w:r>
-            <w:r>
-              <w:rPr>
-                <w:noProof/>
+                <w:webHidden/>
+              </w:rPr>
+            </w:r>
+            <w:r>
+              <w:rPr>
                 <w:webHidden/>
               </w:rPr>
               <w:fldChar w:fldCharType="separate"/>
             </w:r>
             <w:r>
               <w:rPr>
-                <w:noProof/>
                 <w:webHidden/>
               </w:rPr>
               <w:t>4</w:t>
             </w:r>
             <w:r>
               <w:rPr>
-                <w:noProof/>
                 <w:webHidden/>
               </w:rPr>
               <w:fldChar w:fldCharType="end"/>
@@ -1134,7 +998,6 @@
             </w:tabs>
             <w:rPr>
               <w:rFonts w:asciiTheme="minorHAnsi" w:eastAsiaTheme="minorEastAsia" w:hAnsiTheme="minorHAnsi" w:cstheme="minorBidi"/>
-              <w:noProof/>
               <w:sz w:val="22"/>
               <w:szCs w:val="22"/>
               <w:lang w:eastAsia="en-IE"/>
@@ -1144,14 +1007,12 @@
             <w:r>
               <w:rPr>
                 <w:rStyle w:val="Hyperlink"/>
-                <w:noProof/>
               </w:rPr>
               <w:t>3.</w:t>
             </w:r>
             <w:r>
               <w:rPr>
                 <w:rFonts w:asciiTheme="minorHAnsi" w:eastAsiaTheme="minorEastAsia" w:hAnsiTheme="minorHAnsi" w:cstheme="minorBidi"/>
-                <w:noProof/>
                 <w:sz w:val="22"/>
                 <w:szCs w:val="22"/>
                 <w:lang w:eastAsia="en-IE"/>
@@ -1161,54 +1022,46 @@
             <w:r>
               <w:rPr>
                 <w:rStyle w:val="Hyperlink"/>
-                <w:noProof/>
               </w:rPr>
               <w:t>Functional Requirements</w:t>
             </w:r>
             <w:r>
               <w:rPr>
-                <w:noProof/>
                 <w:webHidden/>
               </w:rPr>
               <w:tab/>
             </w:r>
             <w:r>
               <w:rPr>
-                <w:noProof/>
                 <w:webHidden/>
               </w:rPr>
               <w:fldChar w:fldCharType="begin"/>
             </w:r>
             <w:r>
               <w:rPr>
-                <w:noProof/>
                 <w:webHidden/>
               </w:rPr>
               <w:instrText xml:space="preserve"> PAGEREF _Toc181728158 \h </w:instrText>
             </w:r>
             <w:r>
               <w:rPr>
-                <w:noProof/>
-                <w:webHidden/>
-              </w:rPr>
-            </w:r>
-            <w:r>
-              <w:rPr>
-                <w:noProof/>
+                <w:webHidden/>
+              </w:rPr>
+            </w:r>
+            <w:r>
+              <w:rPr>
                 <w:webHidden/>
               </w:rPr>
               <w:fldChar w:fldCharType="separate"/>
             </w:r>
             <w:r>
               <w:rPr>
-                <w:noProof/>
                 <w:webHidden/>
               </w:rPr>
               <w:t>4</w:t>
             </w:r>
             <w:r>
               <w:rPr>
-                <w:noProof/>
                 <w:webHidden/>
               </w:rPr>
               <w:fldChar w:fldCharType="end"/>
@@ -1224,7 +1077,6 @@
             </w:tabs>
             <w:rPr>
               <w:rFonts w:asciiTheme="minorHAnsi" w:eastAsiaTheme="minorEastAsia" w:hAnsiTheme="minorHAnsi" w:cstheme="minorBidi"/>
-              <w:noProof/>
               <w:sz w:val="22"/>
               <w:szCs w:val="22"/>
               <w:lang w:eastAsia="en-IE"/>
@@ -1234,14 +1086,12 @@
             <w:r>
               <w:rPr>
                 <w:rStyle w:val="Hyperlink"/>
-                <w:noProof/>
               </w:rPr>
               <w:t>3.1.</w:t>
             </w:r>
             <w:r>
               <w:rPr>
                 <w:rFonts w:asciiTheme="minorHAnsi" w:eastAsiaTheme="minorEastAsia" w:hAnsiTheme="minorHAnsi" w:cstheme="minorBidi"/>
-                <w:noProof/>
                 <w:sz w:val="22"/>
                 <w:szCs w:val="22"/>
                 <w:lang w:eastAsia="en-IE"/>
@@ -1251,54 +1101,46 @@
             <w:r>
               <w:rPr>
                 <w:rStyle w:val="Hyperlink"/>
-                <w:noProof/>
               </w:rPr>
               <w:t>The X3DH Key Agreement Protocol</w:t>
             </w:r>
             <w:r>
               <w:rPr>
-                <w:noProof/>
                 <w:webHidden/>
               </w:rPr>
               <w:tab/>
             </w:r>
             <w:r>
               <w:rPr>
-                <w:noProof/>
                 <w:webHidden/>
               </w:rPr>
               <w:fldChar w:fldCharType="begin"/>
             </w:r>
             <w:r>
               <w:rPr>
-                <w:noProof/>
                 <w:webHidden/>
               </w:rPr>
               <w:instrText xml:space="preserve"> PAGEREF _Toc181728159 \h </w:instrText>
             </w:r>
             <w:r>
               <w:rPr>
-                <w:noProof/>
-                <w:webHidden/>
-              </w:rPr>
-            </w:r>
-            <w:r>
-              <w:rPr>
-                <w:noProof/>
+                <w:webHidden/>
+              </w:rPr>
+            </w:r>
+            <w:r>
+              <w:rPr>
                 <w:webHidden/>
               </w:rPr>
               <w:fldChar w:fldCharType="separate"/>
             </w:r>
             <w:r>
               <w:rPr>
-                <w:noProof/>
                 <w:webHidden/>
               </w:rPr>
               <w:t>4</w:t>
             </w:r>
             <w:r>
               <w:rPr>
-                <w:noProof/>
                 <w:webHidden/>
               </w:rPr>
               <w:fldChar w:fldCharType="end"/>
@@ -1314,7 +1156,6 @@
             </w:tabs>
             <w:rPr>
               <w:rFonts w:asciiTheme="minorHAnsi" w:eastAsiaTheme="minorEastAsia" w:hAnsiTheme="minorHAnsi" w:cstheme="minorBidi"/>
-              <w:noProof/>
               <w:sz w:val="22"/>
               <w:szCs w:val="22"/>
               <w:lang w:eastAsia="en-IE"/>
@@ -1324,14 +1165,12 @@
             <w:r>
               <w:rPr>
                 <w:rStyle w:val="Hyperlink"/>
-                <w:noProof/>
               </w:rPr>
               <w:t>3.2.</w:t>
             </w:r>
             <w:r>
               <w:rPr>
                 <w:rFonts w:asciiTheme="minorHAnsi" w:eastAsiaTheme="minorEastAsia" w:hAnsiTheme="minorHAnsi" w:cstheme="minorBidi"/>
-                <w:noProof/>
                 <w:sz w:val="22"/>
                 <w:szCs w:val="22"/>
                 <w:lang w:eastAsia="en-IE"/>
@@ -1341,54 +1180,46 @@
             <w:r>
               <w:rPr>
                 <w:rStyle w:val="Hyperlink"/>
-                <w:noProof/>
               </w:rPr>
               <w:t>The Double Ratchet Algorithm</w:t>
             </w:r>
             <w:r>
               <w:rPr>
-                <w:noProof/>
                 <w:webHidden/>
               </w:rPr>
               <w:tab/>
             </w:r>
             <w:r>
               <w:rPr>
-                <w:noProof/>
                 <w:webHidden/>
               </w:rPr>
               <w:fldChar w:fldCharType="begin"/>
             </w:r>
             <w:r>
               <w:rPr>
-                <w:noProof/>
                 <w:webHidden/>
               </w:rPr>
               <w:instrText xml:space="preserve"> PAGEREF _Toc181728160 \h </w:instrText>
             </w:r>
             <w:r>
               <w:rPr>
-                <w:noProof/>
-                <w:webHidden/>
-              </w:rPr>
-            </w:r>
-            <w:r>
-              <w:rPr>
-                <w:noProof/>
+                <w:webHidden/>
+              </w:rPr>
+            </w:r>
+            <w:r>
+              <w:rPr>
                 <w:webHidden/>
               </w:rPr>
               <w:fldChar w:fldCharType="separate"/>
             </w:r>
             <w:r>
               <w:rPr>
-                <w:noProof/>
                 <w:webHidden/>
               </w:rPr>
               <w:t>4</w:t>
             </w:r>
             <w:r>
               <w:rPr>
-                <w:noProof/>
                 <w:webHidden/>
               </w:rPr>
               <w:fldChar w:fldCharType="end"/>
@@ -1404,7 +1235,6 @@
             </w:tabs>
             <w:rPr>
               <w:rFonts w:asciiTheme="minorHAnsi" w:eastAsiaTheme="minorEastAsia" w:hAnsiTheme="minorHAnsi" w:cstheme="minorBidi"/>
-              <w:noProof/>
               <w:sz w:val="22"/>
               <w:szCs w:val="22"/>
               <w:lang w:eastAsia="en-IE"/>
@@ -1414,14 +1244,12 @@
             <w:r>
               <w:rPr>
                 <w:rStyle w:val="Hyperlink"/>
-                <w:noProof/>
               </w:rPr>
               <w:t>3.3.</w:t>
             </w:r>
             <w:r>
               <w:rPr>
                 <w:rFonts w:asciiTheme="minorHAnsi" w:eastAsiaTheme="minorEastAsia" w:hAnsiTheme="minorHAnsi" w:cstheme="minorBidi"/>
-                <w:noProof/>
                 <w:sz w:val="22"/>
                 <w:szCs w:val="22"/>
                 <w:lang w:eastAsia="en-IE"/>
@@ -1431,54 +1259,46 @@
             <w:r>
               <w:rPr>
                 <w:rStyle w:val="Hyperlink"/>
-                <w:noProof/>
               </w:rPr>
               <w:t>Placeholder</w:t>
             </w:r>
             <w:r>
               <w:rPr>
-                <w:noProof/>
                 <w:webHidden/>
               </w:rPr>
               <w:tab/>
             </w:r>
             <w:r>
               <w:rPr>
-                <w:noProof/>
                 <w:webHidden/>
               </w:rPr>
               <w:fldChar w:fldCharType="begin"/>
             </w:r>
             <w:r>
               <w:rPr>
-                <w:noProof/>
                 <w:webHidden/>
               </w:rPr>
               <w:instrText xml:space="preserve"> PAGEREF _Toc181728161 \h </w:instrText>
             </w:r>
             <w:r>
               <w:rPr>
-                <w:noProof/>
-                <w:webHidden/>
-              </w:rPr>
-            </w:r>
-            <w:r>
-              <w:rPr>
-                <w:noProof/>
+                <w:webHidden/>
+              </w:rPr>
+            </w:r>
+            <w:r>
+              <w:rPr>
                 <w:webHidden/>
               </w:rPr>
               <w:fldChar w:fldCharType="separate"/>
             </w:r>
             <w:r>
               <w:rPr>
-                <w:noProof/>
                 <w:webHidden/>
               </w:rPr>
               <w:t>5</w:t>
             </w:r>
             <w:r>
               <w:rPr>
-                <w:noProof/>
                 <w:webHidden/>
               </w:rPr>
               <w:fldChar w:fldCharType="end"/>
@@ -1494,7 +1314,6 @@
             </w:tabs>
             <w:rPr>
               <w:rFonts w:asciiTheme="minorHAnsi" w:eastAsiaTheme="minorEastAsia" w:hAnsiTheme="minorHAnsi" w:cstheme="minorBidi"/>
-              <w:noProof/>
               <w:sz w:val="22"/>
               <w:szCs w:val="22"/>
               <w:lang w:eastAsia="en-IE"/>
@@ -1504,14 +1323,12 @@
             <w:r>
               <w:rPr>
                 <w:rStyle w:val="Hyperlink"/>
-                <w:noProof/>
               </w:rPr>
               <w:t>4.</w:t>
             </w:r>
             <w:r>
               <w:rPr>
                 <w:rFonts w:asciiTheme="minorHAnsi" w:eastAsiaTheme="minorEastAsia" w:hAnsiTheme="minorHAnsi" w:cstheme="minorBidi"/>
-                <w:noProof/>
                 <w:sz w:val="22"/>
                 <w:szCs w:val="22"/>
                 <w:lang w:eastAsia="en-IE"/>
@@ -1521,54 +1338,46 @@
             <w:r>
               <w:rPr>
                 <w:rStyle w:val="Hyperlink"/>
-                <w:noProof/>
               </w:rPr>
               <w:t>System Architecture</w:t>
             </w:r>
             <w:r>
               <w:rPr>
-                <w:noProof/>
                 <w:webHidden/>
               </w:rPr>
               <w:tab/>
             </w:r>
             <w:r>
               <w:rPr>
-                <w:noProof/>
                 <w:webHidden/>
               </w:rPr>
               <w:fldChar w:fldCharType="begin"/>
             </w:r>
             <w:r>
               <w:rPr>
-                <w:noProof/>
                 <w:webHidden/>
               </w:rPr>
               <w:instrText xml:space="preserve"> PAGEREF _Toc181728162 \h </w:instrText>
             </w:r>
             <w:r>
               <w:rPr>
-                <w:noProof/>
-                <w:webHidden/>
-              </w:rPr>
-            </w:r>
-            <w:r>
-              <w:rPr>
-                <w:noProof/>
+                <w:webHidden/>
+              </w:rPr>
+            </w:r>
+            <w:r>
+              <w:rPr>
                 <w:webHidden/>
               </w:rPr>
               <w:fldChar w:fldCharType="separate"/>
             </w:r>
             <w:r>
               <w:rPr>
-                <w:noProof/>
                 <w:webHidden/>
               </w:rPr>
               <w:t>6</w:t>
             </w:r>
             <w:r>
               <w:rPr>
-                <w:noProof/>
                 <w:webHidden/>
               </w:rPr>
               <w:fldChar w:fldCharType="end"/>
@@ -1584,7 +1393,6 @@
             </w:tabs>
             <w:rPr>
               <w:rFonts w:asciiTheme="minorHAnsi" w:eastAsiaTheme="minorEastAsia" w:hAnsiTheme="minorHAnsi" w:cstheme="minorBidi"/>
-              <w:noProof/>
               <w:sz w:val="22"/>
               <w:szCs w:val="22"/>
               <w:lang w:eastAsia="en-IE"/>
@@ -1594,14 +1402,12 @@
             <w:r>
               <w:rPr>
                 <w:rStyle w:val="Hyperlink"/>
-                <w:noProof/>
               </w:rPr>
               <w:t>5.</w:t>
             </w:r>
             <w:r>
               <w:rPr>
                 <w:rFonts w:asciiTheme="minorHAnsi" w:eastAsiaTheme="minorEastAsia" w:hAnsiTheme="minorHAnsi" w:cstheme="minorBidi"/>
-                <w:noProof/>
                 <w:sz w:val="22"/>
                 <w:szCs w:val="22"/>
                 <w:lang w:eastAsia="en-IE"/>
@@ -1611,54 +1417,46 @@
             <w:r>
               <w:rPr>
                 <w:rStyle w:val="Hyperlink"/>
-                <w:noProof/>
               </w:rPr>
               <w:t>High-Level Design</w:t>
             </w:r>
             <w:r>
               <w:rPr>
-                <w:noProof/>
                 <w:webHidden/>
               </w:rPr>
               <w:tab/>
             </w:r>
             <w:r>
               <w:rPr>
-                <w:noProof/>
                 <w:webHidden/>
               </w:rPr>
               <w:fldChar w:fldCharType="begin"/>
             </w:r>
             <w:r>
               <w:rPr>
-                <w:noProof/>
                 <w:webHidden/>
               </w:rPr>
               <w:instrText xml:space="preserve"> PAGEREF _Toc181728163 \h </w:instrText>
             </w:r>
             <w:r>
               <w:rPr>
-                <w:noProof/>
-                <w:webHidden/>
-              </w:rPr>
-            </w:r>
-            <w:r>
-              <w:rPr>
-                <w:noProof/>
+                <w:webHidden/>
+              </w:rPr>
+            </w:r>
+            <w:r>
+              <w:rPr>
                 <w:webHidden/>
               </w:rPr>
               <w:fldChar w:fldCharType="separate"/>
             </w:r>
             <w:r>
               <w:rPr>
-                <w:noProof/>
                 <w:webHidden/>
               </w:rPr>
               <w:t>6</w:t>
             </w:r>
             <w:r>
               <w:rPr>
-                <w:noProof/>
                 <w:webHidden/>
               </w:rPr>
               <w:fldChar w:fldCharType="end"/>
@@ -1674,7 +1472,6 @@
             </w:tabs>
             <w:rPr>
               <w:rFonts w:asciiTheme="minorHAnsi" w:eastAsiaTheme="minorEastAsia" w:hAnsiTheme="minorHAnsi" w:cstheme="minorBidi"/>
-              <w:noProof/>
               <w:sz w:val="22"/>
               <w:szCs w:val="22"/>
               <w:lang w:eastAsia="en-IE"/>
@@ -1684,14 +1481,12 @@
             <w:r>
               <w:rPr>
                 <w:rStyle w:val="Hyperlink"/>
-                <w:noProof/>
               </w:rPr>
               <w:t>6.</w:t>
             </w:r>
             <w:r>
               <w:rPr>
                 <w:rFonts w:asciiTheme="minorHAnsi" w:eastAsiaTheme="minorEastAsia" w:hAnsiTheme="minorHAnsi" w:cstheme="minorBidi"/>
-                <w:noProof/>
                 <w:sz w:val="22"/>
                 <w:szCs w:val="22"/>
                 <w:lang w:eastAsia="en-IE"/>
@@ -1701,54 +1496,46 @@
             <w:r>
               <w:rPr>
                 <w:rStyle w:val="Hyperlink"/>
-                <w:noProof/>
               </w:rPr>
               <w:t>Preliminary Schedule</w:t>
             </w:r>
             <w:r>
               <w:rPr>
-                <w:noProof/>
                 <w:webHidden/>
               </w:rPr>
               <w:tab/>
             </w:r>
             <w:r>
               <w:rPr>
-                <w:noProof/>
                 <w:webHidden/>
               </w:rPr>
               <w:fldChar w:fldCharType="begin"/>
             </w:r>
             <w:r>
               <w:rPr>
-                <w:noProof/>
                 <w:webHidden/>
               </w:rPr>
               <w:instrText xml:space="preserve"> PAGEREF _Toc181728164 \h </w:instrText>
             </w:r>
             <w:r>
               <w:rPr>
-                <w:noProof/>
-                <w:webHidden/>
-              </w:rPr>
-            </w:r>
-            <w:r>
-              <w:rPr>
-                <w:noProof/>
+                <w:webHidden/>
+              </w:rPr>
+            </w:r>
+            <w:r>
+              <w:rPr>
                 <w:webHidden/>
               </w:rPr>
               <w:fldChar w:fldCharType="separate"/>
             </w:r>
             <w:r>
               <w:rPr>
-                <w:noProof/>
                 <w:webHidden/>
               </w:rPr>
               <w:t>6</w:t>
             </w:r>
             <w:r>
               <w:rPr>
-                <w:noProof/>
                 <w:webHidden/>
               </w:rPr>
               <w:fldChar w:fldCharType="end"/>
@@ -1764,7 +1551,6 @@
             </w:tabs>
             <w:rPr>
               <w:rFonts w:asciiTheme="minorHAnsi" w:eastAsiaTheme="minorEastAsia" w:hAnsiTheme="minorHAnsi" w:cstheme="minorBidi"/>
-              <w:noProof/>
               <w:sz w:val="22"/>
               <w:szCs w:val="22"/>
               <w:lang w:eastAsia="en-IE"/>
@@ -1774,14 +1560,12 @@
             <w:r>
               <w:rPr>
                 <w:rStyle w:val="Hyperlink"/>
-                <w:noProof/>
               </w:rPr>
               <w:t>7.</w:t>
             </w:r>
             <w:r>
               <w:rPr>
                 <w:rFonts w:asciiTheme="minorHAnsi" w:eastAsiaTheme="minorEastAsia" w:hAnsiTheme="minorHAnsi" w:cstheme="minorBidi"/>
-                <w:noProof/>
                 <w:sz w:val="22"/>
                 <w:szCs w:val="22"/>
                 <w:lang w:eastAsia="en-IE"/>
@@ -1791,54 +1575,46 @@
             <w:r>
               <w:rPr>
                 <w:rStyle w:val="Hyperlink"/>
-                <w:noProof/>
               </w:rPr>
               <w:t>Appendices</w:t>
             </w:r>
             <w:r>
               <w:rPr>
-                <w:noProof/>
                 <w:webHidden/>
               </w:rPr>
               <w:tab/>
             </w:r>
             <w:r>
               <w:rPr>
-                <w:noProof/>
                 <w:webHidden/>
               </w:rPr>
               <w:fldChar w:fldCharType="begin"/>
             </w:r>
             <w:r>
               <w:rPr>
-                <w:noProof/>
                 <w:webHidden/>
               </w:rPr>
               <w:instrText xml:space="preserve"> PAGEREF _Toc181728165 \h </w:instrText>
             </w:r>
             <w:r>
               <w:rPr>
-                <w:noProof/>
-                <w:webHidden/>
-              </w:rPr>
-            </w:r>
-            <w:r>
-              <w:rPr>
-                <w:noProof/>
+                <w:webHidden/>
+              </w:rPr>
+            </w:r>
+            <w:r>
+              <w:rPr>
                 <w:webHidden/>
               </w:rPr>
               <w:fldChar w:fldCharType="separate"/>
             </w:r>
             <w:r>
               <w:rPr>
-                <w:noProof/>
                 <w:webHidden/>
               </w:rPr>
               <w:t>7</w:t>
             </w:r>
             <w:r>
               <w:rPr>
-                <w:noProof/>
                 <w:webHidden/>
               </w:rPr>
               <w:fldChar w:fldCharType="end"/>
@@ -1854,7 +1630,6 @@
             </w:tabs>
             <w:rPr>
               <w:rFonts w:asciiTheme="minorHAnsi" w:eastAsiaTheme="minorEastAsia" w:hAnsiTheme="minorHAnsi" w:cstheme="minorBidi"/>
-              <w:noProof/>
               <w:sz w:val="22"/>
               <w:szCs w:val="22"/>
               <w:lang w:eastAsia="en-IE"/>
@@ -1864,14 +1639,12 @@
             <w:r>
               <w:rPr>
                 <w:rStyle w:val="Hyperlink"/>
-                <w:noProof/>
               </w:rPr>
               <w:t>7.1.</w:t>
             </w:r>
             <w:r>
               <w:rPr>
                 <w:rFonts w:asciiTheme="minorHAnsi" w:eastAsiaTheme="minorEastAsia" w:hAnsiTheme="minorHAnsi" w:cstheme="minorBidi"/>
-                <w:noProof/>
                 <w:sz w:val="22"/>
                 <w:szCs w:val="22"/>
                 <w:lang w:eastAsia="en-IE"/>
@@ -1881,54 +1654,46 @@
             <w:r>
               <w:rPr>
                 <w:rStyle w:val="Hyperlink"/>
-                <w:noProof/>
               </w:rPr>
               <w:t>Sources</w:t>
             </w:r>
             <w:r>
               <w:rPr>
-                <w:noProof/>
                 <w:webHidden/>
               </w:rPr>
               <w:tab/>
             </w:r>
             <w:r>
               <w:rPr>
-                <w:noProof/>
                 <w:webHidden/>
               </w:rPr>
               <w:fldChar w:fldCharType="begin"/>
             </w:r>
             <w:r>
               <w:rPr>
-                <w:noProof/>
                 <w:webHidden/>
               </w:rPr>
               <w:instrText xml:space="preserve"> PAGEREF _Toc181728166 \h </w:instrText>
             </w:r>
             <w:r>
               <w:rPr>
-                <w:noProof/>
-                <w:webHidden/>
-              </w:rPr>
-            </w:r>
-            <w:r>
-              <w:rPr>
-                <w:noProof/>
+                <w:webHidden/>
+              </w:rPr>
+            </w:r>
+            <w:r>
+              <w:rPr>
                 <w:webHidden/>
               </w:rPr>
               <w:fldChar w:fldCharType="separate"/>
             </w:r>
             <w:r>
               <w:rPr>
-                <w:noProof/>
                 <w:webHidden/>
               </w:rPr>
               <w:t>7</w:t>
             </w:r>
             <w:r>
               <w:rPr>
-                <w:noProof/>
                 <w:webHidden/>
               </w:rPr>
               <w:fldChar w:fldCharType="end"/>
@@ -1940,7 +1705,6 @@
             <w:rPr>
               <w:b/>
               <w:bCs/>
-              <w:noProof/>
             </w:rPr>
             <w:fldChar w:fldCharType="end"/>
           </w:r>
@@ -1961,11 +1725,11 @@
           <w:numId w:val="1"/>
         </w:numPr>
       </w:pPr>
-      <w:bookmarkStart w:id="1" w:name="_Toc181728148"/>
+      <w:bookmarkStart w:id="0" w:name="_Toc181728148"/>
       <w:r>
         <w:t>Introduction</w:t>
       </w:r>
-      <w:bookmarkEnd w:id="1"/>
+      <w:bookmarkEnd w:id="0"/>
     </w:p>
     <w:p>
       <w:pPr>
@@ -1975,11 +1739,11 @@
           <w:numId w:val="1"/>
         </w:numPr>
       </w:pPr>
-      <w:bookmarkStart w:id="2" w:name="_Toc181728149"/>
+      <w:bookmarkStart w:id="1" w:name="_Toc181728149"/>
       <w:r>
         <w:t>Overview</w:t>
       </w:r>
-      <w:bookmarkEnd w:id="2"/>
+      <w:bookmarkEnd w:id="1"/>
     </w:p>
     <w:p>
       <w:r>
@@ -2000,11 +1764,11 @@
           <w:numId w:val="1"/>
         </w:numPr>
       </w:pPr>
-      <w:bookmarkStart w:id="3" w:name="_Toc181728150"/>
+      <w:bookmarkStart w:id="2" w:name="_Toc181728150"/>
       <w:r>
         <w:t>Glossary</w:t>
       </w:r>
-      <w:bookmarkEnd w:id="3"/>
+      <w:bookmarkEnd w:id="2"/>
     </w:p>
     <w:p>
       <w:r>
@@ -2026,11 +1790,11 @@
           <w:numId w:val="1"/>
         </w:numPr>
       </w:pPr>
-      <w:bookmarkStart w:id="4" w:name="_Toc181728151"/>
+      <w:bookmarkStart w:id="3" w:name="_Toc181728151"/>
       <w:r>
         <w:t>General Description</w:t>
       </w:r>
-      <w:bookmarkEnd w:id="4"/>
+      <w:bookmarkEnd w:id="3"/>
     </w:p>
     <w:p>
       <w:pPr>
@@ -2040,11 +1804,11 @@
           <w:numId w:val="1"/>
         </w:numPr>
       </w:pPr>
-      <w:bookmarkStart w:id="5" w:name="_Toc181728152"/>
+      <w:bookmarkStart w:id="4" w:name="_Toc181728152"/>
       <w:r>
         <w:t>Product / System Functions</w:t>
       </w:r>
-      <w:bookmarkEnd w:id="5"/>
+      <w:bookmarkEnd w:id="4"/>
     </w:p>
     <w:p>
       <w:pPr>
@@ -2078,11 +1842,11 @@
           <w:numId w:val="1"/>
         </w:numPr>
       </w:pPr>
-      <w:bookmarkStart w:id="6" w:name="_Toc181728153"/>
+      <w:bookmarkStart w:id="5" w:name="_Toc181728153"/>
       <w:r>
         <w:t>User Characteristics and Objectives</w:t>
       </w:r>
-      <w:bookmarkEnd w:id="6"/>
+      <w:bookmarkEnd w:id="5"/>
     </w:p>
     <w:p>
       <w:pPr>
@@ -2092,11 +1856,11 @@
           <w:numId w:val="1"/>
         </w:numPr>
       </w:pPr>
-      <w:bookmarkStart w:id="7" w:name="_Toc181728154"/>
+      <w:bookmarkStart w:id="6" w:name="_Toc181728154"/>
       <w:r>
         <w:t>User Characteristics</w:t>
       </w:r>
-      <w:bookmarkEnd w:id="7"/>
+      <w:bookmarkEnd w:id="6"/>
     </w:p>
     <w:p>
       <w:pPr>
@@ -2114,11 +1878,11 @@
           <w:numId w:val="1"/>
         </w:numPr>
       </w:pPr>
-      <w:bookmarkStart w:id="8" w:name="_Toc181728155"/>
+      <w:bookmarkStart w:id="7" w:name="_Toc181728155"/>
       <w:r>
         <w:t>User Objectives</w:t>
       </w:r>
-      <w:bookmarkEnd w:id="8"/>
+      <w:bookmarkEnd w:id="7"/>
     </w:p>
     <w:p>
       <w:pPr>
@@ -2128,11 +1892,11 @@
           <w:numId w:val="1"/>
         </w:numPr>
       </w:pPr>
-      <w:bookmarkStart w:id="9" w:name="_Toc181728156"/>
+      <w:bookmarkStart w:id="8" w:name="_Toc181728156"/>
       <w:r>
         <w:t>Operational Scenarios</w:t>
       </w:r>
-      <w:bookmarkEnd w:id="9"/>
+      <w:bookmarkEnd w:id="8"/>
     </w:p>
     <w:p>
       <w:pPr>
@@ -2248,11 +2012,11 @@
           <w:numId w:val="1"/>
         </w:numPr>
       </w:pPr>
-      <w:bookmarkStart w:id="10" w:name="_Toc181728157"/>
+      <w:bookmarkStart w:id="9" w:name="_Toc181728157"/>
       <w:r>
         <w:t>Constraints</w:t>
       </w:r>
-      <w:bookmarkEnd w:id="10"/>
+      <w:bookmarkEnd w:id="9"/>
     </w:p>
     <w:p>
       <w:pPr>
@@ -2262,11 +2026,11 @@
           <w:numId w:val="1"/>
         </w:numPr>
       </w:pPr>
-      <w:bookmarkStart w:id="11" w:name="_Toc181728158"/>
+      <w:bookmarkStart w:id="10" w:name="_Toc181728158"/>
       <w:r>
         <w:t>Functional Requirements</w:t>
       </w:r>
-      <w:bookmarkEnd w:id="11"/>
+      <w:bookmarkEnd w:id="10"/>
     </w:p>
     <w:p>
       <w:pPr>
@@ -2276,11 +2040,11 @@
           <w:numId w:val="1"/>
         </w:numPr>
       </w:pPr>
-      <w:bookmarkStart w:id="12" w:name="_Toc181728159"/>
+      <w:bookmarkStart w:id="11" w:name="_Toc181728159"/>
       <w:r>
         <w:t>The X3DH Key Agreement Protocol</w:t>
       </w:r>
-      <w:bookmarkEnd w:id="12"/>
+      <w:bookmarkEnd w:id="11"/>
     </w:p>
     <w:p>
       <w:pPr>
@@ -2394,11 +2158,11 @@
           <w:numId w:val="1"/>
         </w:numPr>
       </w:pPr>
-      <w:bookmarkStart w:id="13" w:name="_Toc181728160"/>
+      <w:bookmarkStart w:id="12" w:name="_Toc181728160"/>
       <w:r>
         <w:t>The Double Ratchet Algorithm</w:t>
       </w:r>
-      <w:bookmarkEnd w:id="13"/>
+      <w:bookmarkEnd w:id="12"/>
     </w:p>
     <w:p>
       <w:pPr>
@@ -2427,7 +2191,13 @@
         <w:ind w:left="851"/>
       </w:pPr>
       <w:r>
-        <w:t xml:space="preserve">The Double Ratchet algorithm is used by two parties to exchange encrypted messages using a shared secret key. To prevent an attacker from stealing one party’s keys and decrypting future messages, the symmetric-key ratchet is combined with Diffie-Hellman ratchet which updates the chain keys based on the Diffie-Hellman output. </w:t>
+        <w:t xml:space="preserve">The Double Ratchet algorithm is used by two parties </w:t>
+      </w:r>
+      <w:r>
+        <w:t xml:space="preserve">(Alice and Bob) </w:t>
+      </w:r>
+      <w:r>
+        <w:t xml:space="preserve">to exchange encrypted messages using a shared secret key. To prevent an attacker from stealing one party’s keys and decrypting future messages, the symmetric-key ratchet is combined with Diffie-Hellman ratchet which updates the chain keys based on the Diffie-Hellman output. </w:t>
       </w:r>
     </w:p>
     <w:p>
@@ -2524,74 +2294,34 @@
         <w:ind w:left="851"/>
       </w:pPr>
       <w:r>
-        <w:t>Every message is encrypted with a unique chain key. Calculating the next chain key and message key from a given chain key is a single ratchet step in the symmetric-key ratchet.</w:t>
+        <w:t xml:space="preserve">Every message is encrypted with a unique </w:t>
+      </w:r>
+      <w:r>
+        <w:t>message key. The message keys are output keys from the sending and receiving KDF chains.</w:t>
+      </w:r>
+      <w:r>
+        <w:t xml:space="preserve"> </w:t>
+      </w:r>
+      <w:r>
+        <w:t xml:space="preserve">The sending and receiving chains ensure that each message is encrypted with a unique key that can be deleted after encryption or decryption. </w:t>
+      </w:r>
+      <w:r>
+        <w:t>Calculating the next chain key and message key from a given chain key is a single ratchet step in the symmetric-key ratchet.</w:t>
       </w:r>
     </w:p>
     <w:p>
       <w:pPr>
         <w:pStyle w:val="ListParagraph"/>
         <w:ind w:left="851"/>
-      </w:pPr>
-    </w:p>
-    <w:p>
-      <w:pPr>
-        <w:pStyle w:val="ListParagraph"/>
-        <w:ind w:left="851"/>
-        <w:rPr>
-          <w:b/>
-          <w:bCs/>
-        </w:rPr>
-      </w:pPr>
-      <w:r>
-        <w:rPr>
-          <w:b/>
-          <w:bCs/>
-        </w:rPr>
-        <w:t>Diffie-Hellman Ratchet</w:t>
-      </w:r>
-    </w:p>
-    <w:p>
-      <w:pPr>
-        <w:pStyle w:val="ListParagraph"/>
-        <w:ind w:left="851"/>
-      </w:pPr>
-      <w:r>
-        <w:t xml:space="preserve">As the </w:t>
-      </w:r>
-      <w:proofErr w:type="gramStart"/>
-      <w:r>
-        <w:t>parties</w:t>
-      </w:r>
-      <w:proofErr w:type="gramEnd"/>
-      <w:r>
-        <w:t xml:space="preserve"> exchange messages, they also exchange new Diffie-Hellman public keys and the output secrets of the Diffie-Hellman become the inputs to the root chain.</w:t>
-      </w:r>
-    </w:p>
-    <w:p>
-      <w:pPr>
-        <w:pStyle w:val="ListParagraph"/>
-        <w:ind w:left="851"/>
-      </w:pPr>
-      <w:r>
-        <w:rPr>
-          <w:b/>
-          <w:bCs/>
-          <w:noProof/>
-        </w:rPr>
+        <w:jc w:val="center"/>
+      </w:pPr>
+      <w:r>
         <w:lastRenderedPageBreak/>
         <w:drawing>
-          <wp:anchor distT="0" distB="0" distL="0" distR="0" simplePos="0" relativeHeight="251658240" behindDoc="0" locked="0" layoutInCell="0" allowOverlap="1" wp14:anchorId="53AE5101" wp14:editId="5DAEEF05">
-            <wp:simplePos x="0" y="0"/>
-            <wp:positionH relativeFrom="column">
-              <wp:posOffset>891540</wp:posOffset>
-            </wp:positionH>
-            <wp:positionV relativeFrom="paragraph">
-              <wp:posOffset>179705</wp:posOffset>
-            </wp:positionV>
-            <wp:extent cx="4409440" cy="2423795"/>
-            <wp:effectExtent l="0" t="0" r="0" b="0"/>
-            <wp:wrapTopAndBottom/>
-            <wp:docPr id="2" name="Picture 2"/>
+          <wp:inline distT="0" distB="0" distL="0" distR="0" wp14:anchorId="7E0032CB" wp14:editId="07682C98">
+            <wp:extent cx="3228975" cy="2186351"/>
+            <wp:effectExtent l="0" t="0" r="0" b="4445"/>
+            <wp:docPr id="130106984" name="Picture 1"/>
             <wp:cNvGraphicFramePr>
               <a:graphicFrameLocks xmlns:a="http://schemas.openxmlformats.org/drawingml/2006/main" noChangeAspect="1"/>
             </wp:cNvGraphicFramePr>
@@ -2599,49 +2329,28 @@
               <a:graphicData uri="http://schemas.openxmlformats.org/drawingml/2006/picture">
                 <pic:pic xmlns:pic="http://schemas.openxmlformats.org/drawingml/2006/picture">
                   <pic:nvPicPr>
-                    <pic:cNvPr id="0" name="Picture 3"/>
-                    <pic:cNvPicPr>
-                      <a:picLocks noChangeAspect="1" noChangeArrowheads="1"/>
-                    </pic:cNvPicPr>
+                    <pic:cNvPr id="130106984" name=""/>
+                    <pic:cNvPicPr/>
                   </pic:nvPicPr>
                   <pic:blipFill>
-                    <a:blip r:embed="rId8">
-                      <a:extLst>
-                        <a:ext uri="{28A0092B-C50C-407E-A947-70E740481C1C}">
-                          <a14:useLocalDpi xmlns:a14="http://schemas.microsoft.com/office/drawing/2010/main" val="0"/>
-                        </a:ext>
-                      </a:extLst>
-                    </a:blip>
-                    <a:srcRect l="-8" t="-14" r="-8" b="-14"/>
+                    <a:blip r:embed="rId8"/>
                     <a:stretch>
                       <a:fillRect/>
                     </a:stretch>
                   </pic:blipFill>
-                  <pic:spPr bwMode="auto">
+                  <pic:spPr>
                     <a:xfrm>
                       <a:off x="0" y="0"/>
-                      <a:ext cx="4409440" cy="2423795"/>
+                      <a:ext cx="3253406" cy="2202893"/>
                     </a:xfrm>
                     <a:prstGeom prst="rect">
                       <a:avLst/>
                     </a:prstGeom>
-                    <a:solidFill>
-                      <a:srgbClr val="FFFFFF"/>
-                    </a:solidFill>
-                    <a:ln>
-                      <a:noFill/>
-                    </a:ln>
                   </pic:spPr>
                 </pic:pic>
               </a:graphicData>
             </a:graphic>
-            <wp14:sizeRelH relativeFrom="page">
-              <wp14:pctWidth>0</wp14:pctWidth>
-            </wp14:sizeRelH>
-            <wp14:sizeRelV relativeFrom="page">
-              <wp14:pctHeight>0</wp14:pctHeight>
-            </wp14:sizeRelV>
-          </wp:anchor>
+          </wp:inline>
         </w:drawing>
       </w:r>
     </w:p>
@@ -2652,7 +2361,7 @@
         <w:jc w:val="center"/>
       </w:pPr>
       <w:r>
-        <w:t>Key exchange between Alice and Bob</w:t>
+        <w:t>Single step in symmetric-key ratchet</w:t>
       </w:r>
     </w:p>
     <w:p>
@@ -2666,14 +2375,133 @@
         <w:pStyle w:val="ListParagraph"/>
         <w:ind w:left="851"/>
       </w:pPr>
-      <w:r>
-        <w:t>During the Diffie-Hellman key exchange between Alice and Bob, a ratchet happens in four steps:</w:t>
-      </w:r>
     </w:p>
     <w:p>
       <w:pPr>
         <w:pStyle w:val="ListParagraph"/>
         <w:ind w:left="851"/>
+        <w:rPr>
+          <w:b/>
+          <w:bCs/>
+        </w:rPr>
+      </w:pPr>
+      <w:r>
+        <w:rPr>
+          <w:b/>
+          <w:bCs/>
+        </w:rPr>
+        <w:t>Diffie-Hellman Ratchet</w:t>
+      </w:r>
+    </w:p>
+    <w:p>
+      <w:pPr>
+        <w:pStyle w:val="ListParagraph"/>
+        <w:ind w:left="851"/>
+      </w:pPr>
+      <w:r>
+        <w:t xml:space="preserve">As </w:t>
+      </w:r>
+      <w:r>
+        <w:t>Alice and Bob</w:t>
+      </w:r>
+      <w:r>
+        <w:t xml:space="preserve"> exchange messages, they also exchange new Diffie-Hellman public keys and the output secrets of the Diffie-Hellman become the inputs to the root chain.</w:t>
+      </w:r>
+      <w:r>
+        <w:t xml:space="preserve"> The outputs generated during each Diffie-Hellman ratchet step are used to derive new sending and receiving keys.</w:t>
+      </w:r>
+    </w:p>
+    <w:p>
+      <w:pPr>
+        <w:pStyle w:val="ListParagraph"/>
+        <w:ind w:left="851"/>
+      </w:pPr>
+      <w:r>
+        <w:rPr>
+          <w:b/>
+          <w:bCs/>
+        </w:rPr>
+        <w:drawing>
+          <wp:inline distT="0" distB="0" distL="0" distR="0" wp14:anchorId="66F3582C" wp14:editId="7A6ED1F0">
+            <wp:extent cx="5311140" cy="2569071"/>
+            <wp:effectExtent l="0" t="0" r="3810" b="3175"/>
+            <wp:docPr id="1457540131" name="Picture 1"/>
+            <wp:cNvGraphicFramePr>
+              <a:graphicFrameLocks xmlns:a="http://schemas.openxmlformats.org/drawingml/2006/main" noChangeAspect="1"/>
+            </wp:cNvGraphicFramePr>
+            <a:graphic xmlns:a="http://schemas.openxmlformats.org/drawingml/2006/main">
+              <a:graphicData uri="http://schemas.openxmlformats.org/drawingml/2006/picture">
+                <pic:pic xmlns:pic="http://schemas.openxmlformats.org/drawingml/2006/picture">
+                  <pic:nvPicPr>
+                    <pic:cNvPr id="1457540131" name=""/>
+                    <pic:cNvPicPr/>
+                  </pic:nvPicPr>
+                  <pic:blipFill>
+                    <a:blip r:embed="rId9"/>
+                    <a:stretch>
+                      <a:fillRect/>
+                    </a:stretch>
+                  </pic:blipFill>
+                  <pic:spPr>
+                    <a:xfrm>
+                      <a:off x="0" y="0"/>
+                      <a:ext cx="5323718" cy="2575155"/>
+                    </a:xfrm>
+                    <a:prstGeom prst="rect">
+                      <a:avLst/>
+                    </a:prstGeom>
+                  </pic:spPr>
+                </pic:pic>
+              </a:graphicData>
+            </a:graphic>
+          </wp:inline>
+        </w:drawing>
+      </w:r>
+    </w:p>
+    <w:p>
+      <w:pPr>
+        <w:pStyle w:val="ListParagraph"/>
+        <w:ind w:left="851"/>
+        <w:jc w:val="center"/>
+      </w:pPr>
+      <w:r>
+        <w:t>Single Diffie-Hellman ratchet between</w:t>
+      </w:r>
+      <w:r>
+        <w:t xml:space="preserve"> Alice and Bob</w:t>
+      </w:r>
+    </w:p>
+    <w:p>
+      <w:pPr>
+        <w:pStyle w:val="ListParagraph"/>
+        <w:ind w:left="851"/>
+      </w:pPr>
+    </w:p>
+    <w:p>
+      <w:pPr>
+        <w:pStyle w:val="ListParagraph"/>
+        <w:ind w:left="851"/>
+      </w:pPr>
+      <w:r>
+        <w:t xml:space="preserve">During the Diffie-Hellman </w:t>
+      </w:r>
+      <w:r>
+        <w:t>ratchet</w:t>
+      </w:r>
+      <w:r>
+        <w:t xml:space="preserve"> Alice and Bob, </w:t>
+      </w:r>
+      <w:r>
+        <w:t>the</w:t>
+      </w:r>
+      <w:r>
+        <w:t xml:space="preserve"> ratchet happens in four steps:</w:t>
+      </w:r>
+    </w:p>
+    <w:p>
+      <w:pPr>
+        <w:pStyle w:val="ListParagraph"/>
+        <w:ind w:left="851"/>
       </w:pPr>
       <w:r>
         <w:t>1. Alice initializes using Bob’s public key.</w:t>
@@ -2685,7 +2513,13 @@
         <w:ind w:left="851"/>
       </w:pPr>
       <w:r>
-        <w:t>2. Alice performs Diffie-Hellman calculations using her private key and Bob’s public key, which results in Diffie-Hellman output.</w:t>
+        <w:t xml:space="preserve">2. Alice performs Diffie-Hellman calculations using her private key and Bob’s public key, which results in </w:t>
+      </w:r>
+      <w:r>
+        <w:t>sending chain key</w:t>
+      </w:r>
+      <w:r>
+        <w:t>.</w:t>
       </w:r>
     </w:p>
     <w:p>
@@ -2703,7 +2537,13 @@
         <w:ind w:left="851"/>
       </w:pPr>
       <w:r>
-        <w:t>4. Bob performs Diffie-Hellman calculations using his private key and Alice’s public key extracted from the message. This results in Diffie-Hellman output value equivalent to the output value Alice calculated.</w:t>
+        <w:t xml:space="preserve">4. Bob performs Diffie-Hellman calculations using his private key and Alice’s public key extracted from the message. This results in </w:t>
+      </w:r>
+      <w:r>
+        <w:t>receiving chain key equivalent to Alice’s sending chain key</w:t>
+      </w:r>
+      <w:r>
+        <w:t>.</w:t>
       </w:r>
     </w:p>
     <w:p>
@@ -2712,7 +2552,19 @@
         <w:ind w:left="851"/>
       </w:pPr>
       <w:r>
-        <w:t>After this, Bob repeats the ratchet using Alice’s advertised public key to calculate Diffie-Hellman output using new pair of his public and private keys</w:t>
+        <w:t xml:space="preserve">After this, Bob repeats the ratchet using Alice’s advertised public key to calculate </w:t>
+      </w:r>
+      <w:r>
+        <w:t>new sending chain key</w:t>
+      </w:r>
+      <w:r>
+        <w:t xml:space="preserve"> using </w:t>
+      </w:r>
+      <w:r>
+        <w:t xml:space="preserve">a </w:t>
+      </w:r>
+      <w:r>
+        <w:t>new pair of his public and private keys</w:t>
       </w:r>
     </w:p>
     <w:p>
@@ -2727,7 +2579,265 @@
         <w:ind w:left="851"/>
       </w:pPr>
       <w:r>
+        <w:lastRenderedPageBreak/>
         <w:t>In a Double Ratchet session between two users, each party stores a Key Derivation Function key for three chains: a root, a sending and a receiving chain. One party’s sending chain matches other’s receiving chain.</w:t>
+      </w:r>
+    </w:p>
+    <w:p>
+      <w:pPr>
+        <w:pStyle w:val="ListParagraph"/>
+        <w:ind w:left="851"/>
+      </w:pPr>
+    </w:p>
+    <w:p>
+      <w:pPr>
+        <w:pStyle w:val="ListParagraph"/>
+        <w:ind w:left="851"/>
+      </w:pPr>
+      <w:r>
+        <w:rPr>
+          <w:b/>
+          <w:bCs/>
+        </w:rPr>
+        <w:t>Double Ratchet</w:t>
+      </w:r>
+    </w:p>
+    <w:p>
+      <w:pPr>
+        <w:pStyle w:val="ListParagraph"/>
+        <w:ind w:left="851"/>
+      </w:pPr>
+      <w:r>
+        <w:t>The Double Ratchet is a combination of symmetric-key ratchet and Diffie-Hellman ratchet.</w:t>
+      </w:r>
+    </w:p>
+    <w:p>
+      <w:pPr>
+        <w:pStyle w:val="ListParagraph"/>
+        <w:ind w:left="851"/>
+      </w:pPr>
+      <w:r>
+        <w:t>When a message is sent or received, a symmetric-key ratchet step is applied to the sending or receiving chain to derive the message key.</w:t>
+      </w:r>
+    </w:p>
+    <w:p>
+      <w:pPr>
+        <w:pStyle w:val="ListParagraph"/>
+        <w:ind w:left="851"/>
+      </w:pPr>
+      <w:r>
+        <w:t>When a new ratchet public key is received, a Diffie-Hellman ratchet is performed prior to the symmetric-key ratchet to replace the chain keys.</w:t>
+      </w:r>
+    </w:p>
+    <w:p>
+      <w:pPr>
+        <w:pStyle w:val="ListParagraph"/>
+        <w:ind w:left="851"/>
+      </w:pPr>
+    </w:p>
+    <w:p>
+      <w:pPr>
+        <w:pStyle w:val="ListParagraph"/>
+        <w:ind w:left="851"/>
+      </w:pPr>
+      <w:r>
+        <w:drawing>
+          <wp:inline distT="0" distB="0" distL="0" distR="0" wp14:anchorId="253DE155" wp14:editId="3DEEC84C">
+            <wp:extent cx="5731510" cy="5236210"/>
+            <wp:effectExtent l="0" t="0" r="2540" b="2540"/>
+            <wp:docPr id="1377766845" name="Picture 1"/>
+            <wp:cNvGraphicFramePr>
+              <a:graphicFrameLocks xmlns:a="http://schemas.openxmlformats.org/drawingml/2006/main" noChangeAspect="1"/>
+            </wp:cNvGraphicFramePr>
+            <a:graphic xmlns:a="http://schemas.openxmlformats.org/drawingml/2006/main">
+              <a:graphicData uri="http://schemas.openxmlformats.org/drawingml/2006/picture">
+                <pic:pic xmlns:pic="http://schemas.openxmlformats.org/drawingml/2006/picture">
+                  <pic:nvPicPr>
+                    <pic:cNvPr id="1377766845" name=""/>
+                    <pic:cNvPicPr/>
+                  </pic:nvPicPr>
+                  <pic:blipFill>
+                    <a:blip r:embed="rId10"/>
+                    <a:stretch>
+                      <a:fillRect/>
+                    </a:stretch>
+                  </pic:blipFill>
+                  <pic:spPr>
+                    <a:xfrm>
+                      <a:off x="0" y="0"/>
+                      <a:ext cx="5731510" cy="5236210"/>
+                    </a:xfrm>
+                    <a:prstGeom prst="rect">
+                      <a:avLst/>
+                    </a:prstGeom>
+                  </pic:spPr>
+                </pic:pic>
+              </a:graphicData>
+            </a:graphic>
+          </wp:inline>
+        </w:drawing>
+      </w:r>
+    </w:p>
+    <w:p>
+      <w:pPr>
+        <w:pStyle w:val="ListParagraph"/>
+        <w:ind w:left="851"/>
+        <w:jc w:val="center"/>
+      </w:pPr>
+      <w:r>
+        <w:t>Single Double Ratchet between Alice and Bob</w:t>
+      </w:r>
+    </w:p>
+    <w:p>
+      <w:pPr>
+        <w:pStyle w:val="ListParagraph"/>
+        <w:ind w:left="851"/>
+      </w:pPr>
+    </w:p>
+    <w:p>
+      <w:pPr>
+        <w:pStyle w:val="ListParagraph"/>
+        <w:ind w:left="851"/>
+      </w:pPr>
+      <w:r>
+        <w:t>Abbreviations:</w:t>
+      </w:r>
+    </w:p>
+    <w:p>
+      <w:pPr>
+        <w:pStyle w:val="ListParagraph"/>
+        <w:numPr>
+          <w:ilvl w:val="0"/>
+          <w:numId w:val="9"/>
+        </w:numPr>
+      </w:pPr>
+      <w:r>
+        <w:t>RK – Root Key.</w:t>
+      </w:r>
+    </w:p>
+    <w:p>
+      <w:pPr>
+        <w:pStyle w:val="ListParagraph"/>
+        <w:numPr>
+          <w:ilvl w:val="0"/>
+          <w:numId w:val="9"/>
+        </w:numPr>
+      </w:pPr>
+      <w:r>
+        <w:t>CK – Chain Key.</w:t>
+      </w:r>
+    </w:p>
+    <w:p>
+      <w:pPr>
+        <w:pStyle w:val="ListParagraph"/>
+        <w:numPr>
+          <w:ilvl w:val="0"/>
+          <w:numId w:val="9"/>
+        </w:numPr>
+      </w:pPr>
+      <w:r>
+        <w:t>BPubK – Bob’s Public Key.</w:t>
+      </w:r>
+    </w:p>
+    <w:p>
+      <w:pPr>
+        <w:pStyle w:val="ListParagraph"/>
+        <w:numPr>
+          <w:ilvl w:val="0"/>
+          <w:numId w:val="9"/>
+        </w:numPr>
+      </w:pPr>
+      <w:r>
+        <w:lastRenderedPageBreak/>
+        <w:t>APrivK – Alice’s Private Key.</w:t>
+      </w:r>
+    </w:p>
+    <w:p>
+      <w:pPr>
+        <w:pStyle w:val="ListParagraph"/>
+        <w:numPr>
+          <w:ilvl w:val="0"/>
+          <w:numId w:val="9"/>
+        </w:numPr>
+      </w:pPr>
+      <w:r>
+        <w:t>APubK – Alice’s Public Key.</w:t>
+      </w:r>
+    </w:p>
+    <w:p>
+      <w:pPr>
+        <w:pStyle w:val="ListParagraph"/>
+        <w:numPr>
+          <w:ilvl w:val="0"/>
+          <w:numId w:val="9"/>
+        </w:numPr>
+      </w:pPr>
+      <w:r>
+        <w:t>BM1 – Bob’s First Message</w:t>
+      </w:r>
+      <w:r>
+        <w:t>’s Key</w:t>
+      </w:r>
+      <w:r>
+        <w:t>.</w:t>
+      </w:r>
+    </w:p>
+    <w:p>
+      <w:pPr>
+        <w:pStyle w:val="ListParagraph"/>
+        <w:numPr>
+          <w:ilvl w:val="0"/>
+          <w:numId w:val="9"/>
+        </w:numPr>
+      </w:pPr>
+      <w:r>
+        <w:t>AM1 – Alice’s First Message</w:t>
+      </w:r>
+      <w:r>
+        <w:t>’s Key</w:t>
+      </w:r>
+      <w:r>
+        <w:t>.</w:t>
+      </w:r>
+    </w:p>
+    <w:p>
+      <w:r>
+        <w:t>In Double Ratchet between Alice and Bob, Alice initializes with Bob’s public key and</w:t>
+      </w:r>
+      <w:r>
+        <w:t xml:space="preserve"> </w:t>
+      </w:r>
+      <w:r>
+        <w:t>the initial root key</w:t>
+      </w:r>
+      <w:r>
+        <w:t xml:space="preserve"> (</w:t>
+      </w:r>
+      <w:r>
+        <w:t>shared secret</w:t>
+      </w:r>
+      <w:r>
+        <w:t>)</w:t>
+      </w:r>
+      <w:r>
+        <w:t>. As part of the initialization, Alice generate</w:t>
+      </w:r>
+      <w:r>
+        <w:t>s</w:t>
+      </w:r>
+      <w:r>
+        <w:t xml:space="preserve"> a new ratchet key pair using X3DH and feeds the output to the root KDF to calculate a new root key (RK) and sending chain key (CK). The old root key can be deleted. When Alice sends her first message, she applies a symmetric-key ratchet to her sending chain key. The output is a new message key</w:t>
+      </w:r>
+      <w:r>
+        <w:t xml:space="preserve"> (AM1)</w:t>
+      </w:r>
+      <w:r>
+        <w:t>.</w:t>
+      </w:r>
+    </w:p>
+    <w:p>
+      <w:r>
+        <w:t>When Alice receives a message from Bob, it will contain a new ratchet public key. Alice applies a Diffie-Hellman ratchet step to derive a new receiving and sending chain keys. Then she applies a symmetric-key ratchet step to the receiving chain to get the message key (BM1) for the received message.</w:t>
       </w:r>
     </w:p>
     <w:p>
@@ -2778,6 +2888,15 @@
     <w:p>
       <w:pPr>
         <w:pStyle w:val="ListParagraph"/>
+        <w:ind w:left="851"/>
+      </w:pPr>
+      <w:r>
+        <w:t>No Java libraries available for the algorithm – it will need to be implemented from scratch.</w:t>
+      </w:r>
+    </w:p>
+    <w:p>
+      <w:pPr>
+        <w:pStyle w:val="ListParagraph"/>
         <w:numPr>
           <w:ilvl w:val="0"/>
           <w:numId w:val="6"/>
@@ -2799,22 +2918,10 @@
     <w:p>
       <w:pPr>
         <w:pStyle w:val="ListParagraph"/>
-        <w:numPr>
-          <w:ilvl w:val="0"/>
-          <w:numId w:val="6"/>
-        </w:numPr>
-        <w:ind w:left="851" w:hanging="284"/>
-        <w:rPr>
-          <w:b/>
-          <w:bCs/>
-        </w:rPr>
-      </w:pPr>
-      <w:r>
-        <w:rPr>
-          <w:b/>
-          <w:bCs/>
-        </w:rPr>
-        <w:t>Others as appropriate</w:t>
+        <w:ind w:left="851"/>
+      </w:pPr>
+      <w:r>
+        <w:t>The Double Ratchet algorithm depends on the output of X3DH.</w:t>
       </w:r>
     </w:p>
     <w:p>
@@ -2825,11 +2932,11 @@
           <w:numId w:val="1"/>
         </w:numPr>
       </w:pPr>
-      <w:bookmarkStart w:id="14" w:name="_Toc181728161"/>
+      <w:bookmarkStart w:id="13" w:name="_Toc181728161"/>
       <w:r>
         <w:t>Placeholder</w:t>
       </w:r>
-      <w:bookmarkEnd w:id="14"/>
+      <w:bookmarkEnd w:id="13"/>
     </w:p>
     <w:p>
       <w:pPr>
@@ -2953,12 +3060,11 @@
           <w:numId w:val="1"/>
         </w:numPr>
       </w:pPr>
-      <w:bookmarkStart w:id="15" w:name="_Toc181728162"/>
-      <w:r>
-        <w:lastRenderedPageBreak/>
+      <w:bookmarkStart w:id="14" w:name="_Toc181728162"/>
+      <w:r>
         <w:t>System Architecture</w:t>
       </w:r>
-      <w:bookmarkEnd w:id="15"/>
+      <w:bookmarkEnd w:id="14"/>
     </w:p>
     <w:p>
       <w:pPr>
@@ -2968,11 +3074,11 @@
           <w:numId w:val="1"/>
         </w:numPr>
       </w:pPr>
-      <w:bookmarkStart w:id="16" w:name="_Toc181728163"/>
+      <w:bookmarkStart w:id="15" w:name="_Toc181728163"/>
       <w:r>
         <w:t>High-Level Design</w:t>
       </w:r>
-      <w:bookmarkEnd w:id="16"/>
+      <w:bookmarkEnd w:id="15"/>
     </w:p>
     <w:p>
       <w:pPr>
@@ -2982,11 +3088,11 @@
           <w:numId w:val="1"/>
         </w:numPr>
       </w:pPr>
-      <w:bookmarkStart w:id="17" w:name="_Toc181728164"/>
+      <w:bookmarkStart w:id="16" w:name="_Toc181728164"/>
       <w:r>
         <w:t>Preliminary Schedule</w:t>
       </w:r>
-      <w:bookmarkEnd w:id="17"/>
+      <w:bookmarkEnd w:id="16"/>
     </w:p>
     <w:p>
       <w:pPr>
@@ -2999,7 +3105,7 @@
           <w:szCs w:val="28"/>
         </w:rPr>
       </w:pPr>
-      <w:bookmarkStart w:id="18" w:name="_Toc181728165"/>
+      <w:bookmarkStart w:id="17" w:name="_Toc181728165"/>
       <w:r>
         <w:br w:type="page"/>
       </w:r>
@@ -3016,7 +3122,7 @@
         <w:lastRenderedPageBreak/>
         <w:t>Appendices</w:t>
       </w:r>
-      <w:bookmarkEnd w:id="18"/>
+      <w:bookmarkEnd w:id="17"/>
     </w:p>
     <w:p>
       <w:pPr>
@@ -3026,20 +3132,29 @@
           <w:numId w:val="1"/>
         </w:numPr>
       </w:pPr>
-      <w:bookmarkStart w:id="19" w:name="_Toc181728166"/>
+      <w:bookmarkStart w:id="18" w:name="_Toc181728166"/>
       <w:r>
         <w:t>Sources</w:t>
       </w:r>
-      <w:bookmarkEnd w:id="19"/>
+      <w:bookmarkEnd w:id="18"/>
     </w:p>
     <w:p>
       <w:pPr>
         <w:pStyle w:val="BodyText"/>
-      </w:pPr>
-      <w:r>
-        <w:t xml:space="preserve">[1] Marlinspike, Moxie. “The X3DH Key Agreement Protocol.” Open </w:t>
-      </w:r>
-      <w:r>
+        <w:rPr>
+          <w:lang w:val="en-IE"/>
+        </w:rPr>
+      </w:pPr>
+      <w:r>
+        <w:rPr>
+          <w:lang w:val="en-IE"/>
+        </w:rPr>
+        <w:t xml:space="preserve">Marlinspike, Moxie. “The X3DH Key Agreement Protocol.” Open </w:t>
+      </w:r>
+      <w:r>
+        <w:rPr>
+          <w:lang w:val="en-IE"/>
+        </w:rPr>
         <w:tab/>
         <w:t>Whisper Systems, 4 Nov. 2016, https://signal.org/docs/specifications/x3dh/. Accessed 5 Nov. 2024.</w:t>
       </w:r>
@@ -3050,10 +3165,14 @@
         <w:rPr>
           <w:b/>
           <w:bCs/>
+          <w:lang w:val="en-IE"/>
         </w:rPr>
       </w:pPr>
       <w:r>
-        <w:t>[2] Marlinspike, Moxie. “The Double Ratchet Algorithm.” Open Whisper Systems, 20 Nov. 2016, https://signal.org/docs/specifications/doubleratchet/. Accessed 5 Nov. 2024.</w:t>
+        <w:rPr>
+          <w:lang w:val="en-IE"/>
+        </w:rPr>
+        <w:t>Marlinspike, Moxie. “The Double Ratchet Algorithm.” Open Whisper Systems, 20 Nov. 2016, https://signal.org/docs/specifications/doubleratchet/. Accessed 5 Nov. 2024.</w:t>
       </w:r>
     </w:p>
     <w:p/>
@@ -3062,7 +3181,7 @@
     <w:p/>
     <w:p/>
     <w:sectPr>
-      <w:footerReference w:type="default" r:id="rId9"/>
+      <w:footerReference w:type="default" r:id="rId11"/>
       <w:pgSz w:w="11906" w:h="16838"/>
       <w:pgMar w:top="1440" w:right="1440" w:bottom="1440" w:left="1440" w:header="708" w:footer="708" w:gutter="0"/>
       <w:cols w:space="708"/>
@@ -3073,7 +3192,7 @@
 </file>
 
 <file path=word/endnotes.xml><?xml version="1.0" encoding="utf-8"?>
-<w:endnotes xmlns:wpc="http://schemas.microsoft.com/office/word/2010/wordprocessingCanvas" xmlns:cx="http://schemas.microsoft.com/office/drawing/2014/chartex" xmlns:cx1="http://schemas.microsoft.com/office/drawing/2015/9/8/chartex" xmlns:cx2="http://schemas.microsoft.com/office/drawing/2015/10/21/chartex" xmlns:cx3="http://schemas.microsoft.com/office/drawing/2016/5/9/chartex" xmlns:cx4="http://schemas.microsoft.com/office/drawing/2016/5/10/chartex" xmlns:cx5="http://schemas.microsoft.com/office/drawing/2016/5/11/chartex" xmlns:cx6="http://schemas.microsoft.com/office/drawing/2016/5/12/chartex" xmlns:cx7="http://schemas.microsoft.com/office/drawing/2016/5/13/chartex" xmlns:cx8="http://schemas.microsoft.com/office/drawing/2016/5/14/chartex" xmlns:mc="http://schemas.openxmlformats.org/markup-compatibility/2006" xmlns:aink="http://schemas.microsoft.com/office/drawing/2016/ink" xmlns:am3d="http://schemas.microsoft.com/office/drawing/2017/model3d" xmlns:o="urn:schemas-microsoft-com:office:office" xmlns:r="http://schemas.openxmlformats.org/officeDocument/2006/relationships" xmlns:m="http://schemas.openxmlformats.org/officeDocument/2006/math" xmlns:v="urn:schemas-microsoft-com:vml" xmlns:wp14="http://schemas.microsoft.com/office/word/2010/wordprocessingDrawing" xmlns:wp="http://schemas.openxmlformats.org/drawingml/2006/wordprocessingDrawing" xmlns:w10="urn:schemas-microsoft-com:office:word" xmlns:w="http://schemas.openxmlformats.org/wordprocessingml/2006/main" xmlns:w14="http://schemas.microsoft.com/office/word/2010/wordml" xmlns:w15="http://schemas.microsoft.com/office/word/2012/wordml" xmlns:w16cex="http://schemas.microsoft.com/office/word/2018/wordml/cex" xmlns:w16cid="http://schemas.microsoft.com/office/word/2016/wordml/cid" xmlns:w16="http://schemas.microsoft.com/office/word/2018/wordml" xmlns:w16se="http://schemas.microsoft.com/office/word/2015/wordml/symex" xmlns:wpg="http://schemas.microsoft.com/office/word/2010/wordprocessingGroup" xmlns:wpi="http://schemas.microsoft.com/office/word/2010/wordprocessingInk" xmlns:wne="http://schemas.microsoft.com/office/word/2006/wordml" xmlns:wps="http://schemas.microsoft.com/office/word/2010/wordprocessingShape" mc:Ignorable="w14 w15 w16se w16cid w16 w16cex wp14">
+<w:endnotes xmlns:wpc="http://schemas.microsoft.com/office/word/2010/wordprocessingCanvas" xmlns:cx="http://schemas.microsoft.com/office/drawing/2014/chartex" xmlns:cx1="http://schemas.microsoft.com/office/drawing/2015/9/8/chartex" xmlns:cx2="http://schemas.microsoft.com/office/drawing/2015/10/21/chartex" xmlns:cx3="http://schemas.microsoft.com/office/drawing/2016/5/9/chartex" xmlns:cx4="http://schemas.microsoft.com/office/drawing/2016/5/10/chartex" xmlns:cx5="http://schemas.microsoft.com/office/drawing/2016/5/11/chartex" xmlns:cx6="http://schemas.microsoft.com/office/drawing/2016/5/12/chartex" xmlns:cx7="http://schemas.microsoft.com/office/drawing/2016/5/13/chartex" xmlns:cx8="http://schemas.microsoft.com/office/drawing/2016/5/14/chartex" xmlns:mc="http://schemas.openxmlformats.org/markup-compatibility/2006" xmlns:aink="http://schemas.microsoft.com/office/drawing/2016/ink" xmlns:am3d="http://schemas.microsoft.com/office/drawing/2017/model3d" xmlns:o="urn:schemas-microsoft-com:office:office" xmlns:oel="http://schemas.microsoft.com/office/2019/extlst" xmlns:r="http://schemas.openxmlformats.org/officeDocument/2006/relationships" xmlns:m="http://schemas.openxmlformats.org/officeDocument/2006/math" xmlns:v="urn:schemas-microsoft-com:vml" xmlns:wp14="http://schemas.microsoft.com/office/word/2010/wordprocessingDrawing" xmlns:wp="http://schemas.openxmlformats.org/drawingml/2006/wordprocessingDrawing" xmlns:w10="urn:schemas-microsoft-com:office:word" xmlns:w="http://schemas.openxmlformats.org/wordprocessingml/2006/main" xmlns:w14="http://schemas.microsoft.com/office/word/2010/wordml" xmlns:w15="http://schemas.microsoft.com/office/word/2012/wordml" xmlns:w16cex="http://schemas.microsoft.com/office/word/2018/wordml/cex" xmlns:w16cid="http://schemas.microsoft.com/office/word/2016/wordml/cid" xmlns:w16="http://schemas.microsoft.com/office/word/2018/wordml" xmlns:w16du="http://schemas.microsoft.com/office/word/2023/wordml/word16du" xmlns:w16sdtdh="http://schemas.microsoft.com/office/word/2020/wordml/sdtdatahash" xmlns:w16se="http://schemas.microsoft.com/office/word/2015/wordml/symex" xmlns:wpg="http://schemas.microsoft.com/office/word/2010/wordprocessingGroup" xmlns:wpi="http://schemas.microsoft.com/office/word/2010/wordprocessingInk" xmlns:wne="http://schemas.microsoft.com/office/word/2006/wordml" xmlns:wps="http://schemas.microsoft.com/office/word/2010/wordprocessingShape" mc:Ignorable="w14 w15 w16se w16cid w16 w16cex w16sdtdh w16du wp14">
   <w:endnote w:type="separator" w:id="-1">
     <w:p>
       <w:r>
@@ -3092,7 +3211,7 @@
 </file>
 
 <file path=word/footer1.xml><?xml version="1.0" encoding="utf-8"?>
-<w:ftr xmlns:wpc="http://schemas.microsoft.com/office/word/2010/wordprocessingCanvas" xmlns:cx="http://schemas.microsoft.com/office/drawing/2014/chartex" xmlns:cx1="http://schemas.microsoft.com/office/drawing/2015/9/8/chartex" xmlns:cx2="http://schemas.microsoft.com/office/drawing/2015/10/21/chartex" xmlns:cx3="http://schemas.microsoft.com/office/drawing/2016/5/9/chartex" xmlns:cx4="http://schemas.microsoft.com/office/drawing/2016/5/10/chartex" xmlns:cx5="http://schemas.microsoft.com/office/drawing/2016/5/11/chartex" xmlns:cx6="http://schemas.microsoft.com/office/drawing/2016/5/12/chartex" xmlns:cx7="http://schemas.microsoft.com/office/drawing/2016/5/13/chartex" xmlns:cx8="http://schemas.microsoft.com/office/drawing/2016/5/14/chartex" xmlns:mc="http://schemas.openxmlformats.org/markup-compatibility/2006" xmlns:aink="http://schemas.microsoft.com/office/drawing/2016/ink" xmlns:am3d="http://schemas.microsoft.com/office/drawing/2017/model3d" xmlns:o="urn:schemas-microsoft-com:office:office" xmlns:r="http://schemas.openxmlformats.org/officeDocument/2006/relationships" xmlns:m="http://schemas.openxmlformats.org/officeDocument/2006/math" xmlns:v="urn:schemas-microsoft-com:vml" xmlns:wp14="http://schemas.microsoft.com/office/word/2010/wordprocessingDrawing" xmlns:wp="http://schemas.openxmlformats.org/drawingml/2006/wordprocessingDrawing" xmlns:w10="urn:schemas-microsoft-com:office:word" xmlns:w="http://schemas.openxmlformats.org/wordprocessingml/2006/main" xmlns:w14="http://schemas.microsoft.com/office/word/2010/wordml" xmlns:w15="http://schemas.microsoft.com/office/word/2012/wordml" xmlns:w16cex="http://schemas.microsoft.com/office/word/2018/wordml/cex" xmlns:w16cid="http://schemas.microsoft.com/office/word/2016/wordml/cid" xmlns:w16="http://schemas.microsoft.com/office/word/2018/wordml" xmlns:w16se="http://schemas.microsoft.com/office/word/2015/wordml/symex" xmlns:wpg="http://schemas.microsoft.com/office/word/2010/wordprocessingGroup" xmlns:wpi="http://schemas.microsoft.com/office/word/2010/wordprocessingInk" xmlns:wne="http://schemas.microsoft.com/office/word/2006/wordml" xmlns:wps="http://schemas.microsoft.com/office/word/2010/wordprocessingShape" mc:Ignorable="w14 w15 w16se w16cid w16 w16cex wp14">
+<w:ftr xmlns:wpc="http://schemas.microsoft.com/office/word/2010/wordprocessingCanvas" xmlns:cx="http://schemas.microsoft.com/office/drawing/2014/chartex" xmlns:cx1="http://schemas.microsoft.com/office/drawing/2015/9/8/chartex" xmlns:cx2="http://schemas.microsoft.com/office/drawing/2015/10/21/chartex" xmlns:cx3="http://schemas.microsoft.com/office/drawing/2016/5/9/chartex" xmlns:cx4="http://schemas.microsoft.com/office/drawing/2016/5/10/chartex" xmlns:cx5="http://schemas.microsoft.com/office/drawing/2016/5/11/chartex" xmlns:cx6="http://schemas.microsoft.com/office/drawing/2016/5/12/chartex" xmlns:cx7="http://schemas.microsoft.com/office/drawing/2016/5/13/chartex" xmlns:cx8="http://schemas.microsoft.com/office/drawing/2016/5/14/chartex" xmlns:mc="http://schemas.openxmlformats.org/markup-compatibility/2006" xmlns:aink="http://schemas.microsoft.com/office/drawing/2016/ink" xmlns:am3d="http://schemas.microsoft.com/office/drawing/2017/model3d" xmlns:o="urn:schemas-microsoft-com:office:office" xmlns:oel="http://schemas.microsoft.com/office/2019/extlst" xmlns:r="http://schemas.openxmlformats.org/officeDocument/2006/relationships" xmlns:m="http://schemas.openxmlformats.org/officeDocument/2006/math" xmlns:v="urn:schemas-microsoft-com:vml" xmlns:wp14="http://schemas.microsoft.com/office/word/2010/wordprocessingDrawing" xmlns:wp="http://schemas.openxmlformats.org/drawingml/2006/wordprocessingDrawing" xmlns:w10="urn:schemas-microsoft-com:office:word" xmlns:w="http://schemas.openxmlformats.org/wordprocessingml/2006/main" xmlns:w14="http://schemas.microsoft.com/office/word/2010/wordml" xmlns:w15="http://schemas.microsoft.com/office/word/2012/wordml" xmlns:w16cex="http://schemas.microsoft.com/office/word/2018/wordml/cex" xmlns:w16cid="http://schemas.microsoft.com/office/word/2016/wordml/cid" xmlns:w16="http://schemas.microsoft.com/office/word/2018/wordml" xmlns:w16du="http://schemas.microsoft.com/office/word/2023/wordml/word16du" xmlns:w16sdtdh="http://schemas.microsoft.com/office/word/2020/wordml/sdtdatahash" xmlns:w16se="http://schemas.microsoft.com/office/word/2015/wordml/symex" xmlns:wpg="http://schemas.microsoft.com/office/word/2010/wordprocessingGroup" xmlns:wpi="http://schemas.microsoft.com/office/word/2010/wordprocessingInk" xmlns:wne="http://schemas.microsoft.com/office/word/2006/wordml" xmlns:wps="http://schemas.microsoft.com/office/word/2010/wordprocessingShape" mc:Ignorable="w14 w15 w16se w16cid w16 w16cex w16sdtdh w16du wp14">
   <w:sdt>
     <w:sdtPr>
       <w:id w:val="-235857859"/>
@@ -3101,11 +3220,6 @@
         <w:docPartUnique/>
       </w:docPartObj>
     </w:sdtPr>
-    <w:sdtEndPr>
-      <w:rPr>
-        <w:noProof/>
-      </w:rPr>
-    </w:sdtEndPr>
     <w:sdtContent>
       <w:p>
         <w:pPr>
@@ -3122,15 +3236,9 @@
           <w:fldChar w:fldCharType="separate"/>
         </w:r>
         <w:r>
-          <w:rPr>
-            <w:noProof/>
-          </w:rPr>
           <w:t>2</w:t>
         </w:r>
         <w:r>
-          <w:rPr>
-            <w:noProof/>
-          </w:rPr>
           <w:fldChar w:fldCharType="end"/>
         </w:r>
       </w:p>
@@ -3145,7 +3253,7 @@
 </file>
 
 <file path=word/footnotes.xml><?xml version="1.0" encoding="utf-8"?>
-<w:footnotes xmlns:wpc="http://schemas.microsoft.com/office/word/2010/wordprocessingCanvas" xmlns:cx="http://schemas.microsoft.com/office/drawing/2014/chartex" xmlns:cx1="http://schemas.microsoft.com/office/drawing/2015/9/8/chartex" xmlns:cx2="http://schemas.microsoft.com/office/drawing/2015/10/21/chartex" xmlns:cx3="http://schemas.microsoft.com/office/drawing/2016/5/9/chartex" xmlns:cx4="http://schemas.microsoft.com/office/drawing/2016/5/10/chartex" xmlns:cx5="http://schemas.microsoft.com/office/drawing/2016/5/11/chartex" xmlns:cx6="http://schemas.microsoft.com/office/drawing/2016/5/12/chartex" xmlns:cx7="http://schemas.microsoft.com/office/drawing/2016/5/13/chartex" xmlns:cx8="http://schemas.microsoft.com/office/drawing/2016/5/14/chartex" xmlns:mc="http://schemas.openxmlformats.org/markup-compatibility/2006" xmlns:aink="http://schemas.microsoft.com/office/drawing/2016/ink" xmlns:am3d="http://schemas.microsoft.com/office/drawing/2017/model3d" xmlns:o="urn:schemas-microsoft-com:office:office" xmlns:r="http://schemas.openxmlformats.org/officeDocument/2006/relationships" xmlns:m="http://schemas.openxmlformats.org/officeDocument/2006/math" xmlns:v="urn:schemas-microsoft-com:vml" xmlns:wp14="http://schemas.microsoft.com/office/word/2010/wordprocessingDrawing" xmlns:wp="http://schemas.openxmlformats.org/drawingml/2006/wordprocessingDrawing" xmlns:w10="urn:schemas-microsoft-com:office:word" xmlns:w="http://schemas.openxmlformats.org/wordprocessingml/2006/main" xmlns:w14="http://schemas.microsoft.com/office/word/2010/wordml" xmlns:w15="http://schemas.microsoft.com/office/word/2012/wordml" xmlns:w16cex="http://schemas.microsoft.com/office/word/2018/wordml/cex" xmlns:w16cid="http://schemas.microsoft.com/office/word/2016/wordml/cid" xmlns:w16="http://schemas.microsoft.com/office/word/2018/wordml" xmlns:w16se="http://schemas.microsoft.com/office/word/2015/wordml/symex" xmlns:wpg="http://schemas.microsoft.com/office/word/2010/wordprocessingGroup" xmlns:wpi="http://schemas.microsoft.com/office/word/2010/wordprocessingInk" xmlns:wne="http://schemas.microsoft.com/office/word/2006/wordml" xmlns:wps="http://schemas.microsoft.com/office/word/2010/wordprocessingShape" mc:Ignorable="w14 w15 w16se w16cid w16 w16cex wp14">
+<w:footnotes xmlns:wpc="http://schemas.microsoft.com/office/word/2010/wordprocessingCanvas" xmlns:cx="http://schemas.microsoft.com/office/drawing/2014/chartex" xmlns:cx1="http://schemas.microsoft.com/office/drawing/2015/9/8/chartex" xmlns:cx2="http://schemas.microsoft.com/office/drawing/2015/10/21/chartex" xmlns:cx3="http://schemas.microsoft.com/office/drawing/2016/5/9/chartex" xmlns:cx4="http://schemas.microsoft.com/office/drawing/2016/5/10/chartex" xmlns:cx5="http://schemas.microsoft.com/office/drawing/2016/5/11/chartex" xmlns:cx6="http://schemas.microsoft.com/office/drawing/2016/5/12/chartex" xmlns:cx7="http://schemas.microsoft.com/office/drawing/2016/5/13/chartex" xmlns:cx8="http://schemas.microsoft.com/office/drawing/2016/5/14/chartex" xmlns:mc="http://schemas.openxmlformats.org/markup-compatibility/2006" xmlns:aink="http://schemas.microsoft.com/office/drawing/2016/ink" xmlns:am3d="http://schemas.microsoft.com/office/drawing/2017/model3d" xmlns:o="urn:schemas-microsoft-com:office:office" xmlns:oel="http://schemas.microsoft.com/office/2019/extlst" xmlns:r="http://schemas.openxmlformats.org/officeDocument/2006/relationships" xmlns:m="http://schemas.openxmlformats.org/officeDocument/2006/math" xmlns:v="urn:schemas-microsoft-com:vml" xmlns:wp14="http://schemas.microsoft.com/office/word/2010/wordprocessingDrawing" xmlns:wp="http://schemas.openxmlformats.org/drawingml/2006/wordprocessingDrawing" xmlns:w10="urn:schemas-microsoft-com:office:word" xmlns:w="http://schemas.openxmlformats.org/wordprocessingml/2006/main" xmlns:w14="http://schemas.microsoft.com/office/word/2010/wordml" xmlns:w15="http://schemas.microsoft.com/office/word/2012/wordml" xmlns:w16cex="http://schemas.microsoft.com/office/word/2018/wordml/cex" xmlns:w16cid="http://schemas.microsoft.com/office/word/2016/wordml/cid" xmlns:w16="http://schemas.microsoft.com/office/word/2018/wordml" xmlns:w16du="http://schemas.microsoft.com/office/word/2023/wordml/word16du" xmlns:w16sdtdh="http://schemas.microsoft.com/office/word/2020/wordml/sdtdatahash" xmlns:w16se="http://schemas.microsoft.com/office/word/2015/wordml/symex" xmlns:wpg="http://schemas.microsoft.com/office/word/2010/wordprocessingGroup" xmlns:wpi="http://schemas.microsoft.com/office/word/2010/wordprocessingInk" xmlns:wne="http://schemas.microsoft.com/office/word/2006/wordml" xmlns:wps="http://schemas.microsoft.com/office/word/2010/wordprocessingShape" mc:Ignorable="w14 w15 w16se w16cid w16 w16cex w16sdtdh w16du wp14">
   <w:footnote w:type="separator" w:id="-1">
     <w:p>
       <w:r>
@@ -3164,8 +3272,121 @@
 </file>
 
 <file path=word/numbering.xml><?xml version="1.0" encoding="utf-8"?>
-<w:numbering xmlns:wpc="http://schemas.microsoft.com/office/word/2010/wordprocessingCanvas" xmlns:cx="http://schemas.microsoft.com/office/drawing/2014/chartex" xmlns:cx1="http://schemas.microsoft.com/office/drawing/2015/9/8/chartex" xmlns:cx2="http://schemas.microsoft.com/office/drawing/2015/10/21/chartex" xmlns:cx3="http://schemas.microsoft.com/office/drawing/2016/5/9/chartex" xmlns:cx4="http://schemas.microsoft.com/office/drawing/2016/5/10/chartex" xmlns:cx5="http://schemas.microsoft.com/office/drawing/2016/5/11/chartex" xmlns:cx6="http://schemas.microsoft.com/office/drawing/2016/5/12/chartex" xmlns:cx7="http://schemas.microsoft.com/office/drawing/2016/5/13/chartex" xmlns:cx8="http://schemas.microsoft.com/office/drawing/2016/5/14/chartex" xmlns:mc="http://schemas.openxmlformats.org/markup-compatibility/2006" xmlns:aink="http://schemas.microsoft.com/office/drawing/2016/ink" xmlns:am3d="http://schemas.microsoft.com/office/drawing/2017/model3d" xmlns:o="urn:schemas-microsoft-com:office:office" xmlns:r="http://schemas.openxmlformats.org/officeDocument/2006/relationships" xmlns:m="http://schemas.openxmlformats.org/officeDocument/2006/math" xmlns:v="urn:schemas-microsoft-com:vml" xmlns:wp14="http://schemas.microsoft.com/office/word/2010/wordprocessingDrawing" xmlns:wp="http://schemas.openxmlformats.org/drawingml/2006/wordprocessingDrawing" xmlns:w10="urn:schemas-microsoft-com:office:word" xmlns:w="http://schemas.openxmlformats.org/wordprocessingml/2006/main" xmlns:w14="http://schemas.microsoft.com/office/word/2010/wordml" xmlns:w15="http://schemas.microsoft.com/office/word/2012/wordml" xmlns:w16cex="http://schemas.microsoft.com/office/word/2018/wordml/cex" xmlns:w16cid="http://schemas.microsoft.com/office/word/2016/wordml/cid" xmlns:w16="http://schemas.microsoft.com/office/word/2018/wordml" xmlns:w16se="http://schemas.microsoft.com/office/word/2015/wordml/symex" xmlns:wpg="http://schemas.microsoft.com/office/word/2010/wordprocessingGroup" xmlns:wpi="http://schemas.microsoft.com/office/word/2010/wordprocessingInk" xmlns:wne="http://schemas.microsoft.com/office/word/2006/wordml" xmlns:wps="http://schemas.microsoft.com/office/word/2010/wordprocessingShape" mc:Ignorable="w14 w15 w16se w16cid w16 w16cex wp14">
+<w:numbering xmlns:wpc="http://schemas.microsoft.com/office/word/2010/wordprocessingCanvas" xmlns:cx="http://schemas.microsoft.com/office/drawing/2014/chartex" xmlns:cx1="http://schemas.microsoft.com/office/drawing/2015/9/8/chartex" xmlns:cx2="http://schemas.microsoft.com/office/drawing/2015/10/21/chartex" xmlns:cx3="http://schemas.microsoft.com/office/drawing/2016/5/9/chartex" xmlns:cx4="http://schemas.microsoft.com/office/drawing/2016/5/10/chartex" xmlns:cx5="http://schemas.microsoft.com/office/drawing/2016/5/11/chartex" xmlns:cx6="http://schemas.microsoft.com/office/drawing/2016/5/12/chartex" xmlns:cx7="http://schemas.microsoft.com/office/drawing/2016/5/13/chartex" xmlns:cx8="http://schemas.microsoft.com/office/drawing/2016/5/14/chartex" xmlns:mc="http://schemas.openxmlformats.org/markup-compatibility/2006" xmlns:aink="http://schemas.microsoft.com/office/drawing/2016/ink" xmlns:am3d="http://schemas.microsoft.com/office/drawing/2017/model3d" xmlns:o="urn:schemas-microsoft-com:office:office" xmlns:oel="http://schemas.microsoft.com/office/2019/extlst" xmlns:r="http://schemas.openxmlformats.org/officeDocument/2006/relationships" xmlns:m="http://schemas.openxmlformats.org/officeDocument/2006/math" xmlns:v="urn:schemas-microsoft-com:vml" xmlns:wp14="http://schemas.microsoft.com/office/word/2010/wordprocessingDrawing" xmlns:wp="http://schemas.openxmlformats.org/drawingml/2006/wordprocessingDrawing" xmlns:w10="urn:schemas-microsoft-com:office:word" xmlns:w="http://schemas.openxmlformats.org/wordprocessingml/2006/main" xmlns:w14="http://schemas.microsoft.com/office/word/2010/wordml" xmlns:w15="http://schemas.microsoft.com/office/word/2012/wordml" xmlns:w16cex="http://schemas.microsoft.com/office/word/2018/wordml/cex" xmlns:w16cid="http://schemas.microsoft.com/office/word/2016/wordml/cid" xmlns:w16="http://schemas.microsoft.com/office/word/2018/wordml" xmlns:w16du="http://schemas.microsoft.com/office/word/2023/wordml/word16du" xmlns:w16sdtdh="http://schemas.microsoft.com/office/word/2020/wordml/sdtdatahash" xmlns:w16se="http://schemas.microsoft.com/office/word/2015/wordml/symex" xmlns:wpg="http://schemas.microsoft.com/office/word/2010/wordprocessingGroup" xmlns:wpi="http://schemas.microsoft.com/office/word/2010/wordprocessingInk" xmlns:wne="http://schemas.microsoft.com/office/word/2006/wordml" xmlns:wps="http://schemas.microsoft.com/office/word/2010/wordprocessingShape" mc:Ignorable="w14 w15 w16se w16cid w16 w16cex w16sdtdh w16du wp14">
   <w:abstractNum w:abstractNumId="0" w15:restartNumberingAfterBreak="0">
+    <w:nsid w:val="06284F42"/>
+    <w:multiLevelType w:val="hybridMultilevel"/>
+    <w:tmpl w:val="ACF01DB4"/>
+    <w:lvl w:ilvl="0" w:tplc="18090001">
+      <w:start w:val="1"/>
+      <w:numFmt w:val="bullet"/>
+      <w:lvlText w:val=""/>
+      <w:lvlJc w:val="left"/>
+      <w:pPr>
+        <w:ind w:left="1571" w:hanging="360"/>
+      </w:pPr>
+      <w:rPr>
+        <w:rFonts w:ascii="Symbol" w:hAnsi="Symbol" w:hint="default"/>
+      </w:rPr>
+    </w:lvl>
+    <w:lvl w:ilvl="1" w:tplc="18090003" w:tentative="1">
+      <w:start w:val="1"/>
+      <w:numFmt w:val="bullet"/>
+      <w:lvlText w:val="o"/>
+      <w:lvlJc w:val="left"/>
+      <w:pPr>
+        <w:ind w:left="2291" w:hanging="360"/>
+      </w:pPr>
+      <w:rPr>
+        <w:rFonts w:ascii="Courier New" w:hAnsi="Courier New" w:cs="Courier New" w:hint="default"/>
+      </w:rPr>
+    </w:lvl>
+    <w:lvl w:ilvl="2" w:tplc="18090005" w:tentative="1">
+      <w:start w:val="1"/>
+      <w:numFmt w:val="bullet"/>
+      <w:lvlText w:val=""/>
+      <w:lvlJc w:val="left"/>
+      <w:pPr>
+        <w:ind w:left="3011" w:hanging="360"/>
+      </w:pPr>
+      <w:rPr>
+        <w:rFonts w:ascii="Wingdings" w:hAnsi="Wingdings" w:hint="default"/>
+      </w:rPr>
+    </w:lvl>
+    <w:lvl w:ilvl="3" w:tplc="18090001" w:tentative="1">
+      <w:start w:val="1"/>
+      <w:numFmt w:val="bullet"/>
+      <w:lvlText w:val=""/>
+      <w:lvlJc w:val="left"/>
+      <w:pPr>
+        <w:ind w:left="3731" w:hanging="360"/>
+      </w:pPr>
+      <w:rPr>
+        <w:rFonts w:ascii="Symbol" w:hAnsi="Symbol" w:hint="default"/>
+      </w:rPr>
+    </w:lvl>
+    <w:lvl w:ilvl="4" w:tplc="18090003" w:tentative="1">
+      <w:start w:val="1"/>
+      <w:numFmt w:val="bullet"/>
+      <w:lvlText w:val="o"/>
+      <w:lvlJc w:val="left"/>
+      <w:pPr>
+        <w:ind w:left="4451" w:hanging="360"/>
+      </w:pPr>
+      <w:rPr>
+        <w:rFonts w:ascii="Courier New" w:hAnsi="Courier New" w:cs="Courier New" w:hint="default"/>
+      </w:rPr>
+    </w:lvl>
+    <w:lvl w:ilvl="5" w:tplc="18090005" w:tentative="1">
+      <w:start w:val="1"/>
+      <w:numFmt w:val="bullet"/>
+      <w:lvlText w:val=""/>
+      <w:lvlJc w:val="left"/>
+      <w:pPr>
+        <w:ind w:left="5171" w:hanging="360"/>
+      </w:pPr>
+      <w:rPr>
+        <w:rFonts w:ascii="Wingdings" w:hAnsi="Wingdings" w:hint="default"/>
+      </w:rPr>
+    </w:lvl>
+    <w:lvl w:ilvl="6" w:tplc="18090001" w:tentative="1">
+      <w:start w:val="1"/>
+      <w:numFmt w:val="bullet"/>
+      <w:lvlText w:val=""/>
+      <w:lvlJc w:val="left"/>
+      <w:pPr>
+        <w:ind w:left="5891" w:hanging="360"/>
+      </w:pPr>
+      <w:rPr>
+        <w:rFonts w:ascii="Symbol" w:hAnsi="Symbol" w:hint="default"/>
+      </w:rPr>
+    </w:lvl>
+    <w:lvl w:ilvl="7" w:tplc="18090003" w:tentative="1">
+      <w:start w:val="1"/>
+      <w:numFmt w:val="bullet"/>
+      <w:lvlText w:val="o"/>
+      <w:lvlJc w:val="left"/>
+      <w:pPr>
+        <w:ind w:left="6611" w:hanging="360"/>
+      </w:pPr>
+      <w:rPr>
+        <w:rFonts w:ascii="Courier New" w:hAnsi="Courier New" w:cs="Courier New" w:hint="default"/>
+      </w:rPr>
+    </w:lvl>
+    <w:lvl w:ilvl="8" w:tplc="18090005" w:tentative="1">
+      <w:start w:val="1"/>
+      <w:numFmt w:val="bullet"/>
+      <w:lvlText w:val=""/>
+      <w:lvlJc w:val="left"/>
+      <w:pPr>
+        <w:ind w:left="7331" w:hanging="360"/>
+      </w:pPr>
+      <w:rPr>
+        <w:rFonts w:ascii="Wingdings" w:hAnsi="Wingdings" w:hint="default"/>
+      </w:rPr>
+    </w:lvl>
+  </w:abstractNum>
+  <w:abstractNum w:abstractNumId="1" w15:restartNumberingAfterBreak="0">
     <w:nsid w:val="20B7498A"/>
     <w:multiLevelType w:val="multilevel"/>
     <w:tmpl w:val="EA566A04"/>
@@ -3277,7 +3498,7 @@
       </w:rPr>
     </w:lvl>
   </w:abstractNum>
-  <w:abstractNum w:abstractNumId="1" w15:restartNumberingAfterBreak="0">
+  <w:abstractNum w:abstractNumId="2" w15:restartNumberingAfterBreak="0">
     <w:nsid w:val="52292826"/>
     <w:multiLevelType w:val="hybridMultilevel"/>
     <w:tmpl w:val="E7682670"/>
@@ -3390,7 +3611,7 @@
       </w:rPr>
     </w:lvl>
   </w:abstractNum>
-  <w:abstractNum w:abstractNumId="2" w15:restartNumberingAfterBreak="0">
+  <w:abstractNum w:abstractNumId="3" w15:restartNumberingAfterBreak="0">
     <w:nsid w:val="5B7E2BA8"/>
     <w:multiLevelType w:val="multilevel"/>
     <w:tmpl w:val="91E8143A"/>
@@ -3503,7 +3724,7 @@
       </w:rPr>
     </w:lvl>
   </w:abstractNum>
-  <w:abstractNum w:abstractNumId="3" w15:restartNumberingAfterBreak="0">
+  <w:abstractNum w:abstractNumId="4" w15:restartNumberingAfterBreak="0">
     <w:nsid w:val="5B97727B"/>
     <w:multiLevelType w:val="hybridMultilevel"/>
     <w:tmpl w:val="B0C4DB74"/>
@@ -3593,7 +3814,7 @@
       </w:pPr>
     </w:lvl>
   </w:abstractNum>
-  <w:abstractNum w:abstractNumId="4" w15:restartNumberingAfterBreak="0">
+  <w:abstractNum w:abstractNumId="5" w15:restartNumberingAfterBreak="0">
     <w:nsid w:val="76143B68"/>
     <w:multiLevelType w:val="multilevel"/>
     <w:tmpl w:val="91E8143A"/>
@@ -3706,7 +3927,7 @@
       </w:rPr>
     </w:lvl>
   </w:abstractNum>
-  <w:abstractNum w:abstractNumId="5" w15:restartNumberingAfterBreak="0">
+  <w:abstractNum w:abstractNumId="6" w15:restartNumberingAfterBreak="0">
     <w:nsid w:val="77FA75C0"/>
     <w:multiLevelType w:val="multilevel"/>
     <w:tmpl w:val="EA566A04"/>
@@ -3818,7 +4039,7 @@
       </w:rPr>
     </w:lvl>
   </w:abstractNum>
-  <w:abstractNum w:abstractNumId="6" w15:restartNumberingAfterBreak="0">
+  <w:abstractNum w:abstractNumId="7" w15:restartNumberingAfterBreak="0">
     <w:nsid w:val="7B7A3DC7"/>
     <w:multiLevelType w:val="multilevel"/>
     <w:tmpl w:val="91E8143A"/>
@@ -3931,7 +4152,7 @@
       </w:rPr>
     </w:lvl>
   </w:abstractNum>
-  <w:abstractNum w:abstractNumId="7" w15:restartNumberingAfterBreak="0">
+  <w:abstractNum w:abstractNumId="8" w15:restartNumberingAfterBreak="0">
     <w:nsid w:val="7D602648"/>
     <w:multiLevelType w:val="multilevel"/>
     <w:tmpl w:val="C1DA6D5A"/>
@@ -4044,35 +4265,38 @@
       </w:rPr>
     </w:lvl>
   </w:abstractNum>
-  <w:num w:numId="1">
+  <w:num w:numId="1" w16cid:durableId="1516922731">
+    <w:abstractNumId w:val="8"/>
+  </w:num>
+  <w:num w:numId="2" w16cid:durableId="1031686718">
+    <w:abstractNumId w:val="2"/>
+  </w:num>
+  <w:num w:numId="3" w16cid:durableId="473376154">
+    <w:abstractNumId w:val="6"/>
+  </w:num>
+  <w:num w:numId="4" w16cid:durableId="1110664127">
+    <w:abstractNumId w:val="1"/>
+  </w:num>
+  <w:num w:numId="5" w16cid:durableId="662777458">
+    <w:abstractNumId w:val="5"/>
+  </w:num>
+  <w:num w:numId="6" w16cid:durableId="324435556">
     <w:abstractNumId w:val="7"/>
   </w:num>
-  <w:num w:numId="2">
-    <w:abstractNumId w:val="1"/>
-  </w:num>
-  <w:num w:numId="3">
-    <w:abstractNumId w:val="5"/>
-  </w:num>
-  <w:num w:numId="4">
-    <w:abstractNumId w:val="0"/>
-  </w:num>
-  <w:num w:numId="5">
+  <w:num w:numId="7" w16cid:durableId="650986693">
     <w:abstractNumId w:val="4"/>
   </w:num>
-  <w:num w:numId="6">
-    <w:abstractNumId w:val="6"/>
-  </w:num>
-  <w:num w:numId="7">
+  <w:num w:numId="8" w16cid:durableId="540361048">
     <w:abstractNumId w:val="3"/>
   </w:num>
-  <w:num w:numId="8">
-    <w:abstractNumId w:val="2"/>
+  <w:num w:numId="9" w16cid:durableId="229198042">
+    <w:abstractNumId w:val="0"/>
   </w:num>
 </w:numbering>
 </file>
 
 <file path=word/styles.xml><?xml version="1.0" encoding="utf-8"?>
-<w:styles xmlns:mc="http://schemas.openxmlformats.org/markup-compatibility/2006" xmlns:r="http://schemas.openxmlformats.org/officeDocument/2006/relationships" xmlns:w="http://schemas.openxmlformats.org/wordprocessingml/2006/main" xmlns:w14="http://schemas.microsoft.com/office/word/2010/wordml" xmlns:w15="http://schemas.microsoft.com/office/word/2012/wordml" xmlns:w16cex="http://schemas.microsoft.com/office/word/2018/wordml/cex" xmlns:w16cid="http://schemas.microsoft.com/office/word/2016/wordml/cid" xmlns:w16="http://schemas.microsoft.com/office/word/2018/wordml" xmlns:w16se="http://schemas.microsoft.com/office/word/2015/wordml/symex" mc:Ignorable="w14 w15 w16se w16cid w16 w16cex">
+<w:styles xmlns:mc="http://schemas.openxmlformats.org/markup-compatibility/2006" xmlns:r="http://schemas.openxmlformats.org/officeDocument/2006/relationships" xmlns:w="http://schemas.openxmlformats.org/wordprocessingml/2006/main" xmlns:w14="http://schemas.microsoft.com/office/word/2010/wordml" xmlns:w15="http://schemas.microsoft.com/office/word/2012/wordml" xmlns:w16cex="http://schemas.microsoft.com/office/word/2018/wordml/cex" xmlns:w16cid="http://schemas.microsoft.com/office/word/2016/wordml/cid" xmlns:w16="http://schemas.microsoft.com/office/word/2018/wordml" xmlns:w16du="http://schemas.microsoft.com/office/word/2023/wordml/word16du" xmlns:w16sdtdh="http://schemas.microsoft.com/office/word/2020/wordml/sdtdatahash" xmlns:w16se="http://schemas.microsoft.com/office/word/2015/wordml/symex" mc:Ignorable="w14 w15 w16se w16cid w16 w16cex w16sdtdh w16du">
   <w:docDefaults>
     <w:rPrDefault>
       <w:rPr>
@@ -4531,6 +4755,7 @@
   <w:style w:type="character" w:default="1" w:styleId="DefaultParagraphFont">
     <w:name w:val="Default Paragraph Font"/>
     <w:uiPriority w:val="1"/>
+    <w:semiHidden/>
     <w:unhideWhenUsed/>
   </w:style>
   <w:style w:type="table" w:default="1" w:styleId="TableNormal">

</xml_diff>

<commit_message>
fix grammar of double ratchet description
</commit_message>
<xml_diff>
--- a/docs/functional-spec/Functional_Specification.docx
+++ b/docs/functional-spec/Functional_Specification.docx
@@ -46,8 +46,13 @@
           </w:tcPr>
           <w:p>
             <w:r>
-              <w:t>Liucija Paulina Adomaviciute</w:t>
-            </w:r>
+              <w:t xml:space="preserve">Liucija Paulina </w:t>
+            </w:r>
+            <w:proofErr w:type="spellStart"/>
+            <w:r>
+              <w:t>Adomaviciute</w:t>
+            </w:r>
+            <w:proofErr w:type="spellEnd"/>
           </w:p>
         </w:tc>
       </w:tr>
@@ -199,6 +204,7 @@
             </w:tabs>
             <w:rPr>
               <w:rFonts w:asciiTheme="minorHAnsi" w:eastAsiaTheme="minorEastAsia" w:hAnsiTheme="minorHAnsi" w:cstheme="minorBidi"/>
+              <w:noProof/>
               <w:sz w:val="22"/>
               <w:szCs w:val="22"/>
               <w:lang w:eastAsia="en-IE"/>
@@ -217,12 +223,14 @@
             <w:r>
               <w:rPr>
                 <w:rStyle w:val="Hyperlink"/>
+                <w:noProof/>
               </w:rPr>
               <w:t>1.</w:t>
             </w:r>
             <w:r>
               <w:rPr>
                 <w:rFonts w:asciiTheme="minorHAnsi" w:eastAsiaTheme="minorEastAsia" w:hAnsiTheme="minorHAnsi" w:cstheme="minorBidi"/>
+                <w:noProof/>
                 <w:sz w:val="22"/>
                 <w:szCs w:val="22"/>
                 <w:lang w:eastAsia="en-IE"/>
@@ -232,46 +240,54 @@
             <w:r>
               <w:rPr>
                 <w:rStyle w:val="Hyperlink"/>
+                <w:noProof/>
               </w:rPr>
               <w:t>Introduction</w:t>
             </w:r>
             <w:r>
               <w:rPr>
+                <w:noProof/>
                 <w:webHidden/>
               </w:rPr>
               <w:tab/>
             </w:r>
             <w:r>
               <w:rPr>
+                <w:noProof/>
                 <w:webHidden/>
               </w:rPr>
               <w:fldChar w:fldCharType="begin"/>
             </w:r>
             <w:r>
               <w:rPr>
+                <w:noProof/>
                 <w:webHidden/>
               </w:rPr>
               <w:instrText xml:space="preserve"> PAGEREF _Toc181728148 \h </w:instrText>
             </w:r>
             <w:r>
               <w:rPr>
-                <w:webHidden/>
-              </w:rPr>
-            </w:r>
-            <w:r>
-              <w:rPr>
+                <w:noProof/>
+                <w:webHidden/>
+              </w:rPr>
+            </w:r>
+            <w:r>
+              <w:rPr>
+                <w:noProof/>
                 <w:webHidden/>
               </w:rPr>
               <w:fldChar w:fldCharType="separate"/>
             </w:r>
             <w:r>
               <w:rPr>
+                <w:noProof/>
                 <w:webHidden/>
               </w:rPr>
               <w:t>3</w:t>
             </w:r>
             <w:r>
               <w:rPr>
+                <w:noProof/>
                 <w:webHidden/>
               </w:rPr>
               <w:fldChar w:fldCharType="end"/>
@@ -287,6 +303,7 @@
             </w:tabs>
             <w:rPr>
               <w:rFonts w:asciiTheme="minorHAnsi" w:eastAsiaTheme="minorEastAsia" w:hAnsiTheme="minorHAnsi" w:cstheme="minorBidi"/>
+              <w:noProof/>
               <w:sz w:val="22"/>
               <w:szCs w:val="22"/>
               <w:lang w:eastAsia="en-IE"/>
@@ -296,12 +313,14 @@
             <w:r>
               <w:rPr>
                 <w:rStyle w:val="Hyperlink"/>
+                <w:noProof/>
               </w:rPr>
               <w:t>1.1.</w:t>
             </w:r>
             <w:r>
               <w:rPr>
                 <w:rFonts w:asciiTheme="minorHAnsi" w:eastAsiaTheme="minorEastAsia" w:hAnsiTheme="minorHAnsi" w:cstheme="minorBidi"/>
+                <w:noProof/>
                 <w:sz w:val="22"/>
                 <w:szCs w:val="22"/>
                 <w:lang w:eastAsia="en-IE"/>
@@ -311,46 +330,54 @@
             <w:r>
               <w:rPr>
                 <w:rStyle w:val="Hyperlink"/>
+                <w:noProof/>
               </w:rPr>
               <w:t>Overview</w:t>
             </w:r>
             <w:r>
               <w:rPr>
+                <w:noProof/>
                 <w:webHidden/>
               </w:rPr>
               <w:tab/>
             </w:r>
             <w:r>
               <w:rPr>
+                <w:noProof/>
                 <w:webHidden/>
               </w:rPr>
               <w:fldChar w:fldCharType="begin"/>
             </w:r>
             <w:r>
               <w:rPr>
+                <w:noProof/>
                 <w:webHidden/>
               </w:rPr>
               <w:instrText xml:space="preserve"> PAGEREF _Toc181728149 \h </w:instrText>
             </w:r>
             <w:r>
               <w:rPr>
-                <w:webHidden/>
-              </w:rPr>
-            </w:r>
-            <w:r>
-              <w:rPr>
+                <w:noProof/>
+                <w:webHidden/>
+              </w:rPr>
+            </w:r>
+            <w:r>
+              <w:rPr>
+                <w:noProof/>
                 <w:webHidden/>
               </w:rPr>
               <w:fldChar w:fldCharType="separate"/>
             </w:r>
             <w:r>
               <w:rPr>
+                <w:noProof/>
                 <w:webHidden/>
               </w:rPr>
               <w:t>3</w:t>
             </w:r>
             <w:r>
               <w:rPr>
+                <w:noProof/>
                 <w:webHidden/>
               </w:rPr>
               <w:fldChar w:fldCharType="end"/>
@@ -366,6 +393,7 @@
             </w:tabs>
             <w:rPr>
               <w:rFonts w:asciiTheme="minorHAnsi" w:eastAsiaTheme="minorEastAsia" w:hAnsiTheme="minorHAnsi" w:cstheme="minorBidi"/>
+              <w:noProof/>
               <w:sz w:val="22"/>
               <w:szCs w:val="22"/>
               <w:lang w:eastAsia="en-IE"/>
@@ -375,12 +403,14 @@
             <w:r>
               <w:rPr>
                 <w:rStyle w:val="Hyperlink"/>
+                <w:noProof/>
               </w:rPr>
               <w:t>1.2.</w:t>
             </w:r>
             <w:r>
               <w:rPr>
                 <w:rFonts w:asciiTheme="minorHAnsi" w:eastAsiaTheme="minorEastAsia" w:hAnsiTheme="minorHAnsi" w:cstheme="minorBidi"/>
+                <w:noProof/>
                 <w:sz w:val="22"/>
                 <w:szCs w:val="22"/>
                 <w:lang w:eastAsia="en-IE"/>
@@ -390,46 +420,54 @@
             <w:r>
               <w:rPr>
                 <w:rStyle w:val="Hyperlink"/>
+                <w:noProof/>
               </w:rPr>
               <w:t>Glossary</w:t>
             </w:r>
             <w:r>
               <w:rPr>
+                <w:noProof/>
                 <w:webHidden/>
               </w:rPr>
               <w:tab/>
             </w:r>
             <w:r>
               <w:rPr>
+                <w:noProof/>
                 <w:webHidden/>
               </w:rPr>
               <w:fldChar w:fldCharType="begin"/>
             </w:r>
             <w:r>
               <w:rPr>
+                <w:noProof/>
                 <w:webHidden/>
               </w:rPr>
               <w:instrText xml:space="preserve"> PAGEREF _Toc181728150 \h </w:instrText>
             </w:r>
             <w:r>
               <w:rPr>
-                <w:webHidden/>
-              </w:rPr>
-            </w:r>
-            <w:r>
-              <w:rPr>
+                <w:noProof/>
+                <w:webHidden/>
+              </w:rPr>
+            </w:r>
+            <w:r>
+              <w:rPr>
+                <w:noProof/>
                 <w:webHidden/>
               </w:rPr>
               <w:fldChar w:fldCharType="separate"/>
             </w:r>
             <w:r>
               <w:rPr>
+                <w:noProof/>
                 <w:webHidden/>
               </w:rPr>
               <w:t>3</w:t>
             </w:r>
             <w:r>
               <w:rPr>
+                <w:noProof/>
                 <w:webHidden/>
               </w:rPr>
               <w:fldChar w:fldCharType="end"/>
@@ -445,6 +483,7 @@
             </w:tabs>
             <w:rPr>
               <w:rFonts w:asciiTheme="minorHAnsi" w:eastAsiaTheme="minorEastAsia" w:hAnsiTheme="minorHAnsi" w:cstheme="minorBidi"/>
+              <w:noProof/>
               <w:sz w:val="22"/>
               <w:szCs w:val="22"/>
               <w:lang w:eastAsia="en-IE"/>
@@ -454,12 +493,14 @@
             <w:r>
               <w:rPr>
                 <w:rStyle w:val="Hyperlink"/>
+                <w:noProof/>
               </w:rPr>
               <w:t>2.</w:t>
             </w:r>
             <w:r>
               <w:rPr>
                 <w:rFonts w:asciiTheme="minorHAnsi" w:eastAsiaTheme="minorEastAsia" w:hAnsiTheme="minorHAnsi" w:cstheme="minorBidi"/>
+                <w:noProof/>
                 <w:sz w:val="22"/>
                 <w:szCs w:val="22"/>
                 <w:lang w:eastAsia="en-IE"/>
@@ -469,46 +510,54 @@
             <w:r>
               <w:rPr>
                 <w:rStyle w:val="Hyperlink"/>
+                <w:noProof/>
               </w:rPr>
               <w:t>General Description</w:t>
             </w:r>
             <w:r>
               <w:rPr>
+                <w:noProof/>
                 <w:webHidden/>
               </w:rPr>
               <w:tab/>
             </w:r>
             <w:r>
               <w:rPr>
+                <w:noProof/>
                 <w:webHidden/>
               </w:rPr>
               <w:fldChar w:fldCharType="begin"/>
             </w:r>
             <w:r>
               <w:rPr>
+                <w:noProof/>
                 <w:webHidden/>
               </w:rPr>
               <w:instrText xml:space="preserve"> PAGEREF _Toc181728151 \h </w:instrText>
             </w:r>
             <w:r>
               <w:rPr>
-                <w:webHidden/>
-              </w:rPr>
-            </w:r>
-            <w:r>
-              <w:rPr>
+                <w:noProof/>
+                <w:webHidden/>
+              </w:rPr>
+            </w:r>
+            <w:r>
+              <w:rPr>
+                <w:noProof/>
                 <w:webHidden/>
               </w:rPr>
               <w:fldChar w:fldCharType="separate"/>
             </w:r>
             <w:r>
               <w:rPr>
+                <w:noProof/>
                 <w:webHidden/>
               </w:rPr>
               <w:t>3</w:t>
             </w:r>
             <w:r>
               <w:rPr>
+                <w:noProof/>
                 <w:webHidden/>
               </w:rPr>
               <w:fldChar w:fldCharType="end"/>
@@ -524,6 +573,7 @@
             </w:tabs>
             <w:rPr>
               <w:rFonts w:asciiTheme="minorHAnsi" w:eastAsiaTheme="minorEastAsia" w:hAnsiTheme="minorHAnsi" w:cstheme="minorBidi"/>
+              <w:noProof/>
               <w:sz w:val="22"/>
               <w:szCs w:val="22"/>
               <w:lang w:eastAsia="en-IE"/>
@@ -533,12 +583,14 @@
             <w:r>
               <w:rPr>
                 <w:rStyle w:val="Hyperlink"/>
+                <w:noProof/>
               </w:rPr>
               <w:t>2.1.</w:t>
             </w:r>
             <w:r>
               <w:rPr>
                 <w:rFonts w:asciiTheme="minorHAnsi" w:eastAsiaTheme="minorEastAsia" w:hAnsiTheme="minorHAnsi" w:cstheme="minorBidi"/>
+                <w:noProof/>
                 <w:sz w:val="22"/>
                 <w:szCs w:val="22"/>
                 <w:lang w:eastAsia="en-IE"/>
@@ -548,46 +600,54 @@
             <w:r>
               <w:rPr>
                 <w:rStyle w:val="Hyperlink"/>
+                <w:noProof/>
               </w:rPr>
               <w:t>Product / System Functions</w:t>
             </w:r>
             <w:r>
               <w:rPr>
+                <w:noProof/>
                 <w:webHidden/>
               </w:rPr>
               <w:tab/>
             </w:r>
             <w:r>
               <w:rPr>
+                <w:noProof/>
                 <w:webHidden/>
               </w:rPr>
               <w:fldChar w:fldCharType="begin"/>
             </w:r>
             <w:r>
               <w:rPr>
+                <w:noProof/>
                 <w:webHidden/>
               </w:rPr>
               <w:instrText xml:space="preserve"> PAGEREF _Toc181728152 \h </w:instrText>
             </w:r>
             <w:r>
               <w:rPr>
-                <w:webHidden/>
-              </w:rPr>
-            </w:r>
-            <w:r>
-              <w:rPr>
+                <w:noProof/>
+                <w:webHidden/>
+              </w:rPr>
+            </w:r>
+            <w:r>
+              <w:rPr>
+                <w:noProof/>
                 <w:webHidden/>
               </w:rPr>
               <w:fldChar w:fldCharType="separate"/>
             </w:r>
             <w:r>
               <w:rPr>
+                <w:noProof/>
                 <w:webHidden/>
               </w:rPr>
               <w:t>3</w:t>
             </w:r>
             <w:r>
               <w:rPr>
+                <w:noProof/>
                 <w:webHidden/>
               </w:rPr>
               <w:fldChar w:fldCharType="end"/>
@@ -603,6 +663,7 @@
             </w:tabs>
             <w:rPr>
               <w:rFonts w:asciiTheme="minorHAnsi" w:eastAsiaTheme="minorEastAsia" w:hAnsiTheme="minorHAnsi" w:cstheme="minorBidi"/>
+              <w:noProof/>
               <w:sz w:val="22"/>
               <w:szCs w:val="22"/>
               <w:lang w:eastAsia="en-IE"/>
@@ -612,12 +673,14 @@
             <w:r>
               <w:rPr>
                 <w:rStyle w:val="Hyperlink"/>
+                <w:noProof/>
               </w:rPr>
               <w:t>2.2.</w:t>
             </w:r>
             <w:r>
               <w:rPr>
                 <w:rFonts w:asciiTheme="minorHAnsi" w:eastAsiaTheme="minorEastAsia" w:hAnsiTheme="minorHAnsi" w:cstheme="minorBidi"/>
+                <w:noProof/>
                 <w:sz w:val="22"/>
                 <w:szCs w:val="22"/>
                 <w:lang w:eastAsia="en-IE"/>
@@ -627,46 +690,54 @@
             <w:r>
               <w:rPr>
                 <w:rStyle w:val="Hyperlink"/>
+                <w:noProof/>
               </w:rPr>
               <w:t>User Characteristics and Objectives</w:t>
             </w:r>
             <w:r>
               <w:rPr>
+                <w:noProof/>
                 <w:webHidden/>
               </w:rPr>
               <w:tab/>
             </w:r>
             <w:r>
               <w:rPr>
+                <w:noProof/>
                 <w:webHidden/>
               </w:rPr>
               <w:fldChar w:fldCharType="begin"/>
             </w:r>
             <w:r>
               <w:rPr>
+                <w:noProof/>
                 <w:webHidden/>
               </w:rPr>
               <w:instrText xml:space="preserve"> PAGEREF _Toc181728153 \h </w:instrText>
             </w:r>
             <w:r>
               <w:rPr>
-                <w:webHidden/>
-              </w:rPr>
-            </w:r>
-            <w:r>
-              <w:rPr>
+                <w:noProof/>
+                <w:webHidden/>
+              </w:rPr>
+            </w:r>
+            <w:r>
+              <w:rPr>
+                <w:noProof/>
                 <w:webHidden/>
               </w:rPr>
               <w:fldChar w:fldCharType="separate"/>
             </w:r>
             <w:r>
               <w:rPr>
+                <w:noProof/>
                 <w:webHidden/>
               </w:rPr>
               <w:t>3</w:t>
             </w:r>
             <w:r>
               <w:rPr>
+                <w:noProof/>
                 <w:webHidden/>
               </w:rPr>
               <w:fldChar w:fldCharType="end"/>
@@ -682,6 +753,7 @@
             </w:tabs>
             <w:rPr>
               <w:rFonts w:asciiTheme="minorHAnsi" w:eastAsiaTheme="minorEastAsia" w:hAnsiTheme="minorHAnsi" w:cstheme="minorBidi"/>
+              <w:noProof/>
               <w:sz w:val="22"/>
               <w:szCs w:val="22"/>
               <w:lang w:eastAsia="en-IE"/>
@@ -691,12 +763,14 @@
             <w:r>
               <w:rPr>
                 <w:rStyle w:val="Hyperlink"/>
+                <w:noProof/>
               </w:rPr>
               <w:t>2.2.1.</w:t>
             </w:r>
             <w:r>
               <w:rPr>
                 <w:rFonts w:asciiTheme="minorHAnsi" w:eastAsiaTheme="minorEastAsia" w:hAnsiTheme="minorHAnsi" w:cstheme="minorBidi"/>
+                <w:noProof/>
                 <w:sz w:val="22"/>
                 <w:szCs w:val="22"/>
                 <w:lang w:eastAsia="en-IE"/>
@@ -706,46 +780,54 @@
             <w:r>
               <w:rPr>
                 <w:rStyle w:val="Hyperlink"/>
+                <w:noProof/>
               </w:rPr>
               <w:t>User Characteristics</w:t>
             </w:r>
             <w:r>
               <w:rPr>
+                <w:noProof/>
                 <w:webHidden/>
               </w:rPr>
               <w:tab/>
             </w:r>
             <w:r>
               <w:rPr>
+                <w:noProof/>
                 <w:webHidden/>
               </w:rPr>
               <w:fldChar w:fldCharType="begin"/>
             </w:r>
             <w:r>
               <w:rPr>
+                <w:noProof/>
                 <w:webHidden/>
               </w:rPr>
               <w:instrText xml:space="preserve"> PAGEREF _Toc181728154 \h </w:instrText>
             </w:r>
             <w:r>
               <w:rPr>
-                <w:webHidden/>
-              </w:rPr>
-            </w:r>
-            <w:r>
-              <w:rPr>
+                <w:noProof/>
+                <w:webHidden/>
+              </w:rPr>
+            </w:r>
+            <w:r>
+              <w:rPr>
+                <w:noProof/>
                 <w:webHidden/>
               </w:rPr>
               <w:fldChar w:fldCharType="separate"/>
             </w:r>
             <w:r>
               <w:rPr>
+                <w:noProof/>
                 <w:webHidden/>
               </w:rPr>
               <w:t>3</w:t>
             </w:r>
             <w:r>
               <w:rPr>
+                <w:noProof/>
                 <w:webHidden/>
               </w:rPr>
               <w:fldChar w:fldCharType="end"/>
@@ -761,6 +843,7 @@
             </w:tabs>
             <w:rPr>
               <w:rFonts w:asciiTheme="minorHAnsi" w:eastAsiaTheme="minorEastAsia" w:hAnsiTheme="minorHAnsi" w:cstheme="minorBidi"/>
+              <w:noProof/>
               <w:sz w:val="22"/>
               <w:szCs w:val="22"/>
               <w:lang w:eastAsia="en-IE"/>
@@ -770,12 +853,14 @@
             <w:r>
               <w:rPr>
                 <w:rStyle w:val="Hyperlink"/>
+                <w:noProof/>
               </w:rPr>
               <w:t>2.2.2.</w:t>
             </w:r>
             <w:r>
               <w:rPr>
                 <w:rFonts w:asciiTheme="minorHAnsi" w:eastAsiaTheme="minorEastAsia" w:hAnsiTheme="minorHAnsi" w:cstheme="minorBidi"/>
+                <w:noProof/>
                 <w:sz w:val="22"/>
                 <w:szCs w:val="22"/>
                 <w:lang w:eastAsia="en-IE"/>
@@ -785,46 +870,54 @@
             <w:r>
               <w:rPr>
                 <w:rStyle w:val="Hyperlink"/>
+                <w:noProof/>
               </w:rPr>
               <w:t>User Objectives</w:t>
             </w:r>
             <w:r>
               <w:rPr>
+                <w:noProof/>
                 <w:webHidden/>
               </w:rPr>
               <w:tab/>
             </w:r>
             <w:r>
               <w:rPr>
+                <w:noProof/>
                 <w:webHidden/>
               </w:rPr>
               <w:fldChar w:fldCharType="begin"/>
             </w:r>
             <w:r>
               <w:rPr>
+                <w:noProof/>
                 <w:webHidden/>
               </w:rPr>
               <w:instrText xml:space="preserve"> PAGEREF _Toc181728155 \h </w:instrText>
             </w:r>
             <w:r>
               <w:rPr>
-                <w:webHidden/>
-              </w:rPr>
-            </w:r>
-            <w:r>
-              <w:rPr>
+                <w:noProof/>
+                <w:webHidden/>
+              </w:rPr>
+            </w:r>
+            <w:r>
+              <w:rPr>
+                <w:noProof/>
                 <w:webHidden/>
               </w:rPr>
               <w:fldChar w:fldCharType="separate"/>
             </w:r>
             <w:r>
               <w:rPr>
+                <w:noProof/>
                 <w:webHidden/>
               </w:rPr>
               <w:t>3</w:t>
             </w:r>
             <w:r>
               <w:rPr>
+                <w:noProof/>
                 <w:webHidden/>
               </w:rPr>
               <w:fldChar w:fldCharType="end"/>
@@ -840,6 +933,7 @@
             </w:tabs>
             <w:rPr>
               <w:rFonts w:asciiTheme="minorHAnsi" w:eastAsiaTheme="minorEastAsia" w:hAnsiTheme="minorHAnsi" w:cstheme="minorBidi"/>
+              <w:noProof/>
               <w:sz w:val="22"/>
               <w:szCs w:val="22"/>
               <w:lang w:eastAsia="en-IE"/>
@@ -849,12 +943,14 @@
             <w:r>
               <w:rPr>
                 <w:rStyle w:val="Hyperlink"/>
+                <w:noProof/>
               </w:rPr>
               <w:t>2.3.</w:t>
             </w:r>
             <w:r>
               <w:rPr>
                 <w:rFonts w:asciiTheme="minorHAnsi" w:eastAsiaTheme="minorEastAsia" w:hAnsiTheme="minorHAnsi" w:cstheme="minorBidi"/>
+                <w:noProof/>
                 <w:sz w:val="22"/>
                 <w:szCs w:val="22"/>
                 <w:lang w:eastAsia="en-IE"/>
@@ -864,46 +960,54 @@
             <w:r>
               <w:rPr>
                 <w:rStyle w:val="Hyperlink"/>
+                <w:noProof/>
               </w:rPr>
               <w:t>Operational Scenarios</w:t>
             </w:r>
             <w:r>
               <w:rPr>
+                <w:noProof/>
                 <w:webHidden/>
               </w:rPr>
               <w:tab/>
             </w:r>
             <w:r>
               <w:rPr>
+                <w:noProof/>
                 <w:webHidden/>
               </w:rPr>
               <w:fldChar w:fldCharType="begin"/>
             </w:r>
             <w:r>
               <w:rPr>
+                <w:noProof/>
                 <w:webHidden/>
               </w:rPr>
               <w:instrText xml:space="preserve"> PAGEREF _Toc181728156 \h </w:instrText>
             </w:r>
             <w:r>
               <w:rPr>
-                <w:webHidden/>
-              </w:rPr>
-            </w:r>
-            <w:r>
-              <w:rPr>
+                <w:noProof/>
+                <w:webHidden/>
+              </w:rPr>
+            </w:r>
+            <w:r>
+              <w:rPr>
+                <w:noProof/>
                 <w:webHidden/>
               </w:rPr>
               <w:fldChar w:fldCharType="separate"/>
             </w:r>
             <w:r>
               <w:rPr>
+                <w:noProof/>
                 <w:webHidden/>
               </w:rPr>
               <w:t>3</w:t>
             </w:r>
             <w:r>
               <w:rPr>
+                <w:noProof/>
                 <w:webHidden/>
               </w:rPr>
               <w:fldChar w:fldCharType="end"/>
@@ -919,6 +1023,7 @@
             </w:tabs>
             <w:rPr>
               <w:rFonts w:asciiTheme="minorHAnsi" w:eastAsiaTheme="minorEastAsia" w:hAnsiTheme="minorHAnsi" w:cstheme="minorBidi"/>
+              <w:noProof/>
               <w:sz w:val="22"/>
               <w:szCs w:val="22"/>
               <w:lang w:eastAsia="en-IE"/>
@@ -928,12 +1033,14 @@
             <w:r>
               <w:rPr>
                 <w:rStyle w:val="Hyperlink"/>
+                <w:noProof/>
               </w:rPr>
               <w:t>2.4.</w:t>
             </w:r>
             <w:r>
               <w:rPr>
                 <w:rFonts w:asciiTheme="minorHAnsi" w:eastAsiaTheme="minorEastAsia" w:hAnsiTheme="minorHAnsi" w:cstheme="minorBidi"/>
+                <w:noProof/>
                 <w:sz w:val="22"/>
                 <w:szCs w:val="22"/>
                 <w:lang w:eastAsia="en-IE"/>
@@ -943,46 +1050,54 @@
             <w:r>
               <w:rPr>
                 <w:rStyle w:val="Hyperlink"/>
+                <w:noProof/>
               </w:rPr>
               <w:t>Constraints</w:t>
             </w:r>
             <w:r>
               <w:rPr>
+                <w:noProof/>
                 <w:webHidden/>
               </w:rPr>
               <w:tab/>
             </w:r>
             <w:r>
               <w:rPr>
+                <w:noProof/>
                 <w:webHidden/>
               </w:rPr>
               <w:fldChar w:fldCharType="begin"/>
             </w:r>
             <w:r>
               <w:rPr>
+                <w:noProof/>
                 <w:webHidden/>
               </w:rPr>
               <w:instrText xml:space="preserve"> PAGEREF _Toc181728157 \h </w:instrText>
             </w:r>
             <w:r>
               <w:rPr>
-                <w:webHidden/>
-              </w:rPr>
-            </w:r>
-            <w:r>
-              <w:rPr>
+                <w:noProof/>
+                <w:webHidden/>
+              </w:rPr>
+            </w:r>
+            <w:r>
+              <w:rPr>
+                <w:noProof/>
                 <w:webHidden/>
               </w:rPr>
               <w:fldChar w:fldCharType="separate"/>
             </w:r>
             <w:r>
               <w:rPr>
+                <w:noProof/>
                 <w:webHidden/>
               </w:rPr>
               <w:t>4</w:t>
             </w:r>
             <w:r>
               <w:rPr>
+                <w:noProof/>
                 <w:webHidden/>
               </w:rPr>
               <w:fldChar w:fldCharType="end"/>
@@ -998,6 +1113,7 @@
             </w:tabs>
             <w:rPr>
               <w:rFonts w:asciiTheme="minorHAnsi" w:eastAsiaTheme="minorEastAsia" w:hAnsiTheme="minorHAnsi" w:cstheme="minorBidi"/>
+              <w:noProof/>
               <w:sz w:val="22"/>
               <w:szCs w:val="22"/>
               <w:lang w:eastAsia="en-IE"/>
@@ -1007,12 +1123,14 @@
             <w:r>
               <w:rPr>
                 <w:rStyle w:val="Hyperlink"/>
+                <w:noProof/>
               </w:rPr>
               <w:t>3.</w:t>
             </w:r>
             <w:r>
               <w:rPr>
                 <w:rFonts w:asciiTheme="minorHAnsi" w:eastAsiaTheme="minorEastAsia" w:hAnsiTheme="minorHAnsi" w:cstheme="minorBidi"/>
+                <w:noProof/>
                 <w:sz w:val="22"/>
                 <w:szCs w:val="22"/>
                 <w:lang w:eastAsia="en-IE"/>
@@ -1022,46 +1140,54 @@
             <w:r>
               <w:rPr>
                 <w:rStyle w:val="Hyperlink"/>
+                <w:noProof/>
               </w:rPr>
               <w:t>Functional Requirements</w:t>
             </w:r>
             <w:r>
               <w:rPr>
+                <w:noProof/>
                 <w:webHidden/>
               </w:rPr>
               <w:tab/>
             </w:r>
             <w:r>
               <w:rPr>
+                <w:noProof/>
                 <w:webHidden/>
               </w:rPr>
               <w:fldChar w:fldCharType="begin"/>
             </w:r>
             <w:r>
               <w:rPr>
+                <w:noProof/>
                 <w:webHidden/>
               </w:rPr>
               <w:instrText xml:space="preserve"> PAGEREF _Toc181728158 \h </w:instrText>
             </w:r>
             <w:r>
               <w:rPr>
-                <w:webHidden/>
-              </w:rPr>
-            </w:r>
-            <w:r>
-              <w:rPr>
+                <w:noProof/>
+                <w:webHidden/>
+              </w:rPr>
+            </w:r>
+            <w:r>
+              <w:rPr>
+                <w:noProof/>
                 <w:webHidden/>
               </w:rPr>
               <w:fldChar w:fldCharType="separate"/>
             </w:r>
             <w:r>
               <w:rPr>
+                <w:noProof/>
                 <w:webHidden/>
               </w:rPr>
               <w:t>4</w:t>
             </w:r>
             <w:r>
               <w:rPr>
+                <w:noProof/>
                 <w:webHidden/>
               </w:rPr>
               <w:fldChar w:fldCharType="end"/>
@@ -1077,6 +1203,7 @@
             </w:tabs>
             <w:rPr>
               <w:rFonts w:asciiTheme="minorHAnsi" w:eastAsiaTheme="minorEastAsia" w:hAnsiTheme="minorHAnsi" w:cstheme="minorBidi"/>
+              <w:noProof/>
               <w:sz w:val="22"/>
               <w:szCs w:val="22"/>
               <w:lang w:eastAsia="en-IE"/>
@@ -1086,12 +1213,14 @@
             <w:r>
               <w:rPr>
                 <w:rStyle w:val="Hyperlink"/>
+                <w:noProof/>
               </w:rPr>
               <w:t>3.1.</w:t>
             </w:r>
             <w:r>
               <w:rPr>
                 <w:rFonts w:asciiTheme="minorHAnsi" w:eastAsiaTheme="minorEastAsia" w:hAnsiTheme="minorHAnsi" w:cstheme="minorBidi"/>
+                <w:noProof/>
                 <w:sz w:val="22"/>
                 <w:szCs w:val="22"/>
                 <w:lang w:eastAsia="en-IE"/>
@@ -1101,46 +1230,54 @@
             <w:r>
               <w:rPr>
                 <w:rStyle w:val="Hyperlink"/>
+                <w:noProof/>
               </w:rPr>
               <w:t>The X3DH Key Agreement Protocol</w:t>
             </w:r>
             <w:r>
               <w:rPr>
+                <w:noProof/>
                 <w:webHidden/>
               </w:rPr>
               <w:tab/>
             </w:r>
             <w:r>
               <w:rPr>
+                <w:noProof/>
                 <w:webHidden/>
               </w:rPr>
               <w:fldChar w:fldCharType="begin"/>
             </w:r>
             <w:r>
               <w:rPr>
+                <w:noProof/>
                 <w:webHidden/>
               </w:rPr>
               <w:instrText xml:space="preserve"> PAGEREF _Toc181728159 \h </w:instrText>
             </w:r>
             <w:r>
               <w:rPr>
-                <w:webHidden/>
-              </w:rPr>
-            </w:r>
-            <w:r>
-              <w:rPr>
+                <w:noProof/>
+                <w:webHidden/>
+              </w:rPr>
+            </w:r>
+            <w:r>
+              <w:rPr>
+                <w:noProof/>
                 <w:webHidden/>
               </w:rPr>
               <w:fldChar w:fldCharType="separate"/>
             </w:r>
             <w:r>
               <w:rPr>
+                <w:noProof/>
                 <w:webHidden/>
               </w:rPr>
               <w:t>4</w:t>
             </w:r>
             <w:r>
               <w:rPr>
+                <w:noProof/>
                 <w:webHidden/>
               </w:rPr>
               <w:fldChar w:fldCharType="end"/>
@@ -1156,6 +1293,7 @@
             </w:tabs>
             <w:rPr>
               <w:rFonts w:asciiTheme="minorHAnsi" w:eastAsiaTheme="minorEastAsia" w:hAnsiTheme="minorHAnsi" w:cstheme="minorBidi"/>
+              <w:noProof/>
               <w:sz w:val="22"/>
               <w:szCs w:val="22"/>
               <w:lang w:eastAsia="en-IE"/>
@@ -1165,12 +1303,14 @@
             <w:r>
               <w:rPr>
                 <w:rStyle w:val="Hyperlink"/>
+                <w:noProof/>
               </w:rPr>
               <w:t>3.2.</w:t>
             </w:r>
             <w:r>
               <w:rPr>
                 <w:rFonts w:asciiTheme="minorHAnsi" w:eastAsiaTheme="minorEastAsia" w:hAnsiTheme="minorHAnsi" w:cstheme="minorBidi"/>
+                <w:noProof/>
                 <w:sz w:val="22"/>
                 <w:szCs w:val="22"/>
                 <w:lang w:eastAsia="en-IE"/>
@@ -1180,46 +1320,54 @@
             <w:r>
               <w:rPr>
                 <w:rStyle w:val="Hyperlink"/>
+                <w:noProof/>
               </w:rPr>
               <w:t>The Double Ratchet Algorithm</w:t>
             </w:r>
             <w:r>
               <w:rPr>
+                <w:noProof/>
                 <w:webHidden/>
               </w:rPr>
               <w:tab/>
             </w:r>
             <w:r>
               <w:rPr>
+                <w:noProof/>
                 <w:webHidden/>
               </w:rPr>
               <w:fldChar w:fldCharType="begin"/>
             </w:r>
             <w:r>
               <w:rPr>
+                <w:noProof/>
                 <w:webHidden/>
               </w:rPr>
               <w:instrText xml:space="preserve"> PAGEREF _Toc181728160 \h </w:instrText>
             </w:r>
             <w:r>
               <w:rPr>
-                <w:webHidden/>
-              </w:rPr>
-            </w:r>
-            <w:r>
-              <w:rPr>
+                <w:noProof/>
+                <w:webHidden/>
+              </w:rPr>
+            </w:r>
+            <w:r>
+              <w:rPr>
+                <w:noProof/>
                 <w:webHidden/>
               </w:rPr>
               <w:fldChar w:fldCharType="separate"/>
             </w:r>
             <w:r>
               <w:rPr>
+                <w:noProof/>
                 <w:webHidden/>
               </w:rPr>
               <w:t>4</w:t>
             </w:r>
             <w:r>
               <w:rPr>
+                <w:noProof/>
                 <w:webHidden/>
               </w:rPr>
               <w:fldChar w:fldCharType="end"/>
@@ -1235,6 +1383,7 @@
             </w:tabs>
             <w:rPr>
               <w:rFonts w:asciiTheme="minorHAnsi" w:eastAsiaTheme="minorEastAsia" w:hAnsiTheme="minorHAnsi" w:cstheme="minorBidi"/>
+              <w:noProof/>
               <w:sz w:val="22"/>
               <w:szCs w:val="22"/>
               <w:lang w:eastAsia="en-IE"/>
@@ -1244,12 +1393,14 @@
             <w:r>
               <w:rPr>
                 <w:rStyle w:val="Hyperlink"/>
+                <w:noProof/>
               </w:rPr>
               <w:t>3.3.</w:t>
             </w:r>
             <w:r>
               <w:rPr>
                 <w:rFonts w:asciiTheme="minorHAnsi" w:eastAsiaTheme="minorEastAsia" w:hAnsiTheme="minorHAnsi" w:cstheme="minorBidi"/>
+                <w:noProof/>
                 <w:sz w:val="22"/>
                 <w:szCs w:val="22"/>
                 <w:lang w:eastAsia="en-IE"/>
@@ -1259,46 +1410,54 @@
             <w:r>
               <w:rPr>
                 <w:rStyle w:val="Hyperlink"/>
+                <w:noProof/>
               </w:rPr>
               <w:t>Placeholder</w:t>
             </w:r>
             <w:r>
               <w:rPr>
+                <w:noProof/>
                 <w:webHidden/>
               </w:rPr>
               <w:tab/>
             </w:r>
             <w:r>
               <w:rPr>
+                <w:noProof/>
                 <w:webHidden/>
               </w:rPr>
               <w:fldChar w:fldCharType="begin"/>
             </w:r>
             <w:r>
               <w:rPr>
+                <w:noProof/>
                 <w:webHidden/>
               </w:rPr>
               <w:instrText xml:space="preserve"> PAGEREF _Toc181728161 \h </w:instrText>
             </w:r>
             <w:r>
               <w:rPr>
-                <w:webHidden/>
-              </w:rPr>
-            </w:r>
-            <w:r>
-              <w:rPr>
+                <w:noProof/>
+                <w:webHidden/>
+              </w:rPr>
+            </w:r>
+            <w:r>
+              <w:rPr>
+                <w:noProof/>
                 <w:webHidden/>
               </w:rPr>
               <w:fldChar w:fldCharType="separate"/>
             </w:r>
             <w:r>
               <w:rPr>
-                <w:webHidden/>
-              </w:rPr>
-              <w:t>5</w:t>
-            </w:r>
-            <w:r>
-              <w:rPr>
+                <w:noProof/>
+                <w:webHidden/>
+              </w:rPr>
+              <w:t>7</w:t>
+            </w:r>
+            <w:r>
+              <w:rPr>
+                <w:noProof/>
                 <w:webHidden/>
               </w:rPr>
               <w:fldChar w:fldCharType="end"/>
@@ -1314,6 +1473,7 @@
             </w:tabs>
             <w:rPr>
               <w:rFonts w:asciiTheme="minorHAnsi" w:eastAsiaTheme="minorEastAsia" w:hAnsiTheme="minorHAnsi" w:cstheme="minorBidi"/>
+              <w:noProof/>
               <w:sz w:val="22"/>
               <w:szCs w:val="22"/>
               <w:lang w:eastAsia="en-IE"/>
@@ -1323,12 +1483,14 @@
             <w:r>
               <w:rPr>
                 <w:rStyle w:val="Hyperlink"/>
+                <w:noProof/>
               </w:rPr>
               <w:t>4.</w:t>
             </w:r>
             <w:r>
               <w:rPr>
                 <w:rFonts w:asciiTheme="minorHAnsi" w:eastAsiaTheme="minorEastAsia" w:hAnsiTheme="minorHAnsi" w:cstheme="minorBidi"/>
+                <w:noProof/>
                 <w:sz w:val="22"/>
                 <w:szCs w:val="22"/>
                 <w:lang w:eastAsia="en-IE"/>
@@ -1338,46 +1500,54 @@
             <w:r>
               <w:rPr>
                 <w:rStyle w:val="Hyperlink"/>
+                <w:noProof/>
               </w:rPr>
               <w:t>System Architecture</w:t>
             </w:r>
             <w:r>
               <w:rPr>
+                <w:noProof/>
                 <w:webHidden/>
               </w:rPr>
               <w:tab/>
             </w:r>
             <w:r>
               <w:rPr>
+                <w:noProof/>
                 <w:webHidden/>
               </w:rPr>
               <w:fldChar w:fldCharType="begin"/>
             </w:r>
             <w:r>
               <w:rPr>
+                <w:noProof/>
                 <w:webHidden/>
               </w:rPr>
               <w:instrText xml:space="preserve"> PAGEREF _Toc181728162 \h </w:instrText>
             </w:r>
             <w:r>
               <w:rPr>
-                <w:webHidden/>
-              </w:rPr>
-            </w:r>
-            <w:r>
-              <w:rPr>
+                <w:noProof/>
+                <w:webHidden/>
+              </w:rPr>
+            </w:r>
+            <w:r>
+              <w:rPr>
+                <w:noProof/>
                 <w:webHidden/>
               </w:rPr>
               <w:fldChar w:fldCharType="separate"/>
             </w:r>
             <w:r>
               <w:rPr>
-                <w:webHidden/>
-              </w:rPr>
-              <w:t>6</w:t>
-            </w:r>
-            <w:r>
-              <w:rPr>
+                <w:noProof/>
+                <w:webHidden/>
+              </w:rPr>
+              <w:t>7</w:t>
+            </w:r>
+            <w:r>
+              <w:rPr>
+                <w:noProof/>
                 <w:webHidden/>
               </w:rPr>
               <w:fldChar w:fldCharType="end"/>
@@ -1393,6 +1563,7 @@
             </w:tabs>
             <w:rPr>
               <w:rFonts w:asciiTheme="minorHAnsi" w:eastAsiaTheme="minorEastAsia" w:hAnsiTheme="minorHAnsi" w:cstheme="minorBidi"/>
+              <w:noProof/>
               <w:sz w:val="22"/>
               <w:szCs w:val="22"/>
               <w:lang w:eastAsia="en-IE"/>
@@ -1402,12 +1573,14 @@
             <w:r>
               <w:rPr>
                 <w:rStyle w:val="Hyperlink"/>
+                <w:noProof/>
               </w:rPr>
               <w:t>5.</w:t>
             </w:r>
             <w:r>
               <w:rPr>
                 <w:rFonts w:asciiTheme="minorHAnsi" w:eastAsiaTheme="minorEastAsia" w:hAnsiTheme="minorHAnsi" w:cstheme="minorBidi"/>
+                <w:noProof/>
                 <w:sz w:val="22"/>
                 <w:szCs w:val="22"/>
                 <w:lang w:eastAsia="en-IE"/>
@@ -1417,46 +1590,54 @@
             <w:r>
               <w:rPr>
                 <w:rStyle w:val="Hyperlink"/>
+                <w:noProof/>
               </w:rPr>
               <w:t>High-Level Design</w:t>
             </w:r>
             <w:r>
               <w:rPr>
+                <w:noProof/>
                 <w:webHidden/>
               </w:rPr>
               <w:tab/>
             </w:r>
             <w:r>
               <w:rPr>
+                <w:noProof/>
                 <w:webHidden/>
               </w:rPr>
               <w:fldChar w:fldCharType="begin"/>
             </w:r>
             <w:r>
               <w:rPr>
+                <w:noProof/>
                 <w:webHidden/>
               </w:rPr>
               <w:instrText xml:space="preserve"> PAGEREF _Toc181728163 \h </w:instrText>
             </w:r>
             <w:r>
               <w:rPr>
-                <w:webHidden/>
-              </w:rPr>
-            </w:r>
-            <w:r>
-              <w:rPr>
+                <w:noProof/>
+                <w:webHidden/>
+              </w:rPr>
+            </w:r>
+            <w:r>
+              <w:rPr>
+                <w:noProof/>
                 <w:webHidden/>
               </w:rPr>
               <w:fldChar w:fldCharType="separate"/>
             </w:r>
             <w:r>
               <w:rPr>
-                <w:webHidden/>
-              </w:rPr>
-              <w:t>6</w:t>
-            </w:r>
-            <w:r>
-              <w:rPr>
+                <w:noProof/>
+                <w:webHidden/>
+              </w:rPr>
+              <w:t>7</w:t>
+            </w:r>
+            <w:r>
+              <w:rPr>
+                <w:noProof/>
                 <w:webHidden/>
               </w:rPr>
               <w:fldChar w:fldCharType="end"/>
@@ -1472,6 +1653,7 @@
             </w:tabs>
             <w:rPr>
               <w:rFonts w:asciiTheme="minorHAnsi" w:eastAsiaTheme="minorEastAsia" w:hAnsiTheme="minorHAnsi" w:cstheme="minorBidi"/>
+              <w:noProof/>
               <w:sz w:val="22"/>
               <w:szCs w:val="22"/>
               <w:lang w:eastAsia="en-IE"/>
@@ -1481,12 +1663,14 @@
             <w:r>
               <w:rPr>
                 <w:rStyle w:val="Hyperlink"/>
+                <w:noProof/>
               </w:rPr>
               <w:t>6.</w:t>
             </w:r>
             <w:r>
               <w:rPr>
                 <w:rFonts w:asciiTheme="minorHAnsi" w:eastAsiaTheme="minorEastAsia" w:hAnsiTheme="minorHAnsi" w:cstheme="minorBidi"/>
+                <w:noProof/>
                 <w:sz w:val="22"/>
                 <w:szCs w:val="22"/>
                 <w:lang w:eastAsia="en-IE"/>
@@ -1496,46 +1680,54 @@
             <w:r>
               <w:rPr>
                 <w:rStyle w:val="Hyperlink"/>
+                <w:noProof/>
               </w:rPr>
               <w:t>Preliminary Schedule</w:t>
             </w:r>
             <w:r>
               <w:rPr>
+                <w:noProof/>
                 <w:webHidden/>
               </w:rPr>
               <w:tab/>
             </w:r>
             <w:r>
               <w:rPr>
+                <w:noProof/>
                 <w:webHidden/>
               </w:rPr>
               <w:fldChar w:fldCharType="begin"/>
             </w:r>
             <w:r>
               <w:rPr>
+                <w:noProof/>
                 <w:webHidden/>
               </w:rPr>
               <w:instrText xml:space="preserve"> PAGEREF _Toc181728164 \h </w:instrText>
             </w:r>
             <w:r>
               <w:rPr>
-                <w:webHidden/>
-              </w:rPr>
-            </w:r>
-            <w:r>
-              <w:rPr>
+                <w:noProof/>
+                <w:webHidden/>
+              </w:rPr>
+            </w:r>
+            <w:r>
+              <w:rPr>
+                <w:noProof/>
                 <w:webHidden/>
               </w:rPr>
               <w:fldChar w:fldCharType="separate"/>
             </w:r>
             <w:r>
               <w:rPr>
-                <w:webHidden/>
-              </w:rPr>
-              <w:t>6</w:t>
-            </w:r>
-            <w:r>
-              <w:rPr>
+                <w:noProof/>
+                <w:webHidden/>
+              </w:rPr>
+              <w:t>7</w:t>
+            </w:r>
+            <w:r>
+              <w:rPr>
+                <w:noProof/>
                 <w:webHidden/>
               </w:rPr>
               <w:fldChar w:fldCharType="end"/>
@@ -1551,6 +1743,7 @@
             </w:tabs>
             <w:rPr>
               <w:rFonts w:asciiTheme="minorHAnsi" w:eastAsiaTheme="minorEastAsia" w:hAnsiTheme="minorHAnsi" w:cstheme="minorBidi"/>
+              <w:noProof/>
               <w:sz w:val="22"/>
               <w:szCs w:val="22"/>
               <w:lang w:eastAsia="en-IE"/>
@@ -1560,12 +1753,14 @@
             <w:r>
               <w:rPr>
                 <w:rStyle w:val="Hyperlink"/>
+                <w:noProof/>
               </w:rPr>
               <w:t>7.</w:t>
             </w:r>
             <w:r>
               <w:rPr>
                 <w:rFonts w:asciiTheme="minorHAnsi" w:eastAsiaTheme="minorEastAsia" w:hAnsiTheme="minorHAnsi" w:cstheme="minorBidi"/>
+                <w:noProof/>
                 <w:sz w:val="22"/>
                 <w:szCs w:val="22"/>
                 <w:lang w:eastAsia="en-IE"/>
@@ -1575,46 +1770,54 @@
             <w:r>
               <w:rPr>
                 <w:rStyle w:val="Hyperlink"/>
+                <w:noProof/>
               </w:rPr>
               <w:t>Appendices</w:t>
             </w:r>
             <w:r>
               <w:rPr>
+                <w:noProof/>
                 <w:webHidden/>
               </w:rPr>
               <w:tab/>
             </w:r>
             <w:r>
               <w:rPr>
+                <w:noProof/>
                 <w:webHidden/>
               </w:rPr>
               <w:fldChar w:fldCharType="begin"/>
             </w:r>
             <w:r>
               <w:rPr>
+                <w:noProof/>
                 <w:webHidden/>
               </w:rPr>
               <w:instrText xml:space="preserve"> PAGEREF _Toc181728165 \h </w:instrText>
             </w:r>
             <w:r>
               <w:rPr>
-                <w:webHidden/>
-              </w:rPr>
-            </w:r>
-            <w:r>
-              <w:rPr>
+                <w:noProof/>
+                <w:webHidden/>
+              </w:rPr>
+            </w:r>
+            <w:r>
+              <w:rPr>
+                <w:noProof/>
                 <w:webHidden/>
               </w:rPr>
               <w:fldChar w:fldCharType="separate"/>
             </w:r>
             <w:r>
               <w:rPr>
-                <w:webHidden/>
-              </w:rPr>
-              <w:t>7</w:t>
-            </w:r>
-            <w:r>
-              <w:rPr>
+                <w:noProof/>
+                <w:webHidden/>
+              </w:rPr>
+              <w:t>8</w:t>
+            </w:r>
+            <w:r>
+              <w:rPr>
+                <w:noProof/>
                 <w:webHidden/>
               </w:rPr>
               <w:fldChar w:fldCharType="end"/>
@@ -1630,6 +1833,7 @@
             </w:tabs>
             <w:rPr>
               <w:rFonts w:asciiTheme="minorHAnsi" w:eastAsiaTheme="minorEastAsia" w:hAnsiTheme="minorHAnsi" w:cstheme="minorBidi"/>
+              <w:noProof/>
               <w:sz w:val="22"/>
               <w:szCs w:val="22"/>
               <w:lang w:eastAsia="en-IE"/>
@@ -1639,12 +1843,14 @@
             <w:r>
               <w:rPr>
                 <w:rStyle w:val="Hyperlink"/>
+                <w:noProof/>
               </w:rPr>
               <w:t>7.1.</w:t>
             </w:r>
             <w:r>
               <w:rPr>
                 <w:rFonts w:asciiTheme="minorHAnsi" w:eastAsiaTheme="minorEastAsia" w:hAnsiTheme="minorHAnsi" w:cstheme="minorBidi"/>
+                <w:noProof/>
                 <w:sz w:val="22"/>
                 <w:szCs w:val="22"/>
                 <w:lang w:eastAsia="en-IE"/>
@@ -1654,46 +1860,54 @@
             <w:r>
               <w:rPr>
                 <w:rStyle w:val="Hyperlink"/>
+                <w:noProof/>
               </w:rPr>
               <w:t>Sources</w:t>
             </w:r>
             <w:r>
               <w:rPr>
+                <w:noProof/>
                 <w:webHidden/>
               </w:rPr>
               <w:tab/>
             </w:r>
             <w:r>
               <w:rPr>
+                <w:noProof/>
                 <w:webHidden/>
               </w:rPr>
               <w:fldChar w:fldCharType="begin"/>
             </w:r>
             <w:r>
               <w:rPr>
+                <w:noProof/>
                 <w:webHidden/>
               </w:rPr>
               <w:instrText xml:space="preserve"> PAGEREF _Toc181728166 \h </w:instrText>
             </w:r>
             <w:r>
               <w:rPr>
-                <w:webHidden/>
-              </w:rPr>
-            </w:r>
-            <w:r>
-              <w:rPr>
+                <w:noProof/>
+                <w:webHidden/>
+              </w:rPr>
+            </w:r>
+            <w:r>
+              <w:rPr>
+                <w:noProof/>
                 <w:webHidden/>
               </w:rPr>
               <w:fldChar w:fldCharType="separate"/>
             </w:r>
             <w:r>
               <w:rPr>
-                <w:webHidden/>
-              </w:rPr>
-              <w:t>7</w:t>
-            </w:r>
-            <w:r>
-              <w:rPr>
+                <w:noProof/>
+                <w:webHidden/>
+              </w:rPr>
+              <w:t>8</w:t>
+            </w:r>
+            <w:r>
+              <w:rPr>
+                <w:noProof/>
                 <w:webHidden/>
               </w:rPr>
               <w:fldChar w:fldCharType="end"/>
@@ -1867,7 +2081,13 @@
         <w:ind w:left="720"/>
       </w:pPr>
       <w:r>
-        <w:t>This application is aimed at security and privacy-conscious users who have at least minimal computer skills. The user’s goal is to have secure and private conversations with other users without relying on servers or service provider. The typical customer will use other privacy-enhancing features such as secure browsing and limiting data sharing with third-parties, and carefully selects applications they use based on how much data they collect, share and who has access to that data. The main challenge for the user is to find reliable, trustworthy and secure open-source applications to use for daily activities such as conversations and file sharing. To achieve more privacy and security these users are willing to sacrifice some functionality and convenience.</w:t>
+        <w:t>This application is aimed at security and privacy-conscious users who have at least minimal computer skills. The user’s goal is to have secure and private conversations with other users without relying on servers or service provider. The typical customer will use other privacy-enhancing features such as secure browsing and limiting data sharing with third-parties, and carefully select applications they use based on how much data they collect, share and who has access to that data. The main challenge for the user is to find reliable, trustworthy and secure open-source applications to use for daily activities such as conversations and file sharing. To achieve more privacy and security these users are willing to sacrifice some functionality</w:t>
+      </w:r>
+      <w:r>
+        <w:t>, speed</w:t>
+      </w:r>
+      <w:r>
+        <w:t xml:space="preserve"> and convenience.</w:t>
       </w:r>
     </w:p>
     <w:p>
@@ -2191,13 +2411,7 @@
         <w:ind w:left="851"/>
       </w:pPr>
       <w:r>
-        <w:t xml:space="preserve">The Double Ratchet algorithm is used by two parties </w:t>
-      </w:r>
-      <w:r>
-        <w:t xml:space="preserve">(Alice and Bob) </w:t>
-      </w:r>
-      <w:r>
-        <w:t xml:space="preserve">to exchange encrypted messages using a shared secret key. To prevent an attacker from stealing one party’s keys and decrypting future messages, the symmetric-key ratchet is combined with Diffie-Hellman ratchet which updates the chain keys based on the Diffie-Hellman output. </w:t>
+        <w:t xml:space="preserve">The Double Ratchet algorithm is used by two parties (Alice and Bob) to exchange encrypted messages using a shared secret key. To prevent the theft of one party’s keys and the decryption of future messages, the symmetric-key ratchet is combined with the Diffie-Hellman ratchet, which updates the chain keys based on the Diffie-Hellman output. </w:t>
       </w:r>
     </w:p>
     <w:p>
@@ -2206,7 +2420,7 @@
         <w:ind w:left="851"/>
       </w:pPr>
       <w:r>
-        <w:t>The parties derive new keys that have Diffie-Hellman calculation results mixed in for every message so that the later keys cannot be calculated using the earlier ones.  If the key isn’t known, the output data is indistinguishable from random. Diffie-Hellman public values are sent attached to the message.</w:t>
+        <w:t>The parties derive new keys with Diffie-Hellman calculation results mixed in for every message. Because of this, the later keys cannot be calculated using the earlier ones.  If the key is unknown, the output data is indistinguishable from random. Diffie-Hellman public values are attached to the message.</w:t>
       </w:r>
     </w:p>
     <w:p>
@@ -2234,7 +2448,7 @@
         <w:ind w:left="851"/>
       </w:pPr>
       <w:r>
-        <w:t>A Key Derivation Function is a cryptographic function that takes a secret and random KDF key and some input data and returns output data. In this application the secret KDF key is the output of the function defined in X3DH key agreement.</w:t>
+        <w:t>A Key Derivation Function is a cryptographic function that takes a secret and random KDF key and some input data and returns output data. In this application, the secret KDF key is the output of the function defined in the X3DH key agreement.</w:t>
       </w:r>
     </w:p>
     <w:p>
@@ -2266,7 +2480,10 @@
         <w:ind w:left="851"/>
       </w:pPr>
       <w:r>
-        <w:t>A Key Derivation Function chain is when some of the output from KDF is used as an output key and is used to replace the KDF key, which then may be used with another input.</w:t>
+        <w:t>A Key Derivation Function chain is an algorithm where the output from KDF is used as an output key to replace the KDF key, which later may be used with another input.</w:t>
+      </w:r>
+      <w:r>
+        <w:t>.</w:t>
       </w:r>
     </w:p>
     <w:p>
@@ -2316,6 +2533,9 @@
         <w:jc w:val="center"/>
       </w:pPr>
       <w:r>
+        <w:rPr>
+          <w:noProof/>
+        </w:rPr>
         <w:lastRenderedPageBreak/>
         <w:drawing>
           <wp:inline distT="0" distB="0" distL="0" distR="0" wp14:anchorId="7E0032CB" wp14:editId="07682C98">
@@ -2399,16 +2619,7 @@
         <w:ind w:left="851"/>
       </w:pPr>
       <w:r>
-        <w:t xml:space="preserve">As </w:t>
-      </w:r>
-      <w:r>
-        <w:t>Alice and Bob</w:t>
-      </w:r>
-      <w:r>
-        <w:t xml:space="preserve"> exchange messages, they also exchange new Diffie-Hellman public keys and the output secrets of the Diffie-Hellman become the inputs to the root chain.</w:t>
-      </w:r>
-      <w:r>
-        <w:t xml:space="preserve"> The outputs generated during each Diffie-Hellman ratchet step are used to derive new sending and receiving keys.</w:t>
+        <w:t>As Alice and Bob exchange messages, they exchange new Diffie-Hellman public keys, and the output secrets of the Diffie-Hellman become the inputs to the root chain. The outputs generated during each Diffie-Hellman ratchet step are used to derive new sending and receiving keys.</w:t>
       </w:r>
     </w:p>
     <w:p>
@@ -2420,6 +2631,7 @@
         <w:rPr>
           <w:b/>
           <w:bCs/>
+          <w:noProof/>
         </w:rPr>
         <w:drawing>
           <wp:inline distT="0" distB="0" distL="0" distR="0" wp14:anchorId="66F3582C" wp14:editId="7A6ED1F0">
@@ -2480,107 +2692,65 @@
     <w:p>
       <w:pPr>
         <w:pStyle w:val="ListParagraph"/>
-        <w:ind w:left="851"/>
-      </w:pPr>
-      <w:r>
-        <w:t xml:space="preserve">During the Diffie-Hellman </w:t>
-      </w:r>
-      <w:r>
-        <w:t>ratchet</w:t>
-      </w:r>
-      <w:r>
-        <w:t xml:space="preserve"> Alice and Bob, </w:t>
-      </w:r>
-      <w:r>
-        <w:t>the</w:t>
-      </w:r>
-      <w:r>
-        <w:t xml:space="preserve"> ratchet happens in four steps:</w:t>
-      </w:r>
-    </w:p>
-    <w:p>
-      <w:pPr>
-        <w:pStyle w:val="ListParagraph"/>
-        <w:ind w:left="851"/>
-      </w:pPr>
-      <w:r>
-        <w:t>1. Alice initializes using Bob’s public key.</w:t>
-      </w:r>
-    </w:p>
-    <w:p>
-      <w:pPr>
-        <w:pStyle w:val="ListParagraph"/>
-        <w:ind w:left="851"/>
-      </w:pPr>
-      <w:r>
-        <w:t xml:space="preserve">2. Alice performs Diffie-Hellman calculations using her private key and Bob’s public key, which results in </w:t>
-      </w:r>
-      <w:r>
-        <w:t>sending chain key</w:t>
-      </w:r>
-      <w:r>
-        <w:t>.</w:t>
-      </w:r>
-    </w:p>
-    <w:p>
-      <w:pPr>
-        <w:pStyle w:val="ListParagraph"/>
-        <w:ind w:left="851"/>
-      </w:pPr>
-      <w:r>
-        <w:t>3. Alice sends a message to Bob and advertises her public key to him.</w:t>
-      </w:r>
-    </w:p>
-    <w:p>
-      <w:pPr>
-        <w:pStyle w:val="ListParagraph"/>
-        <w:ind w:left="851"/>
-      </w:pPr>
-      <w:r>
-        <w:t xml:space="preserve">4. Bob performs Diffie-Hellman calculations using his private key and Alice’s public key extracted from the message. This results in </w:t>
-      </w:r>
-      <w:r>
-        <w:t>receiving chain key equivalent to Alice’s sending chain key</w:t>
-      </w:r>
-      <w:r>
-        <w:t>.</w:t>
-      </w:r>
-    </w:p>
-    <w:p>
-      <w:pPr>
-        <w:pStyle w:val="ListParagraph"/>
-        <w:ind w:left="851"/>
-      </w:pPr>
-      <w:r>
-        <w:t xml:space="preserve">After this, Bob repeats the ratchet using Alice’s advertised public key to calculate </w:t>
-      </w:r>
-      <w:r>
-        <w:t>new sending chain key</w:t>
-      </w:r>
-      <w:r>
-        <w:t xml:space="preserve"> using </w:t>
-      </w:r>
-      <w:r>
-        <w:t xml:space="preserve">a </w:t>
-      </w:r>
-      <w:r>
-        <w:t>new pair of his public and private keys</w:t>
-      </w:r>
-    </w:p>
-    <w:p>
-      <w:pPr>
-        <w:pStyle w:val="ListParagraph"/>
-        <w:ind w:left="851"/>
-      </w:pPr>
-    </w:p>
-    <w:p>
-      <w:pPr>
-        <w:pStyle w:val="ListParagraph"/>
-        <w:ind w:left="851"/>
-      </w:pPr>
-      <w:r>
-        <w:lastRenderedPageBreak/>
-        <w:t>In a Double Ratchet session between two users, each party stores a Key Derivation Function key for three chains: a root, a sending and a receiving chain. One party’s sending chain matches other’s receiving chain.</w:t>
+      </w:pPr>
+      <w:r>
+        <w:t>During the Diffie-Hellman Ratchet between Alice and Bob, the Ratchet happens in four steps:</w:t>
+      </w:r>
+    </w:p>
+    <w:p>
+      <w:pPr>
+        <w:pStyle w:val="ListParagraph"/>
+        <w:numPr>
+          <w:ilvl w:val="0"/>
+          <w:numId w:val="10"/>
+        </w:numPr>
+      </w:pPr>
+      <w:r>
+        <w:t>Alice initializes using Bob’s public key.</w:t>
+      </w:r>
+    </w:p>
+    <w:p>
+      <w:pPr>
+        <w:pStyle w:val="ListParagraph"/>
+        <w:numPr>
+          <w:ilvl w:val="0"/>
+          <w:numId w:val="10"/>
+        </w:numPr>
+      </w:pPr>
+      <w:r>
+        <w:t>Alice performs Diffie-Hellman calculations using her private key and Bob’s public key, which results in the sending chain key.</w:t>
+      </w:r>
+    </w:p>
+    <w:p>
+      <w:pPr>
+        <w:pStyle w:val="ListParagraph"/>
+        <w:numPr>
+          <w:ilvl w:val="0"/>
+          <w:numId w:val="10"/>
+        </w:numPr>
+      </w:pPr>
+      <w:r>
+        <w:t>Alice sends a message to Bob and advertises her public key to him.</w:t>
+      </w:r>
+    </w:p>
+    <w:p>
+      <w:pPr>
+        <w:pStyle w:val="ListParagraph"/>
+        <w:numPr>
+          <w:ilvl w:val="0"/>
+          <w:numId w:val="10"/>
+        </w:numPr>
+      </w:pPr>
+      <w:r>
+        <w:t>Bob performs Diffie-Hellman calculations using his private key and Alice’s public key extracted from the message. This results in receiving a chain key equivalent to Alice’s sending chain key.</w:t>
+      </w:r>
+    </w:p>
+    <w:p>
+      <w:pPr>
+        <w:pStyle w:val="ListParagraph"/>
+      </w:pPr>
+      <w:r>
+        <w:t>After this, Bob repeats the ratchet using Alice’s advertised public key to calculate a new sending chain key using a new pair of his public and private keys.</w:t>
       </w:r>
     </w:p>
     <w:p>
@@ -2617,6 +2787,15 @@
         <w:ind w:left="851"/>
       </w:pPr>
       <w:r>
+        <w:t>In a Double Ratchet session between two users, each party stores a Key Derivation Function key for three chains: a root, a sending and a receiving chain. One party’s sending chain matches the other’s receiving chain.</w:t>
+      </w:r>
+    </w:p>
+    <w:p>
+      <w:pPr>
+        <w:pStyle w:val="ListParagraph"/>
+        <w:ind w:left="851"/>
+      </w:pPr>
+      <w:r>
         <w:t>When a message is sent or received, a symmetric-key ratchet step is applied to the sending or receiving chain to derive the message key.</w:t>
       </w:r>
     </w:p>
@@ -2626,7 +2805,7 @@
         <w:ind w:left="851"/>
       </w:pPr>
       <w:r>
-        <w:t>When a new ratchet public key is received, a Diffie-Hellman ratchet is performed prior to the symmetric-key ratchet to replace the chain keys.</w:t>
+        <w:t>When a new ratchet public key is received, a Diffie-Hellman ratchet is performed before the symmetric-key ratchet to replace the chain keys.</w:t>
       </w:r>
     </w:p>
     <w:p>
@@ -2634,13 +2813,10 @@
         <w:pStyle w:val="ListParagraph"/>
         <w:ind w:left="851"/>
       </w:pPr>
-    </w:p>
-    <w:p>
-      <w:pPr>
-        <w:pStyle w:val="ListParagraph"/>
-        <w:ind w:left="851"/>
-      </w:pPr>
-      <w:r>
+      <w:r>
+        <w:rPr>
+          <w:noProof/>
+        </w:rPr>
         <w:drawing>
           <wp:inline distT="0" distB="0" distL="0" distR="0" wp14:anchorId="253DE155" wp14:editId="3DEEC84C">
             <wp:extent cx="5731510" cy="5236210"/>
@@ -2735,8 +2911,13 @@
           <w:numId w:val="9"/>
         </w:numPr>
       </w:pPr>
-      <w:r>
-        <w:t>BPubK – Bob’s Public Key.</w:t>
+      <w:proofErr w:type="spellStart"/>
+      <w:r>
+        <w:t>BPubK</w:t>
+      </w:r>
+      <w:proofErr w:type="spellEnd"/>
+      <w:r>
+        <w:t xml:space="preserve"> – Bob’s Public Key.</w:t>
       </w:r>
     </w:p>
     <w:p>
@@ -2747,9 +2928,13 @@
           <w:numId w:val="9"/>
         </w:numPr>
       </w:pPr>
-      <w:r>
-        <w:lastRenderedPageBreak/>
-        <w:t>APrivK – Alice’s Private Key.</w:t>
+      <w:proofErr w:type="spellStart"/>
+      <w:r>
+        <w:t>APrivK</w:t>
+      </w:r>
+      <w:proofErr w:type="spellEnd"/>
+      <w:r>
+        <w:t xml:space="preserve"> – Alice’s Private Key.</w:t>
       </w:r>
     </w:p>
     <w:p>
@@ -2760,8 +2945,14 @@
           <w:numId w:val="9"/>
         </w:numPr>
       </w:pPr>
-      <w:r>
-        <w:t>APubK – Alice’s Public Key.</w:t>
+      <w:proofErr w:type="spellStart"/>
+      <w:r>
+        <w:lastRenderedPageBreak/>
+        <w:t>APubK</w:t>
+      </w:r>
+      <w:proofErr w:type="spellEnd"/>
+      <w:r>
+        <w:t xml:space="preserve"> – Alice’s Public Key.</w:t>
       </w:r>
     </w:p>
     <w:p>
@@ -2802,42 +2993,12 @@
     </w:p>
     <w:p>
       <w:r>
-        <w:t>In Double Ratchet between Alice and Bob, Alice initializes with Bob’s public key and</w:t>
-      </w:r>
-      <w:r>
-        <w:t xml:space="preserve"> </w:t>
-      </w:r>
-      <w:r>
-        <w:t>the initial root key</w:t>
-      </w:r>
-      <w:r>
-        <w:t xml:space="preserve"> (</w:t>
-      </w:r>
-      <w:r>
-        <w:t>shared secret</w:t>
-      </w:r>
-      <w:r>
-        <w:t>)</w:t>
-      </w:r>
-      <w:r>
-        <w:t>. As part of the initialization, Alice generate</w:t>
-      </w:r>
-      <w:r>
-        <w:t>s</w:t>
-      </w:r>
-      <w:r>
-        <w:t xml:space="preserve"> a new ratchet key pair using X3DH and feeds the output to the root KDF to calculate a new root key (RK) and sending chain key (CK). The old root key can be deleted. When Alice sends her first message, she applies a symmetric-key ratchet to her sending chain key. The output is a new message key</w:t>
-      </w:r>
-      <w:r>
-        <w:t xml:space="preserve"> (AM1)</w:t>
-      </w:r>
-      <w:r>
-        <w:t>.</w:t>
-      </w:r>
-    </w:p>
-    <w:p>
-      <w:r>
-        <w:t>When Alice receives a message from Bob, it will contain a new ratchet public key. Alice applies a Diffie-Hellman ratchet step to derive a new receiving and sending chain keys. Then she applies a symmetric-key ratchet step to the receiving chain to get the message key (BM1) for the received message.</w:t>
+        <w:t>In Double Ratchet between Alice and Bob, Alice initializes with Bob’s public key and the initial root key (shared secret). As part of the initialization, Alice generates a new ratchet key pair using X3DH and feeds the output to the root KDF to calculate a new root key (RK) and send a chain key (CK). The old RK may be deleted. When Alice sends her first message, she applies a symmetric-key ratchet to her sending chain key. The output is a new message key (AM1).</w:t>
+      </w:r>
+    </w:p>
+    <w:p>
+      <w:r>
+        <w:t>When Alice receives a message from Bob, it will contain a new ratchet public key. Alice applies a Diffie-Hellman ratchet step to derive new receiving and sending chain keys. Then, a symmetric-key ratchet step is applied to the receiving chain to get the message key (BM1) for the received message.</w:t>
       </w:r>
     </w:p>
     <w:p>
@@ -3499,6 +3660,119 @@
     </w:lvl>
   </w:abstractNum>
   <w:abstractNum w:abstractNumId="2" w15:restartNumberingAfterBreak="0">
+    <w:nsid w:val="2D9D0C97"/>
+    <w:multiLevelType w:val="multilevel"/>
+    <w:tmpl w:val="5D18B734"/>
+    <w:lvl w:ilvl="0">
+      <w:start w:val="1"/>
+      <w:numFmt w:val="decimal"/>
+      <w:lvlText w:val="%1."/>
+      <w:lvlJc w:val="left"/>
+      <w:pPr>
+        <w:tabs>
+          <w:tab w:val="num" w:pos="1080"/>
+        </w:tabs>
+        <w:ind w:left="1080" w:hanging="360"/>
+      </w:pPr>
+    </w:lvl>
+    <w:lvl w:ilvl="1" w:tentative="1">
+      <w:start w:val="1"/>
+      <w:numFmt w:val="decimal"/>
+      <w:lvlText w:val="%2."/>
+      <w:lvlJc w:val="left"/>
+      <w:pPr>
+        <w:tabs>
+          <w:tab w:val="num" w:pos="1800"/>
+        </w:tabs>
+        <w:ind w:left="1800" w:hanging="360"/>
+      </w:pPr>
+    </w:lvl>
+    <w:lvl w:ilvl="2" w:tentative="1">
+      <w:start w:val="1"/>
+      <w:numFmt w:val="decimal"/>
+      <w:lvlText w:val="%3."/>
+      <w:lvlJc w:val="left"/>
+      <w:pPr>
+        <w:tabs>
+          <w:tab w:val="num" w:pos="2520"/>
+        </w:tabs>
+        <w:ind w:left="2520" w:hanging="360"/>
+      </w:pPr>
+    </w:lvl>
+    <w:lvl w:ilvl="3" w:tentative="1">
+      <w:start w:val="1"/>
+      <w:numFmt w:val="decimal"/>
+      <w:lvlText w:val="%4."/>
+      <w:lvlJc w:val="left"/>
+      <w:pPr>
+        <w:tabs>
+          <w:tab w:val="num" w:pos="3240"/>
+        </w:tabs>
+        <w:ind w:left="3240" w:hanging="360"/>
+      </w:pPr>
+    </w:lvl>
+    <w:lvl w:ilvl="4" w:tentative="1">
+      <w:start w:val="1"/>
+      <w:numFmt w:val="decimal"/>
+      <w:lvlText w:val="%5."/>
+      <w:lvlJc w:val="left"/>
+      <w:pPr>
+        <w:tabs>
+          <w:tab w:val="num" w:pos="3960"/>
+        </w:tabs>
+        <w:ind w:left="3960" w:hanging="360"/>
+      </w:pPr>
+    </w:lvl>
+    <w:lvl w:ilvl="5" w:tentative="1">
+      <w:start w:val="1"/>
+      <w:numFmt w:val="decimal"/>
+      <w:lvlText w:val="%6."/>
+      <w:lvlJc w:val="left"/>
+      <w:pPr>
+        <w:tabs>
+          <w:tab w:val="num" w:pos="4680"/>
+        </w:tabs>
+        <w:ind w:left="4680" w:hanging="360"/>
+      </w:pPr>
+    </w:lvl>
+    <w:lvl w:ilvl="6" w:tentative="1">
+      <w:start w:val="1"/>
+      <w:numFmt w:val="decimal"/>
+      <w:lvlText w:val="%7."/>
+      <w:lvlJc w:val="left"/>
+      <w:pPr>
+        <w:tabs>
+          <w:tab w:val="num" w:pos="5400"/>
+        </w:tabs>
+        <w:ind w:left="5400" w:hanging="360"/>
+      </w:pPr>
+    </w:lvl>
+    <w:lvl w:ilvl="7" w:tentative="1">
+      <w:start w:val="1"/>
+      <w:numFmt w:val="decimal"/>
+      <w:lvlText w:val="%8."/>
+      <w:lvlJc w:val="left"/>
+      <w:pPr>
+        <w:tabs>
+          <w:tab w:val="num" w:pos="6120"/>
+        </w:tabs>
+        <w:ind w:left="6120" w:hanging="360"/>
+      </w:pPr>
+    </w:lvl>
+    <w:lvl w:ilvl="8" w:tentative="1">
+      <w:start w:val="1"/>
+      <w:numFmt w:val="decimal"/>
+      <w:lvlText w:val="%9."/>
+      <w:lvlJc w:val="left"/>
+      <w:pPr>
+        <w:tabs>
+          <w:tab w:val="num" w:pos="6840"/>
+        </w:tabs>
+        <w:ind w:left="6840" w:hanging="360"/>
+      </w:pPr>
+    </w:lvl>
+  </w:abstractNum>
+  <w:abstractNum w:abstractNumId="3" w15:restartNumberingAfterBreak="0">
     <w:nsid w:val="52292826"/>
     <w:multiLevelType w:val="hybridMultilevel"/>
     <w:tmpl w:val="E7682670"/>
@@ -3611,7 +3885,7 @@
       </w:rPr>
     </w:lvl>
   </w:abstractNum>
-  <w:abstractNum w:abstractNumId="3" w15:restartNumberingAfterBreak="0">
+  <w:abstractNum w:abstractNumId="4" w15:restartNumberingAfterBreak="0">
     <w:nsid w:val="5B7E2BA8"/>
     <w:multiLevelType w:val="multilevel"/>
     <w:tmpl w:val="91E8143A"/>
@@ -3724,7 +3998,7 @@
       </w:rPr>
     </w:lvl>
   </w:abstractNum>
-  <w:abstractNum w:abstractNumId="4" w15:restartNumberingAfterBreak="0">
+  <w:abstractNum w:abstractNumId="5" w15:restartNumberingAfterBreak="0">
     <w:nsid w:val="5B97727B"/>
     <w:multiLevelType w:val="hybridMultilevel"/>
     <w:tmpl w:val="B0C4DB74"/>
@@ -3814,7 +4088,7 @@
       </w:pPr>
     </w:lvl>
   </w:abstractNum>
-  <w:abstractNum w:abstractNumId="5" w15:restartNumberingAfterBreak="0">
+  <w:abstractNum w:abstractNumId="6" w15:restartNumberingAfterBreak="0">
     <w:nsid w:val="76143B68"/>
     <w:multiLevelType w:val="multilevel"/>
     <w:tmpl w:val="91E8143A"/>
@@ -3927,7 +4201,7 @@
       </w:rPr>
     </w:lvl>
   </w:abstractNum>
-  <w:abstractNum w:abstractNumId="6" w15:restartNumberingAfterBreak="0">
+  <w:abstractNum w:abstractNumId="7" w15:restartNumberingAfterBreak="0">
     <w:nsid w:val="77FA75C0"/>
     <w:multiLevelType w:val="multilevel"/>
     <w:tmpl w:val="EA566A04"/>
@@ -4039,7 +4313,7 @@
       </w:rPr>
     </w:lvl>
   </w:abstractNum>
-  <w:abstractNum w:abstractNumId="7" w15:restartNumberingAfterBreak="0">
+  <w:abstractNum w:abstractNumId="8" w15:restartNumberingAfterBreak="0">
     <w:nsid w:val="7B7A3DC7"/>
     <w:multiLevelType w:val="multilevel"/>
     <w:tmpl w:val="91E8143A"/>
@@ -4152,7 +4426,7 @@
       </w:rPr>
     </w:lvl>
   </w:abstractNum>
-  <w:abstractNum w:abstractNumId="8" w15:restartNumberingAfterBreak="0">
+  <w:abstractNum w:abstractNumId="9" w15:restartNumberingAfterBreak="0">
     <w:nsid w:val="7D602648"/>
     <w:multiLevelType w:val="multilevel"/>
     <w:tmpl w:val="C1DA6D5A"/>
@@ -4266,31 +4540,34 @@
     </w:lvl>
   </w:abstractNum>
   <w:num w:numId="1" w16cid:durableId="1516922731">
-    <w:abstractNumId w:val="8"/>
+    <w:abstractNumId w:val="9"/>
   </w:num>
   <w:num w:numId="2" w16cid:durableId="1031686718">
-    <w:abstractNumId w:val="2"/>
+    <w:abstractNumId w:val="3"/>
   </w:num>
   <w:num w:numId="3" w16cid:durableId="473376154">
-    <w:abstractNumId w:val="6"/>
+    <w:abstractNumId w:val="7"/>
   </w:num>
   <w:num w:numId="4" w16cid:durableId="1110664127">
     <w:abstractNumId w:val="1"/>
   </w:num>
   <w:num w:numId="5" w16cid:durableId="662777458">
+    <w:abstractNumId w:val="6"/>
+  </w:num>
+  <w:num w:numId="6" w16cid:durableId="324435556">
+    <w:abstractNumId w:val="8"/>
+  </w:num>
+  <w:num w:numId="7" w16cid:durableId="650986693">
     <w:abstractNumId w:val="5"/>
   </w:num>
-  <w:num w:numId="6" w16cid:durableId="324435556">
-    <w:abstractNumId w:val="7"/>
-  </w:num>
-  <w:num w:numId="7" w16cid:durableId="650986693">
+  <w:num w:numId="8" w16cid:durableId="540361048">
     <w:abstractNumId w:val="4"/>
-  </w:num>
-  <w:num w:numId="8" w16cid:durableId="540361048">
-    <w:abstractNumId w:val="3"/>
   </w:num>
   <w:num w:numId="9" w16cid:durableId="229198042">
     <w:abstractNumId w:val="0"/>
+  </w:num>
+  <w:num w:numId="10" w16cid:durableId="2110269844">
+    <w:abstractNumId w:val="2"/>
   </w:num>
 </w:numbering>
 </file>
@@ -4755,7 +5032,6 @@
   <w:style w:type="character" w:default="1" w:styleId="DefaultParagraphFont">
     <w:name w:val="Default Paragraph Font"/>
     <w:uiPriority w:val="1"/>
-    <w:semiHidden/>
     <w:unhideWhenUsed/>
   </w:style>
   <w:style w:type="table" w:default="1" w:styleId="TableNormal">

</xml_diff>

<commit_message>
fix minor grammatical mistakes
</commit_message>
<xml_diff>
--- a/docs/functional-spec/Functional_Specification.docx
+++ b/docs/functional-spec/Functional_Specification.docx
@@ -46,13 +46,8 @@
           </w:tcPr>
           <w:p>
             <w:r>
-              <w:t xml:space="preserve">Liucija Paulina </w:t>
-            </w:r>
-            <w:proofErr w:type="spellStart"/>
-            <w:r>
-              <w:t>Adomaviciute</w:t>
-            </w:r>
-            <w:proofErr w:type="spellEnd"/>
+              <w:t>Liucija Paulina Adomaviciute</w:t>
+            </w:r>
           </w:p>
         </w:tc>
       </w:tr>
@@ -2420,7 +2415,7 @@
         <w:ind w:left="851"/>
       </w:pPr>
       <w:r>
-        <w:t>The parties derive new keys with Diffie-Hellman calculation results mixed in for every message. Because of this, the later keys cannot be calculated using the earlier ones.  If the key is unknown, the output data is indistinguishable from random. Diffie-Hellman public values are attached to the message.</w:t>
+        <w:t>The parties derive new keys with Diffie-Hellman calculation results for every message. Because of this, the later keys cannot be calculated using the earlier ones.  If the key is unknown, the output data is indistinguishable from random. Diffie-Hellman public values are attached to the message.</w:t>
       </w:r>
     </w:p>
     <w:p>
@@ -2480,7 +2475,7 @@
         <w:ind w:left="851"/>
       </w:pPr>
       <w:r>
-        <w:t>A Key Derivation Function chain is an algorithm where the output from KDF is used as an output key to replace the KDF key, which later may be used with another input.</w:t>
+        <w:t>A Key Derivation Function chain is an algorithm where the output from KDF is used as an output key to replace the KDF key, which later may be used with another input</w:t>
       </w:r>
       <w:r>
         <w:t>.</w:t>
@@ -2619,7 +2614,19 @@
         <w:ind w:left="851"/>
       </w:pPr>
       <w:r>
-        <w:t>As Alice and Bob exchange messages, they exchange new Diffie-Hellman public keys, and the output secrets of the Diffie-Hellman become the inputs to the root chain. The outputs generated during each Diffie-Hellman ratchet step are used to derive new sending and receiving keys.</w:t>
+        <w:t>As Alice and Bob exchange messages, they exchange new Diffie-Hellman public keys, and the output of the Diffie-Hellman become</w:t>
+      </w:r>
+      <w:r>
+        <w:t>s</w:t>
+      </w:r>
+      <w:r>
+        <w:t xml:space="preserve"> the input </w:t>
+      </w:r>
+      <w:r>
+        <w:t>for</w:t>
+      </w:r>
+      <w:r>
+        <w:t xml:space="preserve"> the root chain. The outputs generated during each Diffie-Hellman ratchet step are used to derive new sending and receiving keys.</w:t>
       </w:r>
     </w:p>
     <w:p>
@@ -2694,7 +2701,13 @@
         <w:pStyle w:val="ListParagraph"/>
       </w:pPr>
       <w:r>
-        <w:t>During the Diffie-Hellman Ratchet between Alice and Bob, the Ratchet happens in four steps:</w:t>
+        <w:t xml:space="preserve">During the Diffie-Hellman Ratchet between Alice and Bob, the </w:t>
+      </w:r>
+      <w:r>
+        <w:t>r</w:t>
+      </w:r>
+      <w:r>
+        <w:t>atchet happens in four steps:</w:t>
       </w:r>
     </w:p>
     <w:p>
@@ -2742,7 +2755,19 @@
         </w:numPr>
       </w:pPr>
       <w:r>
-        <w:t>Bob performs Diffie-Hellman calculations using his private key and Alice’s public key extracted from the message. This results in receiving a chain key equivalent to Alice’s sending chain key.</w:t>
+        <w:t>Bob performs Diffie-Hellman calculations using his private key and Alice’s public key extracted from the message. Th</w:t>
+      </w:r>
+      <w:r>
+        <w:t>e</w:t>
+      </w:r>
+      <w:r>
+        <w:t xml:space="preserve"> result i</w:t>
+      </w:r>
+      <w:r>
+        <w:t>s a</w:t>
+      </w:r>
+      <w:r>
+        <w:t xml:space="preserve"> receiving a chain key equivalent to Alice’s sending chain key.</w:t>
       </w:r>
     </w:p>
     <w:p>
@@ -2911,13 +2936,8 @@
           <w:numId w:val="9"/>
         </w:numPr>
       </w:pPr>
-      <w:proofErr w:type="spellStart"/>
-      <w:r>
-        <w:t>BPubK</w:t>
-      </w:r>
-      <w:proofErr w:type="spellEnd"/>
-      <w:r>
-        <w:t xml:space="preserve"> – Bob’s Public Key.</w:t>
+      <w:r>
+        <w:t>BPubK – Bob’s Public Key.</w:t>
       </w:r>
     </w:p>
     <w:p>
@@ -2928,13 +2948,8 @@
           <w:numId w:val="9"/>
         </w:numPr>
       </w:pPr>
-      <w:proofErr w:type="spellStart"/>
-      <w:r>
-        <w:t>APrivK</w:t>
-      </w:r>
-      <w:proofErr w:type="spellEnd"/>
-      <w:r>
-        <w:t xml:space="preserve"> – Alice’s Private Key.</w:t>
+      <w:r>
+        <w:t>APrivK – Alice’s Private Key.</w:t>
       </w:r>
     </w:p>
     <w:p>
@@ -2945,14 +2960,9 @@
           <w:numId w:val="9"/>
         </w:numPr>
       </w:pPr>
-      <w:proofErr w:type="spellStart"/>
       <w:r>
         <w:lastRenderedPageBreak/>
-        <w:t>APubK</w:t>
-      </w:r>
-      <w:proofErr w:type="spellEnd"/>
-      <w:r>
-        <w:t xml:space="preserve"> – Alice’s Public Key.</w:t>
+        <w:t>APubK – Alice’s Public Key.</w:t>
       </w:r>
     </w:p>
     <w:p>
@@ -5032,6 +5042,7 @@
   <w:style w:type="character" w:default="1" w:styleId="DefaultParagraphFont">
     <w:name w:val="Default Paragraph Font"/>
     <w:uiPriority w:val="1"/>
+    <w:semiHidden/>
     <w:unhideWhenUsed/>
   </w:style>
   <w:style w:type="table" w:default="1" w:styleId="TableNormal">

</xml_diff>

<commit_message>
remove stuff that belongs in technical specification
</commit_message>
<xml_diff>
--- a/docs/functional-spec/Functional_Specification.docx
+++ b/docs/functional-spec/Functional_Specification.docx
@@ -46,8 +46,13 @@
           </w:tcPr>
           <w:p>
             <w:r>
-              <w:t>Liucija Paulina Adomaviciute</w:t>
-            </w:r>
+              <w:t xml:space="preserve">Liucija Paulina </w:t>
+            </w:r>
+            <w:proofErr w:type="spellStart"/>
+            <w:r>
+              <w:t>Adomaviciute</w:t>
+            </w:r>
+            <w:proofErr w:type="spellEnd"/>
           </w:p>
         </w:tc>
       </w:tr>
@@ -1771,43 +1776,6 @@
       <w:bookmarkEnd w:id="2"/>
     </w:p>
     <w:p>
-      <w:r>
-        <w:rPr>
-          <w:b/>
-          <w:bCs/>
-        </w:rPr>
-        <w:t>Chain keys</w:t>
-      </w:r>
-      <w:r>
-        <w:t xml:space="preserve"> – the Key Derivation Function keys for receiving and sending chains.</w:t>
-      </w:r>
-    </w:p>
-    <w:p>
-      <w:pPr>
-        <w:rPr>
-          <w:b/>
-          <w:bCs/>
-        </w:rPr>
-      </w:pPr>
-      <w:r>
-        <w:rPr>
-          <w:b/>
-          <w:bCs/>
-        </w:rPr>
-        <w:t xml:space="preserve">Prekeys – </w:t>
-      </w:r>
-      <w:r>
-        <w:t>X3DH protocol messages published by one party prior to the other party beginning the protocol run.</w:t>
-      </w:r>
-      <w:r>
-        <w:rPr>
-          <w:b/>
-          <w:bCs/>
-        </w:rPr>
-        <w:t xml:space="preserve"> </w:t>
-      </w:r>
-    </w:p>
-    <w:p>
       <w:pPr>
         <w:pStyle w:val="Heading1"/>
         <w:numPr>
@@ -1997,7 +1965,6 @@
         <w:ind w:left="720"/>
       </w:pPr>
       <w:r>
-        <w:lastRenderedPageBreak/>
         <w:t>5.</w:t>
       </w:r>
       <w:r>
@@ -2045,6 +2012,7 @@
       </w:pPr>
       <w:bookmarkStart w:id="9" w:name="_Toc181728157"/>
       <w:r>
+        <w:lastRenderedPageBreak/>
         <w:t>Constraints</w:t>
       </w:r>
       <w:bookmarkEnd w:id="9"/>
@@ -2102,6 +2070,99 @@
       <w:pPr>
         <w:pStyle w:val="ListParagraph"/>
         <w:ind w:left="851"/>
+      </w:pPr>
+    </w:p>
+    <w:p>
+      <w:pPr>
+        <w:pStyle w:val="ListParagraph"/>
+        <w:ind w:left="567"/>
+      </w:pPr>
+      <w:r>
+        <w:t>X3DH (Extended Triple Diffie-Hellman) is an asymmetric key protocol that establishes a shared secret key between two parties who mutually authenticate each other based on public keys.</w:t>
+      </w:r>
+      <w:r>
+        <w:t xml:space="preserve"> </w:t>
+      </w:r>
+      <w:r>
+        <w:t>Due to the server-less nature of the application, i</w:t>
+      </w:r>
+      <w:r>
+        <w:t>nstead of the protocol involving three parties</w:t>
+      </w:r>
+      <w:r>
+        <w:t>,</w:t>
+      </w:r>
+      <w:r>
+        <w:t xml:space="preserve"> as defined in the whitepaper</w:t>
+      </w:r>
+      <w:r>
+        <w:t>,</w:t>
+      </w:r>
+      <w:r>
+        <w:t xml:space="preserve"> it is modified to involve only two – Alice and Bob.</w:t>
+      </w:r>
+    </w:p>
+    <w:p>
+      <w:pPr>
+        <w:pStyle w:val="ListParagraph"/>
+        <w:ind w:left="567"/>
+      </w:pPr>
+      <w:r>
+        <w:t>X3DH has three phases:</w:t>
+      </w:r>
+    </w:p>
+    <w:p>
+      <w:pPr>
+        <w:pStyle w:val="ListParagraph"/>
+        <w:numPr>
+          <w:ilvl w:val="0"/>
+          <w:numId w:val="11"/>
+        </w:numPr>
+        <w:ind w:left="1287"/>
+      </w:pPr>
+      <w:r>
+        <w:t xml:space="preserve">Bob </w:t>
+      </w:r>
+      <w:r>
+        <w:t>gives</w:t>
+      </w:r>
+      <w:r>
+        <w:t xml:space="preserve"> his </w:t>
+      </w:r>
+      <w:r>
+        <w:t>“prekey bundle” (identity key, signed prekey, prekey signature, one-time prekey) to Alice.</w:t>
+      </w:r>
+    </w:p>
+    <w:p>
+      <w:pPr>
+        <w:pStyle w:val="ListParagraph"/>
+        <w:numPr>
+          <w:ilvl w:val="0"/>
+          <w:numId w:val="11"/>
+        </w:numPr>
+        <w:ind w:left="1287"/>
+      </w:pPr>
+      <w:r>
+        <w:t>Alice uses Bob’s “prekey bundle” to send an initial message to Bob.</w:t>
+      </w:r>
+    </w:p>
+    <w:p>
+      <w:pPr>
+        <w:pStyle w:val="ListParagraph"/>
+        <w:numPr>
+          <w:ilvl w:val="0"/>
+          <w:numId w:val="11"/>
+        </w:numPr>
+        <w:ind w:left="1287"/>
+      </w:pPr>
+      <w:r>
+        <w:t>Bob receives and processes Alice’s initial message.</w:t>
+      </w:r>
+    </w:p>
+    <w:p>
+      <w:pPr>
+        <w:spacing w:after="0"/>
+        <w:ind w:left="567"/>
         <w:rPr>
           <w:b/>
           <w:bCs/>
@@ -2112,8 +2173,125 @@
           <w:b/>
           <w:bCs/>
         </w:rPr>
-        <w:t>X3DH Parameters</w:t>
-      </w:r>
+        <w:t>Publishing Keys</w:t>
+      </w:r>
+    </w:p>
+    <w:p>
+      <w:pPr>
+        <w:pStyle w:val="ListParagraph"/>
+        <w:spacing w:after="0"/>
+        <w:ind w:left="567"/>
+      </w:pPr>
+      <w:r>
+        <w:t>Identity needs to be generated only once. New signed prekeys and prekey signatures will need to be generated at some interval (once a week or once a month). The new values will replace the previous ones.</w:t>
+      </w:r>
+    </w:p>
+    <w:p>
+      <w:pPr>
+        <w:spacing w:after="0"/>
+        <w:ind w:left="567"/>
+        <w:rPr>
+          <w:b/>
+          <w:bCs/>
+        </w:rPr>
+      </w:pPr>
+      <w:r>
+        <w:t>Bob creates a set of elliptic curve public keys.</w:t>
+      </w:r>
+    </w:p>
+    <w:p>
+      <w:pPr>
+        <w:pStyle w:val="ListParagraph"/>
+        <w:ind w:left="567"/>
+      </w:pPr>
+      <w:r>
+        <w:t xml:space="preserve">After sharing a new signed prekey, the private key corresponding to the previous signed prekey will be deleted. One-time prekey private keys will be deleted as Bob </w:t>
+      </w:r>
+      <w:r>
+        <w:t>exports sets containing them</w:t>
+      </w:r>
+      <w:r>
+        <w:t>.</w:t>
+      </w:r>
+    </w:p>
+    <w:p>
+      <w:pPr>
+        <w:pStyle w:val="ListParagraph"/>
+        <w:ind w:left="567"/>
+      </w:pPr>
+    </w:p>
+    <w:p>
+      <w:pPr>
+        <w:pStyle w:val="ListParagraph"/>
+        <w:ind w:left="567"/>
+        <w:rPr>
+          <w:b/>
+          <w:bCs/>
+        </w:rPr>
+      </w:pPr>
+      <w:r>
+        <w:rPr>
+          <w:b/>
+          <w:bCs/>
+        </w:rPr>
+        <w:t>Sending the Initial Message</w:t>
+      </w:r>
+    </w:p>
+    <w:p>
+      <w:pPr>
+        <w:pStyle w:val="ListParagraph"/>
+        <w:ind w:left="567"/>
+      </w:pPr>
+      <w:r>
+        <w:t>To perform an X3DH key agreement with Bob, Alice uses the “prekey bundle”</w:t>
+      </w:r>
+      <w:r>
+        <w:t xml:space="preserve"> to send Bob the initial message.</w:t>
+      </w:r>
+      <w:r>
+        <w:t xml:space="preserve"> </w:t>
+      </w:r>
+    </w:p>
+    <w:p>
+      <w:pPr>
+        <w:spacing w:after="0"/>
+        <w:ind w:left="567"/>
+        <w:rPr>
+          <w:b/>
+          <w:bCs/>
+        </w:rPr>
+      </w:pPr>
+      <w:r>
+        <w:rPr>
+          <w:b/>
+          <w:bCs/>
+        </w:rPr>
+        <w:t>Receiving the Initial Message</w:t>
+      </w:r>
+    </w:p>
+    <w:p>
+      <w:pPr>
+        <w:spacing w:after="0"/>
+        <w:ind w:left="567"/>
+      </w:pPr>
+      <w:r>
+        <w:t xml:space="preserve">Upon receiving Alice’s initial message, Bob retrieves Alice’s identity key and ephemeral key from the message. </w:t>
+      </w:r>
+    </w:p>
+    <w:p>
+      <w:pPr>
+        <w:spacing w:after="0"/>
+        <w:ind w:left="567"/>
+      </w:pPr>
+      <w:r>
+        <w:t>If the initial decryption is successful, the protocol is complete and Bob deletes any one-time prekey private key that was used for forward secrecy. Bob then continues to use SK and keys derived from SK for further communication with Alice.</w:t>
+      </w:r>
+    </w:p>
+    <w:p>
+      <w:pPr>
+        <w:pStyle w:val="ListParagraph"/>
+        <w:ind w:left="567"/>
+      </w:pPr>
     </w:p>
     <w:p>
       <w:pPr>
@@ -2122,16 +2300,26 @@
           <w:ilvl w:val="0"/>
           <w:numId w:val="2"/>
         </w:numPr>
+        <w:ind w:left="567" w:hanging="284"/>
       </w:pPr>
       <w:r>
         <w:rPr>
           <w:b/>
           <w:bCs/>
         </w:rPr>
-        <w:t>Curve</w:t>
-      </w:r>
-      <w:r>
-        <w:t xml:space="preserve"> – X25519.</w:t>
+        <w:t>Criticality</w:t>
+      </w:r>
+    </w:p>
+    <w:p>
+      <w:pPr>
+        <w:pStyle w:val="ListParagraph"/>
+        <w:ind w:left="567"/>
+      </w:pPr>
+      <w:r>
+        <w:t>Essential</w:t>
+      </w:r>
+      <w:r>
+        <w:t>.</w:t>
       </w:r>
     </w:p>
     <w:p>
@@ -2141,16 +2329,100 @@
           <w:ilvl w:val="0"/>
           <w:numId w:val="2"/>
         </w:numPr>
-      </w:pPr>
-      <w:r>
+        <w:ind w:left="567" w:hanging="284"/>
         <w:rPr>
           <w:b/>
           <w:bCs/>
         </w:rPr>
-        <w:t>Hash</w:t>
-      </w:r>
-      <w:r>
-        <w:t xml:space="preserve"> – SHA-256.</w:t>
+      </w:pPr>
+      <w:r>
+        <w:rPr>
+          <w:b/>
+          <w:bCs/>
+        </w:rPr>
+        <w:t>Technical issues</w:t>
+      </w:r>
+    </w:p>
+    <w:p>
+      <w:pPr>
+        <w:pStyle w:val="ListParagraph"/>
+        <w:spacing w:after="0"/>
+        <w:ind w:left="567"/>
+        <w:rPr>
+          <w:b/>
+          <w:bCs/>
+        </w:rPr>
+      </w:pPr>
+      <w:r>
+        <w:rPr>
+          <w:b/>
+          <w:bCs/>
+        </w:rPr>
+        <w:t>Implementation</w:t>
+      </w:r>
+    </w:p>
+    <w:p>
+      <w:pPr>
+        <w:ind w:left="567"/>
+      </w:pPr>
+      <w:r>
+        <w:t xml:space="preserve">No Java libraries available for the </w:t>
+      </w:r>
+      <w:r>
+        <w:t>protocol</w:t>
+      </w:r>
+      <w:r>
+        <w:t xml:space="preserve"> – it will need to be implemented from scratch.</w:t>
+      </w:r>
+    </w:p>
+    <w:p>
+      <w:pPr>
+        <w:spacing w:after="0"/>
+        <w:ind w:left="567"/>
+        <w:rPr>
+          <w:b/>
+          <w:bCs/>
+        </w:rPr>
+      </w:pPr>
+      <w:r>
+        <w:rPr>
+          <w:b/>
+          <w:bCs/>
+        </w:rPr>
+        <w:t>Authentication</w:t>
+      </w:r>
+    </w:p>
+    <w:p>
+      <w:pPr>
+        <w:ind w:left="567"/>
+      </w:pPr>
+      <w:r>
+        <w:t>The parties must compare their identity keys through authenticated channel.</w:t>
+      </w:r>
+    </w:p>
+    <w:p>
+      <w:pPr>
+        <w:ind w:left="567"/>
+        <w:jc w:val="left"/>
+      </w:pPr>
+      <w:r>
+        <w:rPr>
+          <w:b/>
+          <w:bCs/>
+        </w:rPr>
+        <w:lastRenderedPageBreak/>
+        <w:t>Key Reuse</w:t>
+      </w:r>
+      <w:r>
+        <w:br/>
+      </w:r>
+      <w:proofErr w:type="gramStart"/>
+      <w:r>
+        <w:t>Post-X3DH</w:t>
+      </w:r>
+      <w:proofErr w:type="gramEnd"/>
+      <w:r>
+        <w:t xml:space="preserve"> protocol must randomize the encryption key before Bob sends encrypted data. Failure to do so may cause key reuse and reduced security.</w:t>
       </w:r>
     </w:p>
     <w:p>
@@ -2160,1367 +2432,7 @@
           <w:ilvl w:val="0"/>
           <w:numId w:val="2"/>
         </w:numPr>
-      </w:pPr>
-      <w:r>
-        <w:rPr>
-          <w:b/>
-          <w:bCs/>
-        </w:rPr>
-        <w:t>Info</w:t>
-      </w:r>
-      <w:r>
-        <w:t xml:space="preserve"> – ASCII string identifying the application.</w:t>
-      </w:r>
-    </w:p>
-    <w:p>
-      <w:pPr>
-        <w:pStyle w:val="ListParagraph"/>
-        <w:ind w:left="1440"/>
-      </w:pPr>
-    </w:p>
-    <w:p>
-      <w:pPr>
-        <w:pStyle w:val="ListParagraph"/>
-        <w:ind w:left="851"/>
-        <w:rPr>
-          <w:b/>
-          <w:bCs/>
-        </w:rPr>
-      </w:pPr>
-      <w:r>
-        <w:rPr>
-          <w:b/>
-          <w:bCs/>
-        </w:rPr>
-        <w:t>Cryptographic Notation</w:t>
-      </w:r>
-    </w:p>
-    <w:p>
-      <w:pPr>
-        <w:pStyle w:val="ListParagraph"/>
-        <w:numPr>
-          <w:ilvl w:val="0"/>
-          <w:numId w:val="2"/>
-        </w:numPr>
-      </w:pPr>
-      <w:r>
-        <w:t xml:space="preserve">Concatenation of byte sequences X and Y is </w:t>
-      </w:r>
-      <w:r>
-        <w:rPr>
-          <w:b/>
-          <w:bCs/>
-        </w:rPr>
-        <w:t>X || Y</w:t>
-      </w:r>
-      <w:r>
-        <w:t>.</w:t>
-      </w:r>
-    </w:p>
-    <w:p>
-      <w:pPr>
-        <w:pStyle w:val="ListParagraph"/>
-        <w:numPr>
-          <w:ilvl w:val="0"/>
-          <w:numId w:val="2"/>
-        </w:numPr>
-      </w:pPr>
-      <w:r>
-        <w:rPr>
-          <w:b/>
-          <w:bCs/>
-        </w:rPr>
-        <w:t>DH(PK1, PK2</w:t>
-      </w:r>
-      <w:r>
-        <w:t>) represents a byte sequence which is the shared secret output from an Elliptic Curve Diffie-Hellman function involving the key pairs represented by the public keys PK1 and PK2.</w:t>
-      </w:r>
-    </w:p>
-    <w:p>
-      <w:pPr>
-        <w:pStyle w:val="ListParagraph"/>
-        <w:numPr>
-          <w:ilvl w:val="0"/>
-          <w:numId w:val="2"/>
-        </w:numPr>
-      </w:pPr>
-      <w:r>
-        <w:rPr>
-          <w:b/>
-          <w:bCs/>
-        </w:rPr>
-        <w:t>Sig(PK, M)</w:t>
-      </w:r>
-      <w:r>
-        <w:t xml:space="preserve"> represents a byte sequence that is an XEdDSA signature on the byte sequence M and verifies with public key PK, which was created by signing M with PK’s corresponding private key.</w:t>
-      </w:r>
-    </w:p>
-    <w:p>
-      <w:pPr>
-        <w:pStyle w:val="ListParagraph"/>
-        <w:numPr>
-          <w:ilvl w:val="0"/>
-          <w:numId w:val="2"/>
-        </w:numPr>
-      </w:pPr>
-      <w:r>
-        <w:rPr>
-          <w:b/>
-          <w:bCs/>
-        </w:rPr>
-        <w:t>KDF(KM)</w:t>
-      </w:r>
-      <w:r>
-        <w:t xml:space="preserve"> represen</w:t>
-      </w:r>
-      <w:r>
-        <w:t>t</w:t>
-      </w:r>
-      <w:r>
-        <w:t>s 32 bytes of output from HKDF algorithm</w:t>
-      </w:r>
-      <w:r>
-        <w:t xml:space="preserve"> with inputs:</w:t>
-      </w:r>
-    </w:p>
-    <w:p>
-      <w:pPr>
-        <w:pStyle w:val="ListParagraph"/>
-        <w:numPr>
-          <w:ilvl w:val="1"/>
-          <w:numId w:val="2"/>
-        </w:numPr>
-      </w:pPr>
-      <w:r>
-        <w:rPr>
-          <w:i/>
-          <w:iCs/>
-        </w:rPr>
-        <w:t>HKDF input key material</w:t>
-      </w:r>
-      <w:r>
-        <w:t xml:space="preserve"> = F || KM, where KM is an input byte sequence containing secret key material, and F is a byte sequence containing 32 0xFF bytes.</w:t>
-      </w:r>
-    </w:p>
-    <w:p>
-      <w:pPr>
-        <w:pStyle w:val="ListParagraph"/>
-        <w:numPr>
-          <w:ilvl w:val="1"/>
-          <w:numId w:val="2"/>
-        </w:numPr>
-      </w:pPr>
-      <w:r>
-        <w:rPr>
-          <w:i/>
-          <w:iCs/>
-        </w:rPr>
-        <w:t>HKDF salt</w:t>
-      </w:r>
-      <w:r>
-        <w:t xml:space="preserve"> = a zero-filled byte sequence with length equal to the hash output length.</w:t>
-      </w:r>
-    </w:p>
-    <w:p>
-      <w:pPr>
-        <w:pStyle w:val="ListParagraph"/>
-        <w:numPr>
-          <w:ilvl w:val="1"/>
-          <w:numId w:val="2"/>
-        </w:numPr>
-      </w:pPr>
-      <w:r>
-        <w:rPr>
-          <w:i/>
-          <w:iCs/>
-        </w:rPr>
-        <w:t>HKDF info</w:t>
-      </w:r>
-      <w:r>
-        <w:t xml:space="preserve"> </w:t>
-      </w:r>
-      <w:r>
-        <w:t>=</w:t>
-      </w:r>
-      <w:r>
-        <w:t xml:space="preserve"> ACII string identifying the application.</w:t>
-      </w:r>
-    </w:p>
-    <w:p>
-      <w:pPr>
-        <w:pStyle w:val="ListParagraph"/>
-        <w:ind w:left="1440"/>
-      </w:pPr>
-    </w:p>
-    <w:p>
-      <w:pPr>
-        <w:pStyle w:val="ListParagraph"/>
-        <w:ind w:left="851"/>
-        <w:rPr>
-          <w:b/>
-          <w:bCs/>
-        </w:rPr>
-      </w:pPr>
-      <w:r>
-        <w:rPr>
-          <w:b/>
-          <w:bCs/>
-        </w:rPr>
-        <w:t>Roles</w:t>
-      </w:r>
-    </w:p>
-    <w:p>
-      <w:pPr>
-        <w:pStyle w:val="ListParagraph"/>
-        <w:ind w:left="851"/>
-      </w:pPr>
-      <w:r>
-        <w:t>The modified X3DH protocol involves two parties:</w:t>
-      </w:r>
-    </w:p>
-    <w:p>
-      <w:pPr>
-        <w:pStyle w:val="ListParagraph"/>
-        <w:numPr>
-          <w:ilvl w:val="0"/>
-          <w:numId w:val="14"/>
-        </w:numPr>
-      </w:pPr>
-      <w:r>
-        <w:rPr>
-          <w:b/>
-          <w:bCs/>
-        </w:rPr>
-        <w:t>Alice</w:t>
-      </w:r>
-      <w:r>
-        <w:t xml:space="preserve"> wants to send some initial data using encryption and also establish a shared secret key which may be used for bidirectional communication.</w:t>
-      </w:r>
-    </w:p>
-    <w:p>
-      <w:pPr>
-        <w:pStyle w:val="ListParagraph"/>
-        <w:numPr>
-          <w:ilvl w:val="0"/>
-          <w:numId w:val="14"/>
-        </w:numPr>
-      </w:pPr>
-      <w:r>
-        <w:rPr>
-          <w:b/>
-          <w:bCs/>
-        </w:rPr>
-        <w:t>Bob</w:t>
-      </w:r>
-      <w:r>
-        <w:t xml:space="preserve"> wants to allow parties like Alice to establish a shared key with him and send encrypted data.</w:t>
-      </w:r>
-    </w:p>
-    <w:p>
-      <w:pPr>
-        <w:pStyle w:val="ListParagraph"/>
-        <w:ind w:left="851"/>
-        <w:rPr>
-          <w:b/>
-          <w:bCs/>
-        </w:rPr>
-      </w:pPr>
-      <w:r>
-        <w:rPr>
-          <w:b/>
-          <w:bCs/>
-        </w:rPr>
-        <w:t>Keys</w:t>
-      </w:r>
-    </w:p>
-    <w:p>
-      <w:pPr>
-        <w:pStyle w:val="ListParagraph"/>
-        <w:ind w:left="851"/>
-      </w:pPr>
-      <w:r>
-        <w:t>X3DH uses the following elliptic curve public keys:</w:t>
-      </w:r>
-    </w:p>
-    <w:p>
-      <w:pPr>
-        <w:pStyle w:val="ListParagraph"/>
-        <w:numPr>
-          <w:ilvl w:val="0"/>
-          <w:numId w:val="2"/>
-        </w:numPr>
-      </w:pPr>
-      <w:r>
-        <w:rPr>
-          <w:b/>
-          <w:bCs/>
-        </w:rPr>
-        <w:t>IK</w:t>
-      </w:r>
-      <w:r>
-        <w:rPr>
-          <w:b/>
-          <w:bCs/>
-          <w:vertAlign w:val="subscript"/>
-        </w:rPr>
-        <w:t>A</w:t>
-      </w:r>
-      <w:r>
-        <w:t xml:space="preserve"> – Alice’s identity key.</w:t>
-      </w:r>
-    </w:p>
-    <w:p>
-      <w:pPr>
-        <w:pStyle w:val="ListParagraph"/>
-        <w:numPr>
-          <w:ilvl w:val="0"/>
-          <w:numId w:val="2"/>
-        </w:numPr>
-      </w:pPr>
-      <w:r>
-        <w:rPr>
-          <w:b/>
-          <w:bCs/>
-        </w:rPr>
-        <w:t>EK</w:t>
-      </w:r>
-      <w:r>
-        <w:rPr>
-          <w:b/>
-          <w:bCs/>
-          <w:vertAlign w:val="subscript"/>
-        </w:rPr>
-        <w:t>A</w:t>
-      </w:r>
-      <w:r>
-        <w:t xml:space="preserve"> – Alice’s ephemeral key.</w:t>
-      </w:r>
-    </w:p>
-    <w:p>
-      <w:pPr>
-        <w:pStyle w:val="ListParagraph"/>
-        <w:numPr>
-          <w:ilvl w:val="0"/>
-          <w:numId w:val="2"/>
-        </w:numPr>
-      </w:pPr>
-      <w:r>
-        <w:rPr>
-          <w:b/>
-          <w:bCs/>
-        </w:rPr>
-        <w:t>IK</w:t>
-      </w:r>
-      <w:r>
-        <w:rPr>
-          <w:b/>
-          <w:bCs/>
-          <w:vertAlign w:val="subscript"/>
-        </w:rPr>
-        <w:t>B</w:t>
-      </w:r>
-      <w:r>
-        <w:t xml:space="preserve"> – Bob’s identity key.</w:t>
-      </w:r>
-    </w:p>
-    <w:p>
-      <w:pPr>
-        <w:pStyle w:val="ListParagraph"/>
-        <w:numPr>
-          <w:ilvl w:val="0"/>
-          <w:numId w:val="2"/>
-        </w:numPr>
-      </w:pPr>
-      <w:r>
-        <w:rPr>
-          <w:b/>
-          <w:bCs/>
-        </w:rPr>
-        <w:t>SPK</w:t>
-      </w:r>
-      <w:r>
-        <w:rPr>
-          <w:b/>
-          <w:bCs/>
-          <w:vertAlign w:val="subscript"/>
-        </w:rPr>
-        <w:t>B</w:t>
-      </w:r>
-      <w:r>
-        <w:t xml:space="preserve"> – Bob’s signed prekey.</w:t>
-      </w:r>
-    </w:p>
-    <w:p>
-      <w:pPr>
-        <w:pStyle w:val="ListParagraph"/>
-        <w:numPr>
-          <w:ilvl w:val="0"/>
-          <w:numId w:val="2"/>
-        </w:numPr>
-      </w:pPr>
-      <w:r>
-        <w:rPr>
-          <w:b/>
-          <w:bCs/>
-        </w:rPr>
-        <w:t>OPK</w:t>
-      </w:r>
-      <w:r>
-        <w:rPr>
-          <w:b/>
-          <w:bCs/>
-          <w:vertAlign w:val="subscript"/>
-        </w:rPr>
-        <w:t>B</w:t>
-      </w:r>
-      <w:r>
-        <w:t xml:space="preserve"> – Bob’s one-time prekey.</w:t>
-      </w:r>
-    </w:p>
-    <w:p>
-      <w:pPr>
-        <w:pStyle w:val="ListParagraph"/>
-        <w:ind w:left="851"/>
-      </w:pPr>
-    </w:p>
-    <w:p>
-      <w:pPr>
-        <w:pStyle w:val="ListParagraph"/>
-        <w:ind w:left="851"/>
-      </w:pPr>
-      <w:r>
-        <w:lastRenderedPageBreak/>
-        <w:t>X3DH (Extended Triple Diffie-Hellman) is an asymmetric key protocol that establishes a shared secret key between two parties who mutually authenticate each other based on public keys.</w:t>
-      </w:r>
-      <w:r>
-        <w:t xml:space="preserve"> </w:t>
-      </w:r>
-      <w:r>
-        <w:t>D</w:t>
-      </w:r>
-      <w:r>
-        <w:t>ue to the server-less nature of the application</w:t>
-      </w:r>
-      <w:r>
-        <w:t>, i</w:t>
-      </w:r>
-      <w:r>
-        <w:t>nstead of the protocol involving three parties as defined in the whitepaper</w:t>
-      </w:r>
-      <w:r>
-        <w:t>,</w:t>
-      </w:r>
-      <w:r>
-        <w:t xml:space="preserve"> it is modified to involve only two – Alice and Bob.</w:t>
-      </w:r>
-    </w:p>
-    <w:p>
-      <w:pPr>
-        <w:pStyle w:val="ListParagraph"/>
-        <w:ind w:left="851"/>
-      </w:pPr>
-      <w:r>
-        <w:t>X3DH uses elliptic curve public keys. All public keys have a corresponding private key. Each party has a long-term identity public key, a signed prekey, and a set of one-time prekeys</w:t>
-      </w:r>
-      <w:r>
-        <w:t xml:space="preserve"> used in a single protocol run</w:t>
-      </w:r>
-      <w:r>
-        <w:t>.</w:t>
-      </w:r>
-      <w:r>
-        <w:t xml:space="preserve"> During each protocol run the parties generate new ephemeral keys.</w:t>
-      </w:r>
-    </w:p>
-    <w:p>
-      <w:pPr>
-        <w:pStyle w:val="ListParagraph"/>
-        <w:ind w:left="851"/>
-      </w:pPr>
-      <w:r>
-        <w:t>X3DH has three phases:</w:t>
-      </w:r>
-    </w:p>
-    <w:p>
-      <w:pPr>
-        <w:pStyle w:val="ListParagraph"/>
-        <w:numPr>
-          <w:ilvl w:val="0"/>
-          <w:numId w:val="11"/>
-        </w:numPr>
-      </w:pPr>
-      <w:r>
-        <w:t xml:space="preserve">Bob </w:t>
-      </w:r>
-      <w:r>
-        <w:t>gives</w:t>
-      </w:r>
-      <w:r>
-        <w:t xml:space="preserve"> his </w:t>
-      </w:r>
-      <w:r>
-        <w:t>“prekey bundle” (identity key, signed prekey, prekey signature, one-time prekey) to Alice.</w:t>
-      </w:r>
-    </w:p>
-    <w:p>
-      <w:pPr>
-        <w:pStyle w:val="ListParagraph"/>
-        <w:numPr>
-          <w:ilvl w:val="0"/>
-          <w:numId w:val="11"/>
-        </w:numPr>
-      </w:pPr>
-      <w:r>
-        <w:t>Alice uses Bob’s “prekey bundle” to send an initial message to Bob.</w:t>
-      </w:r>
-    </w:p>
-    <w:p>
-      <w:pPr>
-        <w:pStyle w:val="ListParagraph"/>
-        <w:numPr>
-          <w:ilvl w:val="0"/>
-          <w:numId w:val="11"/>
-        </w:numPr>
-      </w:pPr>
-      <w:r>
-        <w:t>Bob receives and processes Alice’s initial message.</w:t>
-      </w:r>
-    </w:p>
-    <w:p>
-      <w:pPr>
-        <w:spacing w:after="0"/>
-        <w:ind w:left="851"/>
-        <w:rPr>
-          <w:b/>
-          <w:bCs/>
-        </w:rPr>
-      </w:pPr>
-      <w:r>
-        <w:rPr>
-          <w:b/>
-          <w:bCs/>
-        </w:rPr>
-        <w:t>Publishing Keys</w:t>
-      </w:r>
-    </w:p>
-    <w:p>
-      <w:pPr>
-        <w:spacing w:after="0"/>
-        <w:ind w:left="851"/>
-        <w:rPr>
-          <w:b/>
-          <w:bCs/>
-        </w:rPr>
-      </w:pPr>
-      <w:r>
-        <w:t>Bob creates a set of elliptic curve public keys containing:</w:t>
-      </w:r>
-    </w:p>
-    <w:p>
-      <w:pPr>
-        <w:pStyle w:val="ListParagraph"/>
-        <w:numPr>
-          <w:ilvl w:val="0"/>
-          <w:numId w:val="2"/>
-        </w:numPr>
-      </w:pPr>
-      <w:r>
-        <w:t>Bob’s identity key IK</w:t>
-      </w:r>
-      <w:r>
-        <w:rPr>
-          <w:vertAlign w:val="subscript"/>
-        </w:rPr>
-        <w:t>B</w:t>
-      </w:r>
-      <w:r>
-        <w:t>,</w:t>
-      </w:r>
-    </w:p>
-    <w:p>
-      <w:pPr>
-        <w:pStyle w:val="ListParagraph"/>
-        <w:numPr>
-          <w:ilvl w:val="0"/>
-          <w:numId w:val="2"/>
-        </w:numPr>
-      </w:pPr>
-      <w:r>
-        <w:t>Bob’s signed prekey SPK</w:t>
-      </w:r>
-      <w:r>
-        <w:rPr>
-          <w:vertAlign w:val="subscript"/>
-        </w:rPr>
-        <w:t>B</w:t>
-      </w:r>
-      <w:r>
-        <w:t>,</w:t>
-      </w:r>
-    </w:p>
-    <w:p>
-      <w:pPr>
-        <w:pStyle w:val="ListParagraph"/>
-        <w:numPr>
-          <w:ilvl w:val="0"/>
-          <w:numId w:val="2"/>
-        </w:numPr>
-      </w:pPr>
-      <w:r>
-        <w:t>Bob’s prekey signature Sig(</w:t>
-      </w:r>
-      <w:r>
-        <w:t>IK</w:t>
-      </w:r>
-      <w:r>
-        <w:rPr>
-          <w:vertAlign w:val="subscript"/>
-        </w:rPr>
-        <w:t>B</w:t>
-      </w:r>
-      <w:r>
-        <w:t>, Encode(</w:t>
-      </w:r>
-      <w:r>
-        <w:t>SPK</w:t>
-      </w:r>
-      <w:r>
-        <w:rPr>
-          <w:vertAlign w:val="subscript"/>
-        </w:rPr>
-        <w:t>B</w:t>
-      </w:r>
-      <w:r>
-        <w:t>))</w:t>
-      </w:r>
-      <w:r>
-        <w:t>,</w:t>
-      </w:r>
-    </w:p>
-    <w:p>
-      <w:pPr>
-        <w:pStyle w:val="ListParagraph"/>
-        <w:numPr>
-          <w:ilvl w:val="0"/>
-          <w:numId w:val="2"/>
-        </w:numPr>
-      </w:pPr>
-      <w:r>
-        <w:t>Bob’s one-time prekey (OPK</w:t>
-      </w:r>
-      <w:r>
-        <w:rPr>
-          <w:vertAlign w:val="subscript"/>
-        </w:rPr>
-        <w:t>B</w:t>
-      </w:r>
-      <w:r>
-        <w:t>)</w:t>
-      </w:r>
-      <w:r>
-        <w:t>.</w:t>
-      </w:r>
-    </w:p>
-    <w:p>
-      <w:pPr>
-        <w:pStyle w:val="ListParagraph"/>
-        <w:ind w:left="851"/>
-      </w:pPr>
-      <w:r>
-        <w:t>Identity needs to be generated only once. New signed prekeys and prekey signatures will need to be generated at some interval (once a week or once a month). The new values will replace the previous ones.</w:t>
-      </w:r>
-    </w:p>
-    <w:p>
-      <w:pPr>
-        <w:pStyle w:val="ListParagraph"/>
-        <w:ind w:left="851"/>
-      </w:pPr>
-      <w:r>
-        <w:t xml:space="preserve">After sharing a new signed prekey, the private key corresponding to the previous signed prekey will be deleted. One-time prekey private keys will be deleted as Bob </w:t>
-      </w:r>
-      <w:r>
-        <w:t>exports sets containing them</w:t>
-      </w:r>
-      <w:r>
-        <w:t>.</w:t>
-      </w:r>
-    </w:p>
-    <w:p>
-      <w:pPr>
-        <w:pStyle w:val="ListParagraph"/>
-        <w:ind w:left="851"/>
-      </w:pPr>
-    </w:p>
-    <w:p>
-      <w:pPr>
-        <w:pStyle w:val="ListParagraph"/>
-        <w:ind w:left="851"/>
-        <w:rPr>
-          <w:b/>
-          <w:bCs/>
-        </w:rPr>
-      </w:pPr>
-      <w:r>
-        <w:rPr>
-          <w:b/>
-          <w:bCs/>
-        </w:rPr>
-        <w:t>Sending the Initial Message</w:t>
-      </w:r>
-    </w:p>
-    <w:p>
-      <w:pPr>
-        <w:pStyle w:val="ListParagraph"/>
-        <w:ind w:left="851"/>
-      </w:pPr>
-      <w:r>
-        <w:t>To perform an X3DH key agreement with Bob, Alice uses the “prekey bundle” containing:</w:t>
-      </w:r>
-    </w:p>
-    <w:p>
-      <w:pPr>
-        <w:pStyle w:val="ListParagraph"/>
-        <w:numPr>
-          <w:ilvl w:val="0"/>
-          <w:numId w:val="12"/>
-        </w:numPr>
-      </w:pPr>
-      <w:r>
-        <w:t>Bob’s identity key IK</w:t>
-      </w:r>
-      <w:r>
-        <w:rPr>
-          <w:vertAlign w:val="subscript"/>
-        </w:rPr>
-        <w:t>B</w:t>
-      </w:r>
-      <w:r>
-        <w:t>,</w:t>
-      </w:r>
-    </w:p>
-    <w:p>
-      <w:pPr>
-        <w:pStyle w:val="ListParagraph"/>
-        <w:numPr>
-          <w:ilvl w:val="0"/>
-          <w:numId w:val="12"/>
-        </w:numPr>
-      </w:pPr>
-      <w:r>
-        <w:t>Bob’s signed prekey SPK</w:t>
-      </w:r>
-      <w:r>
-        <w:rPr>
-          <w:vertAlign w:val="subscript"/>
-        </w:rPr>
-        <w:t>B</w:t>
-      </w:r>
-      <w:r>
-        <w:t>,</w:t>
-      </w:r>
-    </w:p>
-    <w:p>
-      <w:pPr>
-        <w:pStyle w:val="ListParagraph"/>
-        <w:numPr>
-          <w:ilvl w:val="0"/>
-          <w:numId w:val="12"/>
-        </w:numPr>
-      </w:pPr>
-      <w:r>
-        <w:t>Bob’s prekey signature Sig(IK</w:t>
-      </w:r>
-      <w:r>
-        <w:rPr>
-          <w:vertAlign w:val="subscript"/>
-        </w:rPr>
-        <w:t>B</w:t>
-      </w:r>
-      <w:r>
-        <w:t>, Encode(SPK</w:t>
-      </w:r>
-      <w:r>
-        <w:rPr>
-          <w:vertAlign w:val="subscript"/>
-        </w:rPr>
-        <w:t>B</w:t>
-      </w:r>
-      <w:r>
-        <w:t>)),</w:t>
-      </w:r>
-    </w:p>
-    <w:p>
-      <w:pPr>
-        <w:pStyle w:val="ListParagraph"/>
-        <w:numPr>
-          <w:ilvl w:val="0"/>
-          <w:numId w:val="12"/>
-        </w:numPr>
-      </w:pPr>
-      <w:r>
-        <w:t>Bob’s one-time prekey OPK</w:t>
-      </w:r>
-      <w:r>
-        <w:rPr>
-          <w:vertAlign w:val="subscript"/>
-        </w:rPr>
-        <w:t>B</w:t>
-      </w:r>
-      <w:r>
-        <w:t>.</w:t>
-      </w:r>
-    </w:p>
-    <w:p>
-      <w:pPr>
-        <w:pStyle w:val="ListParagraph"/>
-        <w:ind w:left="851"/>
-      </w:pPr>
-      <w:r>
-        <w:t>Alice performs the following calculations:</w:t>
-      </w:r>
-    </w:p>
-    <w:p>
-      <w:pPr>
-        <w:pStyle w:val="ListParagraph"/>
-        <w:numPr>
-          <w:ilvl w:val="0"/>
-          <w:numId w:val="13"/>
-        </w:numPr>
-      </w:pPr>
-      <w:r>
-        <w:t>DH1 = DH(IK</w:t>
-      </w:r>
-      <w:r>
-        <w:rPr>
-          <w:vertAlign w:val="subscript"/>
-        </w:rPr>
-        <w:t>A</w:t>
-      </w:r>
-      <w:r>
-        <w:t>, SPK</w:t>
-      </w:r>
-      <w:r>
-        <w:rPr>
-          <w:vertAlign w:val="subscript"/>
-        </w:rPr>
-        <w:t>B</w:t>
-      </w:r>
-      <w:r>
-        <w:t>)</w:t>
-      </w:r>
-    </w:p>
-    <w:p>
-      <w:pPr>
-        <w:pStyle w:val="ListParagraph"/>
-        <w:numPr>
-          <w:ilvl w:val="0"/>
-          <w:numId w:val="13"/>
-        </w:numPr>
-      </w:pPr>
-      <w:r>
-        <w:t>DH2 = DH(EK</w:t>
-      </w:r>
-      <w:r>
-        <w:rPr>
-          <w:vertAlign w:val="subscript"/>
-        </w:rPr>
-        <w:t>A</w:t>
-      </w:r>
-      <w:r>
-        <w:t>, IK</w:t>
-      </w:r>
-      <w:r>
-        <w:rPr>
-          <w:vertAlign w:val="subscript"/>
-        </w:rPr>
-        <w:t>B</w:t>
-      </w:r>
-      <w:r>
-        <w:t>)</w:t>
-      </w:r>
-    </w:p>
-    <w:p>
-      <w:pPr>
-        <w:pStyle w:val="ListParagraph"/>
-        <w:numPr>
-          <w:ilvl w:val="0"/>
-          <w:numId w:val="13"/>
-        </w:numPr>
-      </w:pPr>
-      <w:r>
-        <w:t>DH3 = DH(EK</w:t>
-      </w:r>
-      <w:r>
-        <w:rPr>
-          <w:vertAlign w:val="subscript"/>
-        </w:rPr>
-        <w:t>A</w:t>
-      </w:r>
-      <w:r>
-        <w:t>, SPK</w:t>
-      </w:r>
-      <w:r>
-        <w:rPr>
-          <w:vertAlign w:val="subscript"/>
-        </w:rPr>
-        <w:t>B</w:t>
-      </w:r>
-      <w:r>
-        <w:t>)</w:t>
-      </w:r>
-    </w:p>
-    <w:p>
-      <w:pPr>
-        <w:pStyle w:val="ListParagraph"/>
-        <w:numPr>
-          <w:ilvl w:val="0"/>
-          <w:numId w:val="13"/>
-        </w:numPr>
-      </w:pPr>
-      <w:r>
-        <w:t>DH4 = DH(EK</w:t>
-      </w:r>
-      <w:r>
-        <w:rPr>
-          <w:vertAlign w:val="subscript"/>
-        </w:rPr>
-        <w:t>A</w:t>
-      </w:r>
-      <w:r>
-        <w:t>, OPK</w:t>
-      </w:r>
-      <w:r>
-        <w:rPr>
-          <w:vertAlign w:val="subscript"/>
-        </w:rPr>
-        <w:t>B</w:t>
-      </w:r>
-      <w:r>
-        <w:t>)</w:t>
-      </w:r>
-    </w:p>
-    <w:p>
-      <w:pPr>
-        <w:pStyle w:val="ListParagraph"/>
-        <w:numPr>
-          <w:ilvl w:val="0"/>
-          <w:numId w:val="13"/>
-        </w:numPr>
-      </w:pPr>
-      <w:r>
-        <w:t>SK = KDF(DH1 || DH2 || DH3 || DH4)</w:t>
-      </w:r>
-    </w:p>
-    <w:p>
-      <w:pPr>
-        <w:ind w:left="1211"/>
-        <w:rPr>
-          <w:lang w:val="lt-LT"/>
-        </w:rPr>
-      </w:pPr>
-    </w:p>
-    <w:p>
-      <w:pPr>
-        <w:pStyle w:val="ListParagraph"/>
-        <w:ind w:left="851"/>
-        <w:jc w:val="center"/>
-      </w:pPr>
-      <w:r>
-        <w:lastRenderedPageBreak/>
-        <w:drawing>
-          <wp:inline distT="0" distB="0" distL="0" distR="0" wp14:anchorId="2DFFB37E" wp14:editId="37D29539">
-            <wp:extent cx="2133888" cy="1874520"/>
-            <wp:effectExtent l="0" t="0" r="0" b="0"/>
-            <wp:docPr id="1342595432" name="Picture 1"/>
-            <wp:cNvGraphicFramePr>
-              <a:graphicFrameLocks xmlns:a="http://schemas.openxmlformats.org/drawingml/2006/main" noChangeAspect="1"/>
-            </wp:cNvGraphicFramePr>
-            <a:graphic xmlns:a="http://schemas.openxmlformats.org/drawingml/2006/main">
-              <a:graphicData uri="http://schemas.openxmlformats.org/drawingml/2006/picture">
-                <pic:pic xmlns:pic="http://schemas.openxmlformats.org/drawingml/2006/picture">
-                  <pic:nvPicPr>
-                    <pic:cNvPr id="1342595432" name=""/>
-                    <pic:cNvPicPr/>
-                  </pic:nvPicPr>
-                  <pic:blipFill>
-                    <a:blip r:embed="rId8"/>
-                    <a:stretch>
-                      <a:fillRect/>
-                    </a:stretch>
-                  </pic:blipFill>
-                  <pic:spPr>
-                    <a:xfrm>
-                      <a:off x="0" y="0"/>
-                      <a:ext cx="2142568" cy="1882145"/>
-                    </a:xfrm>
-                    <a:prstGeom prst="rect">
-                      <a:avLst/>
-                    </a:prstGeom>
-                  </pic:spPr>
-                </pic:pic>
-              </a:graphicData>
-            </a:graphic>
-          </wp:inline>
-        </w:drawing>
-      </w:r>
-    </w:p>
-    <w:p>
-      <w:pPr>
-        <w:pStyle w:val="ListParagraph"/>
-        <w:ind w:left="851"/>
-      </w:pPr>
-      <w:r>
-        <w:t>DH1 and DH2 provide mutual authentication, while DH3 and DH4 provide forward secrecy.</w:t>
-      </w:r>
-    </w:p>
-    <w:p>
-      <w:pPr>
-        <w:pStyle w:val="ListParagraph"/>
-        <w:ind w:left="851"/>
-      </w:pPr>
-      <w:r>
-        <w:t>After calculating SK, Alice deletes her ephemeral private key and the DH outputs.</w:t>
-      </w:r>
-    </w:p>
-    <w:p>
-      <w:pPr>
-        <w:pStyle w:val="ListParagraph"/>
-        <w:ind w:left="851"/>
-      </w:pPr>
-      <w:r>
-        <w:t>Then “associated data” byte sequence AD that contains information for both parties is calculated:</w:t>
-      </w:r>
-    </w:p>
-    <w:p>
-      <w:pPr>
-        <w:pStyle w:val="ListParagraph"/>
-        <w:ind w:left="851"/>
-      </w:pPr>
-      <w:r>
-        <w:t>AD = Encode(IK</w:t>
-      </w:r>
-      <w:r>
-        <w:rPr>
-          <w:vertAlign w:val="subscript"/>
-        </w:rPr>
-        <w:t>A</w:t>
-      </w:r>
-      <w:r>
-        <w:t>) || Encode(IK</w:t>
-      </w:r>
-      <w:r>
-        <w:rPr>
-          <w:vertAlign w:val="subscript"/>
-        </w:rPr>
-        <w:t>B</w:t>
-      </w:r>
-      <w:r>
-        <w:t>)</w:t>
-      </w:r>
-    </w:p>
-    <w:p>
-      <w:pPr>
-        <w:pStyle w:val="ListParagraph"/>
-        <w:ind w:left="851"/>
-      </w:pPr>
-      <w:r>
-        <w:t>Elice then sends Bob an initial message containing:</w:t>
-      </w:r>
-    </w:p>
-    <w:p>
-      <w:pPr>
-        <w:pStyle w:val="ListParagraph"/>
-        <w:numPr>
-          <w:ilvl w:val="0"/>
-          <w:numId w:val="15"/>
-        </w:numPr>
-      </w:pPr>
-      <w:r>
-        <w:t>Alice’s identity key IK</w:t>
-      </w:r>
-      <w:r>
-        <w:rPr>
-          <w:vertAlign w:val="subscript"/>
-        </w:rPr>
-        <w:t>A</w:t>
-      </w:r>
-      <w:r>
-        <w:t>,</w:t>
-      </w:r>
-    </w:p>
-    <w:p>
-      <w:pPr>
-        <w:pStyle w:val="ListParagraph"/>
-        <w:numPr>
-          <w:ilvl w:val="0"/>
-          <w:numId w:val="15"/>
-        </w:numPr>
-      </w:pPr>
-      <w:r>
-        <w:t>Alice’s ephemeral key EK</w:t>
-      </w:r>
-      <w:r>
-        <w:rPr>
-          <w:vertAlign w:val="subscript"/>
-        </w:rPr>
-        <w:t>A</w:t>
-      </w:r>
-      <w:r>
-        <w:t>,</w:t>
-      </w:r>
-    </w:p>
-    <w:p>
-      <w:pPr>
-        <w:pStyle w:val="ListParagraph"/>
-        <w:numPr>
-          <w:ilvl w:val="0"/>
-          <w:numId w:val="15"/>
-        </w:numPr>
-      </w:pPr>
-      <w:r>
-        <w:t>Identifiers stating which of Bob’s prekeys Alice used,</w:t>
-      </w:r>
-    </w:p>
-    <w:p>
-      <w:pPr>
-        <w:pStyle w:val="ListParagraph"/>
-        <w:numPr>
-          <w:ilvl w:val="0"/>
-          <w:numId w:val="15"/>
-        </w:numPr>
-      </w:pPr>
-      <w:r>
-        <w:t>An initial ciphertext.</w:t>
-      </w:r>
-    </w:p>
-    <w:p>
-      <w:pPr>
-        <w:spacing w:after="0"/>
-        <w:ind w:left="851"/>
-        <w:rPr>
-          <w:b/>
-          <w:bCs/>
-        </w:rPr>
-      </w:pPr>
-      <w:r>
-        <w:rPr>
-          <w:b/>
-          <w:bCs/>
-        </w:rPr>
-        <w:t>Receiving the Initial Message</w:t>
-      </w:r>
-    </w:p>
-    <w:p>
-      <w:pPr>
-        <w:spacing w:after="0"/>
-        <w:ind w:left="851"/>
-      </w:pPr>
-      <w:r>
-        <w:t>Upon receiving Alice’s initial message, Bob retrieves Alice’s identity key and ephemeral key from the message. Bob also loads his identity private key and the private key corresponding to the signed prekey and one-time prekey that was used.</w:t>
-      </w:r>
-    </w:p>
-    <w:p>
-      <w:pPr>
-        <w:spacing w:after="0"/>
-        <w:ind w:left="851"/>
-      </w:pPr>
-      <w:r>
-        <w:t>Using these keys, Bob repeats the DH and KDF calculations to derive SK and then deleted the DH values.</w:t>
-      </w:r>
-    </w:p>
-    <w:p>
-      <w:pPr>
-        <w:spacing w:after="0"/>
-        <w:ind w:left="851"/>
-      </w:pPr>
-      <w:r>
-        <w:t>Bob then constructs AD byte sequence using IK</w:t>
-      </w:r>
-      <w:r>
-        <w:rPr>
-          <w:vertAlign w:val="subscript"/>
-        </w:rPr>
-        <w:t>A</w:t>
-      </w:r>
-      <w:r>
-        <w:t xml:space="preserve"> and IK</w:t>
-      </w:r>
-      <w:r>
-        <w:rPr>
-          <w:vertAlign w:val="subscript"/>
-        </w:rPr>
-        <w:t>B</w:t>
-      </w:r>
-      <w:r>
-        <w:t>. Finally, Bob attempts to decrypt the initial ciphertext using SK and AD. If the decryption fails, Bob aborts the protocol and deletes SK.</w:t>
-      </w:r>
-    </w:p>
-    <w:p>
-      <w:pPr>
-        <w:spacing w:after="0"/>
-        <w:ind w:left="851"/>
-      </w:pPr>
-      <w:r>
-        <w:t>If the initial decryption is successful, the protocol is complete and Bob deletes any one-time prekey private key that was used for forward secrecy. Bob then continues to use SK and keys derived from SK for further communication with Alice.</w:t>
-      </w:r>
-    </w:p>
-    <w:p>
-      <w:pPr>
-        <w:pStyle w:val="ListParagraph"/>
-        <w:ind w:left="851"/>
-      </w:pPr>
-    </w:p>
-    <w:p>
-      <w:pPr>
-        <w:pStyle w:val="ListParagraph"/>
-        <w:numPr>
-          <w:ilvl w:val="0"/>
-          <w:numId w:val="2"/>
-        </w:numPr>
-        <w:ind w:left="851" w:hanging="284"/>
-      </w:pPr>
-      <w:r>
-        <w:rPr>
-          <w:b/>
-          <w:bCs/>
-        </w:rPr>
-        <w:t>Criticality</w:t>
-      </w:r>
-    </w:p>
-    <w:p>
-      <w:pPr>
-        <w:pStyle w:val="ListParagraph"/>
-        <w:ind w:left="851"/>
-      </w:pPr>
-      <w:r>
-        <w:t>Essential</w:t>
-      </w:r>
-      <w:r>
-        <w:t>.</w:t>
-      </w:r>
-    </w:p>
-    <w:p>
-      <w:pPr>
-        <w:pStyle w:val="ListParagraph"/>
-        <w:numPr>
-          <w:ilvl w:val="0"/>
-          <w:numId w:val="2"/>
-        </w:numPr>
-        <w:ind w:left="851" w:hanging="284"/>
-        <w:rPr>
-          <w:b/>
-          <w:bCs/>
-        </w:rPr>
-      </w:pPr>
-      <w:r>
-        <w:rPr>
-          <w:b/>
-          <w:bCs/>
-        </w:rPr>
-        <w:t>Technical issues</w:t>
-      </w:r>
-    </w:p>
-    <w:p>
-      <w:pPr>
-        <w:pStyle w:val="ListParagraph"/>
-        <w:spacing w:after="0"/>
-        <w:ind w:left="851"/>
-        <w:rPr>
-          <w:b/>
-          <w:bCs/>
-        </w:rPr>
-      </w:pPr>
-      <w:r>
-        <w:rPr>
-          <w:b/>
-          <w:bCs/>
-        </w:rPr>
-        <w:t>Implementation</w:t>
-      </w:r>
-    </w:p>
-    <w:p>
-      <w:pPr>
-        <w:ind w:left="851"/>
-      </w:pPr>
-      <w:r>
-        <w:t xml:space="preserve">No Java libraries available for the </w:t>
-      </w:r>
-      <w:r>
-        <w:t>protocol</w:t>
-      </w:r>
-      <w:r>
-        <w:t xml:space="preserve"> – it will need to be implemented from scratch.</w:t>
-      </w:r>
-    </w:p>
-    <w:p>
-      <w:pPr>
-        <w:spacing w:after="0"/>
-        <w:ind w:left="851"/>
-        <w:rPr>
-          <w:b/>
-          <w:bCs/>
-        </w:rPr>
-      </w:pPr>
-      <w:r>
-        <w:rPr>
-          <w:b/>
-          <w:bCs/>
-        </w:rPr>
-        <w:t>Authentication</w:t>
-      </w:r>
-    </w:p>
-    <w:p>
-      <w:pPr>
-        <w:ind w:left="851"/>
-      </w:pPr>
-      <w:r>
-        <w:t>The parties must compare their identity keys IK</w:t>
-      </w:r>
-      <w:r>
-        <w:rPr>
-          <w:vertAlign w:val="subscript"/>
-        </w:rPr>
-        <w:t>A</w:t>
-      </w:r>
-      <w:r>
-        <w:t xml:space="preserve"> and IK</w:t>
-      </w:r>
-      <w:r>
-        <w:rPr>
-          <w:vertAlign w:val="subscript"/>
-        </w:rPr>
-        <w:t>B</w:t>
-      </w:r>
-      <w:r>
-        <w:t xml:space="preserve"> through authenticated channel.</w:t>
-      </w:r>
-    </w:p>
-    <w:p>
-      <w:pPr>
-        <w:ind w:left="851"/>
-        <w:jc w:val="left"/>
-      </w:pPr>
-      <w:r>
-        <w:rPr>
-          <w:b/>
-          <w:bCs/>
-        </w:rPr>
-        <w:lastRenderedPageBreak/>
-        <w:t>Protocol Replay and Key Reuse</w:t>
-      </w:r>
-      <w:r>
-        <w:br/>
-        <w:t>Post-X3DH protocol must randomize the encryption key before Bob sends encrypted data. Failure to do so may cause key reuse and reduced security.</w:t>
-      </w:r>
-    </w:p>
-    <w:p>
-      <w:pPr>
-        <w:pStyle w:val="ListParagraph"/>
-        <w:numPr>
-          <w:ilvl w:val="0"/>
-          <w:numId w:val="2"/>
-        </w:numPr>
-        <w:ind w:left="851" w:hanging="284"/>
+        <w:ind w:left="567" w:hanging="284"/>
         <w:rPr>
           <w:b/>
           <w:bCs/>
@@ -3537,7 +2449,7 @@
     <w:p>
       <w:pPr>
         <w:pStyle w:val="ListParagraph"/>
-        <w:ind w:left="851"/>
+        <w:ind w:left="567"/>
         <w:rPr>
           <w:b/>
           <w:bCs/>
@@ -3585,16 +2497,28 @@
     <w:p>
       <w:pPr>
         <w:pStyle w:val="ListParagraph"/>
-        <w:ind w:left="851"/>
-      </w:pPr>
-      <w:r>
-        <w:t xml:space="preserve">The Double Ratchet algorithm is used by two parties (Alice and Bob) to exchange encrypted messages using a shared secret key. To prevent the theft of one party’s keys and the decryption of future messages, the symmetric-key ratchet is combined with the Diffie-Hellman ratchet, which updates the chain keys based on the Diffie-Hellman output. </w:t>
+        <w:ind w:left="567"/>
+      </w:pPr>
+      <w:r>
+        <w:t>The Double Ratchet algorithm is used by two parties (Alice and Bob) to exchange encrypted messages using a shared secret key. To prevent</w:t>
+      </w:r>
+      <w:r>
+        <w:t xml:space="preserve"> </w:t>
+      </w:r>
+      <w:r>
+        <w:t>the decryption of future messages</w:t>
+      </w:r>
+      <w:r>
+        <w:t xml:space="preserve"> due to</w:t>
+      </w:r>
+      <w:r>
+        <w:t xml:space="preserve"> the theft of one party’s keys, the symmetric-key ratchet is combined with the Diffie-Hellman ratchet, which updates the chain keys based on the Diffie-Hellman output. </w:t>
       </w:r>
     </w:p>
     <w:p>
       <w:pPr>
         <w:pStyle w:val="ListParagraph"/>
-        <w:ind w:left="851"/>
+        <w:ind w:left="567"/>
       </w:pPr>
       <w:r>
         <w:t>The parties derive new keys with Diffie-Hellman calculation results for every message. Because of this, the later keys cannot be calculated using the earlier ones.  If the key is unknown, the output data is indistinguishable from random. Diffie-Hellman public values are attached to the message.</w:t>
@@ -3602,37 +2526,40 @@
     </w:p>
     <w:p>
       <w:pPr>
+        <w:ind w:left="567"/>
+      </w:pPr>
+      <w:r>
+        <w:t>In Double Ratchet between Alice and Bob, Alice initializes with Bob’s public key and the initial root key (shared secret). As part of the initialization, Alice generates a new ratchet key pair using X3DH and feeds the output to the root KDF to calculate a new root key (RK) and send a chain key (CK). The old RK may be deleted. When Alice sends her first message, she applies a symmetric-key ratchet to her sending chain key. The output is a new message key (AM1).</w:t>
+      </w:r>
+    </w:p>
+    <w:p>
+      <w:pPr>
+        <w:ind w:left="567"/>
+      </w:pPr>
+      <w:r>
+        <w:t>When Alice receives a message from Bob, it will contain a new ratchet public key. Alice applies a Diffie-Hellman ratchet step to derive new receiving and sending chain keys. Then, a symmetric-key ratchet step is applied to the receiving chain to get the message key (BM1) for the received message.</w:t>
+      </w:r>
+    </w:p>
+    <w:p>
+      <w:pPr>
         <w:pStyle w:val="ListParagraph"/>
-        <w:ind w:left="851"/>
-      </w:pPr>
-    </w:p>
-    <w:p>
-      <w:pPr>
-        <w:pStyle w:val="ListParagraph"/>
-        <w:ind w:left="851"/>
-      </w:pPr>
-      <w:r>
+        <w:numPr>
+          <w:ilvl w:val="0"/>
+          <w:numId w:val="6"/>
+        </w:numPr>
+        <w:ind w:left="851" w:hanging="284"/>
         <w:rPr>
           <w:b/>
           <w:bCs/>
         </w:rPr>
-        <w:t>Key Derivation Function</w:t>
-      </w:r>
-    </w:p>
-    <w:p>
-      <w:pPr>
-        <w:pStyle w:val="ListParagraph"/>
-        <w:ind w:left="851"/>
-      </w:pPr>
-      <w:r>
-        <w:t>A Key Derivation Function is a cryptographic function that takes a secret and random KDF key and some input data and returns output data. In this application, the secret KDF key is the output of the function defined in the X3DH key agreement.</w:t>
-      </w:r>
-    </w:p>
-    <w:p>
-      <w:pPr>
-        <w:pStyle w:val="ListParagraph"/>
-        <w:ind w:left="851"/>
-      </w:pPr>
+      </w:pPr>
+      <w:r>
+        <w:rPr>
+          <w:b/>
+          <w:bCs/>
+        </w:rPr>
+        <w:t xml:space="preserve">Criticality </w:t>
+      </w:r>
     </w:p>
     <w:p>
       <w:pPr>
@@ -3644,540 +2571,10 @@
         </w:rPr>
       </w:pPr>
       <w:r>
-        <w:rPr>
-          <w:b/>
-          <w:bCs/>
-        </w:rPr>
-        <w:t>Key Derivation Function Chain</w:t>
-      </w:r>
-    </w:p>
-    <w:p>
-      <w:pPr>
-        <w:pStyle w:val="ListParagraph"/>
-        <w:ind w:left="851"/>
-      </w:pPr>
-      <w:r>
-        <w:t>A Key Derivation Function chain is an algorithm where the output from KDF is used as an output key to replace the KDF key, which later may be used with another input</w:t>
+        <w:t>Essential</w:t>
       </w:r>
       <w:r>
         <w:t>.</w:t>
-      </w:r>
-    </w:p>
-    <w:p>
-      <w:pPr>
-        <w:pStyle w:val="ListParagraph"/>
-        <w:ind w:left="851"/>
-      </w:pPr>
-    </w:p>
-    <w:p>
-      <w:pPr>
-        <w:pStyle w:val="ListParagraph"/>
-        <w:ind w:left="851"/>
-      </w:pPr>
-      <w:r>
-        <w:rPr>
-          <w:b/>
-          <w:bCs/>
-        </w:rPr>
-        <w:t>Symmetric-Key Ratchet</w:t>
-      </w:r>
-    </w:p>
-    <w:p>
-      <w:pPr>
-        <w:pStyle w:val="ListParagraph"/>
-        <w:ind w:left="851"/>
-      </w:pPr>
-      <w:r>
-        <w:t xml:space="preserve">Every message is encrypted with a unique </w:t>
-      </w:r>
-      <w:r>
-        <w:t>message key. The message keys are output keys from the sending and receiving KDF chains.</w:t>
-      </w:r>
-      <w:r>
-        <w:t xml:space="preserve"> </w:t>
-      </w:r>
-      <w:r>
-        <w:t xml:space="preserve">The sending and receiving chains ensure that each message is encrypted with a unique key that can be deleted after encryption or decryption. </w:t>
-      </w:r>
-      <w:r>
-        <w:t>Calculating the next chain key and message key from a given chain key is a single ratchet step in the symmetric-key ratchet.</w:t>
-      </w:r>
-    </w:p>
-    <w:p>
-      <w:pPr>
-        <w:pStyle w:val="ListParagraph"/>
-        <w:ind w:left="851"/>
-        <w:jc w:val="center"/>
-      </w:pPr>
-      <w:r>
-        <w:drawing>
-          <wp:inline distT="0" distB="0" distL="0" distR="0" wp14:anchorId="7E0032CB" wp14:editId="07682C98">
-            <wp:extent cx="3228975" cy="2186351"/>
-            <wp:effectExtent l="0" t="0" r="0" b="4445"/>
-            <wp:docPr id="130106984" name="Picture 1"/>
-            <wp:cNvGraphicFramePr>
-              <a:graphicFrameLocks xmlns:a="http://schemas.openxmlformats.org/drawingml/2006/main" noChangeAspect="1"/>
-            </wp:cNvGraphicFramePr>
-            <a:graphic xmlns:a="http://schemas.openxmlformats.org/drawingml/2006/main">
-              <a:graphicData uri="http://schemas.openxmlformats.org/drawingml/2006/picture">
-                <pic:pic xmlns:pic="http://schemas.openxmlformats.org/drawingml/2006/picture">
-                  <pic:nvPicPr>
-                    <pic:cNvPr id="130106984" name=""/>
-                    <pic:cNvPicPr/>
-                  </pic:nvPicPr>
-                  <pic:blipFill>
-                    <a:blip r:embed="rId9"/>
-                    <a:stretch>
-                      <a:fillRect/>
-                    </a:stretch>
-                  </pic:blipFill>
-                  <pic:spPr>
-                    <a:xfrm>
-                      <a:off x="0" y="0"/>
-                      <a:ext cx="3253406" cy="2202893"/>
-                    </a:xfrm>
-                    <a:prstGeom prst="rect">
-                      <a:avLst/>
-                    </a:prstGeom>
-                  </pic:spPr>
-                </pic:pic>
-              </a:graphicData>
-            </a:graphic>
-          </wp:inline>
-        </w:drawing>
-      </w:r>
-    </w:p>
-    <w:p>
-      <w:pPr>
-        <w:pStyle w:val="ListParagraph"/>
-        <w:ind w:left="851"/>
-        <w:jc w:val="center"/>
-      </w:pPr>
-      <w:r>
-        <w:t>Single step in symmetric-key ratchet</w:t>
-      </w:r>
-    </w:p>
-    <w:p>
-      <w:pPr>
-        <w:pStyle w:val="ListParagraph"/>
-        <w:ind w:left="851"/>
-      </w:pPr>
-    </w:p>
-    <w:p>
-      <w:pPr>
-        <w:pStyle w:val="ListParagraph"/>
-        <w:ind w:left="851"/>
-      </w:pPr>
-    </w:p>
-    <w:p>
-      <w:pPr>
-        <w:pStyle w:val="ListParagraph"/>
-        <w:ind w:left="851"/>
-        <w:rPr>
-          <w:b/>
-          <w:bCs/>
-        </w:rPr>
-      </w:pPr>
-      <w:r>
-        <w:rPr>
-          <w:b/>
-          <w:bCs/>
-        </w:rPr>
-        <w:t>Diffie-Hellman Ratchet</w:t>
-      </w:r>
-    </w:p>
-    <w:p>
-      <w:pPr>
-        <w:pStyle w:val="ListParagraph"/>
-        <w:ind w:left="851"/>
-      </w:pPr>
-      <w:r>
-        <w:t>As Alice and Bob exchange messages, they exchange new Diffie-Hellman public keys, and the output of the Diffie-Hellman become</w:t>
-      </w:r>
-      <w:r>
-        <w:t>s</w:t>
-      </w:r>
-      <w:r>
-        <w:t xml:space="preserve"> the input </w:t>
-      </w:r>
-      <w:r>
-        <w:t>for</w:t>
-      </w:r>
-      <w:r>
-        <w:t xml:space="preserve"> the root chain. The outputs generated during each Diffie-Hellman ratchet step are used to derive new sending and receiving keys.</w:t>
-      </w:r>
-    </w:p>
-    <w:p>
-      <w:pPr>
-        <w:pStyle w:val="ListParagraph"/>
-        <w:ind w:left="851"/>
-      </w:pPr>
-      <w:r>
-        <w:rPr>
-          <w:b/>
-          <w:bCs/>
-        </w:rPr>
-        <w:drawing>
-          <wp:inline distT="0" distB="0" distL="0" distR="0" wp14:anchorId="66F3582C" wp14:editId="7A6ED1F0">
-            <wp:extent cx="5311140" cy="2569071"/>
-            <wp:effectExtent l="0" t="0" r="3810" b="3175"/>
-            <wp:docPr id="1457540131" name="Picture 1"/>
-            <wp:cNvGraphicFramePr>
-              <a:graphicFrameLocks xmlns:a="http://schemas.openxmlformats.org/drawingml/2006/main" noChangeAspect="1"/>
-            </wp:cNvGraphicFramePr>
-            <a:graphic xmlns:a="http://schemas.openxmlformats.org/drawingml/2006/main">
-              <a:graphicData uri="http://schemas.openxmlformats.org/drawingml/2006/picture">
-                <pic:pic xmlns:pic="http://schemas.openxmlformats.org/drawingml/2006/picture">
-                  <pic:nvPicPr>
-                    <pic:cNvPr id="1457540131" name=""/>
-                    <pic:cNvPicPr/>
-                  </pic:nvPicPr>
-                  <pic:blipFill>
-                    <a:blip r:embed="rId10"/>
-                    <a:stretch>
-                      <a:fillRect/>
-                    </a:stretch>
-                  </pic:blipFill>
-                  <pic:spPr>
-                    <a:xfrm>
-                      <a:off x="0" y="0"/>
-                      <a:ext cx="5323718" cy="2575155"/>
-                    </a:xfrm>
-                    <a:prstGeom prst="rect">
-                      <a:avLst/>
-                    </a:prstGeom>
-                  </pic:spPr>
-                </pic:pic>
-              </a:graphicData>
-            </a:graphic>
-          </wp:inline>
-        </w:drawing>
-      </w:r>
-    </w:p>
-    <w:p>
-      <w:pPr>
-        <w:pStyle w:val="ListParagraph"/>
-        <w:ind w:left="851"/>
-        <w:jc w:val="center"/>
-      </w:pPr>
-      <w:r>
-        <w:t>Single Diffie-Hellman ratchet between</w:t>
-      </w:r>
-      <w:r>
-        <w:t xml:space="preserve"> Alice and Bob</w:t>
-      </w:r>
-    </w:p>
-    <w:p>
-      <w:pPr>
-        <w:pStyle w:val="ListParagraph"/>
-        <w:ind w:left="851"/>
-      </w:pPr>
-    </w:p>
-    <w:p>
-      <w:pPr>
-        <w:pStyle w:val="ListParagraph"/>
-      </w:pPr>
-      <w:r>
-        <w:t xml:space="preserve">During the Diffie-Hellman Ratchet between Alice and Bob, the </w:t>
-      </w:r>
-      <w:r>
-        <w:t>r</w:t>
-      </w:r>
-      <w:r>
-        <w:t>atchet happens in four steps:</w:t>
-      </w:r>
-    </w:p>
-    <w:p>
-      <w:pPr>
-        <w:pStyle w:val="ListParagraph"/>
-        <w:numPr>
-          <w:ilvl w:val="0"/>
-          <w:numId w:val="10"/>
-        </w:numPr>
-      </w:pPr>
-      <w:r>
-        <w:t>Alice initializes using Bob’s public key.</w:t>
-      </w:r>
-    </w:p>
-    <w:p>
-      <w:pPr>
-        <w:pStyle w:val="ListParagraph"/>
-        <w:numPr>
-          <w:ilvl w:val="0"/>
-          <w:numId w:val="10"/>
-        </w:numPr>
-      </w:pPr>
-      <w:r>
-        <w:t>Alice performs Diffie-Hellman calculations using her private key and Bob’s public key, which results in the sending chain key.</w:t>
-      </w:r>
-    </w:p>
-    <w:p>
-      <w:pPr>
-        <w:pStyle w:val="ListParagraph"/>
-        <w:numPr>
-          <w:ilvl w:val="0"/>
-          <w:numId w:val="10"/>
-        </w:numPr>
-      </w:pPr>
-      <w:r>
-        <w:t>Alice sends a message to Bob and advertises her public key to him.</w:t>
-      </w:r>
-    </w:p>
-    <w:p>
-      <w:pPr>
-        <w:pStyle w:val="ListParagraph"/>
-        <w:numPr>
-          <w:ilvl w:val="0"/>
-          <w:numId w:val="10"/>
-        </w:numPr>
-      </w:pPr>
-      <w:r>
-        <w:t>Bob performs Diffie-Hellman calculations using his private key and Alice’s public key extracted from the message. Th</w:t>
-      </w:r>
-      <w:r>
-        <w:t>e</w:t>
-      </w:r>
-      <w:r>
-        <w:t xml:space="preserve"> result i</w:t>
-      </w:r>
-      <w:r>
-        <w:t>s a</w:t>
-      </w:r>
-      <w:r>
-        <w:t xml:space="preserve"> receiving a chain key equivalent to Alice’s sending chain key.</w:t>
-      </w:r>
-    </w:p>
-    <w:p>
-      <w:pPr>
-        <w:pStyle w:val="ListParagraph"/>
-      </w:pPr>
-      <w:r>
-        <w:t>After this, Bob repeats the ratchet using Alice’s advertised public key to calculate a new sending chain key using a new pair of his public and private keys.</w:t>
-      </w:r>
-    </w:p>
-    <w:p>
-      <w:pPr>
-        <w:pStyle w:val="ListParagraph"/>
-        <w:ind w:left="851"/>
-      </w:pPr>
-    </w:p>
-    <w:p>
-      <w:pPr>
-        <w:pStyle w:val="ListParagraph"/>
-      </w:pPr>
-      <w:r>
-        <w:rPr>
-          <w:b/>
-          <w:bCs/>
-        </w:rPr>
-        <w:t>Double Ratchet</w:t>
-      </w:r>
-    </w:p>
-    <w:p>
-      <w:pPr>
-        <w:pStyle w:val="ListParagraph"/>
-      </w:pPr>
-      <w:r>
-        <w:t>The Double Ratchet is a combination of symmetric-key ratchet and Diffie-Hellman ratchet.</w:t>
-      </w:r>
-    </w:p>
-    <w:p>
-      <w:pPr>
-        <w:pStyle w:val="ListParagraph"/>
-      </w:pPr>
-      <w:r>
-        <w:t>In a Double Ratchet session between two users, each party stores a Key Derivation Function key for three chains: a root, a sending and a receiving chain. One party’s sending chain matches the other’s receiving chain.</w:t>
-      </w:r>
-    </w:p>
-    <w:p>
-      <w:pPr>
-        <w:pStyle w:val="ListParagraph"/>
-      </w:pPr>
-      <w:r>
-        <w:t>When a message is sent or received, a symmetric-key ratchet step is applied to the sending or receiving chain to derive the message key.</w:t>
-      </w:r>
-    </w:p>
-    <w:p>
-      <w:pPr>
-        <w:pStyle w:val="ListParagraph"/>
-      </w:pPr>
-      <w:r>
-        <w:t>When a new ratchet public key is received, a Diffie-Hellman ratchet is performed before the symmetric-key ratchet to replace the chain keys.</w:t>
-      </w:r>
-    </w:p>
-    <w:p>
-      <w:pPr>
-        <w:pStyle w:val="ListParagraph"/>
-        <w:ind w:left="851"/>
-      </w:pPr>
-      <w:r>
-        <w:lastRenderedPageBreak/>
-        <w:drawing>
-          <wp:inline distT="0" distB="0" distL="0" distR="0" wp14:anchorId="253DE155" wp14:editId="3DEEC84C">
-            <wp:extent cx="5731510" cy="5236210"/>
-            <wp:effectExtent l="0" t="0" r="2540" b="2540"/>
-            <wp:docPr id="1377766845" name="Picture 1"/>
-            <wp:cNvGraphicFramePr>
-              <a:graphicFrameLocks xmlns:a="http://schemas.openxmlformats.org/drawingml/2006/main" noChangeAspect="1"/>
-            </wp:cNvGraphicFramePr>
-            <a:graphic xmlns:a="http://schemas.openxmlformats.org/drawingml/2006/main">
-              <a:graphicData uri="http://schemas.openxmlformats.org/drawingml/2006/picture">
-                <pic:pic xmlns:pic="http://schemas.openxmlformats.org/drawingml/2006/picture">
-                  <pic:nvPicPr>
-                    <pic:cNvPr id="1377766845" name=""/>
-                    <pic:cNvPicPr/>
-                  </pic:nvPicPr>
-                  <pic:blipFill>
-                    <a:blip r:embed="rId11"/>
-                    <a:stretch>
-                      <a:fillRect/>
-                    </a:stretch>
-                  </pic:blipFill>
-                  <pic:spPr>
-                    <a:xfrm>
-                      <a:off x="0" y="0"/>
-                      <a:ext cx="5731510" cy="5236210"/>
-                    </a:xfrm>
-                    <a:prstGeom prst="rect">
-                      <a:avLst/>
-                    </a:prstGeom>
-                  </pic:spPr>
-                </pic:pic>
-              </a:graphicData>
-            </a:graphic>
-          </wp:inline>
-        </w:drawing>
-      </w:r>
-    </w:p>
-    <w:p>
-      <w:pPr>
-        <w:pStyle w:val="ListParagraph"/>
-        <w:ind w:left="851"/>
-        <w:jc w:val="center"/>
-      </w:pPr>
-      <w:r>
-        <w:t>Single Double Ratchet between Alice and Bob</w:t>
-      </w:r>
-    </w:p>
-    <w:p>
-      <w:pPr>
-        <w:pStyle w:val="ListParagraph"/>
-        <w:ind w:left="851"/>
-      </w:pPr>
-    </w:p>
-    <w:p>
-      <w:pPr>
-        <w:pStyle w:val="ListParagraph"/>
-      </w:pPr>
-      <w:r>
-        <w:t>Abbreviations:</w:t>
-      </w:r>
-    </w:p>
-    <w:p>
-      <w:pPr>
-        <w:pStyle w:val="ListParagraph"/>
-        <w:numPr>
-          <w:ilvl w:val="0"/>
-          <w:numId w:val="9"/>
-        </w:numPr>
-      </w:pPr>
-      <w:r>
-        <w:t>RK – Root Key.</w:t>
-      </w:r>
-    </w:p>
-    <w:p>
-      <w:pPr>
-        <w:pStyle w:val="ListParagraph"/>
-        <w:numPr>
-          <w:ilvl w:val="0"/>
-          <w:numId w:val="9"/>
-        </w:numPr>
-      </w:pPr>
-      <w:r>
-        <w:t>CK – Chain Key.</w:t>
-      </w:r>
-    </w:p>
-    <w:p>
-      <w:pPr>
-        <w:pStyle w:val="ListParagraph"/>
-        <w:numPr>
-          <w:ilvl w:val="0"/>
-          <w:numId w:val="9"/>
-        </w:numPr>
-      </w:pPr>
-      <w:r>
-        <w:t>BPubK – Bob’s Public Key.</w:t>
-      </w:r>
-    </w:p>
-    <w:p>
-      <w:pPr>
-        <w:pStyle w:val="ListParagraph"/>
-        <w:numPr>
-          <w:ilvl w:val="0"/>
-          <w:numId w:val="9"/>
-        </w:numPr>
-      </w:pPr>
-      <w:r>
-        <w:t>APrivK – Alice’s Private Key.</w:t>
-      </w:r>
-    </w:p>
-    <w:p>
-      <w:pPr>
-        <w:pStyle w:val="ListParagraph"/>
-        <w:numPr>
-          <w:ilvl w:val="0"/>
-          <w:numId w:val="9"/>
-        </w:numPr>
-      </w:pPr>
-      <w:r>
-        <w:t>APubK – Alice’s Public Key.</w:t>
-      </w:r>
-    </w:p>
-    <w:p>
-      <w:pPr>
-        <w:pStyle w:val="ListParagraph"/>
-        <w:numPr>
-          <w:ilvl w:val="0"/>
-          <w:numId w:val="9"/>
-        </w:numPr>
-      </w:pPr>
-      <w:r>
-        <w:t>BM1 – Bob’s First Message</w:t>
-      </w:r>
-      <w:r>
-        <w:t>’s Key</w:t>
-      </w:r>
-      <w:r>
-        <w:t>.</w:t>
-      </w:r>
-    </w:p>
-    <w:p>
-      <w:pPr>
-        <w:pStyle w:val="ListParagraph"/>
-        <w:numPr>
-          <w:ilvl w:val="0"/>
-          <w:numId w:val="9"/>
-        </w:numPr>
-      </w:pPr>
-      <w:r>
-        <w:t>AM1 – Alice’s First Message</w:t>
-      </w:r>
-      <w:r>
-        <w:t>’s Key</w:t>
-      </w:r>
-      <w:r>
-        <w:t>.</w:t>
-      </w:r>
-    </w:p>
-    <w:p>
-      <w:r>
-        <w:t>In Double Ratchet between Alice and Bob, Alice initializes with Bob’s public key and the initial root key (shared secret). As part of the initialization, Alice generates a new ratchet key pair using X3DH and feeds the output to the root KDF to calculate a new root key (RK) and send a chain key (CK). The old RK may be deleted. When Alice sends her first message, she applies a symmetric-key ratchet to her sending chain key. The output is a new message key (AM1).</w:t>
-      </w:r>
-    </w:p>
-    <w:p>
-      <w:r>
-        <w:lastRenderedPageBreak/>
-        <w:t>When Alice receives a message from Bob, it will contain a new ratchet public key. Alice applies a Diffie-Hellman ratchet step to derive new receiving and sending chain keys. Then, a symmetric-key ratchet step is applied to the receiving chain to get the message key (BM1) for the received message.</w:t>
       </w:r>
     </w:p>
     <w:p>
@@ -4187,7 +2584,7 @@
           <w:ilvl w:val="0"/>
           <w:numId w:val="6"/>
         </w:numPr>
-        <w:ind w:left="644" w:hanging="284"/>
+        <w:ind w:left="851" w:hanging="284"/>
         <w:rPr>
           <w:b/>
           <w:bCs/>
@@ -4198,23 +2595,16 @@
           <w:b/>
           <w:bCs/>
         </w:rPr>
-        <w:t xml:space="preserve">Criticality </w:t>
+        <w:t>Technical issues</w:t>
       </w:r>
     </w:p>
     <w:p>
       <w:pPr>
         <w:pStyle w:val="ListParagraph"/>
-        <w:ind w:left="644"/>
-        <w:rPr>
-          <w:b/>
-          <w:bCs/>
-        </w:rPr>
-      </w:pPr>
-      <w:r>
-        <w:t>Essential</w:t>
-      </w:r>
-      <w:r>
-        <w:t>.</w:t>
+        <w:ind w:left="851"/>
+      </w:pPr>
+      <w:r>
+        <w:t>No Java libraries available for the algorithm – it will need to be implemented from scratch.</w:t>
       </w:r>
     </w:p>
     <w:p>
@@ -4224,37 +2614,7 @@
           <w:ilvl w:val="0"/>
           <w:numId w:val="6"/>
         </w:numPr>
-        <w:ind w:left="644" w:hanging="284"/>
-        <w:rPr>
-          <w:b/>
-          <w:bCs/>
-        </w:rPr>
-      </w:pPr>
-      <w:r>
-        <w:rPr>
-          <w:b/>
-          <w:bCs/>
-        </w:rPr>
-        <w:t>Technical issues</w:t>
-      </w:r>
-    </w:p>
-    <w:p>
-      <w:pPr>
-        <w:pStyle w:val="ListParagraph"/>
-        <w:ind w:left="644"/>
-      </w:pPr>
-      <w:r>
-        <w:t>No Java libraries available for the algorithm – it will need to be implemented from scratch.</w:t>
-      </w:r>
-    </w:p>
-    <w:p>
-      <w:pPr>
-        <w:pStyle w:val="ListParagraph"/>
-        <w:numPr>
-          <w:ilvl w:val="0"/>
-          <w:numId w:val="6"/>
-        </w:numPr>
-        <w:ind w:left="644" w:hanging="284"/>
+        <w:ind w:left="851" w:hanging="284"/>
         <w:rPr>
           <w:b/>
           <w:bCs/>
@@ -4271,7 +2631,7 @@
     <w:p>
       <w:pPr>
         <w:pStyle w:val="ListParagraph"/>
-        <w:ind w:left="644"/>
+        <w:ind w:left="792"/>
       </w:pPr>
       <w:r>
         <w:t>The Double Ratchet algorithm depends on the output of X3DH.</w:t>
@@ -4534,7 +2894,7 @@
     <w:p/>
     <w:p/>
     <w:sectPr>
-      <w:footerReference w:type="default" r:id="rId12"/>
+      <w:footerReference w:type="default" r:id="rId8"/>
       <w:pgSz w:w="11906" w:h="16838"/>
       <w:pgMar w:top="1440" w:right="1440" w:bottom="1440" w:left="1440" w:header="708" w:footer="708" w:gutter="0"/>
       <w:cols w:space="708"/>

</xml_diff>

<commit_message>
add huffman coding algorithm description and update bibliography
</commit_message>
<xml_diff>
--- a/docs/functional-spec/Functional_Specification.docx
+++ b/docs/functional-spec/Functional_Specification.docx
@@ -14,8 +14,13 @@
       <w:pPr>
         <w:pStyle w:val="Subtitle"/>
       </w:pPr>
-      <w:r>
-        <w:t>SecureYAC Application</w:t>
+      <w:proofErr w:type="spellStart"/>
+      <w:r>
+        <w:t>SecureYAC</w:t>
+      </w:r>
+      <w:proofErr w:type="spellEnd"/>
+      <w:r>
+        <w:t xml:space="preserve"> Application</w:t>
       </w:r>
     </w:p>
     <w:p/>
@@ -46,8 +51,13 @@
           </w:tcPr>
           <w:p>
             <w:r>
-              <w:t>Liucija Paulina Adomaviciute</w:t>
+              <w:t xml:space="preserve">Liucija Paulina </w:t>
             </w:r>
+            <w:proofErr w:type="spellStart"/>
+            <w:r>
+              <w:t>Adomaviciute</w:t>
+            </w:r>
+            <w:proofErr w:type="spellEnd"/>
           </w:p>
         </w:tc>
       </w:tr>
@@ -187,15 +197,30 @@
         </w:rPr>
       </w:pPr>
       <w:r>
+        <w:rPr>
+          <w:b w:val="0"/>
+          <w:bCs w:val="0"/>
+          <w:caps w:val="0"/>
+        </w:rPr>
         <w:fldChar w:fldCharType="begin"/>
       </w:r>
       <w:r>
+        <w:rPr>
+          <w:b w:val="0"/>
+          <w:bCs w:val="0"/>
+          <w:caps w:val="0"/>
+        </w:rPr>
         <w:instrText xml:space="preserve"> TOC \o "1-3" \f \h \z \u </w:instrText>
       </w:r>
       <w:r>
+        <w:rPr>
+          <w:b w:val="0"/>
+          <w:bCs w:val="0"/>
+          <w:caps w:val="0"/>
+        </w:rPr>
         <w:fldChar w:fldCharType="separate"/>
       </w:r>
-      <w:hyperlink w:anchor="_Toc182045311" w:history="1">
+      <w:hyperlink w:anchor="_Toc182047721" w:history="1">
         <w:r>
           <w:rPr>
             <w:rStyle w:val="Hyperlink"/>
@@ -244,7 +269,7 @@
             <w:noProof/>
             <w:webHidden/>
           </w:rPr>
-          <w:instrText xml:space="preserve"> PAGEREF _Toc182045311 \h </w:instrText>
+          <w:instrText xml:space="preserve"> PAGEREF _Toc182047721 \h </w:instrText>
         </w:r>
         <w:r>
           <w:rPr>
@@ -293,7 +318,7 @@
           <w14:ligatures w14:val="standardContextual"/>
         </w:rPr>
       </w:pPr>
-      <w:hyperlink w:anchor="_Toc182045312" w:history="1">
+      <w:hyperlink w:anchor="_Toc182047722" w:history="1">
         <w:r>
           <w:rPr>
             <w:rStyle w:val="Hyperlink"/>
@@ -340,7 +365,7 @@
             <w:noProof/>
             <w:webHidden/>
           </w:rPr>
-          <w:instrText xml:space="preserve"> PAGEREF _Toc182045312 \h </w:instrText>
+          <w:instrText xml:space="preserve"> PAGEREF _Toc182047722 \h </w:instrText>
         </w:r>
         <w:r>
           <w:rPr>
@@ -389,7 +414,7 @@
           <w14:ligatures w14:val="standardContextual"/>
         </w:rPr>
       </w:pPr>
-      <w:hyperlink w:anchor="_Toc182045313" w:history="1">
+      <w:hyperlink w:anchor="_Toc182047723" w:history="1">
         <w:r>
           <w:rPr>
             <w:rStyle w:val="Hyperlink"/>
@@ -436,7 +461,7 @@
             <w:noProof/>
             <w:webHidden/>
           </w:rPr>
-          <w:instrText xml:space="preserve"> PAGEREF _Toc182045313 \h </w:instrText>
+          <w:instrText xml:space="preserve"> PAGEREF _Toc182047723 \h </w:instrText>
         </w:r>
         <w:r>
           <w:rPr>
@@ -487,7 +512,7 @@
           <w14:ligatures w14:val="standardContextual"/>
         </w:rPr>
       </w:pPr>
-      <w:hyperlink w:anchor="_Toc182045314" w:history="1">
+      <w:hyperlink w:anchor="_Toc182047724" w:history="1">
         <w:r>
           <w:rPr>
             <w:rStyle w:val="Hyperlink"/>
@@ -536,7 +561,7 @@
             <w:noProof/>
             <w:webHidden/>
           </w:rPr>
-          <w:instrText xml:space="preserve"> PAGEREF _Toc182045314 \h </w:instrText>
+          <w:instrText xml:space="preserve"> PAGEREF _Toc182047724 \h </w:instrText>
         </w:r>
         <w:r>
           <w:rPr>
@@ -585,7 +610,7 @@
           <w14:ligatures w14:val="standardContextual"/>
         </w:rPr>
       </w:pPr>
-      <w:hyperlink w:anchor="_Toc182045315" w:history="1">
+      <w:hyperlink w:anchor="_Toc182047725" w:history="1">
         <w:r>
           <w:rPr>
             <w:rStyle w:val="Hyperlink"/>
@@ -632,7 +657,7 @@
             <w:noProof/>
             <w:webHidden/>
           </w:rPr>
-          <w:instrText xml:space="preserve"> PAGEREF _Toc182045315 \h </w:instrText>
+          <w:instrText xml:space="preserve"> PAGEREF _Toc182047725 \h </w:instrText>
         </w:r>
         <w:r>
           <w:rPr>
@@ -681,7 +706,7 @@
           <w14:ligatures w14:val="standardContextual"/>
         </w:rPr>
       </w:pPr>
-      <w:hyperlink w:anchor="_Toc182045316" w:history="1">
+      <w:hyperlink w:anchor="_Toc182047726" w:history="1">
         <w:r>
           <w:rPr>
             <w:rStyle w:val="Hyperlink"/>
@@ -728,7 +753,7 @@
             <w:noProof/>
             <w:webHidden/>
           </w:rPr>
-          <w:instrText xml:space="preserve"> PAGEREF _Toc182045316 \h </w:instrText>
+          <w:instrText xml:space="preserve"> PAGEREF _Toc182047726 \h </w:instrText>
         </w:r>
         <w:r>
           <w:rPr>
@@ -778,7 +803,7 @@
           <w14:ligatures w14:val="standardContextual"/>
         </w:rPr>
       </w:pPr>
-      <w:hyperlink w:anchor="_Toc182045317" w:history="1">
+      <w:hyperlink w:anchor="_Toc182047727" w:history="1">
         <w:r>
           <w:rPr>
             <w:rStyle w:val="Hyperlink"/>
@@ -826,7 +851,7 @@
             <w:noProof/>
             <w:webHidden/>
           </w:rPr>
-          <w:instrText xml:space="preserve"> PAGEREF _Toc182045317 \h </w:instrText>
+          <w:instrText xml:space="preserve"> PAGEREF _Toc182047727 \h </w:instrText>
         </w:r>
         <w:r>
           <w:rPr>
@@ -876,7 +901,7 @@
           <w14:ligatures w14:val="standardContextual"/>
         </w:rPr>
       </w:pPr>
-      <w:hyperlink w:anchor="_Toc182045318" w:history="1">
+      <w:hyperlink w:anchor="_Toc182047728" w:history="1">
         <w:r>
           <w:rPr>
             <w:rStyle w:val="Hyperlink"/>
@@ -924,7 +949,7 @@
             <w:noProof/>
             <w:webHidden/>
           </w:rPr>
-          <w:instrText xml:space="preserve"> PAGEREF _Toc182045318 \h </w:instrText>
+          <w:instrText xml:space="preserve"> PAGEREF _Toc182047728 \h </w:instrText>
         </w:r>
         <w:r>
           <w:rPr>
@@ -973,7 +998,7 @@
           <w14:ligatures w14:val="standardContextual"/>
         </w:rPr>
       </w:pPr>
-      <w:hyperlink w:anchor="_Toc182045319" w:history="1">
+      <w:hyperlink w:anchor="_Toc182047729" w:history="1">
         <w:r>
           <w:rPr>
             <w:rStyle w:val="Hyperlink"/>
@@ -1020,7 +1045,7 @@
             <w:noProof/>
             <w:webHidden/>
           </w:rPr>
-          <w:instrText xml:space="preserve"> PAGEREF _Toc182045319 \h </w:instrText>
+          <w:instrText xml:space="preserve"> PAGEREF _Toc182047729 \h </w:instrText>
         </w:r>
         <w:r>
           <w:rPr>
@@ -1069,7 +1094,7 @@
           <w14:ligatures w14:val="standardContextual"/>
         </w:rPr>
       </w:pPr>
-      <w:hyperlink w:anchor="_Toc182045320" w:history="1">
+      <w:hyperlink w:anchor="_Toc182047730" w:history="1">
         <w:r>
           <w:rPr>
             <w:rStyle w:val="Hyperlink"/>
@@ -1116,7 +1141,7 @@
             <w:noProof/>
             <w:webHidden/>
           </w:rPr>
-          <w:instrText xml:space="preserve"> PAGEREF _Toc182045320 \h </w:instrText>
+          <w:instrText xml:space="preserve"> PAGEREF _Toc182047730 \h </w:instrText>
         </w:r>
         <w:r>
           <w:rPr>
@@ -1167,7 +1192,7 @@
           <w14:ligatures w14:val="standardContextual"/>
         </w:rPr>
       </w:pPr>
-      <w:hyperlink w:anchor="_Toc182045321" w:history="1">
+      <w:hyperlink w:anchor="_Toc182047731" w:history="1">
         <w:r>
           <w:rPr>
             <w:rStyle w:val="Hyperlink"/>
@@ -1216,7 +1241,7 @@
             <w:noProof/>
             <w:webHidden/>
           </w:rPr>
-          <w:instrText xml:space="preserve"> PAGEREF _Toc182045321 \h </w:instrText>
+          <w:instrText xml:space="preserve"> PAGEREF _Toc182047731 \h </w:instrText>
         </w:r>
         <w:r>
           <w:rPr>
@@ -1265,7 +1290,7 @@
           <w14:ligatures w14:val="standardContextual"/>
         </w:rPr>
       </w:pPr>
-      <w:hyperlink w:anchor="_Toc182045322" w:history="1">
+      <w:hyperlink w:anchor="_Toc182047732" w:history="1">
         <w:r>
           <w:rPr>
             <w:rStyle w:val="Hyperlink"/>
@@ -1312,7 +1337,7 @@
             <w:noProof/>
             <w:webHidden/>
           </w:rPr>
-          <w:instrText xml:space="preserve"> PAGEREF _Toc182045322 \h </w:instrText>
+          <w:instrText xml:space="preserve"> PAGEREF _Toc182047732 \h </w:instrText>
         </w:r>
         <w:r>
           <w:rPr>
@@ -1361,7 +1386,7 @@
           <w14:ligatures w14:val="standardContextual"/>
         </w:rPr>
       </w:pPr>
-      <w:hyperlink w:anchor="_Toc182045323" w:history="1">
+      <w:hyperlink w:anchor="_Toc182047733" w:history="1">
         <w:r>
           <w:rPr>
             <w:rStyle w:val="Hyperlink"/>
@@ -1408,7 +1433,7 @@
             <w:noProof/>
             <w:webHidden/>
           </w:rPr>
-          <w:instrText xml:space="preserve"> PAGEREF _Toc182045323 \h </w:instrText>
+          <w:instrText xml:space="preserve"> PAGEREF _Toc182047733 \h </w:instrText>
         </w:r>
         <w:r>
           <w:rPr>
@@ -1457,7 +1482,7 @@
           <w14:ligatures w14:val="standardContextual"/>
         </w:rPr>
       </w:pPr>
-      <w:hyperlink w:anchor="_Toc182045324" w:history="1">
+      <w:hyperlink w:anchor="_Toc182047734" w:history="1">
         <w:r>
           <w:rPr>
             <w:rStyle w:val="Hyperlink"/>
@@ -1504,7 +1529,7 @@
             <w:noProof/>
             <w:webHidden/>
           </w:rPr>
-          <w:instrText xml:space="preserve"> PAGEREF _Toc182045324 \h </w:instrText>
+          <w:instrText xml:space="preserve"> PAGEREF _Toc182047734 \h </w:instrText>
         </w:r>
         <w:r>
           <w:rPr>
@@ -1553,7 +1578,7 @@
           <w14:ligatures w14:val="standardContextual"/>
         </w:rPr>
       </w:pPr>
-      <w:hyperlink w:anchor="_Toc182045325" w:history="1">
+      <w:hyperlink w:anchor="_Toc182047735" w:history="1">
         <w:r>
           <w:rPr>
             <w:rStyle w:val="Hyperlink"/>
@@ -1600,7 +1625,7 @@
             <w:noProof/>
             <w:webHidden/>
           </w:rPr>
-          <w:instrText xml:space="preserve"> PAGEREF _Toc182045325 \h </w:instrText>
+          <w:instrText xml:space="preserve"> PAGEREF _Toc182047735 \h </w:instrText>
         </w:r>
         <w:r>
           <w:rPr>
@@ -1651,7 +1676,7 @@
           <w14:ligatures w14:val="standardContextual"/>
         </w:rPr>
       </w:pPr>
-      <w:hyperlink w:anchor="_Toc182045326" w:history="1">
+      <w:hyperlink w:anchor="_Toc182047736" w:history="1">
         <w:r>
           <w:rPr>
             <w:rStyle w:val="Hyperlink"/>
@@ -1700,7 +1725,7 @@
             <w:noProof/>
             <w:webHidden/>
           </w:rPr>
-          <w:instrText xml:space="preserve"> PAGEREF _Toc182045326 \h </w:instrText>
+          <w:instrText xml:space="preserve"> PAGEREF _Toc182047736 \h </w:instrText>
         </w:r>
         <w:r>
           <w:rPr>
@@ -1751,7 +1776,7 @@
           <w14:ligatures w14:val="standardContextual"/>
         </w:rPr>
       </w:pPr>
-      <w:hyperlink w:anchor="_Toc182045327" w:history="1">
+      <w:hyperlink w:anchor="_Toc182047737" w:history="1">
         <w:r>
           <w:rPr>
             <w:rStyle w:val="Hyperlink"/>
@@ -1800,7 +1825,7 @@
             <w:noProof/>
             <w:webHidden/>
           </w:rPr>
-          <w:instrText xml:space="preserve"> PAGEREF _Toc182045327 \h </w:instrText>
+          <w:instrText xml:space="preserve"> PAGEREF _Toc182047737 \h </w:instrText>
         </w:r>
         <w:r>
           <w:rPr>
@@ -1851,7 +1876,7 @@
           <w14:ligatures w14:val="standardContextual"/>
         </w:rPr>
       </w:pPr>
-      <w:hyperlink w:anchor="_Toc182045328" w:history="1">
+      <w:hyperlink w:anchor="_Toc182047738" w:history="1">
         <w:r>
           <w:rPr>
             <w:rStyle w:val="Hyperlink"/>
@@ -1900,7 +1925,7 @@
             <w:noProof/>
             <w:webHidden/>
           </w:rPr>
-          <w:instrText xml:space="preserve"> PAGEREF _Toc182045328 \h </w:instrText>
+          <w:instrText xml:space="preserve"> PAGEREF _Toc182047738 \h </w:instrText>
         </w:r>
         <w:r>
           <w:rPr>
@@ -1951,7 +1976,7 @@
           <w14:ligatures w14:val="standardContextual"/>
         </w:rPr>
       </w:pPr>
-      <w:hyperlink w:anchor="_Toc182045329" w:history="1">
+      <w:hyperlink w:anchor="_Toc182047739" w:history="1">
         <w:r>
           <w:rPr>
             <w:rStyle w:val="Hyperlink"/>
@@ -2000,7 +2025,7 @@
             <w:noProof/>
             <w:webHidden/>
           </w:rPr>
-          <w:instrText xml:space="preserve"> PAGEREF _Toc182045329 \h </w:instrText>
+          <w:instrText xml:space="preserve"> PAGEREF _Toc182047739 \h </w:instrText>
         </w:r>
         <w:r>
           <w:rPr>
@@ -2049,7 +2074,7 @@
           <w14:ligatures w14:val="standardContextual"/>
         </w:rPr>
       </w:pPr>
-      <w:hyperlink w:anchor="_Toc182045330" w:history="1">
+      <w:hyperlink w:anchor="_Toc182047740" w:history="1">
         <w:r>
           <w:rPr>
             <w:rStyle w:val="Hyperlink"/>
@@ -2075,7 +2100,7 @@
             <w:rStyle w:val="Hyperlink"/>
             <w:noProof/>
           </w:rPr>
-          <w:t>Sources</w:t>
+          <w:t>Bibliography</w:t>
         </w:r>
         <w:r>
           <w:rPr>
@@ -2096,7 +2121,7 @@
             <w:noProof/>
             <w:webHidden/>
           </w:rPr>
-          <w:instrText xml:space="preserve"> PAGEREF _Toc182045330 \h </w:instrText>
+          <w:instrText xml:space="preserve"> PAGEREF _Toc182047740 \h </w:instrText>
         </w:r>
         <w:r>
           <w:rPr>
@@ -2129,6 +2154,14 @@
     </w:p>
     <w:p>
       <w:r>
+        <w:rPr>
+          <w:rFonts w:asciiTheme="minorHAnsi" w:hAnsiTheme="minorHAnsi" w:cstheme="minorHAnsi"/>
+          <w:b/>
+          <w:bCs/>
+          <w:caps/>
+          <w:sz w:val="20"/>
+          <w:szCs w:val="20"/>
+        </w:rPr>
         <w:fldChar w:fldCharType="end"/>
       </w:r>
       <w:r>
@@ -2141,20 +2174,24 @@
         <w:pStyle w:val="Heading1"/>
       </w:pPr>
       <w:bookmarkStart w:id="0" w:name="_Toc182045311"/>
+      <w:bookmarkStart w:id="1" w:name="_Toc182047721"/>
       <w:r>
         <w:t>Introduction</w:t>
       </w:r>
       <w:bookmarkEnd w:id="0"/>
+      <w:bookmarkEnd w:id="1"/>
     </w:p>
     <w:p>
       <w:pPr>
         <w:pStyle w:val="Heading2"/>
       </w:pPr>
-      <w:bookmarkStart w:id="1" w:name="_Toc182045312"/>
+      <w:bookmarkStart w:id="2" w:name="_Toc182045312"/>
+      <w:bookmarkStart w:id="3" w:name="_Toc182047722"/>
       <w:r>
         <w:t>Overview</w:t>
       </w:r>
-      <w:bookmarkEnd w:id="1"/>
+      <w:bookmarkEnd w:id="2"/>
+      <w:bookmarkEnd w:id="3"/>
     </w:p>
     <w:p>
       <w:r>
@@ -2165,31 +2202,37 @@
       <w:pPr>
         <w:pStyle w:val="Heading2"/>
       </w:pPr>
-      <w:bookmarkStart w:id="2" w:name="_Toc182045313"/>
+      <w:bookmarkStart w:id="4" w:name="_Toc182045313"/>
+      <w:bookmarkStart w:id="5" w:name="_Toc182047723"/>
       <w:r>
         <w:t>Glossary</w:t>
       </w:r>
-      <w:bookmarkEnd w:id="2"/>
+      <w:bookmarkEnd w:id="4"/>
+      <w:bookmarkEnd w:id="5"/>
     </w:p>
     <w:p>
       <w:pPr>
         <w:pStyle w:val="Heading1"/>
       </w:pPr>
-      <w:bookmarkStart w:id="3" w:name="_Toc182045314"/>
+      <w:bookmarkStart w:id="6" w:name="_Toc182045314"/>
+      <w:bookmarkStart w:id="7" w:name="_Toc182047724"/>
       <w:r>
         <w:t>General Description</w:t>
       </w:r>
-      <w:bookmarkEnd w:id="3"/>
+      <w:bookmarkEnd w:id="6"/>
+      <w:bookmarkEnd w:id="7"/>
     </w:p>
     <w:p>
       <w:pPr>
         <w:pStyle w:val="Heading2"/>
       </w:pPr>
-      <w:bookmarkStart w:id="4" w:name="_Toc182045315"/>
+      <w:bookmarkStart w:id="8" w:name="_Toc182045315"/>
+      <w:bookmarkStart w:id="9" w:name="_Toc182047725"/>
       <w:r>
         <w:t>Product / System Functions</w:t>
       </w:r>
-      <w:bookmarkEnd w:id="4"/>
+      <w:bookmarkEnd w:id="8"/>
+      <w:bookmarkEnd w:id="9"/>
     </w:p>
     <w:p>
       <w:pPr>
@@ -2233,21 +2276,25 @@
       <w:pPr>
         <w:pStyle w:val="Heading2"/>
       </w:pPr>
-      <w:bookmarkStart w:id="5" w:name="_Toc182045316"/>
+      <w:bookmarkStart w:id="10" w:name="_Toc182045316"/>
+      <w:bookmarkStart w:id="11" w:name="_Toc182047726"/>
       <w:r>
         <w:t>User Characteristics and Objectives</w:t>
       </w:r>
-      <w:bookmarkEnd w:id="5"/>
+      <w:bookmarkEnd w:id="10"/>
+      <w:bookmarkEnd w:id="11"/>
     </w:p>
     <w:p>
       <w:pPr>
         <w:pStyle w:val="Heading3"/>
       </w:pPr>
-      <w:bookmarkStart w:id="6" w:name="_Toc182045317"/>
+      <w:bookmarkStart w:id="12" w:name="_Toc182045317"/>
+      <w:bookmarkStart w:id="13" w:name="_Toc182047727"/>
       <w:r>
         <w:t>User Characteristics</w:t>
       </w:r>
-      <w:bookmarkEnd w:id="6"/>
+      <w:bookmarkEnd w:id="12"/>
+      <w:bookmarkEnd w:id="13"/>
     </w:p>
     <w:p>
       <w:pPr>
@@ -2268,11 +2315,13 @@
       <w:pPr>
         <w:pStyle w:val="Heading3"/>
       </w:pPr>
-      <w:bookmarkStart w:id="7" w:name="_Toc182045318"/>
+      <w:bookmarkStart w:id="14" w:name="_Toc182045318"/>
+      <w:bookmarkStart w:id="15" w:name="_Toc182047728"/>
       <w:r>
         <w:t>User Objectives</w:t>
       </w:r>
-      <w:bookmarkEnd w:id="7"/>
+      <w:bookmarkEnd w:id="14"/>
+      <w:bookmarkEnd w:id="15"/>
     </w:p>
     <w:p>
       <w:pPr>
@@ -2414,11 +2463,13 @@
       <w:pPr>
         <w:pStyle w:val="Heading2"/>
       </w:pPr>
-      <w:bookmarkStart w:id="8" w:name="_Toc182045319"/>
+      <w:bookmarkStart w:id="16" w:name="_Toc182045319"/>
+      <w:bookmarkStart w:id="17" w:name="_Toc182047729"/>
       <w:r>
         <w:t>Operational Scenarios</w:t>
       </w:r>
-      <w:bookmarkEnd w:id="8"/>
+      <w:bookmarkEnd w:id="16"/>
+      <w:bookmarkEnd w:id="17"/>
     </w:p>
     <w:p>
       <w:pPr>
@@ -2508,34 +2559,40 @@
       <w:pPr>
         <w:pStyle w:val="Heading2"/>
       </w:pPr>
-      <w:bookmarkStart w:id="9" w:name="_Toc182045320"/>
+      <w:bookmarkStart w:id="18" w:name="_Toc182045320"/>
+      <w:bookmarkStart w:id="19" w:name="_Toc182047730"/>
       <w:r>
         <w:t>Constraints</w:t>
       </w:r>
-      <w:bookmarkEnd w:id="9"/>
+      <w:bookmarkEnd w:id="18"/>
+      <w:bookmarkEnd w:id="19"/>
     </w:p>
     <w:p>
       <w:pPr>
         <w:pStyle w:val="Heading1"/>
       </w:pPr>
-      <w:bookmarkStart w:id="10" w:name="_Toc182045321"/>
+      <w:bookmarkStart w:id="20" w:name="_Toc182045321"/>
+      <w:bookmarkStart w:id="21" w:name="_Toc182047731"/>
       <w:r>
         <w:t>Functional Requirements</w:t>
       </w:r>
-      <w:bookmarkEnd w:id="10"/>
+      <w:bookmarkEnd w:id="20"/>
+      <w:bookmarkEnd w:id="21"/>
     </w:p>
     <w:p>
       <w:pPr>
         <w:pStyle w:val="Heading2"/>
       </w:pPr>
-      <w:bookmarkStart w:id="11" w:name="_Toc182045322"/>
+      <w:bookmarkStart w:id="22" w:name="_Toc182045322"/>
+      <w:bookmarkStart w:id="23" w:name="_Toc182047732"/>
       <w:r>
         <w:t xml:space="preserve">Identity Verification Using </w:t>
       </w:r>
       <w:r>
         <w:t>X3DH Key Agreement Protocol</w:t>
       </w:r>
-      <w:bookmarkEnd w:id="11"/>
+      <w:bookmarkEnd w:id="22"/>
+      <w:bookmarkEnd w:id="23"/>
     </w:p>
     <w:p>
       <w:pPr>
@@ -2862,7 +2919,14 @@
       </w:r>
       <w:r>
         <w:br/>
-        <w:t>Post-X3DH protocol must randomize the encryption key before Bob sends encrypted data. Failure to do so may cause key reuse and reduced security.</w:t>
+      </w:r>
+      <w:proofErr w:type="gramStart"/>
+      <w:r>
+        <w:t>Post-X3DH</w:t>
+      </w:r>
+      <w:proofErr w:type="gramEnd"/>
+      <w:r>
+        <w:t xml:space="preserve"> protocol must randomize the encryption key before Bob sends encrypted data. Failure to do so may cause key reuse and reduced security.</w:t>
       </w:r>
     </w:p>
     <w:p>
@@ -2889,14 +2953,24 @@
       <w:pPr>
         <w:pStyle w:val="Heading2"/>
       </w:pPr>
-      <w:bookmarkStart w:id="12" w:name="_Toc182045323"/>
-      <w:r>
-        <w:t>Message and File Encryption Using T</w:t>
-      </w:r>
-      <w:r>
-        <w:t>he Double Ratchet Algorithm</w:t>
-      </w:r>
-      <w:bookmarkEnd w:id="12"/>
+      <w:bookmarkStart w:id="24" w:name="_Toc182045323"/>
+      <w:bookmarkStart w:id="25" w:name="_Toc182047733"/>
+      <w:r>
+        <w:t xml:space="preserve">Message and File Encryption Using </w:t>
+      </w:r>
+      <w:proofErr w:type="gramStart"/>
+      <w:r>
+        <w:t>T</w:t>
+      </w:r>
+      <w:r>
+        <w:t>he</w:t>
+      </w:r>
+      <w:proofErr w:type="gramEnd"/>
+      <w:r>
+        <w:t xml:space="preserve"> Double Ratchet Algorithm</w:t>
+      </w:r>
+      <w:bookmarkEnd w:id="24"/>
+      <w:bookmarkEnd w:id="25"/>
     </w:p>
     <w:p>
       <w:pPr>
@@ -3022,14 +3096,16 @@
       <w:pPr>
         <w:pStyle w:val="Heading2"/>
       </w:pPr>
-      <w:bookmarkStart w:id="13" w:name="_Toc182045324"/>
+      <w:bookmarkStart w:id="26" w:name="_Toc182045324"/>
+      <w:bookmarkStart w:id="27" w:name="_Toc182047734"/>
       <w:r>
         <w:t xml:space="preserve">File Compression Using </w:t>
       </w:r>
       <w:r>
         <w:t>Huffman Coding Algorithm</w:t>
       </w:r>
-      <w:bookmarkEnd w:id="13"/>
+      <w:bookmarkEnd w:id="26"/>
+      <w:bookmarkEnd w:id="27"/>
     </w:p>
     <w:p>
       <w:pPr>
@@ -3037,6 +3113,23 @@
       </w:pPr>
       <w:r>
         <w:t>Description</w:t>
+      </w:r>
+    </w:p>
+    <w:p>
+      <w:pPr>
+        <w:spacing w:after="0"/>
+        <w:ind w:left="851"/>
+      </w:pPr>
+      <w:r>
+        <w:t>Huffman coding is an algorithm for data compression with the goal of reducing its size without the loss of details (lossless compression). The algorithm uses character frequency analysis to assign each character a code with the most frequent characters being assigned the shortest codes.</w:t>
+      </w:r>
+    </w:p>
+    <w:p>
+      <w:pPr>
+        <w:ind w:left="851"/>
+      </w:pPr>
+      <w:r>
+        <w:t>This algorithm can be used to compress various types of files that can then be sent using peer-to-peer protocol,</w:t>
       </w:r>
     </w:p>
     <w:p>
@@ -3081,6 +3174,14 @@
     </w:p>
     <w:p>
       <w:pPr>
+        <w:ind w:left="851"/>
+      </w:pPr>
+      <w:r>
+        <w:t>The efficiency on the algorithm depends on having frequent characters in the file.</w:t>
+      </w:r>
+    </w:p>
+    <w:p>
+      <w:pPr>
         <w:pStyle w:val="Heading4"/>
       </w:pPr>
       <w:r>
@@ -3099,11 +3200,13 @@
       <w:pPr>
         <w:pStyle w:val="Heading2"/>
       </w:pPr>
-      <w:bookmarkStart w:id="14" w:name="_Toc182045325"/>
+      <w:bookmarkStart w:id="28" w:name="_Toc182045325"/>
+      <w:bookmarkStart w:id="29" w:name="_Toc182047735"/>
       <w:r>
         <w:t>Placeholder</w:t>
       </w:r>
-      <w:bookmarkEnd w:id="14"/>
+      <w:bookmarkEnd w:id="28"/>
+      <w:bookmarkEnd w:id="29"/>
     </w:p>
     <w:p>
       <w:pPr>
@@ -3158,31 +3261,37 @@
       <w:pPr>
         <w:pStyle w:val="Heading1"/>
       </w:pPr>
-      <w:bookmarkStart w:id="15" w:name="_Toc182045326"/>
+      <w:bookmarkStart w:id="30" w:name="_Toc182045326"/>
+      <w:bookmarkStart w:id="31" w:name="_Toc182047736"/>
       <w:r>
         <w:t>System Architecture</w:t>
       </w:r>
-      <w:bookmarkEnd w:id="15"/>
+      <w:bookmarkEnd w:id="30"/>
+      <w:bookmarkEnd w:id="31"/>
     </w:p>
     <w:p>
       <w:pPr>
         <w:pStyle w:val="Heading1"/>
       </w:pPr>
-      <w:bookmarkStart w:id="16" w:name="_Toc182045327"/>
+      <w:bookmarkStart w:id="32" w:name="_Toc182045327"/>
+      <w:bookmarkStart w:id="33" w:name="_Toc182047737"/>
       <w:r>
         <w:t>High-Level Design</w:t>
       </w:r>
-      <w:bookmarkEnd w:id="16"/>
+      <w:bookmarkEnd w:id="32"/>
+      <w:bookmarkEnd w:id="33"/>
     </w:p>
     <w:p>
       <w:pPr>
         <w:pStyle w:val="Heading1"/>
       </w:pPr>
-      <w:bookmarkStart w:id="17" w:name="_Toc182045328"/>
+      <w:bookmarkStart w:id="34" w:name="_Toc182045328"/>
+      <w:bookmarkStart w:id="35" w:name="_Toc182047738"/>
       <w:r>
         <w:t>Preliminary Schedule</w:t>
       </w:r>
-      <w:bookmarkEnd w:id="17"/>
+      <w:bookmarkEnd w:id="34"/>
+      <w:bookmarkEnd w:id="35"/>
     </w:p>
     <w:p>
       <w:pPr>
@@ -3203,38 +3312,92 @@
       <w:pPr>
         <w:pStyle w:val="Heading1"/>
       </w:pPr>
-      <w:bookmarkStart w:id="18" w:name="_Toc182045329"/>
+      <w:bookmarkStart w:id="36" w:name="_Toc182045329"/>
+      <w:bookmarkStart w:id="37" w:name="_Toc182047739"/>
       <w:r>
         <w:lastRenderedPageBreak/>
         <w:t>Appendices</w:t>
       </w:r>
-      <w:bookmarkEnd w:id="18"/>
+      <w:bookmarkEnd w:id="36"/>
+      <w:bookmarkEnd w:id="37"/>
     </w:p>
     <w:p>
       <w:pPr>
         <w:pStyle w:val="Heading2"/>
       </w:pPr>
-      <w:bookmarkStart w:id="19" w:name="_Toc182045330"/>
-      <w:r>
-        <w:t>Sources</w:t>
-      </w:r>
-      <w:bookmarkEnd w:id="19"/>
-    </w:p>
-    <w:p>
-      <w:r>
-        <w:t>Marlinspike, Moxie. “The X3DH Key Agreement Protocol.” Open Whisper Systems, 4 Nov. 2016, https://signal.org/docs/specifications/x3dh/. Accessed 5 Nov. 2024.</w:t>
-      </w:r>
-    </w:p>
-    <w:p>
-      <w:pPr>
-        <w:rPr>
-          <w:b/>
-          <w:bCs/>
-        </w:rPr>
-      </w:pPr>
-      <w:r>
-        <w:t>Marlinspike, Moxie. “The Double Ratchet Algorithm.” Open Whisper Systems, 20 Nov. 2016, https://signal.org/docs/specifications/doubleratchet/. Accessed 5 Nov. 2024.</w:t>
-      </w:r>
+      <w:bookmarkStart w:id="38" w:name="_Toc182047740"/>
+      <w:r>
+        <w:t>Bibliography</w:t>
+      </w:r>
+      <w:bookmarkEnd w:id="38"/>
+    </w:p>
+    <w:p>
+      <w:r>
+        <w:t>[1]</w:t>
+      </w:r>
+      <w:r>
+        <w:t xml:space="preserve"> </w:t>
+      </w:r>
+      <w:r>
+        <w:t>M. Marlinspike, “The X3DH Key Agreement Protocol,” Signal, Nov. 04, 2016. https://signal.org/docs/specifications/x3dh (accessed Nov. 05, 2024).</w:t>
+      </w:r>
+    </w:p>
+    <w:p>
+      <w:r>
+        <w:t>[2]</w:t>
+      </w:r>
+      <w:r>
+        <w:t xml:space="preserve"> </w:t>
+      </w:r>
+      <w:r>
+        <w:t>M. Marlinspike, “The Double Ratchet Algorithm,” Signal, Nov. 20, 2016. https://signal.org/docs/specifications/doubleratchet/ (accessed Nov. 05, 2024).</w:t>
+      </w:r>
+    </w:p>
+    <w:p>
+      <w:r>
+        <w:t>[3]</w:t>
+      </w:r>
+      <w:r>
+        <w:t xml:space="preserve"> </w:t>
+      </w:r>
+      <w:r>
+        <w:t xml:space="preserve">M. J. Golin and G. Rote, “A Dynamic Programming Algorithm for Constructing Optimal Prefix-Free Codes with Unequal Letter Costs,” IEEE Transactions on Information Theory, vol. 44, no. 5, pp. 1770–1781, Jan. 1998, </w:t>
+      </w:r>
+      <w:proofErr w:type="spellStart"/>
+      <w:r>
+        <w:t>doi</w:t>
+      </w:r>
+      <w:proofErr w:type="spellEnd"/>
+      <w:r>
+        <w:t>: https://doi.org/10.1109/18.705558.</w:t>
+      </w:r>
+    </w:p>
+    <w:p>
+      <w:r>
+        <w:t>[4]</w:t>
+      </w:r>
+      <w:r>
+        <w:t xml:space="preserve"> </w:t>
+      </w:r>
+      <w:r>
+        <w:t xml:space="preserve">D. Huffman, “A Method for the Construction of Minimum-Redundancy Codes,” Proceedings of the IRE, vol. 40, no. 9, pp. 1098–1101, Sep. 1952, </w:t>
+      </w:r>
+      <w:proofErr w:type="spellStart"/>
+      <w:r>
+        <w:t>doi</w:t>
+      </w:r>
+      <w:proofErr w:type="spellEnd"/>
+      <w:r>
+        <w:t xml:space="preserve">: </w:t>
+      </w:r>
+      <w:proofErr w:type="gramStart"/>
+      <w:r>
+        <w:t>https://doi.org/10.1109/jrproc.1952.273898.</w:t>
+      </w:r>
+      <w:r>
+        <w:t>.</w:t>
+      </w:r>
+      <w:proofErr w:type="gramEnd"/>
     </w:p>
     <w:p/>
     <w:p/>
@@ -3661,7 +3824,7 @@
       <w:lvlText w:val="%1."/>
       <w:lvlJc w:val="left"/>
       <w:pPr>
-        <w:ind w:left="720" w:hanging="360"/>
+        <w:ind w:left="1080" w:hanging="360"/>
       </w:pPr>
       <w:rPr>
         <w:rFonts w:hint="default"/>
@@ -3673,7 +3836,7 @@
       <w:lvlText w:val="%2."/>
       <w:lvlJc w:val="left"/>
       <w:pPr>
-        <w:ind w:left="1440" w:hanging="360"/>
+        <w:ind w:left="1800" w:hanging="360"/>
       </w:pPr>
     </w:lvl>
     <w:lvl w:ilvl="2" w:tplc="1809001B" w:tentative="1">
@@ -3682,7 +3845,7 @@
       <w:lvlText w:val="%3."/>
       <w:lvlJc w:val="right"/>
       <w:pPr>
-        <w:ind w:left="2160" w:hanging="180"/>
+        <w:ind w:left="2520" w:hanging="180"/>
       </w:pPr>
     </w:lvl>
     <w:lvl w:ilvl="3" w:tplc="1809000F" w:tentative="1">
@@ -3691,7 +3854,7 @@
       <w:lvlText w:val="%4."/>
       <w:lvlJc w:val="left"/>
       <w:pPr>
-        <w:ind w:left="2880" w:hanging="360"/>
+        <w:ind w:left="3240" w:hanging="360"/>
       </w:pPr>
     </w:lvl>
     <w:lvl w:ilvl="4" w:tplc="18090019" w:tentative="1">
@@ -3700,7 +3863,7 @@
       <w:lvlText w:val="%5."/>
       <w:lvlJc w:val="left"/>
       <w:pPr>
-        <w:ind w:left="3600" w:hanging="360"/>
+        <w:ind w:left="3960" w:hanging="360"/>
       </w:pPr>
     </w:lvl>
     <w:lvl w:ilvl="5" w:tplc="1809001B" w:tentative="1">
@@ -3709,7 +3872,7 @@
       <w:lvlText w:val="%6."/>
       <w:lvlJc w:val="right"/>
       <w:pPr>
-        <w:ind w:left="4320" w:hanging="180"/>
+        <w:ind w:left="4680" w:hanging="180"/>
       </w:pPr>
     </w:lvl>
     <w:lvl w:ilvl="6" w:tplc="1809000F" w:tentative="1">
@@ -3718,7 +3881,7 @@
       <w:lvlText w:val="%7."/>
       <w:lvlJc w:val="left"/>
       <w:pPr>
-        <w:ind w:left="5040" w:hanging="360"/>
+        <w:ind w:left="5400" w:hanging="360"/>
       </w:pPr>
     </w:lvl>
     <w:lvl w:ilvl="7" w:tplc="18090019" w:tentative="1">
@@ -3727,7 +3890,7 @@
       <w:lvlText w:val="%8."/>
       <w:lvlJc w:val="left"/>
       <w:pPr>
-        <w:ind w:left="5760" w:hanging="360"/>
+        <w:ind w:left="6120" w:hanging="360"/>
       </w:pPr>
     </w:lvl>
     <w:lvl w:ilvl="8" w:tplc="1809001B" w:tentative="1">
@@ -3736,7 +3899,7 @@
       <w:lvlText w:val="%9."/>
       <w:lvlJc w:val="right"/>
       <w:pPr>
-        <w:ind w:left="6480" w:hanging="180"/>
+        <w:ind w:left="6840" w:hanging="180"/>
       </w:pPr>
     </w:lvl>
   </w:abstractNum>
@@ -5978,6 +6141,7 @@
   <w:style w:type="character" w:default="1" w:styleId="DefaultParagraphFont">
     <w:name w:val="Default Paragraph Font"/>
     <w:uiPriority w:val="1"/>
+    <w:semiHidden/>
     <w:unhideWhenUsed/>
   </w:style>
   <w:style w:type="table" w:default="1" w:styleId="TableNormal">

</xml_diff>

<commit_message>
update functional spec document
</commit_message>
<xml_diff>
--- a/docs/functional-spec/Functional_Specification.docx
+++ b/docs/functional-spec/Functional_Specification.docx
@@ -14,8 +14,13 @@
       <w:pPr>
         <w:pStyle w:val="Subtitle"/>
       </w:pPr>
-      <w:r>
-        <w:t>SecureYAC Application</w:t>
+      <w:proofErr w:type="spellStart"/>
+      <w:r>
+        <w:t>SecureYAC</w:t>
+      </w:r>
+      <w:proofErr w:type="spellEnd"/>
+      <w:r>
+        <w:t xml:space="preserve"> Application</w:t>
       </w:r>
     </w:p>
     <w:p/>
@@ -46,8 +51,13 @@
           </w:tcPr>
           <w:p>
             <w:r>
-              <w:t>Liucija Paulina Adomaviciute</w:t>
+              <w:t xml:space="preserve">Liucija Paulina </w:t>
             </w:r>
+            <w:proofErr w:type="spellStart"/>
+            <w:r>
+              <w:t>Adomaviciute</w:t>
+            </w:r>
+            <w:proofErr w:type="spellEnd"/>
           </w:p>
         </w:tc>
       </w:tr>
@@ -2201,6 +2211,62 @@
       <w:bookmarkEnd w:id="5"/>
     </w:p>
     <w:p>
+      <w:r>
+        <w:rPr>
+          <w:b/>
+          <w:bCs/>
+        </w:rPr>
+        <w:t>P2P</w:t>
+      </w:r>
+      <w:r>
+        <w:t>: Peer-to-Peer, a decentralized network allowing two users to communicate directly.</w:t>
+      </w:r>
+    </w:p>
+    <w:p>
+      <w:r>
+        <w:rPr>
+          <w:b/>
+          <w:bCs/>
+        </w:rPr>
+        <w:t>X3DH</w:t>
+      </w:r>
+      <w:r>
+        <w:t>: Extended Triple Diffie-Hellman, a key agreement protocol used for identity verification and establishing a shared secret.</w:t>
+      </w:r>
+    </w:p>
+    <w:p>
+      <w:r>
+        <w:rPr>
+          <w:b/>
+          <w:bCs/>
+        </w:rPr>
+        <w:t>Double Ratchet Algorithm</w:t>
+      </w:r>
+      <w:r>
+        <w:t>: A cryptographic protocol used for encrypting messages in a way that ensures forward secrecy.</w:t>
+      </w:r>
+    </w:p>
+    <w:p>
+      <w:r>
+        <w:rPr>
+          <w:b/>
+          <w:bCs/>
+        </w:rPr>
+        <w:t>Tox Protocol</w:t>
+      </w:r>
+      <w:r>
+        <w:t xml:space="preserve">: An </w:t>
+      </w:r>
+      <w:proofErr w:type="gramStart"/>
+      <w:r>
+        <w:t>open-source</w:t>
+      </w:r>
+      <w:proofErr w:type="gramEnd"/>
+      <w:r>
+        <w:t>, serverless P2P protocol known for decentralized communication and incorporating DHT for node discovery.</w:t>
+      </w:r>
+    </w:p>
+    <w:p>
       <w:pPr>
         <w:pStyle w:val="Heading1"/>
       </w:pPr>
@@ -2259,7 +2325,7 @@
         <w:pStyle w:val="ListParagraph"/>
       </w:pPr>
       <w:r>
-        <w:t>Message and file sending using Peer-to-Peer protocol</w:t>
+        <w:t>Message and file sending using a custom implementation of the Tox protocol for a P2P network structure, with modifications for custom encryption and key exchange.</w:t>
       </w:r>
     </w:p>
     <w:p>
@@ -2337,6 +2403,7 @@
           <w:b/>
           <w:bCs/>
         </w:rPr>
+        <w:lastRenderedPageBreak/>
         <w:t>File Compression and Encryption</w:t>
       </w:r>
       <w:r>
@@ -2397,7 +2464,6 @@
           <w:b/>
           <w:bCs/>
         </w:rPr>
-        <w:lastRenderedPageBreak/>
         <w:t>Messaging</w:t>
       </w:r>
       <w:r>
@@ -2525,6 +2591,16 @@
       <w:bookmarkEnd w:id="19"/>
     </w:p>
     <w:p>
+      <w:proofErr w:type="spellStart"/>
+      <w:r>
+        <w:t>SecureYAC</w:t>
+      </w:r>
+      <w:proofErr w:type="spellEnd"/>
+      <w:r>
+        <w:t xml:space="preserve"> will operate as a fully serverless, P2P application. All communication is strictly peer-to-peer to ensure user privacy and security.</w:t>
+      </w:r>
+    </w:p>
+    <w:p>
       <w:pPr>
         <w:pStyle w:val="Heading1"/>
       </w:pPr>
@@ -2614,7 +2690,39 @@
         <w:t xml:space="preserve"> his </w:t>
       </w:r>
       <w:r>
-        <w:t>“prekey bundle” (identity key, signed prekey, prekey signature, one-time prekey) to Alice.</w:t>
+        <w:t>“</w:t>
+      </w:r>
+      <w:proofErr w:type="spellStart"/>
+      <w:r>
+        <w:t>prekey</w:t>
+      </w:r>
+      <w:proofErr w:type="spellEnd"/>
+      <w:r>
+        <w:t xml:space="preserve"> bundle” (identity key, signed </w:t>
+      </w:r>
+      <w:proofErr w:type="spellStart"/>
+      <w:r>
+        <w:t>prekey</w:t>
+      </w:r>
+      <w:proofErr w:type="spellEnd"/>
+      <w:r>
+        <w:t xml:space="preserve">, </w:t>
+      </w:r>
+      <w:proofErr w:type="spellStart"/>
+      <w:r>
+        <w:t>prekey</w:t>
+      </w:r>
+      <w:proofErr w:type="spellEnd"/>
+      <w:r>
+        <w:t xml:space="preserve"> signature, one-time </w:t>
+      </w:r>
+      <w:proofErr w:type="spellStart"/>
+      <w:r>
+        <w:t>prekey</w:t>
+      </w:r>
+      <w:proofErr w:type="spellEnd"/>
+      <w:r>
+        <w:t>) to Alice.</w:t>
       </w:r>
     </w:p>
     <w:p>
@@ -2626,7 +2734,15 @@
         </w:numPr>
       </w:pPr>
       <w:r>
-        <w:t>Alice uses Bob’s “prekey bundle” to send an initial message to Bob.</w:t>
+        <w:t>Alice uses Bob’s “</w:t>
+      </w:r>
+      <w:proofErr w:type="spellStart"/>
+      <w:r>
+        <w:t>prekey</w:t>
+      </w:r>
+      <w:proofErr w:type="spellEnd"/>
+      <w:r>
+        <w:t xml:space="preserve"> bundle” to send an initial message to Bob.</w:t>
       </w:r>
     </w:p>
     <w:p>
@@ -2664,7 +2780,24 @@
         <w:ind w:left="567"/>
       </w:pPr>
       <w:r>
-        <w:t>Identity needs to be generated only once. New signed prekeys and prekey signatures will need to be generated at some interval (once a week or once a month). The new values will replace the previous ones.</w:t>
+        <w:lastRenderedPageBreak/>
+        <w:t xml:space="preserve">Identity needs to be generated only once. New signed </w:t>
+      </w:r>
+      <w:proofErr w:type="spellStart"/>
+      <w:r>
+        <w:t>prekeys</w:t>
+      </w:r>
+      <w:proofErr w:type="spellEnd"/>
+      <w:r>
+        <w:t xml:space="preserve"> and </w:t>
+      </w:r>
+      <w:proofErr w:type="spellStart"/>
+      <w:r>
+        <w:t>prekey</w:t>
+      </w:r>
+      <w:proofErr w:type="spellEnd"/>
+      <w:r>
+        <w:t xml:space="preserve"> signatures will need to be generated at some interval (once a week or once a month). The new values will replace the previous ones.</w:t>
       </w:r>
     </w:p>
     <w:p>
@@ -2685,7 +2818,31 @@
         <w:ind w:left="567"/>
       </w:pPr>
       <w:r>
-        <w:t xml:space="preserve">After sharing a new signed prekey, the private key corresponding to the previous signed prekey will be deleted. One-time prekey private keys will be deleted as Bob </w:t>
+        <w:t xml:space="preserve">After sharing a new signed </w:t>
+      </w:r>
+      <w:proofErr w:type="spellStart"/>
+      <w:r>
+        <w:t>prekey</w:t>
+      </w:r>
+      <w:proofErr w:type="spellEnd"/>
+      <w:r>
+        <w:t xml:space="preserve">, the private key corresponding to the previous signed </w:t>
+      </w:r>
+      <w:proofErr w:type="spellStart"/>
+      <w:r>
+        <w:t>prekey</w:t>
+      </w:r>
+      <w:proofErr w:type="spellEnd"/>
+      <w:r>
+        <w:t xml:space="preserve"> will be deleted. One-time </w:t>
+      </w:r>
+      <w:proofErr w:type="spellStart"/>
+      <w:r>
+        <w:t>prekey</w:t>
+      </w:r>
+      <w:proofErr w:type="spellEnd"/>
+      <w:r>
+        <w:t xml:space="preserve"> private keys will be deleted as Bob </w:t>
       </w:r>
       <w:r>
         <w:t>exports sets containing them</w:t>
@@ -2716,7 +2873,15 @@
         <w:ind w:left="567"/>
       </w:pPr>
       <w:r>
-        <w:t>To perform an X3DH key agreement with Bob, Alice uses the “prekey bundle”</w:t>
+        <w:t>To perform an X3DH key agreement with Bob, Alice uses the “</w:t>
+      </w:r>
+      <w:proofErr w:type="spellStart"/>
+      <w:r>
+        <w:t>prekey</w:t>
+      </w:r>
+      <w:proofErr w:type="spellEnd"/>
+      <w:r>
+        <w:t xml:space="preserve"> bundle”</w:t>
       </w:r>
       <w:r>
         <w:t xml:space="preserve"> to send Bob the initial message.</w:t>
@@ -2745,7 +2910,6 @@
         <w:ind w:left="567"/>
       </w:pPr>
       <w:r>
-        <w:lastRenderedPageBreak/>
         <w:t xml:space="preserve">Upon receiving Alice’s initial message, Bob retrieves Alice’s identity key and ephemeral key from the message. </w:t>
       </w:r>
     </w:p>
@@ -2754,7 +2918,15 @@
         <w:ind w:left="567"/>
       </w:pPr>
       <w:r>
-        <w:t>If the initial decryption is successful, the protocol is complete and Bob deletes any one-time prekey private key that was used for forward secrecy. Bob then continues to use SK and keys derived from SK for further communication with Alice.</w:t>
+        <w:t xml:space="preserve">If the initial decryption is successful, the protocol is complete and Bob deletes any one-time </w:t>
+      </w:r>
+      <w:proofErr w:type="spellStart"/>
+      <w:r>
+        <w:t>prekey</w:t>
+      </w:r>
+      <w:proofErr w:type="spellEnd"/>
+      <w:r>
+        <w:t xml:space="preserve"> private key that was used for forward secrecy. Bob then continues to use SK and keys derived from SK for further communication with Alice.</w:t>
       </w:r>
     </w:p>
     <w:p>
@@ -2965,6 +3137,7 @@
         <w:ind w:left="567"/>
       </w:pPr>
       <w:r>
+        <w:lastRenderedPageBreak/>
         <w:t xml:space="preserve">In Double Ratchet between Alice and Bob, Alice initializes with Bob’s public key and the initial root key (shared secret). As part of the initialization, Alice generates a new ratchet key pair using X3DH and feeds the output to the root KDF to calculate a new root key and send a chain key. The old </w:t>
       </w:r>
       <w:r>
@@ -3010,7 +3183,6 @@
         <w:pStyle w:val="Heading4"/>
       </w:pPr>
       <w:r>
-        <w:lastRenderedPageBreak/>
         <w:t>Technical issues</w:t>
       </w:r>
     </w:p>
@@ -3146,98 +3318,351 @@
       <w:pPr>
         <w:pStyle w:val="Heading2"/>
       </w:pPr>
-      <w:bookmarkStart w:id="28" w:name="_Toc182045325"/>
-      <w:bookmarkStart w:id="29" w:name="_Toc182047735"/>
-      <w:r>
-        <w:t>Placeholder</w:t>
+      <w:r>
+        <w:t>Peer-to-Peer Connection Using Tox Protocol</w:t>
+      </w:r>
+    </w:p>
+    <w:p>
+      <w:pPr>
+        <w:pStyle w:val="Heading4"/>
+      </w:pPr>
+      <w:r>
+        <w:t>Description</w:t>
+      </w:r>
+    </w:p>
+    <w:p>
+      <w:pPr>
+        <w:ind w:left="851"/>
+      </w:pPr>
+      <w:proofErr w:type="spellStart"/>
+      <w:r>
+        <w:t>SecureYAC’s</w:t>
+      </w:r>
+      <w:proofErr w:type="spellEnd"/>
+      <w:r>
+        <w:t xml:space="preserve"> P2P networking architecture will be based on the Tox protocol, which supports decentralized, server-free communication. Tox’s underlying framework uses a Distributed Hash Table (DHT) to help nodes discover each other, creating direct, P2P connections</w:t>
+      </w:r>
+      <w:r>
+        <w:t xml:space="preserve"> between involved parties</w:t>
+      </w:r>
+      <w:r>
+        <w:t>. Our application</w:t>
+      </w:r>
+      <w:r>
+        <w:t xml:space="preserve"> will ideally adopt this protocol</w:t>
+      </w:r>
+      <w:r>
+        <w:t>, but we</w:t>
+      </w:r>
+      <w:r>
+        <w:t xml:space="preserve"> will</w:t>
+      </w:r>
+      <w:r>
+        <w:t xml:space="preserve"> substitute Tox’s native encryption and key exchange protocols with our own custom security protocols</w:t>
+      </w:r>
+      <w:r>
+        <w:t xml:space="preserve"> (</w:t>
+      </w:r>
+      <w:r>
+        <w:t>X3DH for identity verification and Double Ratchet for message encryption</w:t>
+      </w:r>
+      <w:r>
+        <w:t>).</w:t>
+      </w:r>
+    </w:p>
+    <w:p>
+      <w:pPr>
+        <w:pStyle w:val="Heading4"/>
+      </w:pPr>
+      <w:r>
+        <w:lastRenderedPageBreak/>
+        <w:t>Criticality</w:t>
+      </w:r>
+    </w:p>
+    <w:p>
+      <w:pPr>
+        <w:ind w:left="851"/>
+      </w:pPr>
+      <w:r>
+        <w:t>Essential.</w:t>
+      </w:r>
+    </w:p>
+    <w:p>
+      <w:pPr>
+        <w:pStyle w:val="Heading4"/>
+      </w:pPr>
+      <w:r>
+        <w:t>Technical issues</w:t>
+      </w:r>
+    </w:p>
+    <w:p>
+      <w:pPr>
+        <w:ind w:left="851"/>
+      </w:pPr>
+      <w:r>
+        <w:t>Although DHT provides efficient peer discovery, it may reveal the presence of users on the network. Strategies for DHT usage should be implemented to minimize unnecessary exposure of user availability.</w:t>
+      </w:r>
+    </w:p>
+    <w:p>
+      <w:pPr>
+        <w:pStyle w:val="Heading4"/>
+      </w:pPr>
+      <w:r>
+        <w:t>Dependencies with other requirements</w:t>
+      </w:r>
+    </w:p>
+    <w:p>
+      <w:pPr>
+        <w:ind w:left="851"/>
+      </w:pPr>
+      <w:r>
+        <w:t>Depends on the completion of X3DH and Double Ratchet protocol implementations for integration into the Tox protocol framework.</w:t>
+      </w:r>
+    </w:p>
+    <w:p>
+      <w:pPr>
+        <w:pStyle w:val="Heading1"/>
+      </w:pPr>
+      <w:bookmarkStart w:id="28" w:name="_Toc182045326"/>
+      <w:bookmarkStart w:id="29" w:name="_Toc182047736"/>
+      <w:r>
+        <w:t>System Architecture</w:t>
       </w:r>
       <w:bookmarkEnd w:id="28"/>
       <w:bookmarkEnd w:id="29"/>
     </w:p>
     <w:p>
       <w:pPr>
-        <w:pStyle w:val="Heading4"/>
-      </w:pPr>
-      <w:r>
-        <w:t>Description</w:t>
-      </w:r>
-    </w:p>
-    <w:p>
-      <w:pPr>
-        <w:pStyle w:val="Heading4"/>
-      </w:pPr>
-      <w:r>
-        <w:t>Criticality – Essential</w:t>
-      </w:r>
-    </w:p>
-    <w:p>
-      <w:pPr>
-        <w:pStyle w:val="Heading4"/>
-      </w:pPr>
-      <w:r>
-        <w:t>Technical issues</w:t>
-      </w:r>
-    </w:p>
-    <w:p>
-      <w:pPr>
-        <w:pStyle w:val="Heading4"/>
-      </w:pPr>
-      <w:r>
-        <w:t>Dependencies with other requirements</w:t>
-      </w:r>
-    </w:p>
-    <w:p>
-      <w:pPr>
-        <w:pStyle w:val="Heading4"/>
-      </w:pPr>
-      <w:r>
-        <w:t>Others as appropriate</w:t>
-      </w:r>
-    </w:p>
-    <w:p>
-      <w:pPr>
-        <w:ind w:left="0"/>
+        <w:pStyle w:val="Heading2"/>
+      </w:pPr>
+      <w:r>
+        <w:t>Overview of Architectural Components</w:t>
+      </w:r>
+    </w:p>
+    <w:p>
+      <w:pPr>
+        <w:pStyle w:val="Heading3"/>
+      </w:pPr>
+      <w:r>
+        <w:t>User Interface Module</w:t>
+      </w:r>
+    </w:p>
+    <w:p>
+      <w:pPr>
+        <w:ind w:left="720" w:firstLine="504"/>
+      </w:pPr>
+      <w:r>
+        <w:t xml:space="preserve">The GUI, built with JavaFX, provides users with </w:t>
+      </w:r>
+      <w:r>
+        <w:t>a simple</w:t>
+      </w:r>
+      <w:r>
+        <w:t xml:space="preserve"> way to interact with </w:t>
+      </w:r>
+      <w:proofErr w:type="spellStart"/>
+      <w:r>
+        <w:t>SecureYAC’s</w:t>
+      </w:r>
+      <w:proofErr w:type="spellEnd"/>
+      <w:r>
+        <w:t xml:space="preserve"> features</w:t>
+      </w:r>
+      <w:r>
+        <w:t>.</w:t>
+      </w:r>
+      <w:r>
+        <w:t xml:space="preserve"> JavaFX is chosen for its </w:t>
+      </w:r>
+      <w:r>
+        <w:t xml:space="preserve">high </w:t>
+      </w:r>
+      <w:r>
+        <w:t>flexibility in creating a responsive interface compatible with the Java-based backend.</w:t>
+      </w:r>
+    </w:p>
+    <w:p>
+      <w:pPr>
+        <w:pStyle w:val="Heading3"/>
+      </w:pPr>
+      <w:r>
+        <w:t>Identity and Key Management Module</w:t>
+      </w:r>
+    </w:p>
+    <w:p>
+      <w:pPr>
+        <w:ind w:left="720" w:firstLine="504"/>
+      </w:pPr>
+      <w:r>
+        <w:t>This module handles identity generation and key bundle management using the X3DH protocol. It includes functions for creating, exporting, and importing key bundles, which other users need to initiate secure messaging. It ensures that cryptographic keys are securely stored and managed according to best practices.</w:t>
+      </w:r>
+    </w:p>
+    <w:p>
+      <w:pPr>
+        <w:pStyle w:val="Heading3"/>
+      </w:pPr>
+      <w:r>
+        <w:t>Encryption and Compression Module</w:t>
+      </w:r>
+    </w:p>
+    <w:p>
+      <w:pPr>
+        <w:ind w:left="720" w:firstLine="504"/>
+      </w:pPr>
+      <w:r>
+        <w:t>This core module handles all encryption and decryption within</w:t>
+      </w:r>
+      <w:r>
+        <w:t xml:space="preserve"> our application</w:t>
+      </w:r>
+      <w:r>
+        <w:t>. It contains implementations of the X3DH key agreement protocol for identity verification and the Double Ratchet algorithm for end-to-end encryption of messages and files.</w:t>
+      </w:r>
+      <w:r>
+        <w:t xml:space="preserve"> It also utilises the </w:t>
+      </w:r>
+      <w:r>
+        <w:t>Huffman Coding Algorithm for compressing files before sending, optimizing transfer efficiency over P2P connections.</w:t>
+      </w:r>
+    </w:p>
+    <w:p>
+      <w:pPr>
+        <w:pStyle w:val="Heading3"/>
+      </w:pPr>
+      <w:r>
+        <w:t>P2P Network Module</w:t>
+      </w:r>
+    </w:p>
+    <w:p>
+      <w:pPr>
+        <w:ind w:left="720" w:firstLine="504"/>
+      </w:pPr>
+      <w:r>
+        <w:t xml:space="preserve">This module leverages the Tox protocol for decentralized P2P networking and incorporates a Distributed Hash Table (DHT) for peer discovery. The Tox-based network component allows direct, serverless connections between users. </w:t>
+      </w:r>
+      <w:proofErr w:type="spellStart"/>
+      <w:r>
+        <w:t>SecureYAC</w:t>
+      </w:r>
+      <w:proofErr w:type="spellEnd"/>
+      <w:r>
+        <w:t xml:space="preserve"> customizes this module by replacing Tox’s native encryption with X3DH and Double Ratchet algorithms to meet the securit</w:t>
+      </w:r>
+      <w:r>
+        <w:t>y requirements of potential users</w:t>
+      </w:r>
+      <w:r>
+        <w:t>.</w:t>
+      </w:r>
+    </w:p>
+    <w:p>
+      <w:pPr>
+        <w:pStyle w:val="Heading3"/>
+      </w:pPr>
+      <w:r>
+        <w:t>Messaging and File Transfer Module</w:t>
+      </w:r>
+    </w:p>
+    <w:p>
+      <w:pPr>
+        <w:ind w:left="720" w:firstLine="504"/>
+      </w:pPr>
+      <w:r>
+        <w:t>This module coordinates the sending and receiving of messages and files between users. It works with the P2P Network Module to establish connections, the Encryption and Compression Module to encrypt and compress content, and the UI to display incoming and outgoing messages/files.</w:t>
+      </w:r>
+    </w:p>
+    <w:p>
+      <w:pPr>
+        <w:pStyle w:val="Heading3"/>
+      </w:pPr>
+      <w:r>
+        <w:lastRenderedPageBreak/>
+        <w:t>Local Storage Module</w:t>
+      </w:r>
+    </w:p>
+    <w:p>
+      <w:pPr>
+        <w:ind w:left="720" w:firstLine="504"/>
+      </w:pPr>
+      <w:r>
         <w:rPr>
-          <w:b/>
-          <w:bCs/>
+          <w:noProof/>
         </w:rPr>
-      </w:pPr>
-    </w:p>
-    <w:p>
-      <w:pPr>
-        <w:pStyle w:val="Heading1"/>
-      </w:pPr>
-      <w:bookmarkStart w:id="30" w:name="_Toc182045326"/>
-      <w:bookmarkStart w:id="31" w:name="_Toc182047736"/>
-      <w:r>
-        <w:t>System Architecture</w:t>
-      </w:r>
-      <w:bookmarkEnd w:id="30"/>
-      <w:bookmarkEnd w:id="31"/>
-    </w:p>
-    <w:p>
-      <w:pPr>
-        <w:pStyle w:val="Heading1"/>
-      </w:pPr>
-      <w:bookmarkStart w:id="32" w:name="_Toc182045327"/>
-      <w:bookmarkStart w:id="33" w:name="_Toc182047737"/>
-      <w:r>
-        <w:t>High-Level Design</w:t>
-      </w:r>
-      <w:bookmarkEnd w:id="32"/>
-      <w:bookmarkEnd w:id="33"/>
-    </w:p>
-    <w:p>
-      <w:pPr>
-        <w:pStyle w:val="Heading1"/>
-      </w:pPr>
-      <w:bookmarkStart w:id="34" w:name="_Toc182045328"/>
-      <w:bookmarkStart w:id="35" w:name="_Toc182047738"/>
-      <w:r>
-        <w:t>Preliminary Schedule</w:t>
-      </w:r>
-      <w:bookmarkEnd w:id="34"/>
-      <w:bookmarkEnd w:id="35"/>
+        <w:drawing>
+          <wp:anchor distT="0" distB="0" distL="114300" distR="114300" simplePos="0" relativeHeight="251658240" behindDoc="0" locked="0" layoutInCell="1" allowOverlap="1" wp14:anchorId="09F61B6F" wp14:editId="18F2C7CB">
+            <wp:simplePos x="0" y="0"/>
+            <wp:positionH relativeFrom="page">
+              <wp:posOffset>619125</wp:posOffset>
+            </wp:positionH>
+            <wp:positionV relativeFrom="paragraph">
+              <wp:posOffset>1586230</wp:posOffset>
+            </wp:positionV>
+            <wp:extent cx="6345555" cy="5677535"/>
+            <wp:effectExtent l="0" t="0" r="0" b="0"/>
+            <wp:wrapTopAndBottom/>
+            <wp:docPr id="1357048411" name="Picture 2"/>
+            <wp:cNvGraphicFramePr>
+              <a:graphicFrameLocks xmlns:a="http://schemas.openxmlformats.org/drawingml/2006/main" noChangeAspect="1"/>
+            </wp:cNvGraphicFramePr>
+            <a:graphic xmlns:a="http://schemas.openxmlformats.org/drawingml/2006/main">
+              <a:graphicData uri="http://schemas.openxmlformats.org/drawingml/2006/picture">
+                <pic:pic xmlns:pic="http://schemas.openxmlformats.org/drawingml/2006/picture">
+                  <pic:nvPicPr>
+                    <pic:cNvPr id="1357048411" name="Picture 2"/>
+                    <pic:cNvPicPr>
+                      <a:picLocks noChangeAspect="1" noChangeArrowheads="1"/>
+                    </pic:cNvPicPr>
+                  </pic:nvPicPr>
+                  <pic:blipFill>
+                    <a:blip r:embed="rId8">
+                      <a:extLst>
+                        <a:ext uri="{28A0092B-C50C-407E-A947-70E740481C1C}">
+                          <a14:useLocalDpi xmlns:a14="http://schemas.microsoft.com/office/drawing/2010/main" val="0"/>
+                        </a:ext>
+                      </a:extLst>
+                    </a:blip>
+                    <a:stretch>
+                      <a:fillRect/>
+                    </a:stretch>
+                  </pic:blipFill>
+                  <pic:spPr bwMode="auto">
+                    <a:xfrm>
+                      <a:off x="0" y="0"/>
+                      <a:ext cx="6345555" cy="5677535"/>
+                    </a:xfrm>
+                    <a:prstGeom prst="rect">
+                      <a:avLst/>
+                    </a:prstGeom>
+                    <a:noFill/>
+                    <a:ln>
+                      <a:noFill/>
+                    </a:ln>
+                  </pic:spPr>
+                </pic:pic>
+              </a:graphicData>
+            </a:graphic>
+            <wp14:sizeRelH relativeFrom="margin">
+              <wp14:pctWidth>0</wp14:pctWidth>
+            </wp14:sizeRelH>
+            <wp14:sizeRelV relativeFrom="margin">
+              <wp14:pctHeight>0</wp14:pctHeight>
+            </wp14:sizeRelV>
+          </wp:anchor>
+        </w:drawing>
+      </w:r>
+      <w:r>
+        <w:t xml:space="preserve">This module is responsible for securely storing local data, such as identity keys, </w:t>
+      </w:r>
+      <w:proofErr w:type="spellStart"/>
+      <w:r>
+        <w:t>prekey</w:t>
+      </w:r>
+      <w:proofErr w:type="spellEnd"/>
+      <w:r>
+        <w:t xml:space="preserve"> bundles, and cached messages. While the architecture remains serverless for communication, local storage is essential for managing user data and enabling persistent identity across sessions. This module may use encrypted storage mechanisms to enhance data security.</w:t>
+      </w:r>
+      <w:bookmarkStart w:id="30" w:name="_Toc182045327"/>
+      <w:bookmarkStart w:id="31" w:name="_Toc182047737"/>
     </w:p>
     <w:p>
       <w:pPr>
@@ -3251,6 +3676,134 @@
         </w:rPr>
       </w:pPr>
       <w:r>
+        <w:rPr>
+          <w:noProof/>
+        </w:rPr>
+        <mc:AlternateContent>
+          <mc:Choice Requires="wps">
+            <w:drawing>
+              <wp:anchor distT="0" distB="0" distL="114300" distR="114300" simplePos="0" relativeHeight="251660288" behindDoc="0" locked="0" layoutInCell="1" allowOverlap="1" wp14:anchorId="2FC084E8" wp14:editId="6DC72087">
+                <wp:simplePos x="0" y="0"/>
+                <wp:positionH relativeFrom="margin">
+                  <wp:align>center</wp:align>
+                </wp:positionH>
+                <wp:positionV relativeFrom="paragraph">
+                  <wp:posOffset>6326505</wp:posOffset>
+                </wp:positionV>
+                <wp:extent cx="6345555" cy="635"/>
+                <wp:effectExtent l="0" t="0" r="0" b="8255"/>
+                <wp:wrapTopAndBottom/>
+                <wp:docPr id="235284933" name="Text Box 1"/>
+                <wp:cNvGraphicFramePr/>
+                <a:graphic xmlns:a="http://schemas.openxmlformats.org/drawingml/2006/main">
+                  <a:graphicData uri="http://schemas.microsoft.com/office/word/2010/wordprocessingShape">
+                    <wps:wsp>
+                      <wps:cNvSpPr txBox="1"/>
+                      <wps:spPr>
+                        <a:xfrm>
+                          <a:off x="0" y="0"/>
+                          <a:ext cx="6345555" cy="635"/>
+                        </a:xfrm>
+                        <a:prstGeom prst="rect">
+                          <a:avLst/>
+                        </a:prstGeom>
+                        <a:solidFill>
+                          <a:prstClr val="white"/>
+                        </a:solidFill>
+                        <a:ln>
+                          <a:noFill/>
+                        </a:ln>
+                      </wps:spPr>
+                      <wps:txbx>
+                        <w:txbxContent>
+                          <w:p>
+                            <w:pPr>
+                              <w:pStyle w:val="Caption"/>
+                              <w:jc w:val="center"/>
+                              <w:rPr>
+                                <w:noProof/>
+                              </w:rPr>
+                            </w:pPr>
+                            <w:r>
+                              <w:t xml:space="preserve">Figure </w:t>
+                            </w:r>
+                            <w:fldSimple w:instr=" SEQ Figure \* ARABIC ">
+                              <w:r>
+                                <w:rPr>
+                                  <w:noProof/>
+                                </w:rPr>
+                                <w:t>1</w:t>
+                              </w:r>
+                            </w:fldSimple>
+                            <w:r>
+                              <w:t>: Communication Flow Between Architectural Components</w:t>
+                            </w:r>
+                          </w:p>
+                        </w:txbxContent>
+                      </wps:txbx>
+                      <wps:bodyPr rot="0" spcFirstLastPara="0" vertOverflow="overflow" horzOverflow="overflow" vert="horz" wrap="square" lIns="0" tIns="0" rIns="0" bIns="0" numCol="1" spcCol="0" rtlCol="0" fromWordArt="0" anchor="t" anchorCtr="0" forceAA="0" compatLnSpc="1">
+                        <a:prstTxWarp prst="textNoShape">
+                          <a:avLst/>
+                        </a:prstTxWarp>
+                        <a:spAutoFit/>
+                      </wps:bodyPr>
+                    </wps:wsp>
+                  </a:graphicData>
+                </a:graphic>
+              </wp:anchor>
+            </w:drawing>
+          </mc:Choice>
+          <mc:Fallback>
+            <w:pict>
+              <v:shapetype w14:anchorId="2FC084E8" id="_x0000_t202" coordsize="21600,21600" o:spt="202" path="m,l,21600r21600,l21600,xe">
+                <v:stroke joinstyle="miter"/>
+                <v:path gradientshapeok="t" o:connecttype="rect"/>
+              </v:shapetype>
+              <v:shape id="Text Box 1" o:spid="_x0000_s1026" type="#_x0000_t202" style="position:absolute;margin-left:0;margin-top:498.15pt;width:499.65pt;height:.05pt;z-index:251660288;visibility:visible;mso-wrap-style:square;mso-wrap-distance-left:9pt;mso-wrap-distance-top:0;mso-wrap-distance-right:9pt;mso-wrap-distance-bottom:0;mso-position-horizontal:center;mso-position-horizontal-relative:margin;mso-position-vertical:absolute;mso-position-vertical-relative:text;v-text-anchor:top" o:gfxdata="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" stroked="f">
+                <v:textbox style="mso-fit-shape-to-text:t" inset="0,0,0,0">
+                  <w:txbxContent>
+                    <w:p>
+                      <w:pPr>
+                        <w:pStyle w:val="Caption"/>
+                        <w:jc w:val="center"/>
+                        <w:rPr>
+                          <w:noProof/>
+                        </w:rPr>
+                      </w:pPr>
+                      <w:r>
+                        <w:t xml:space="preserve">Figure </w:t>
+                      </w:r>
+                      <w:r>
+                        <w:fldChar w:fldCharType="begin"/>
+                      </w:r>
+                      <w:r>
+                        <w:instrText xml:space="preserve"> SEQ Figure \* ARABIC </w:instrText>
+                      </w:r>
+                      <w:r>
+                        <w:fldChar w:fldCharType="separate"/>
+                      </w:r>
+                      <w:r>
+                        <w:rPr>
+                          <w:noProof/>
+                        </w:rPr>
+                        <w:t>1</w:t>
+                      </w:r>
+                      <w:r>
+                        <w:fldChar w:fldCharType="end"/>
+                      </w:r>
+                      <w:r>
+                        <w:t>: Communication Flow Between Architectural Components</w:t>
+                      </w:r>
+                    </w:p>
+                  </w:txbxContent>
+                </v:textbox>
+                <w10:wrap type="topAndBottom" anchorx="margin"/>
+              </v:shape>
+            </w:pict>
+          </mc:Fallback>
+        </mc:AlternateContent>
+      </w:r>
+      <w:r>
         <w:br w:type="page"/>
       </w:r>
     </w:p>
@@ -3258,24 +3811,272 @@
       <w:pPr>
         <w:pStyle w:val="Heading1"/>
       </w:pPr>
-      <w:bookmarkStart w:id="36" w:name="_Toc182045329"/>
-      <w:bookmarkStart w:id="37" w:name="_Toc182047739"/>
+      <w:r>
+        <w:lastRenderedPageBreak/>
+        <w:t>High-Level Design</w:t>
+      </w:r>
+      <w:bookmarkEnd w:id="30"/>
+      <w:bookmarkEnd w:id="31"/>
+    </w:p>
+    <w:p>
+      <w:pPr>
+        <w:pStyle w:val="Heading2"/>
+      </w:pPr>
+      <w:r>
+        <w:rPr>
+          <w:noProof/>
+        </w:rPr>
+        <mc:AlternateContent>
+          <mc:Choice Requires="wps">
+            <w:drawing>
+              <wp:anchor distT="0" distB="0" distL="114300" distR="114300" simplePos="0" relativeHeight="251663360" behindDoc="0" locked="0" layoutInCell="1" allowOverlap="1" wp14:anchorId="3C564851" wp14:editId="4F739ECB">
+                <wp:simplePos x="0" y="0"/>
+                <wp:positionH relativeFrom="column">
+                  <wp:posOffset>1023620</wp:posOffset>
+                </wp:positionH>
+                <wp:positionV relativeFrom="paragraph">
+                  <wp:posOffset>6889115</wp:posOffset>
+                </wp:positionV>
+                <wp:extent cx="3684270" cy="635"/>
+                <wp:effectExtent l="0" t="0" r="0" b="0"/>
+                <wp:wrapTopAndBottom/>
+                <wp:docPr id="551767000" name="Text Box 1"/>
+                <wp:cNvGraphicFramePr/>
+                <a:graphic xmlns:a="http://schemas.openxmlformats.org/drawingml/2006/main">
+                  <a:graphicData uri="http://schemas.microsoft.com/office/word/2010/wordprocessingShape">
+                    <wps:wsp>
+                      <wps:cNvSpPr txBox="1"/>
+                      <wps:spPr>
+                        <a:xfrm>
+                          <a:off x="0" y="0"/>
+                          <a:ext cx="3684270" cy="635"/>
+                        </a:xfrm>
+                        <a:prstGeom prst="rect">
+                          <a:avLst/>
+                        </a:prstGeom>
+                        <a:solidFill>
+                          <a:prstClr val="white"/>
+                        </a:solidFill>
+                        <a:ln>
+                          <a:noFill/>
+                        </a:ln>
+                      </wps:spPr>
+                      <wps:txbx>
+                        <w:txbxContent>
+                          <w:p>
+                            <w:pPr>
+                              <w:pStyle w:val="Caption"/>
+                              <w:jc w:val="center"/>
+                              <w:rPr>
+                                <w:b/>
+                                <w:bCs/>
+                                <w:noProof/>
+                                <w:color w:val="auto"/>
+                                <w:sz w:val="24"/>
+                                <w:szCs w:val="24"/>
+                              </w:rPr>
+                            </w:pPr>
+                            <w:r>
+                              <w:t xml:space="preserve">Figure </w:t>
+                            </w:r>
+                            <w:fldSimple w:instr=" SEQ Figure \* ARABIC ">
+                              <w:r>
+                                <w:rPr>
+                                  <w:noProof/>
+                                </w:rPr>
+                                <w:t>2</w:t>
+                              </w:r>
+                            </w:fldSimple>
+                            <w:r>
+                              <w:t>: Class Diagram</w:t>
+                            </w:r>
+                          </w:p>
+                        </w:txbxContent>
+                      </wps:txbx>
+                      <wps:bodyPr rot="0" spcFirstLastPara="0" vertOverflow="overflow" horzOverflow="overflow" vert="horz" wrap="square" lIns="0" tIns="0" rIns="0" bIns="0" numCol="1" spcCol="0" rtlCol="0" fromWordArt="0" anchor="t" anchorCtr="0" forceAA="0" compatLnSpc="1">
+                        <a:prstTxWarp prst="textNoShape">
+                          <a:avLst/>
+                        </a:prstTxWarp>
+                        <a:spAutoFit/>
+                      </wps:bodyPr>
+                    </wps:wsp>
+                  </a:graphicData>
+                </a:graphic>
+              </wp:anchor>
+            </w:drawing>
+          </mc:Choice>
+          <mc:Fallback>
+            <w:pict>
+              <v:shape w14:anchorId="3C564851" id="_x0000_s1027" type="#_x0000_t202" style="position:absolute;left:0;text-align:left;margin-left:80.6pt;margin-top:542.45pt;width:290.1pt;height:.05pt;z-index:251663360;visibility:visible;mso-wrap-style:square;mso-wrap-distance-left:9pt;mso-wrap-distance-top:0;mso-wrap-distance-right:9pt;mso-wrap-distance-bottom:0;mso-position-horizontal:absolute;mso-position-horizontal-relative:text;mso-position-vertical:absolute;mso-position-vertical-relative:text;v-text-anchor:top" o:gfxdata="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" stroked="f">
+                <v:textbox style="mso-fit-shape-to-text:t" inset="0,0,0,0">
+                  <w:txbxContent>
+                    <w:p>
+                      <w:pPr>
+                        <w:pStyle w:val="Caption"/>
+                        <w:jc w:val="center"/>
+                        <w:rPr>
+                          <w:b/>
+                          <w:bCs/>
+                          <w:noProof/>
+                          <w:color w:val="auto"/>
+                          <w:sz w:val="24"/>
+                          <w:szCs w:val="24"/>
+                        </w:rPr>
+                      </w:pPr>
+                      <w:r>
+                        <w:t xml:space="preserve">Figure </w:t>
+                      </w:r>
+                      <w:r>
+                        <w:fldChar w:fldCharType="begin"/>
+                      </w:r>
+                      <w:r>
+                        <w:instrText xml:space="preserve"> SEQ Figure \* ARABIC </w:instrText>
+                      </w:r>
+                      <w:r>
+                        <w:fldChar w:fldCharType="separate"/>
+                      </w:r>
+                      <w:r>
+                        <w:rPr>
+                          <w:noProof/>
+                        </w:rPr>
+                        <w:t>2</w:t>
+                      </w:r>
+                      <w:r>
+                        <w:fldChar w:fldCharType="end"/>
+                      </w:r>
+                      <w:r>
+                        <w:t>: Class Diagram</w:t>
+                      </w:r>
+                    </w:p>
+                  </w:txbxContent>
+                </v:textbox>
+                <w10:wrap type="topAndBottom"/>
+              </v:shape>
+            </w:pict>
+          </mc:Fallback>
+        </mc:AlternateContent>
+      </w:r>
+      <w:r>
+        <w:rPr>
+          <w:noProof/>
+        </w:rPr>
+        <w:drawing>
+          <wp:anchor distT="0" distB="0" distL="114300" distR="114300" simplePos="0" relativeHeight="251661312" behindDoc="0" locked="0" layoutInCell="1" allowOverlap="1" wp14:anchorId="27E0EBC3" wp14:editId="693D2A30">
+            <wp:simplePos x="0" y="0"/>
+            <wp:positionH relativeFrom="margin">
+              <wp:align>center</wp:align>
+            </wp:positionH>
+            <wp:positionV relativeFrom="paragraph">
+              <wp:posOffset>354330</wp:posOffset>
+            </wp:positionV>
+            <wp:extent cx="3684270" cy="6477635"/>
+            <wp:effectExtent l="0" t="0" r="0" b="0"/>
+            <wp:wrapTopAndBottom/>
+            <wp:docPr id="1414193045" name="Picture 5"/>
+            <wp:cNvGraphicFramePr>
+              <a:graphicFrameLocks xmlns:a="http://schemas.openxmlformats.org/drawingml/2006/main" noChangeAspect="1"/>
+            </wp:cNvGraphicFramePr>
+            <a:graphic xmlns:a="http://schemas.openxmlformats.org/drawingml/2006/main">
+              <a:graphicData uri="http://schemas.openxmlformats.org/drawingml/2006/picture">
+                <pic:pic xmlns:pic="http://schemas.openxmlformats.org/drawingml/2006/picture">
+                  <pic:nvPicPr>
+                    <pic:cNvPr id="0" name="Picture 5"/>
+                    <pic:cNvPicPr>
+                      <a:picLocks noChangeAspect="1" noChangeArrowheads="1"/>
+                    </pic:cNvPicPr>
+                  </pic:nvPicPr>
+                  <pic:blipFill>
+                    <a:blip r:embed="rId9">
+                      <a:extLst>
+                        <a:ext uri="{28A0092B-C50C-407E-A947-70E740481C1C}">
+                          <a14:useLocalDpi xmlns:a14="http://schemas.microsoft.com/office/drawing/2010/main" val="0"/>
+                        </a:ext>
+                      </a:extLst>
+                    </a:blip>
+                    <a:srcRect/>
+                    <a:stretch>
+                      <a:fillRect/>
+                    </a:stretch>
+                  </pic:blipFill>
+                  <pic:spPr bwMode="auto">
+                    <a:xfrm>
+                      <a:off x="0" y="0"/>
+                      <a:ext cx="3684270" cy="6477635"/>
+                    </a:xfrm>
+                    <a:prstGeom prst="rect">
+                      <a:avLst/>
+                    </a:prstGeom>
+                    <a:noFill/>
+                    <a:ln>
+                      <a:noFill/>
+                    </a:ln>
+                  </pic:spPr>
+                </pic:pic>
+              </a:graphicData>
+            </a:graphic>
+            <wp14:sizeRelH relativeFrom="margin">
+              <wp14:pctWidth>0</wp14:pctWidth>
+            </wp14:sizeRelH>
+            <wp14:sizeRelV relativeFrom="margin">
+              <wp14:pctHeight>0</wp14:pctHeight>
+            </wp14:sizeRelV>
+          </wp:anchor>
+        </w:drawing>
+      </w:r>
+      <w:r>
+        <w:t>Object Model</w:t>
+      </w:r>
+    </w:p>
+    <w:p/>
+    <w:p>
+      <w:pPr>
+        <w:pStyle w:val="Heading1"/>
+      </w:pPr>
+      <w:bookmarkStart w:id="32" w:name="_Toc182045328"/>
+      <w:bookmarkStart w:id="33" w:name="_Toc182047738"/>
+      <w:r>
+        <w:t>Preliminary Schedule</w:t>
+      </w:r>
+      <w:bookmarkEnd w:id="32"/>
+      <w:bookmarkEnd w:id="33"/>
+    </w:p>
+    <w:p>
+      <w:pPr>
+        <w:ind w:left="0"/>
+        <w:jc w:val="left"/>
+        <w:rPr>
+          <w:b/>
+          <w:bCs/>
+          <w:sz w:val="28"/>
+          <w:szCs w:val="28"/>
+        </w:rPr>
+      </w:pPr>
+      <w:r>
+        <w:br w:type="page"/>
+      </w:r>
+    </w:p>
+    <w:p>
+      <w:pPr>
+        <w:pStyle w:val="Heading1"/>
+      </w:pPr>
+      <w:bookmarkStart w:id="34" w:name="_Toc182045329"/>
+      <w:bookmarkStart w:id="35" w:name="_Toc182047739"/>
       <w:r>
         <w:lastRenderedPageBreak/>
         <w:t>Appendices</w:t>
       </w:r>
+      <w:bookmarkEnd w:id="34"/>
+      <w:bookmarkEnd w:id="35"/>
+    </w:p>
+    <w:p>
+      <w:pPr>
+        <w:pStyle w:val="Heading2"/>
+      </w:pPr>
+      <w:bookmarkStart w:id="36" w:name="_Toc182047740"/>
+      <w:r>
+        <w:t>Bibliography</w:t>
+      </w:r>
       <w:bookmarkEnd w:id="36"/>
-      <w:bookmarkEnd w:id="37"/>
-    </w:p>
-    <w:p>
-      <w:pPr>
-        <w:pStyle w:val="Heading2"/>
-      </w:pPr>
-      <w:bookmarkStart w:id="38" w:name="_Toc182047740"/>
-      <w:r>
-        <w:t>Bibliography</w:t>
-      </w:r>
-      <w:bookmarkEnd w:id="38"/>
     </w:p>
     <w:p>
       <w:r>
@@ -3289,12 +4090,28 @@
     </w:p>
     <w:p>
       <w:r>
-        <w:t>[3] M. J. Golin and G. Rote, “A Dynamic Programming Algorithm for Constructing Optimal Prefix-Free Codes with Unequal Letter Costs,” IEEE Transactions on Information Theory, vol. 44, no. 5, pp. 1770–1781, Jan. 1998, doi: https://doi.org/10.1109/18.705558.</w:t>
-      </w:r>
-    </w:p>
-    <w:p>
-      <w:r>
-        <w:t xml:space="preserve">[4] D. Huffman, “A Method for the Construction of Minimum-Redundancy Codes,” Proceedings of the IRE, vol. 40, no. 9, pp. 1098–1101, Sep. 1952, doi: </w:t>
+        <w:t xml:space="preserve">[3] M. J. Golin and G. Rote, “A Dynamic Programming Algorithm for Constructing Optimal Prefix-Free Codes with Unequal Letter Costs,” IEEE Transactions on Information Theory, vol. 44, no. 5, pp. 1770–1781, Jan. 1998, </w:t>
+      </w:r>
+      <w:proofErr w:type="spellStart"/>
+      <w:r>
+        <w:t>doi</w:t>
+      </w:r>
+      <w:proofErr w:type="spellEnd"/>
+      <w:r>
+        <w:t>: https://doi.org/10.1109/18.705558.</w:t>
+      </w:r>
+    </w:p>
+    <w:p>
+      <w:r>
+        <w:t xml:space="preserve">[4] D. Huffman, “A Method for the Construction of Minimum-Redundancy Codes,” Proceedings of the IRE, vol. 40, no. 9, pp. 1098–1101, Sep. 1952, </w:t>
+      </w:r>
+      <w:proofErr w:type="spellStart"/>
+      <w:r>
+        <w:t>doi</w:t>
+      </w:r>
+      <w:proofErr w:type="spellEnd"/>
+      <w:r>
+        <w:t xml:space="preserve">: </w:t>
       </w:r>
       <w:proofErr w:type="gramStart"/>
       <w:r>
@@ -3311,7 +4128,7 @@
     <w:p/>
     <w:p/>
     <w:sectPr>
-      <w:footerReference w:type="default" r:id="rId8"/>
+      <w:footerReference w:type="default" r:id="rId10"/>
       <w:pgSz w:w="11906" w:h="16838"/>
       <w:pgMar w:top="1440" w:right="1440" w:bottom="1440" w:left="1440" w:header="708" w:footer="708" w:gutter="0"/>
       <w:cols w:space="708"/>
@@ -6527,6 +7344,25 @@
       <w:szCs w:val="18"/>
     </w:rPr>
   </w:style>
+  <w:style w:type="paragraph" w:styleId="Caption">
+    <w:name w:val="caption"/>
+    <w:basedOn w:val="Normal"/>
+    <w:next w:val="Normal"/>
+    <w:uiPriority w:val="35"/>
+    <w:unhideWhenUsed/>
+    <w:qFormat/>
+    <w:rsid w:val="00674182"/>
+    <w:pPr>
+      <w:spacing w:after="200" w:line="240" w:lineRule="auto"/>
+    </w:pPr>
+    <w:rPr>
+      <w:i/>
+      <w:iCs/>
+      <w:color w:val="44546A" w:themeColor="text2"/>
+      <w:sz w:val="18"/>
+      <w:szCs w:val="18"/>
+    </w:rPr>
+  </w:style>
 </w:styles>
 </file>
 

</xml_diff>

<commit_message>
add task template for gantt
</commit_message>
<xml_diff>
--- a/docs/functional-spec/Functional_Specification.docx
+++ b/docs/functional-spec/Functional_Specification.docx
@@ -14,13 +14,8 @@
       <w:pPr>
         <w:pStyle w:val="Subtitle"/>
       </w:pPr>
-      <w:proofErr w:type="spellStart"/>
-      <w:r>
-        <w:t>SecureYAC</w:t>
-      </w:r>
-      <w:proofErr w:type="spellEnd"/>
-      <w:r>
-        <w:t xml:space="preserve"> Application</w:t>
+      <w:r>
+        <w:t>SecureYAC Application</w:t>
       </w:r>
     </w:p>
     <w:p/>
@@ -51,13 +46,8 @@
           </w:tcPr>
           <w:p>
             <w:r>
-              <w:t xml:space="preserve">Liucija Paulina </w:t>
+              <w:t>Liucija Paulina Adomaviciute</w:t>
             </w:r>
-            <w:proofErr w:type="spellStart"/>
-            <w:r>
-              <w:t>Adomaviciute</w:t>
-            </w:r>
-            <w:proofErr w:type="spellEnd"/>
           </w:p>
         </w:tc>
       </w:tr>
@@ -2255,15 +2245,7 @@
         <w:t>Tox Protocol</w:t>
       </w:r>
       <w:r>
-        <w:t xml:space="preserve">: An </w:t>
-      </w:r>
-      <w:proofErr w:type="gramStart"/>
-      <w:r>
-        <w:t>open-source</w:t>
-      </w:r>
-      <w:proofErr w:type="gramEnd"/>
-      <w:r>
-        <w:t>, serverless P2P protocol known for decentralized communication and incorporating DHT for node discovery.</w:t>
+        <w:t>: An open-source, serverless P2P protocol known for decentralized communication and incorporating DHT for node discovery.</w:t>
       </w:r>
     </w:p>
     <w:p>
@@ -2591,13 +2573,8 @@
       <w:bookmarkEnd w:id="19"/>
     </w:p>
     <w:p>
-      <w:proofErr w:type="spellStart"/>
-      <w:r>
-        <w:t>SecureYAC</w:t>
-      </w:r>
-      <w:proofErr w:type="spellEnd"/>
-      <w:r>
-        <w:t xml:space="preserve"> will operate as a fully serverless, P2P application. All communication is strictly peer-to-peer to ensure user privacy and security.</w:t>
+      <w:r>
+        <w:t>SecureYAC will operate as a fully serverless, P2P application. All communication is strictly peer-to-peer to ensure user privacy and security.</w:t>
       </w:r>
     </w:p>
     <w:p>
@@ -2690,39 +2667,7 @@
         <w:t xml:space="preserve"> his </w:t>
       </w:r>
       <w:r>
-        <w:t>“</w:t>
-      </w:r>
-      <w:proofErr w:type="spellStart"/>
-      <w:r>
-        <w:t>prekey</w:t>
-      </w:r>
-      <w:proofErr w:type="spellEnd"/>
-      <w:r>
-        <w:t xml:space="preserve"> bundle” (identity key, signed </w:t>
-      </w:r>
-      <w:proofErr w:type="spellStart"/>
-      <w:r>
-        <w:t>prekey</w:t>
-      </w:r>
-      <w:proofErr w:type="spellEnd"/>
-      <w:r>
-        <w:t xml:space="preserve">, </w:t>
-      </w:r>
-      <w:proofErr w:type="spellStart"/>
-      <w:r>
-        <w:t>prekey</w:t>
-      </w:r>
-      <w:proofErr w:type="spellEnd"/>
-      <w:r>
-        <w:t xml:space="preserve"> signature, one-time </w:t>
-      </w:r>
-      <w:proofErr w:type="spellStart"/>
-      <w:r>
-        <w:t>prekey</w:t>
-      </w:r>
-      <w:proofErr w:type="spellEnd"/>
-      <w:r>
-        <w:t>) to Alice.</w:t>
+        <w:t>“prekey bundle” (identity key, signed prekey, prekey signature, one-time prekey) to Alice.</w:t>
       </w:r>
     </w:p>
     <w:p>
@@ -2734,15 +2679,7 @@
         </w:numPr>
       </w:pPr>
       <w:r>
-        <w:t>Alice uses Bob’s “</w:t>
-      </w:r>
-      <w:proofErr w:type="spellStart"/>
-      <w:r>
-        <w:t>prekey</w:t>
-      </w:r>
-      <w:proofErr w:type="spellEnd"/>
-      <w:r>
-        <w:t xml:space="preserve"> bundle” to send an initial message to Bob.</w:t>
+        <w:t>Alice uses Bob’s “prekey bundle” to send an initial message to Bob.</w:t>
       </w:r>
     </w:p>
     <w:p>
@@ -2781,23 +2718,7 @@
       </w:pPr>
       <w:r>
         <w:lastRenderedPageBreak/>
-        <w:t xml:space="preserve">Identity needs to be generated only once. New signed </w:t>
-      </w:r>
-      <w:proofErr w:type="spellStart"/>
-      <w:r>
-        <w:t>prekeys</w:t>
-      </w:r>
-      <w:proofErr w:type="spellEnd"/>
-      <w:r>
-        <w:t xml:space="preserve"> and </w:t>
-      </w:r>
-      <w:proofErr w:type="spellStart"/>
-      <w:r>
-        <w:t>prekey</w:t>
-      </w:r>
-      <w:proofErr w:type="spellEnd"/>
-      <w:r>
-        <w:t xml:space="preserve"> signatures will need to be generated at some interval (once a week or once a month). The new values will replace the previous ones.</w:t>
+        <w:t>Identity needs to be generated only once. New signed prekeys and prekey signatures will need to be generated at some interval (once a week or once a month). The new values will replace the previous ones.</w:t>
       </w:r>
     </w:p>
     <w:p>
@@ -2818,31 +2739,7 @@
         <w:ind w:left="567"/>
       </w:pPr>
       <w:r>
-        <w:t xml:space="preserve">After sharing a new signed </w:t>
-      </w:r>
-      <w:proofErr w:type="spellStart"/>
-      <w:r>
-        <w:t>prekey</w:t>
-      </w:r>
-      <w:proofErr w:type="spellEnd"/>
-      <w:r>
-        <w:t xml:space="preserve">, the private key corresponding to the previous signed </w:t>
-      </w:r>
-      <w:proofErr w:type="spellStart"/>
-      <w:r>
-        <w:t>prekey</w:t>
-      </w:r>
-      <w:proofErr w:type="spellEnd"/>
-      <w:r>
-        <w:t xml:space="preserve"> will be deleted. One-time </w:t>
-      </w:r>
-      <w:proofErr w:type="spellStart"/>
-      <w:r>
-        <w:t>prekey</w:t>
-      </w:r>
-      <w:proofErr w:type="spellEnd"/>
-      <w:r>
-        <w:t xml:space="preserve"> private keys will be deleted as Bob </w:t>
+        <w:t xml:space="preserve">After sharing a new signed prekey, the private key corresponding to the previous signed prekey will be deleted. One-time prekey private keys will be deleted as Bob </w:t>
       </w:r>
       <w:r>
         <w:t>exports sets containing them</w:t>
@@ -2873,15 +2770,7 @@
         <w:ind w:left="567"/>
       </w:pPr>
       <w:r>
-        <w:t>To perform an X3DH key agreement with Bob, Alice uses the “</w:t>
-      </w:r>
-      <w:proofErr w:type="spellStart"/>
-      <w:r>
-        <w:t>prekey</w:t>
-      </w:r>
-      <w:proofErr w:type="spellEnd"/>
-      <w:r>
-        <w:t xml:space="preserve"> bundle”</w:t>
+        <w:t>To perform an X3DH key agreement with Bob, Alice uses the “prekey bundle”</w:t>
       </w:r>
       <w:r>
         <w:t xml:space="preserve"> to send Bob the initial message.</w:t>
@@ -2918,15 +2807,7 @@
         <w:ind w:left="567"/>
       </w:pPr>
       <w:r>
-        <w:t xml:space="preserve">If the initial decryption is successful, the protocol is complete and Bob deletes any one-time </w:t>
-      </w:r>
-      <w:proofErr w:type="spellStart"/>
-      <w:r>
-        <w:t>prekey</w:t>
-      </w:r>
-      <w:proofErr w:type="spellEnd"/>
-      <w:r>
-        <w:t xml:space="preserve"> private key that was used for forward secrecy. Bob then continues to use SK and keys derived from SK for further communication with Alice.</w:t>
+        <w:t>If the initial decryption is successful, the protocol is complete and Bob deletes any one-time prekey private key that was used for forward secrecy. Bob then continues to use SK and keys derived from SK for further communication with Alice.</w:t>
       </w:r>
     </w:p>
     <w:p>
@@ -3040,14 +2921,7 @@
       </w:r>
       <w:r>
         <w:br/>
-      </w:r>
-      <w:proofErr w:type="gramStart"/>
-      <w:r>
-        <w:t>Post-X3DH</w:t>
-      </w:r>
-      <w:proofErr w:type="gramEnd"/>
-      <w:r>
-        <w:t xml:space="preserve"> protocol must randomize the encryption key before Bob sends encrypted data. Failure to do so may cause key reuse and reduced security.</w:t>
+        <w:t>Post-X3DH protocol must randomize the encryption key before Bob sends encrypted data. Failure to do so may cause key reuse and reduced security.</w:t>
       </w:r>
     </w:p>
     <w:p>
@@ -3077,18 +2951,10 @@
       <w:bookmarkStart w:id="24" w:name="_Toc182045323"/>
       <w:bookmarkStart w:id="25" w:name="_Toc182047733"/>
       <w:r>
-        <w:t xml:space="preserve">Message and File Encryption Using </w:t>
-      </w:r>
-      <w:proofErr w:type="gramStart"/>
-      <w:r>
-        <w:t>T</w:t>
-      </w:r>
-      <w:r>
-        <w:t>he</w:t>
-      </w:r>
-      <w:proofErr w:type="gramEnd"/>
-      <w:r>
-        <w:t xml:space="preserve"> Double Ratchet Algorithm</w:t>
+        <w:t>Message and File Encryption Using T</w:t>
+      </w:r>
+      <w:r>
+        <w:t>he Double Ratchet Algorithm</w:t>
       </w:r>
       <w:bookmarkEnd w:id="24"/>
       <w:bookmarkEnd w:id="25"/>
@@ -3334,13 +3200,8 @@
       <w:pPr>
         <w:ind w:left="851"/>
       </w:pPr>
-      <w:proofErr w:type="spellStart"/>
-      <w:r>
-        <w:t>SecureYAC’s</w:t>
-      </w:r>
-      <w:proofErr w:type="spellEnd"/>
-      <w:r>
-        <w:t xml:space="preserve"> P2P networking architecture will be based on the Tox protocol, which supports decentralized, server-free communication. Tox’s underlying framework uses a Distributed Hash Table (DHT) to help nodes discover each other, creating direct, P2P connections</w:t>
+      <w:r>
+        <w:t>SecureYAC’s P2P networking architecture will be based on the Tox protocol, which supports decentralized, server-free communication. Tox’s underlying framework uses a Distributed Hash Table (DHT) to help nodes discover each other, creating direct, P2P connections</w:t>
       </w:r>
       <w:r>
         <w:t xml:space="preserve"> between involved parties</w:t>
@@ -3458,15 +3319,7 @@
         <w:t>a simple</w:t>
       </w:r>
       <w:r>
-        <w:t xml:space="preserve"> way to interact with </w:t>
-      </w:r>
-      <w:proofErr w:type="spellStart"/>
-      <w:r>
-        <w:t>SecureYAC’s</w:t>
-      </w:r>
-      <w:proofErr w:type="spellEnd"/>
-      <w:r>
-        <w:t xml:space="preserve"> features</w:t>
+        <w:t xml:space="preserve"> way to interact with SecureYAC’s features</w:t>
       </w:r>
       <w:r>
         <w:t>.</w:t>
@@ -3538,15 +3391,7 @@
         <w:ind w:left="720" w:firstLine="504"/>
       </w:pPr>
       <w:r>
-        <w:t xml:space="preserve">This module leverages the Tox protocol for decentralized P2P networking and incorporates a Distributed Hash Table (DHT) for peer discovery. The Tox-based network component allows direct, serverless connections between users. </w:t>
-      </w:r>
-      <w:proofErr w:type="spellStart"/>
-      <w:r>
-        <w:t>SecureYAC</w:t>
-      </w:r>
-      <w:proofErr w:type="spellEnd"/>
-      <w:r>
-        <w:t xml:space="preserve"> customizes this module by replacing Tox’s native encryption with X3DH and Double Ratchet algorithms to meet the securit</w:t>
+        <w:t>This module leverages the Tox protocol for decentralized P2P networking and incorporates a Distributed Hash Table (DHT) for peer discovery. The Tox-based network component allows direct, serverless connections between users. SecureYAC customizes this module by replacing Tox’s native encryption with X3DH and Double Ratchet algorithms to meet the securit</w:t>
       </w:r>
       <w:r>
         <w:t>y requirements of potential users</w:t>
@@ -3651,15 +3496,7 @@
         </w:drawing>
       </w:r>
       <w:r>
-        <w:t xml:space="preserve">This module is responsible for securely storing local data, such as identity keys, </w:t>
-      </w:r>
-      <w:proofErr w:type="spellStart"/>
-      <w:r>
-        <w:t>prekey</w:t>
-      </w:r>
-      <w:proofErr w:type="spellEnd"/>
-      <w:r>
-        <w:t xml:space="preserve"> bundles, and cached messages. While the architecture remains serverless for communication, local storage is essential for managing user data and enabling persistent identity across sessions. This module may use encrypted storage mechanisms to enhance data security.</w:t>
+        <w:t>This module is responsible for securely storing local data, such as identity keys, prekey bundles, and cached messages. While the architecture remains serverless for communication, local storage is essential for managing user data and enabling persistent identity across sessions. This module may use encrypted storage mechanisms to enhance data security.</w:t>
       </w:r>
       <w:bookmarkStart w:id="30" w:name="_Toc182045327"/>
       <w:bookmarkStart w:id="31" w:name="_Toc182047737"/>
@@ -3727,14 +3564,27 @@
                             <w:r>
                               <w:t xml:space="preserve">Figure </w:t>
                             </w:r>
-                            <w:fldSimple w:instr=" SEQ Figure \* ARABIC ">
-                              <w:r>
-                                <w:rPr>
-                                  <w:noProof/>
-                                </w:rPr>
-                                <w:t>1</w:t>
-                              </w:r>
-                            </w:fldSimple>
+                            <w:r>
+                              <w:fldChar w:fldCharType="begin"/>
+                            </w:r>
+                            <w:r>
+                              <w:instrText xml:space="preserve"> SEQ Figure \* ARABIC </w:instrText>
+                            </w:r>
+                            <w:r>
+                              <w:fldChar w:fldCharType="separate"/>
+                            </w:r>
+                            <w:r>
+                              <w:rPr>
+                                <w:noProof/>
+                              </w:rPr>
+                              <w:t>1</w:t>
+                            </w:r>
+                            <w:r>
+                              <w:rPr>
+                                <w:noProof/>
+                              </w:rPr>
+                              <w:fldChar w:fldCharType="end"/>
+                            </w:r>
                             <w:r>
                               <w:t>: Communication Flow Between Architectural Components</w:t>
                             </w:r>
@@ -3789,6 +3639,9 @@
                         <w:t>1</w:t>
                       </w:r>
                       <w:r>
+                        <w:rPr>
+                          <w:noProof/>
+                        </w:rPr>
                         <w:fldChar w:fldCharType="end"/>
                       </w:r>
                       <w:r>
@@ -3879,14 +3732,27 @@
                             <w:r>
                               <w:t xml:space="preserve">Figure </w:t>
                             </w:r>
-                            <w:fldSimple w:instr=" SEQ Figure \* ARABIC ">
-                              <w:r>
-                                <w:rPr>
-                                  <w:noProof/>
-                                </w:rPr>
-                                <w:t>2</w:t>
-                              </w:r>
-                            </w:fldSimple>
+                            <w:r>
+                              <w:fldChar w:fldCharType="begin"/>
+                            </w:r>
+                            <w:r>
+                              <w:instrText xml:space="preserve"> SEQ Figure \* ARABIC </w:instrText>
+                            </w:r>
+                            <w:r>
+                              <w:fldChar w:fldCharType="separate"/>
+                            </w:r>
+                            <w:r>
+                              <w:rPr>
+                                <w:noProof/>
+                              </w:rPr>
+                              <w:t>2</w:t>
+                            </w:r>
+                            <w:r>
+                              <w:rPr>
+                                <w:noProof/>
+                              </w:rPr>
+                              <w:fldChar w:fldCharType="end"/>
+                            </w:r>
                             <w:r>
                               <w:t>: Class Diagram</w:t>
                             </w:r>
@@ -3942,6 +3808,9 @@
                         <w:t>2</w:t>
                       </w:r>
                       <w:r>
+                        <w:rPr>
+                          <w:noProof/>
+                        </w:rPr>
                         <w:fldChar w:fldCharType="end"/>
                       </w:r>
                       <w:r>
@@ -4044,14 +3913,433 @@
       <w:pPr>
         <w:ind w:left="0"/>
         <w:jc w:val="left"/>
+      </w:pPr>
+    </w:p>
+    <w:p>
+      <w:pPr>
+        <w:pStyle w:val="ListParagraph"/>
+        <w:numPr>
+          <w:ilvl w:val="0"/>
+          <w:numId w:val="22"/>
+        </w:numPr>
         <w:rPr>
-          <w:b/>
-          <w:bCs/>
           <w:sz w:val="28"/>
           <w:szCs w:val="28"/>
         </w:rPr>
       </w:pPr>
       <w:r>
+        <w:t>User Interface</w:t>
+      </w:r>
+    </w:p>
+    <w:p>
+      <w:pPr>
+        <w:pStyle w:val="ListParagraph"/>
+        <w:numPr>
+          <w:ilvl w:val="0"/>
+          <w:numId w:val="0"/>
+        </w:numPr>
+        <w:ind w:left="1080"/>
+      </w:pPr>
+      <w:r>
+        <w:lastRenderedPageBreak/>
+        <w:t>Priority:</w:t>
+      </w:r>
+    </w:p>
+    <w:p>
+      <w:pPr>
+        <w:pStyle w:val="ListParagraph"/>
+        <w:numPr>
+          <w:ilvl w:val="0"/>
+          <w:numId w:val="0"/>
+        </w:numPr>
+        <w:ind w:left="1080"/>
+      </w:pPr>
+      <w:r>
+        <w:t>Assigned to:</w:t>
+      </w:r>
+    </w:p>
+    <w:p>
+      <w:pPr>
+        <w:pStyle w:val="ListParagraph"/>
+        <w:numPr>
+          <w:ilvl w:val="0"/>
+          <w:numId w:val="0"/>
+        </w:numPr>
+        <w:ind w:left="1080"/>
+      </w:pPr>
+      <w:r>
+        <w:t>Phases:</w:t>
+      </w:r>
+    </w:p>
+    <w:p>
+      <w:pPr>
+        <w:pStyle w:val="ListParagraph"/>
+        <w:numPr>
+          <w:ilvl w:val="0"/>
+          <w:numId w:val="0"/>
+        </w:numPr>
+        <w:ind w:left="1800"/>
+        <w:rPr>
+          <w:sz w:val="28"/>
+          <w:szCs w:val="28"/>
+        </w:rPr>
+      </w:pPr>
+      <w:r>
+        <w:rPr>
+          <w:sz w:val="28"/>
+          <w:szCs w:val="28"/>
+        </w:rPr>
+        <w:t>1.1</w:t>
+      </w:r>
+    </w:p>
+    <w:p>
+      <w:pPr>
+        <w:pStyle w:val="ListParagraph"/>
+        <w:numPr>
+          <w:ilvl w:val="0"/>
+          <w:numId w:val="0"/>
+        </w:numPr>
+        <w:ind w:left="1800"/>
+        <w:rPr>
+          <w:sz w:val="28"/>
+          <w:szCs w:val="28"/>
+        </w:rPr>
+      </w:pPr>
+    </w:p>
+    <w:p>
+      <w:pPr>
+        <w:pStyle w:val="ListParagraph"/>
+        <w:numPr>
+          <w:ilvl w:val="0"/>
+          <w:numId w:val="22"/>
+        </w:numPr>
+        <w:rPr>
+          <w:sz w:val="28"/>
+          <w:szCs w:val="28"/>
+        </w:rPr>
+      </w:pPr>
+      <w:r>
+        <w:t>Network Protocol</w:t>
+      </w:r>
+    </w:p>
+    <w:p>
+      <w:pPr>
+        <w:pStyle w:val="ListParagraph"/>
+        <w:numPr>
+          <w:ilvl w:val="0"/>
+          <w:numId w:val="0"/>
+        </w:numPr>
+        <w:ind w:left="1080"/>
+      </w:pPr>
+      <w:r>
+        <w:t>Priority:</w:t>
+      </w:r>
+    </w:p>
+    <w:p>
+      <w:pPr>
+        <w:pStyle w:val="ListParagraph"/>
+        <w:numPr>
+          <w:ilvl w:val="0"/>
+          <w:numId w:val="0"/>
+        </w:numPr>
+        <w:ind w:left="1080"/>
+      </w:pPr>
+      <w:r>
+        <w:t>Assigned to:</w:t>
+      </w:r>
+    </w:p>
+    <w:p>
+      <w:pPr>
+        <w:pStyle w:val="ListParagraph"/>
+        <w:numPr>
+          <w:ilvl w:val="0"/>
+          <w:numId w:val="0"/>
+        </w:numPr>
+        <w:ind w:left="1080"/>
+      </w:pPr>
+      <w:r>
+        <w:t>Phases:</w:t>
+      </w:r>
+    </w:p>
+    <w:p>
+      <w:pPr>
+        <w:pStyle w:val="ListParagraph"/>
+        <w:numPr>
+          <w:ilvl w:val="0"/>
+          <w:numId w:val="0"/>
+        </w:numPr>
+        <w:ind w:left="1800"/>
+        <w:rPr>
+          <w:sz w:val="28"/>
+          <w:szCs w:val="28"/>
+        </w:rPr>
+      </w:pPr>
+      <w:r>
+        <w:rPr>
+          <w:sz w:val="28"/>
+          <w:szCs w:val="28"/>
+        </w:rPr>
+        <w:t>2.1</w:t>
+      </w:r>
+    </w:p>
+    <w:p>
+      <w:pPr>
+        <w:pStyle w:val="ListParagraph"/>
+        <w:numPr>
+          <w:ilvl w:val="0"/>
+          <w:numId w:val="22"/>
+        </w:numPr>
+        <w:rPr>
+          <w:sz w:val="28"/>
+          <w:szCs w:val="28"/>
+        </w:rPr>
+      </w:pPr>
+      <w:r>
+        <w:t>Cryptography</w:t>
+      </w:r>
+    </w:p>
+    <w:p>
+      <w:pPr>
+        <w:pStyle w:val="ListParagraph"/>
+        <w:numPr>
+          <w:ilvl w:val="0"/>
+          <w:numId w:val="0"/>
+        </w:numPr>
+        <w:ind w:left="1080"/>
+      </w:pPr>
+      <w:r>
+        <w:t>Priority:</w:t>
+      </w:r>
+    </w:p>
+    <w:p>
+      <w:pPr>
+        <w:pStyle w:val="ListParagraph"/>
+        <w:numPr>
+          <w:ilvl w:val="0"/>
+          <w:numId w:val="0"/>
+        </w:numPr>
+        <w:ind w:left="1080"/>
+      </w:pPr>
+      <w:r>
+        <w:t>Assigned to:</w:t>
+      </w:r>
+    </w:p>
+    <w:p>
+      <w:pPr>
+        <w:pStyle w:val="ListParagraph"/>
+        <w:numPr>
+          <w:ilvl w:val="0"/>
+          <w:numId w:val="0"/>
+        </w:numPr>
+        <w:ind w:left="1080"/>
+      </w:pPr>
+      <w:r>
+        <w:t>Phases:</w:t>
+      </w:r>
+    </w:p>
+    <w:p>
+      <w:pPr>
+        <w:pStyle w:val="ListParagraph"/>
+        <w:numPr>
+          <w:ilvl w:val="0"/>
+          <w:numId w:val="0"/>
+        </w:numPr>
+        <w:ind w:left="1800"/>
+        <w:rPr>
+          <w:sz w:val="28"/>
+          <w:szCs w:val="28"/>
+        </w:rPr>
+      </w:pPr>
+      <w:r>
+        <w:rPr>
+          <w:sz w:val="28"/>
+          <w:szCs w:val="28"/>
+        </w:rPr>
+        <w:t>3.1</w:t>
+      </w:r>
+    </w:p>
+    <w:p>
+      <w:pPr>
+        <w:pStyle w:val="ListParagraph"/>
+        <w:numPr>
+          <w:ilvl w:val="0"/>
+          <w:numId w:val="22"/>
+        </w:numPr>
+        <w:rPr>
+          <w:sz w:val="28"/>
+          <w:szCs w:val="28"/>
+        </w:rPr>
+      </w:pPr>
+      <w:r>
+        <w:t>File Compression</w:t>
+      </w:r>
+    </w:p>
+    <w:p>
+      <w:pPr>
+        <w:pStyle w:val="ListParagraph"/>
+        <w:numPr>
+          <w:ilvl w:val="0"/>
+          <w:numId w:val="0"/>
+        </w:numPr>
+        <w:ind w:left="1080"/>
+      </w:pPr>
+      <w:r>
+        <w:t>Priority:</w:t>
+      </w:r>
+    </w:p>
+    <w:p>
+      <w:pPr>
+        <w:pStyle w:val="ListParagraph"/>
+        <w:numPr>
+          <w:ilvl w:val="0"/>
+          <w:numId w:val="0"/>
+        </w:numPr>
+        <w:ind w:left="1080"/>
+      </w:pPr>
+      <w:r>
+        <w:t>Assigned to:</w:t>
+      </w:r>
+    </w:p>
+    <w:p>
+      <w:pPr>
+        <w:pStyle w:val="ListParagraph"/>
+        <w:numPr>
+          <w:ilvl w:val="0"/>
+          <w:numId w:val="0"/>
+        </w:numPr>
+        <w:ind w:left="1080"/>
+      </w:pPr>
+      <w:r>
+        <w:t>Phases:</w:t>
+      </w:r>
+    </w:p>
+    <w:p>
+      <w:pPr>
+        <w:pStyle w:val="ListParagraph"/>
+        <w:numPr>
+          <w:ilvl w:val="0"/>
+          <w:numId w:val="0"/>
+        </w:numPr>
+        <w:ind w:left="1800"/>
+        <w:rPr>
+          <w:sz w:val="28"/>
+          <w:szCs w:val="28"/>
+        </w:rPr>
+      </w:pPr>
+      <w:r>
+        <w:rPr>
+          <w:sz w:val="28"/>
+          <w:szCs w:val="28"/>
+        </w:rPr>
+        <w:t>4.1</w:t>
+      </w:r>
+    </w:p>
+    <w:p>
+      <w:pPr>
+        <w:pStyle w:val="ListParagraph"/>
+        <w:numPr>
+          <w:ilvl w:val="0"/>
+          <w:numId w:val="22"/>
+        </w:numPr>
+        <w:rPr>
+          <w:sz w:val="28"/>
+          <w:szCs w:val="28"/>
+        </w:rPr>
+      </w:pPr>
+      <w:r>
+        <w:t>Testing</w:t>
+      </w:r>
+    </w:p>
+    <w:p>
+      <w:pPr>
+        <w:pStyle w:val="ListParagraph"/>
+        <w:numPr>
+          <w:ilvl w:val="0"/>
+          <w:numId w:val="0"/>
+        </w:numPr>
+        <w:ind w:left="1080"/>
+        <w:rPr>
+          <w:sz w:val="28"/>
+          <w:szCs w:val="28"/>
+        </w:rPr>
+      </w:pPr>
+      <w:r>
+        <w:t>File Compression</w:t>
+      </w:r>
+    </w:p>
+    <w:p>
+      <w:pPr>
+        <w:pStyle w:val="ListParagraph"/>
+        <w:numPr>
+          <w:ilvl w:val="0"/>
+          <w:numId w:val="0"/>
+        </w:numPr>
+        <w:ind w:left="1080"/>
+      </w:pPr>
+      <w:r>
+        <w:t>Priority:</w:t>
+      </w:r>
+    </w:p>
+    <w:p>
+      <w:pPr>
+        <w:pStyle w:val="ListParagraph"/>
+        <w:numPr>
+          <w:ilvl w:val="0"/>
+          <w:numId w:val="0"/>
+        </w:numPr>
+        <w:ind w:left="1080"/>
+      </w:pPr>
+      <w:r>
+        <w:t>Assigned to:</w:t>
+      </w:r>
+    </w:p>
+    <w:p>
+      <w:pPr>
+        <w:pStyle w:val="ListParagraph"/>
+        <w:numPr>
+          <w:ilvl w:val="0"/>
+          <w:numId w:val="0"/>
+        </w:numPr>
+        <w:ind w:left="1080"/>
+      </w:pPr>
+      <w:r>
+        <w:t>Phases:</w:t>
+      </w:r>
+    </w:p>
+    <w:p>
+      <w:pPr>
+        <w:pStyle w:val="ListParagraph"/>
+        <w:numPr>
+          <w:ilvl w:val="0"/>
+          <w:numId w:val="0"/>
+        </w:numPr>
+        <w:ind w:left="1800"/>
+        <w:rPr>
+          <w:sz w:val="28"/>
+          <w:szCs w:val="28"/>
+        </w:rPr>
+      </w:pPr>
+      <w:r>
+        <w:rPr>
+          <w:sz w:val="28"/>
+          <w:szCs w:val="28"/>
+        </w:rPr>
+        <w:t>5.1</w:t>
+      </w:r>
+    </w:p>
+    <w:p>
+      <w:pPr>
+        <w:pStyle w:val="ListParagraph"/>
+        <w:numPr>
+          <w:ilvl w:val="0"/>
+          <w:numId w:val="22"/>
+        </w:numPr>
+        <w:rPr>
+          <w:sz w:val="28"/>
+          <w:szCs w:val="28"/>
+        </w:rPr>
+      </w:pPr>
+      <w:r>
         <w:br w:type="page"/>
       </w:r>
     </w:p>
@@ -4090,37 +4378,16 @@
     </w:p>
     <w:p>
       <w:r>
-        <w:t xml:space="preserve">[3] M. J. Golin and G. Rote, “A Dynamic Programming Algorithm for Constructing Optimal Prefix-Free Codes with Unequal Letter Costs,” IEEE Transactions on Information Theory, vol. 44, no. 5, pp. 1770–1781, Jan. 1998, </w:t>
-      </w:r>
-      <w:proofErr w:type="spellStart"/>
-      <w:r>
-        <w:t>doi</w:t>
-      </w:r>
-      <w:proofErr w:type="spellEnd"/>
-      <w:r>
-        <w:t>: https://doi.org/10.1109/18.705558.</w:t>
-      </w:r>
-    </w:p>
-    <w:p>
-      <w:r>
-        <w:t xml:space="preserve">[4] D. Huffman, “A Method for the Construction of Minimum-Redundancy Codes,” Proceedings of the IRE, vol. 40, no. 9, pp. 1098–1101, Sep. 1952, </w:t>
-      </w:r>
-      <w:proofErr w:type="spellStart"/>
-      <w:r>
-        <w:t>doi</w:t>
-      </w:r>
-      <w:proofErr w:type="spellEnd"/>
-      <w:r>
-        <w:t xml:space="preserve">: </w:t>
-      </w:r>
-      <w:proofErr w:type="gramStart"/>
-      <w:r>
-        <w:t>https://doi.org/10.1109/jrproc.1952.273898.</w:t>
+        <w:t>[3] M. J. Golin and G. Rote, “A Dynamic Programming Algorithm for Constructing Optimal Prefix-Free Codes with Unequal Letter Costs,” IEEE Transactions on Information Theory, vol. 44, no. 5, pp. 1770–1781, Jan. 1998, doi: https://doi.org/10.1109/18.705558.</w:t>
+      </w:r>
+    </w:p>
+    <w:p>
+      <w:r>
+        <w:t>[4] D. Huffman, “A Method for the Construction of Minimum-Redundancy Codes,” Proceedings of the IRE, vol. 40, no. 9, pp. 1098–1101, Sep. 1952, doi: https://doi.org/10.1109/jrproc.1952.273898.</w:t>
       </w:r>
       <w:r>
         <w:t>.</w:t>
       </w:r>
-      <w:proofErr w:type="gramEnd"/>
     </w:p>
     <w:p/>
     <w:p/>
@@ -4739,6 +5006,92 @@
     </w:lvl>
   </w:abstractNum>
   <w:abstractNum w:abstractNumId="5" w15:restartNumberingAfterBreak="0">
+    <w:nsid w:val="263B6824"/>
+    <w:multiLevelType w:val="hybridMultilevel"/>
+    <w:tmpl w:val="D0CE0624"/>
+    <w:lvl w:ilvl="0" w:tplc="1809000F">
+      <w:start w:val="1"/>
+      <w:numFmt w:val="decimal"/>
+      <w:lvlText w:val="%1."/>
+      <w:lvlJc w:val="left"/>
+      <w:pPr>
+        <w:ind w:left="1080" w:hanging="360"/>
+      </w:pPr>
+    </w:lvl>
+    <w:lvl w:ilvl="1" w:tplc="1809000F">
+      <w:start w:val="1"/>
+      <w:numFmt w:val="decimal"/>
+      <w:lvlText w:val="%2."/>
+      <w:lvlJc w:val="left"/>
+      <w:pPr>
+        <w:ind w:left="1800" w:hanging="360"/>
+      </w:pPr>
+    </w:lvl>
+    <w:lvl w:ilvl="2" w:tplc="1809001B" w:tentative="1">
+      <w:start w:val="1"/>
+      <w:numFmt w:val="lowerRoman"/>
+      <w:lvlText w:val="%3."/>
+      <w:lvlJc w:val="right"/>
+      <w:pPr>
+        <w:ind w:left="2520" w:hanging="180"/>
+      </w:pPr>
+    </w:lvl>
+    <w:lvl w:ilvl="3" w:tplc="1809000F" w:tentative="1">
+      <w:start w:val="1"/>
+      <w:numFmt w:val="decimal"/>
+      <w:lvlText w:val="%4."/>
+      <w:lvlJc w:val="left"/>
+      <w:pPr>
+        <w:ind w:left="3240" w:hanging="360"/>
+      </w:pPr>
+    </w:lvl>
+    <w:lvl w:ilvl="4" w:tplc="18090019" w:tentative="1">
+      <w:start w:val="1"/>
+      <w:numFmt w:val="lowerLetter"/>
+      <w:lvlText w:val="%5."/>
+      <w:lvlJc w:val="left"/>
+      <w:pPr>
+        <w:ind w:left="3960" w:hanging="360"/>
+      </w:pPr>
+    </w:lvl>
+    <w:lvl w:ilvl="5" w:tplc="1809001B" w:tentative="1">
+      <w:start w:val="1"/>
+      <w:numFmt w:val="lowerRoman"/>
+      <w:lvlText w:val="%6."/>
+      <w:lvlJc w:val="right"/>
+      <w:pPr>
+        <w:ind w:left="4680" w:hanging="180"/>
+      </w:pPr>
+    </w:lvl>
+    <w:lvl w:ilvl="6" w:tplc="1809000F" w:tentative="1">
+      <w:start w:val="1"/>
+      <w:numFmt w:val="decimal"/>
+      <w:lvlText w:val="%7."/>
+      <w:lvlJc w:val="left"/>
+      <w:pPr>
+        <w:ind w:left="5400" w:hanging="360"/>
+      </w:pPr>
+    </w:lvl>
+    <w:lvl w:ilvl="7" w:tplc="18090019" w:tentative="1">
+      <w:start w:val="1"/>
+      <w:numFmt w:val="lowerLetter"/>
+      <w:lvlText w:val="%8."/>
+      <w:lvlJc w:val="left"/>
+      <w:pPr>
+        <w:ind w:left="6120" w:hanging="360"/>
+      </w:pPr>
+    </w:lvl>
+    <w:lvl w:ilvl="8" w:tplc="1809001B" w:tentative="1">
+      <w:start w:val="1"/>
+      <w:numFmt w:val="lowerRoman"/>
+      <w:lvlText w:val="%9."/>
+      <w:lvlJc w:val="right"/>
+      <w:pPr>
+        <w:ind w:left="6840" w:hanging="180"/>
+      </w:pPr>
+    </w:lvl>
+  </w:abstractNum>
+  <w:abstractNum w:abstractNumId="6" w15:restartNumberingAfterBreak="0">
     <w:nsid w:val="2D9D0C97"/>
     <w:multiLevelType w:val="multilevel"/>
     <w:tmpl w:val="5D18B734"/>
@@ -4851,7 +5204,7 @@
       </w:pPr>
     </w:lvl>
   </w:abstractNum>
-  <w:abstractNum w:abstractNumId="6" w15:restartNumberingAfterBreak="0">
+  <w:abstractNum w:abstractNumId="7" w15:restartNumberingAfterBreak="0">
     <w:nsid w:val="41C5567A"/>
     <w:multiLevelType w:val="hybridMultilevel"/>
     <w:tmpl w:val="091CD938"/>
@@ -4941,7 +5294,7 @@
       </w:pPr>
     </w:lvl>
   </w:abstractNum>
-  <w:abstractNum w:abstractNumId="7" w15:restartNumberingAfterBreak="0">
+  <w:abstractNum w:abstractNumId="8" w15:restartNumberingAfterBreak="0">
     <w:nsid w:val="463F24F8"/>
     <w:multiLevelType w:val="hybridMultilevel"/>
     <w:tmpl w:val="F1C0D53E"/>
@@ -5027,7 +5380,7 @@
       </w:pPr>
     </w:lvl>
   </w:abstractNum>
-  <w:abstractNum w:abstractNumId="8" w15:restartNumberingAfterBreak="0">
+  <w:abstractNum w:abstractNumId="9" w15:restartNumberingAfterBreak="0">
     <w:nsid w:val="48EC37FC"/>
     <w:multiLevelType w:val="hybridMultilevel"/>
     <w:tmpl w:val="1116ED92"/>
@@ -5140,7 +5493,93 @@
       </w:rPr>
     </w:lvl>
   </w:abstractNum>
-  <w:abstractNum w:abstractNumId="9" w15:restartNumberingAfterBreak="0">
+  <w:abstractNum w:abstractNumId="10" w15:restartNumberingAfterBreak="0">
+    <w:nsid w:val="4D0159F4"/>
+    <w:multiLevelType w:val="hybridMultilevel"/>
+    <w:tmpl w:val="4F281B94"/>
+    <w:lvl w:ilvl="0" w:tplc="1809000F">
+      <w:start w:val="1"/>
+      <w:numFmt w:val="decimal"/>
+      <w:lvlText w:val="%1."/>
+      <w:lvlJc w:val="left"/>
+      <w:pPr>
+        <w:ind w:left="3960" w:hanging="360"/>
+      </w:pPr>
+    </w:lvl>
+    <w:lvl w:ilvl="1" w:tplc="18090019" w:tentative="1">
+      <w:start w:val="1"/>
+      <w:numFmt w:val="lowerLetter"/>
+      <w:lvlText w:val="%2."/>
+      <w:lvlJc w:val="left"/>
+      <w:pPr>
+        <w:ind w:left="4680" w:hanging="360"/>
+      </w:pPr>
+    </w:lvl>
+    <w:lvl w:ilvl="2" w:tplc="1809001B" w:tentative="1">
+      <w:start w:val="1"/>
+      <w:numFmt w:val="lowerRoman"/>
+      <w:lvlText w:val="%3."/>
+      <w:lvlJc w:val="right"/>
+      <w:pPr>
+        <w:ind w:left="5400" w:hanging="180"/>
+      </w:pPr>
+    </w:lvl>
+    <w:lvl w:ilvl="3" w:tplc="1809000F" w:tentative="1">
+      <w:start w:val="1"/>
+      <w:numFmt w:val="decimal"/>
+      <w:lvlText w:val="%4."/>
+      <w:lvlJc w:val="left"/>
+      <w:pPr>
+        <w:ind w:left="6120" w:hanging="360"/>
+      </w:pPr>
+    </w:lvl>
+    <w:lvl w:ilvl="4" w:tplc="18090019" w:tentative="1">
+      <w:start w:val="1"/>
+      <w:numFmt w:val="lowerLetter"/>
+      <w:lvlText w:val="%5."/>
+      <w:lvlJc w:val="left"/>
+      <w:pPr>
+        <w:ind w:left="6840" w:hanging="360"/>
+      </w:pPr>
+    </w:lvl>
+    <w:lvl w:ilvl="5" w:tplc="1809001B" w:tentative="1">
+      <w:start w:val="1"/>
+      <w:numFmt w:val="lowerRoman"/>
+      <w:lvlText w:val="%6."/>
+      <w:lvlJc w:val="right"/>
+      <w:pPr>
+        <w:ind w:left="7560" w:hanging="180"/>
+      </w:pPr>
+    </w:lvl>
+    <w:lvl w:ilvl="6" w:tplc="1809000F" w:tentative="1">
+      <w:start w:val="1"/>
+      <w:numFmt w:val="decimal"/>
+      <w:lvlText w:val="%7."/>
+      <w:lvlJc w:val="left"/>
+      <w:pPr>
+        <w:ind w:left="8280" w:hanging="360"/>
+      </w:pPr>
+    </w:lvl>
+    <w:lvl w:ilvl="7" w:tplc="18090019" w:tentative="1">
+      <w:start w:val="1"/>
+      <w:numFmt w:val="lowerLetter"/>
+      <w:lvlText w:val="%8."/>
+      <w:lvlJc w:val="left"/>
+      <w:pPr>
+        <w:ind w:left="9000" w:hanging="360"/>
+      </w:pPr>
+    </w:lvl>
+    <w:lvl w:ilvl="8" w:tplc="1809001B" w:tentative="1">
+      <w:start w:val="1"/>
+      <w:numFmt w:val="lowerRoman"/>
+      <w:lvlText w:val="%9."/>
+      <w:lvlJc w:val="right"/>
+      <w:pPr>
+        <w:ind w:left="9720" w:hanging="180"/>
+      </w:pPr>
+    </w:lvl>
+  </w:abstractNum>
+  <w:abstractNum w:abstractNumId="11" w15:restartNumberingAfterBreak="0">
     <w:nsid w:val="52292826"/>
     <w:multiLevelType w:val="hybridMultilevel"/>
     <w:tmpl w:val="90707D7C"/>
@@ -5254,7 +5693,7 @@
       </w:rPr>
     </w:lvl>
   </w:abstractNum>
-  <w:abstractNum w:abstractNumId="10" w15:restartNumberingAfterBreak="0">
+  <w:abstractNum w:abstractNumId="12" w15:restartNumberingAfterBreak="0">
     <w:nsid w:val="5B7E2BA8"/>
     <w:multiLevelType w:val="multilevel"/>
     <w:tmpl w:val="91E8143A"/>
@@ -5367,7 +5806,7 @@
       </w:rPr>
     </w:lvl>
   </w:abstractNum>
-  <w:abstractNum w:abstractNumId="11" w15:restartNumberingAfterBreak="0">
+  <w:abstractNum w:abstractNumId="13" w15:restartNumberingAfterBreak="0">
     <w:nsid w:val="5B97727B"/>
     <w:multiLevelType w:val="hybridMultilevel"/>
     <w:tmpl w:val="B0C4DB74"/>
@@ -5457,7 +5896,7 @@
       </w:pPr>
     </w:lvl>
   </w:abstractNum>
-  <w:abstractNum w:abstractNumId="12" w15:restartNumberingAfterBreak="0">
+  <w:abstractNum w:abstractNumId="14" w15:restartNumberingAfterBreak="0">
     <w:nsid w:val="5C5504DD"/>
     <w:multiLevelType w:val="hybridMultilevel"/>
     <w:tmpl w:val="900C9AB8"/>
@@ -5543,7 +5982,7 @@
       </w:pPr>
     </w:lvl>
   </w:abstractNum>
-  <w:abstractNum w:abstractNumId="13" w15:restartNumberingAfterBreak="0">
+  <w:abstractNum w:abstractNumId="15" w15:restartNumberingAfterBreak="0">
     <w:nsid w:val="66354531"/>
     <w:multiLevelType w:val="hybridMultilevel"/>
     <w:tmpl w:val="3A426760"/>
@@ -5656,7 +6095,7 @@
       </w:rPr>
     </w:lvl>
   </w:abstractNum>
-  <w:abstractNum w:abstractNumId="14" w15:restartNumberingAfterBreak="0">
+  <w:abstractNum w:abstractNumId="16" w15:restartNumberingAfterBreak="0">
     <w:nsid w:val="69D96C22"/>
     <w:multiLevelType w:val="hybridMultilevel"/>
     <w:tmpl w:val="21925BDE"/>
@@ -5742,7 +6181,7 @@
       </w:pPr>
     </w:lvl>
   </w:abstractNum>
-  <w:abstractNum w:abstractNumId="15" w15:restartNumberingAfterBreak="0">
+  <w:abstractNum w:abstractNumId="17" w15:restartNumberingAfterBreak="0">
     <w:nsid w:val="72063305"/>
     <w:multiLevelType w:val="hybridMultilevel"/>
     <w:tmpl w:val="EF52DC42"/>
@@ -5855,7 +6294,7 @@
       </w:rPr>
     </w:lvl>
   </w:abstractNum>
-  <w:abstractNum w:abstractNumId="16" w15:restartNumberingAfterBreak="0">
+  <w:abstractNum w:abstractNumId="18" w15:restartNumberingAfterBreak="0">
     <w:nsid w:val="76143B68"/>
     <w:multiLevelType w:val="multilevel"/>
     <w:tmpl w:val="91E8143A"/>
@@ -5968,7 +6407,7 @@
       </w:rPr>
     </w:lvl>
   </w:abstractNum>
-  <w:abstractNum w:abstractNumId="17" w15:restartNumberingAfterBreak="0">
+  <w:abstractNum w:abstractNumId="19" w15:restartNumberingAfterBreak="0">
     <w:nsid w:val="77FA75C0"/>
     <w:multiLevelType w:val="multilevel"/>
     <w:tmpl w:val="EA566A04"/>
@@ -6080,7 +6519,7 @@
       </w:rPr>
     </w:lvl>
   </w:abstractNum>
-  <w:abstractNum w:abstractNumId="18" w15:restartNumberingAfterBreak="0">
+  <w:abstractNum w:abstractNumId="20" w15:restartNumberingAfterBreak="0">
     <w:nsid w:val="7B7A3DC7"/>
     <w:multiLevelType w:val="multilevel"/>
     <w:tmpl w:val="91E8143A"/>
@@ -6193,7 +6632,7 @@
       </w:rPr>
     </w:lvl>
   </w:abstractNum>
-  <w:abstractNum w:abstractNumId="19" w15:restartNumberingAfterBreak="0">
+  <w:abstractNum w:abstractNumId="21" w15:restartNumberingAfterBreak="0">
     <w:nsid w:val="7D602648"/>
     <w:multiLevelType w:val="multilevel"/>
     <w:tmpl w:val="E12E55B2"/>
@@ -6310,64 +6749,70 @@
     </w:lvl>
   </w:abstractNum>
   <w:num w:numId="1" w16cid:durableId="1516922731">
-    <w:abstractNumId w:val="19"/>
+    <w:abstractNumId w:val="21"/>
   </w:num>
   <w:num w:numId="2" w16cid:durableId="1031686718">
-    <w:abstractNumId w:val="9"/>
+    <w:abstractNumId w:val="11"/>
   </w:num>
   <w:num w:numId="3" w16cid:durableId="473376154">
-    <w:abstractNumId w:val="17"/>
+    <w:abstractNumId w:val="19"/>
   </w:num>
   <w:num w:numId="4" w16cid:durableId="1110664127">
     <w:abstractNumId w:val="4"/>
   </w:num>
   <w:num w:numId="5" w16cid:durableId="662777458">
-    <w:abstractNumId w:val="16"/>
+    <w:abstractNumId w:val="18"/>
   </w:num>
   <w:num w:numId="6" w16cid:durableId="324435556">
-    <w:abstractNumId w:val="18"/>
+    <w:abstractNumId w:val="20"/>
   </w:num>
   <w:num w:numId="7" w16cid:durableId="650986693">
-    <w:abstractNumId w:val="11"/>
+    <w:abstractNumId w:val="13"/>
   </w:num>
   <w:num w:numId="8" w16cid:durableId="540361048">
-    <w:abstractNumId w:val="10"/>
+    <w:abstractNumId w:val="12"/>
   </w:num>
   <w:num w:numId="9" w16cid:durableId="229198042">
     <w:abstractNumId w:val="1"/>
   </w:num>
   <w:num w:numId="10" w16cid:durableId="2110269844">
-    <w:abstractNumId w:val="5"/>
+    <w:abstractNumId w:val="6"/>
   </w:num>
   <w:num w:numId="11" w16cid:durableId="1725367511">
-    <w:abstractNumId w:val="12"/>
+    <w:abstractNumId w:val="14"/>
   </w:num>
   <w:num w:numId="12" w16cid:durableId="1246067979">
-    <w:abstractNumId w:val="15"/>
+    <w:abstractNumId w:val="17"/>
   </w:num>
   <w:num w:numId="13" w16cid:durableId="817042002">
     <w:abstractNumId w:val="0"/>
   </w:num>
   <w:num w:numId="14" w16cid:durableId="510801315">
-    <w:abstractNumId w:val="13"/>
+    <w:abstractNumId w:val="15"/>
   </w:num>
   <w:num w:numId="15" w16cid:durableId="1457719656">
     <w:abstractNumId w:val="2"/>
   </w:num>
   <w:num w:numId="16" w16cid:durableId="435105136">
-    <w:abstractNumId w:val="6"/>
+    <w:abstractNumId w:val="7"/>
   </w:num>
   <w:num w:numId="17" w16cid:durableId="1951547782">
     <w:abstractNumId w:val="3"/>
   </w:num>
   <w:num w:numId="18" w16cid:durableId="410810177">
+    <w:abstractNumId w:val="9"/>
+  </w:num>
+  <w:num w:numId="19" w16cid:durableId="1515146533">
     <w:abstractNumId w:val="8"/>
   </w:num>
-  <w:num w:numId="19" w16cid:durableId="1515146533">
-    <w:abstractNumId w:val="7"/>
+  <w:num w:numId="20" w16cid:durableId="1165509919">
+    <w:abstractNumId w:val="16"/>
   </w:num>
-  <w:num w:numId="20" w16cid:durableId="1165509919">
-    <w:abstractNumId w:val="14"/>
+  <w:num w:numId="21" w16cid:durableId="235018790">
+    <w:abstractNumId w:val="10"/>
+  </w:num>
+  <w:num w:numId="22" w16cid:durableId="756559391">
+    <w:abstractNumId w:val="5"/>
   </w:num>
 </w:numbering>
 </file>

</xml_diff>

<commit_message>
add my parts to the schedule
</commit_message>
<xml_diff>
--- a/docs/functional-spec/Functional_Specification.docx
+++ b/docs/functional-spec/Functional_Specification.docx
@@ -3564,27 +3564,14 @@
                             <w:r>
                               <w:t xml:space="preserve">Figure </w:t>
                             </w:r>
-                            <w:r>
-                              <w:fldChar w:fldCharType="begin"/>
-                            </w:r>
-                            <w:r>
-                              <w:instrText xml:space="preserve"> SEQ Figure \* ARABIC </w:instrText>
-                            </w:r>
-                            <w:r>
-                              <w:fldChar w:fldCharType="separate"/>
-                            </w:r>
-                            <w:r>
-                              <w:rPr>
-                                <w:noProof/>
-                              </w:rPr>
-                              <w:t>1</w:t>
-                            </w:r>
-                            <w:r>
-                              <w:rPr>
-                                <w:noProof/>
-                              </w:rPr>
-                              <w:fldChar w:fldCharType="end"/>
-                            </w:r>
+                            <w:fldSimple w:instr=" SEQ Figure \* ARABIC ">
+                              <w:r>
+                                <w:rPr>
+                                  <w:noProof/>
+                                </w:rPr>
+                                <w:t>1</w:t>
+                              </w:r>
+                            </w:fldSimple>
                             <w:r>
                               <w:t>: Communication Flow Between Architectural Components</w:t>
                             </w:r>
@@ -3623,27 +3610,14 @@
                       <w:r>
                         <w:t xml:space="preserve">Figure </w:t>
                       </w:r>
-                      <w:r>
-                        <w:fldChar w:fldCharType="begin"/>
-                      </w:r>
-                      <w:r>
-                        <w:instrText xml:space="preserve"> SEQ Figure \* ARABIC </w:instrText>
-                      </w:r>
-                      <w:r>
-                        <w:fldChar w:fldCharType="separate"/>
-                      </w:r>
-                      <w:r>
-                        <w:rPr>
-                          <w:noProof/>
-                        </w:rPr>
-                        <w:t>1</w:t>
-                      </w:r>
-                      <w:r>
-                        <w:rPr>
-                          <w:noProof/>
-                        </w:rPr>
-                        <w:fldChar w:fldCharType="end"/>
-                      </w:r>
+                      <w:fldSimple w:instr=" SEQ Figure \* ARABIC ">
+                        <w:r>
+                          <w:rPr>
+                            <w:noProof/>
+                          </w:rPr>
+                          <w:t>1</w:t>
+                        </w:r>
+                      </w:fldSimple>
                       <w:r>
                         <w:t>: Communication Flow Between Architectural Components</w:t>
                       </w:r>
@@ -3732,27 +3706,14 @@
                             <w:r>
                               <w:t xml:space="preserve">Figure </w:t>
                             </w:r>
-                            <w:r>
-                              <w:fldChar w:fldCharType="begin"/>
-                            </w:r>
-                            <w:r>
-                              <w:instrText xml:space="preserve"> SEQ Figure \* ARABIC </w:instrText>
-                            </w:r>
-                            <w:r>
-                              <w:fldChar w:fldCharType="separate"/>
-                            </w:r>
-                            <w:r>
-                              <w:rPr>
-                                <w:noProof/>
-                              </w:rPr>
-                              <w:t>2</w:t>
-                            </w:r>
-                            <w:r>
-                              <w:rPr>
-                                <w:noProof/>
-                              </w:rPr>
-                              <w:fldChar w:fldCharType="end"/>
-                            </w:r>
+                            <w:fldSimple w:instr=" SEQ Figure \* ARABIC ">
+                              <w:r>
+                                <w:rPr>
+                                  <w:noProof/>
+                                </w:rPr>
+                                <w:t>2</w:t>
+                              </w:r>
+                            </w:fldSimple>
                             <w:r>
                               <w:t>: Class Diagram</w:t>
                             </w:r>
@@ -3792,27 +3753,14 @@
                       <w:r>
                         <w:t xml:space="preserve">Figure </w:t>
                       </w:r>
-                      <w:r>
-                        <w:fldChar w:fldCharType="begin"/>
-                      </w:r>
-                      <w:r>
-                        <w:instrText xml:space="preserve"> SEQ Figure \* ARABIC </w:instrText>
-                      </w:r>
-                      <w:r>
-                        <w:fldChar w:fldCharType="separate"/>
-                      </w:r>
-                      <w:r>
-                        <w:rPr>
-                          <w:noProof/>
-                        </w:rPr>
-                        <w:t>2</w:t>
-                      </w:r>
-                      <w:r>
-                        <w:rPr>
-                          <w:noProof/>
-                        </w:rPr>
-                        <w:fldChar w:fldCharType="end"/>
-                      </w:r>
+                      <w:fldSimple w:instr=" SEQ Figure \* ARABIC ">
+                        <w:r>
+                          <w:rPr>
+                            <w:noProof/>
+                          </w:rPr>
+                          <w:t>2</w:t>
+                        </w:r>
+                      </w:fldSimple>
                       <w:r>
                         <w:t>: Class Diagram</w:t>
                       </w:r>
@@ -3911,22 +3859,15 @@
     </w:p>
     <w:p>
       <w:pPr>
-        <w:ind w:left="0"/>
-        <w:jc w:val="left"/>
-      </w:pPr>
-    </w:p>
-    <w:p>
-      <w:pPr>
-        <w:pStyle w:val="ListParagraph"/>
-        <w:numPr>
-          <w:ilvl w:val="0"/>
-          <w:numId w:val="22"/>
-        </w:numPr>
+        <w:pStyle w:val="Heading2"/>
         <w:rPr>
           <w:sz w:val="28"/>
           <w:szCs w:val="28"/>
         </w:rPr>
       </w:pPr>
+      <w:r>
+        <w:t xml:space="preserve"> </w:t>
+      </w:r>
       <w:r>
         <w:t>User Interface</w:t>
       </w:r>
@@ -3941,8 +3882,13 @@
         <w:ind w:left="1080"/>
       </w:pPr>
       <w:r>
-        <w:lastRenderedPageBreak/>
         <w:t>Priority:</w:t>
+      </w:r>
+      <w:r>
+        <w:t xml:space="preserve"> </w:t>
+      </w:r>
+      <w:r>
+        <w:t>Medium</w:t>
       </w:r>
     </w:p>
     <w:p>
@@ -3955,7 +3901,11 @@
         <w:ind w:left="1080"/>
       </w:pPr>
       <w:r>
+        <w:lastRenderedPageBreak/>
         <w:t>Assigned to:</w:t>
+      </w:r>
+      <w:r>
+        <w:t xml:space="preserve"> Eryk Styczynski</w:t>
       </w:r>
     </w:p>
     <w:p>
@@ -3979,17 +3929,18 @@
           <w:numId w:val="0"/>
         </w:numPr>
         <w:ind w:left="1800"/>
-        <w:rPr>
-          <w:sz w:val="28"/>
-          <w:szCs w:val="28"/>
-        </w:rPr>
-      </w:pPr>
-      <w:r>
-        <w:rPr>
-          <w:sz w:val="28"/>
-          <w:szCs w:val="28"/>
-        </w:rPr>
+      </w:pPr>
+      <w:r>
+        <w:t>6.</w:t>
+      </w:r>
+      <w:r>
         <w:t>1.1</w:t>
+      </w:r>
+      <w:r>
+        <w:t xml:space="preserve">. </w:t>
+      </w:r>
+      <w:r>
+        <w:t>UI design and mockups</w:t>
       </w:r>
     </w:p>
     <w:p>
@@ -4000,24 +3951,66 @@
           <w:numId w:val="0"/>
         </w:numPr>
         <w:ind w:left="1800"/>
+      </w:pPr>
+      <w:r>
+        <w:t>6.</w:t>
+      </w:r>
+      <w:r>
+        <w:t>1.2</w:t>
+      </w:r>
+      <w:r>
+        <w:t>. Basic layouts of major components</w:t>
+      </w:r>
+    </w:p>
+    <w:p>
+      <w:pPr>
+        <w:pStyle w:val="ListParagraph"/>
+        <w:numPr>
+          <w:ilvl w:val="0"/>
+          <w:numId w:val="0"/>
+        </w:numPr>
+        <w:ind w:left="1800"/>
+      </w:pPr>
+      <w:r>
+        <w:t>6.</w:t>
+      </w:r>
+      <w:r>
+        <w:t>1.3</w:t>
+      </w:r>
+      <w:r>
+        <w:t>. Integration with back-end</w:t>
+      </w:r>
+    </w:p>
+    <w:p>
+      <w:pPr>
+        <w:pStyle w:val="ListParagraph"/>
+        <w:numPr>
+          <w:ilvl w:val="0"/>
+          <w:numId w:val="0"/>
+        </w:numPr>
+        <w:ind w:left="1800"/>
+      </w:pPr>
+      <w:r>
+        <w:t>6.</w:t>
+      </w:r>
+      <w:r>
+        <w:t>1.</w:t>
+      </w:r>
+      <w:r>
+        <w:t>4. UI polishing</w:t>
+      </w:r>
+    </w:p>
+    <w:p>
+      <w:pPr>
+        <w:pStyle w:val="Heading2"/>
         <w:rPr>
           <w:sz w:val="28"/>
           <w:szCs w:val="28"/>
         </w:rPr>
       </w:pPr>
-    </w:p>
-    <w:p>
-      <w:pPr>
-        <w:pStyle w:val="ListParagraph"/>
-        <w:numPr>
-          <w:ilvl w:val="0"/>
-          <w:numId w:val="22"/>
-        </w:numPr>
-        <w:rPr>
-          <w:sz w:val="28"/>
-          <w:szCs w:val="28"/>
-        </w:rPr>
-      </w:pPr>
+      <w:r>
+        <w:t xml:space="preserve"> </w:t>
+      </w:r>
       <w:r>
         <w:t>Network Protocol</w:t>
       </w:r>
@@ -4034,6 +4027,9 @@
       <w:r>
         <w:t>Priority:</w:t>
       </w:r>
+      <w:r>
+        <w:t xml:space="preserve"> High</w:t>
+      </w:r>
     </w:p>
     <w:p>
       <w:pPr>
@@ -4047,6 +4043,9 @@
       <w:r>
         <w:t>Assigned to:</w:t>
       </w:r>
+      <w:r>
+        <w:t xml:space="preserve"> Eryk Styczynski</w:t>
+      </w:r>
     </w:p>
     <w:p>
       <w:pPr>
@@ -4069,17 +4068,15 @@
           <w:numId w:val="0"/>
         </w:numPr>
         <w:ind w:left="1800"/>
-        <w:rPr>
-          <w:sz w:val="28"/>
-          <w:szCs w:val="28"/>
-        </w:rPr>
-      </w:pPr>
-      <w:r>
-        <w:rPr>
-          <w:sz w:val="28"/>
-          <w:szCs w:val="28"/>
-        </w:rPr>
-        <w:t>2.1</w:t>
+      </w:pPr>
+      <w:r>
+        <w:t>6.2.1</w:t>
+      </w:r>
+      <w:r>
+        <w:t xml:space="preserve">. </w:t>
+      </w:r>
+      <w:r>
+        <w:t>Successfully establish a basic connection between peers</w:t>
       </w:r>
     </w:p>
     <w:p>
@@ -4087,12 +4084,42 @@
         <w:pStyle w:val="ListParagraph"/>
         <w:numPr>
           <w:ilvl w:val="0"/>
-          <w:numId w:val="22"/>
+          <w:numId w:val="0"/>
         </w:numPr>
-        <w:rPr>
-          <w:sz w:val="28"/>
-          <w:szCs w:val="28"/>
-        </w:rPr>
+        <w:ind w:left="1800"/>
+      </w:pPr>
+      <w:r>
+        <w:t>6.</w:t>
+      </w:r>
+      <w:r>
+        <w:t xml:space="preserve">2.2. </w:t>
+      </w:r>
+      <w:r>
+        <w:t>Enable transmission of encrypted messages</w:t>
+      </w:r>
+      <w:r>
+        <w:t xml:space="preserve"> and files</w:t>
+      </w:r>
+    </w:p>
+    <w:p>
+      <w:pPr>
+        <w:pStyle w:val="ListParagraph"/>
+        <w:numPr>
+          <w:ilvl w:val="0"/>
+          <w:numId w:val="0"/>
+        </w:numPr>
+        <w:ind w:left="1800"/>
+      </w:pPr>
+      <w:r>
+        <w:t>6.</w:t>
+      </w:r>
+      <w:r>
+        <w:t>2.3. Asynchronous messaging support</w:t>
+      </w:r>
+    </w:p>
+    <w:p>
+      <w:pPr>
+        <w:pStyle w:val="Heading2"/>
       </w:pPr>
       <w:r>
         <w:t>Cryptography</w:t>
@@ -4110,6 +4137,9 @@
       <w:r>
         <w:t>Priority:</w:t>
       </w:r>
+      <w:r>
+        <w:t xml:space="preserve"> High</w:t>
+      </w:r>
     </w:p>
     <w:p>
       <w:pPr>
@@ -4145,31 +4175,22 @@
           <w:numId w:val="0"/>
         </w:numPr>
         <w:ind w:left="1800"/>
+      </w:pPr>
+      <w:r>
+        <w:t>3.1</w:t>
+      </w:r>
+    </w:p>
+    <w:p>
+      <w:pPr>
+        <w:pStyle w:val="Heading2"/>
         <w:rPr>
           <w:sz w:val="28"/>
           <w:szCs w:val="28"/>
         </w:rPr>
       </w:pPr>
       <w:r>
-        <w:rPr>
-          <w:sz w:val="28"/>
-          <w:szCs w:val="28"/>
-        </w:rPr>
-        <w:t>3.1</w:t>
-      </w:r>
-    </w:p>
-    <w:p>
-      <w:pPr>
-        <w:pStyle w:val="ListParagraph"/>
-        <w:numPr>
-          <w:ilvl w:val="0"/>
-          <w:numId w:val="22"/>
-        </w:numPr>
-        <w:rPr>
-          <w:sz w:val="28"/>
-          <w:szCs w:val="28"/>
-        </w:rPr>
-      </w:pPr>
+        <w:t xml:space="preserve"> </w:t>
+      </w:r>
       <w:r>
         <w:t>File Compression</w:t>
       </w:r>
@@ -4186,6 +4207,9 @@
       <w:r>
         <w:t>Priority:</w:t>
       </w:r>
+      <w:r>
+        <w:t xml:space="preserve"> Medium</w:t>
+      </w:r>
     </w:p>
     <w:p>
       <w:pPr>
@@ -4221,31 +4245,22 @@
           <w:numId w:val="0"/>
         </w:numPr>
         <w:ind w:left="1800"/>
+      </w:pPr>
+      <w:r>
+        <w:t>4.1</w:t>
+      </w:r>
+    </w:p>
+    <w:p>
+      <w:pPr>
+        <w:pStyle w:val="Heading2"/>
         <w:rPr>
           <w:sz w:val="28"/>
           <w:szCs w:val="28"/>
         </w:rPr>
       </w:pPr>
       <w:r>
-        <w:rPr>
-          <w:sz w:val="28"/>
-          <w:szCs w:val="28"/>
-        </w:rPr>
-        <w:t>4.1</w:t>
-      </w:r>
-    </w:p>
-    <w:p>
-      <w:pPr>
-        <w:pStyle w:val="ListParagraph"/>
-        <w:numPr>
-          <w:ilvl w:val="0"/>
-          <w:numId w:val="22"/>
-        </w:numPr>
-        <w:rPr>
-          <w:sz w:val="28"/>
-          <w:szCs w:val="28"/>
-        </w:rPr>
-      </w:pPr>
+        <w:t xml:space="preserve"> </w:t>
+      </w:r>
       <w:r>
         <w:t>Testing</w:t>
       </w:r>
@@ -4258,13 +4273,12 @@
           <w:numId w:val="0"/>
         </w:numPr>
         <w:ind w:left="1080"/>
-        <w:rPr>
-          <w:sz w:val="28"/>
-          <w:szCs w:val="28"/>
-        </w:rPr>
-      </w:pPr>
-      <w:r>
-        <w:t>File Compression</w:t>
+      </w:pPr>
+      <w:r>
+        <w:t>Priority:</w:t>
+      </w:r>
+      <w:r>
+        <w:t xml:space="preserve"> Low</w:t>
       </w:r>
     </w:p>
     <w:p>
@@ -4277,7 +4291,7 @@
         <w:ind w:left="1080"/>
       </w:pPr>
       <w:r>
-        <w:t>Priority:</w:t>
+        <w:t>Assigned to:</w:t>
       </w:r>
     </w:p>
     <w:p>
@@ -4290,19 +4304,6 @@
         <w:ind w:left="1080"/>
       </w:pPr>
       <w:r>
-        <w:t>Assigned to:</w:t>
-      </w:r>
-    </w:p>
-    <w:p>
-      <w:pPr>
-        <w:pStyle w:val="ListParagraph"/>
-        <w:numPr>
-          <w:ilvl w:val="0"/>
-          <w:numId w:val="0"/>
-        </w:numPr>
-        <w:ind w:left="1080"/>
-      </w:pPr>
-      <w:r>
         <w:t>Phases:</w:t>
       </w:r>
     </w:p>
@@ -4314,16 +4315,8 @@
           <w:numId w:val="0"/>
         </w:numPr>
         <w:ind w:left="1800"/>
-        <w:rPr>
-          <w:sz w:val="28"/>
-          <w:szCs w:val="28"/>
-        </w:rPr>
-      </w:pPr>
-      <w:r>
-        <w:rPr>
-          <w:sz w:val="28"/>
-          <w:szCs w:val="28"/>
-        </w:rPr>
+      </w:pPr>
+      <w:r>
         <w:t>5.1</w:t>
       </w:r>
     </w:p>

</xml_diff>